<commit_message>
Some minor modification of the table
</commit_message>
<xml_diff>
--- a/TestingResultsApp.docx
+++ b/TestingResultsApp.docx
@@ -217,7 +217,7 @@
               <w:ind w:left="-90"/>
             </w:pPr>
             <w:r>
-              <w:t xml:space="preserve">The user should be able to login with their correct account details and password and help them remember the password </w:t>
+              <w:t xml:space="preserve">The user should be able to login with their correct account details and password </w:t>
             </w:r>
           </w:p>
         </w:tc>
@@ -343,7 +343,21 @@
               <w:ind w:left="-90"/>
             </w:pPr>
             <w:r>
-              <w:t>Incorrect account details and passwords must not allow access to any further part of the application.</w:t>
+              <w:t xml:space="preserve">Incorrect account details and passwords must not </w:t>
+            </w:r>
+            <w:r>
+              <w:t xml:space="preserve">be </w:t>
+            </w:r>
+            <w:r>
+              <w:t>allow</w:t>
+            </w:r>
+            <w:r>
+              <w:t>ed</w:t>
+            </w:r>
+            <w:bookmarkStart w:id="0" w:name="_GoBack"/>
+            <w:bookmarkEnd w:id="0"/>
+            <w:r>
+              <w:t xml:space="preserve"> access to any further part of the application.</w:t>
             </w:r>
           </w:p>
         </w:tc>
@@ -394,6 +408,9 @@
         </w:tc>
       </w:tr>
       <w:tr>
+        <w:trPr>
+          <w:trHeight w:val="3777"/>
+        </w:trPr>
         <w:tc>
           <w:tcPr>
             <w:tcW w:w="915" w:type="dxa"/>
@@ -948,10 +965,7 @@
             </w:r>
             <w:r>
               <w:lastRenderedPageBreak/>
-              <w:t>achievements and s</w:t>
-            </w:r>
-            <w:r>
-              <w:t>haring the old ones.</w:t>
+              <w:t>achievements and sharing the old ones.</w:t>
             </w:r>
           </w:p>
         </w:tc>
@@ -1198,10 +1212,7 @@
               <w:spacing w:line="240" w:lineRule="auto"/>
             </w:pPr>
             <w:r>
-              <w:t>After clicking the sign into google play button and provide google account, user can connect google play account with the app, and two more buttons are shown to access</w:t>
-            </w:r>
-            <w:r>
-              <w:t xml:space="preserve"> achievements and </w:t>
+              <w:t xml:space="preserve">After clicking the sign into google play button and provide google account, user can connect google play account with the app, and two more buttons are shown to access achievements and </w:t>
             </w:r>
             <w:proofErr w:type="spellStart"/>
             <w:r>
@@ -1595,10 +1606,7 @@
               <w:ind w:left="-90"/>
             </w:pPr>
             <w:r>
-              <w:t xml:space="preserve">The ATMs and branches should be pulled in and </w:t>
-            </w:r>
-            <w:r>
-              <w:t>displayed via Google Maps allowing the user to use its interface to navigate to the ATM or branch and find the most appropriate or shortest route towards it.</w:t>
+              <w:t>The ATMs and branches should be pulled in and displayed via Google Maps allowing the user to use its interface to navigate to the ATM or branch and find the most appropriate or shortest route towards it.</w:t>
             </w:r>
           </w:p>
         </w:tc>
@@ -1672,10 +1680,7 @@
               <w:ind w:left="-90"/>
             </w:pPr>
             <w:r>
-              <w:t>If the location service is disabled on the phone, then user cannot use find</w:t>
-            </w:r>
-            <w:r>
-              <w:t xml:space="preserve">ing ATMs and branches services </w:t>
+              <w:t xml:space="preserve">If the location service is disabled on the phone, then user cannot use finding ATMs and branches services </w:t>
             </w:r>
           </w:p>
         </w:tc>
@@ -1863,8 +1868,6 @@
               <w:keepNext/>
               <w:ind w:left="-90"/>
             </w:pPr>
-            <w:bookmarkStart w:id="0" w:name="_GoBack"/>
-            <w:bookmarkEnd w:id="0"/>
           </w:p>
         </w:tc>
       </w:tr>
@@ -2358,10 +2361,7 @@
               <w:ind w:left="-90"/>
             </w:pPr>
             <w:r>
-              <w:t>On large scale devi</w:t>
-            </w:r>
-            <w:r>
-              <w:t>ces, the graphics and layout should render so that the components scale to the larger screen size. And on smaller screen sizes the components should adjust so that they do not overlap each other.</w:t>
+              <w:t>On large scale devices, the graphics and layout should render so that the components scale to the larger screen size. And on smaller screen sizes the components should adjust so that they do not overlap each other.</w:t>
             </w:r>
           </w:p>
         </w:tc>
@@ -3282,10 +3282,7 @@
             </w:r>
             <w:r>
               <w:lastRenderedPageBreak/>
-              <w:t>transfer details should fail with a warning to be aware in</w:t>
-            </w:r>
-            <w:r>
-              <w:t xml:space="preserve"> the future.</w:t>
+              <w:t>transfer details should fail with a warning to be aware in the future.</w:t>
             </w:r>
           </w:p>
         </w:tc>
@@ -4170,10 +4167,7 @@
               <w:ind w:left="-90"/>
             </w:pPr>
             <w:r>
-              <w:t>If the us</w:t>
-            </w:r>
-            <w:r>
-              <w:t xml:space="preserve">er attempts to enter some transfer with erroneous data then an error message must be shown and the transaction </w:t>
+              <w:t xml:space="preserve">If the user attempts to enter some transfer with erroneous data then an error message must be shown and the transaction </w:t>
             </w:r>
             <w:r>
               <w:lastRenderedPageBreak/>
@@ -6595,10 +6589,7 @@
             </w:r>
             <w:proofErr w:type="spellEnd"/>
             <w:r>
-              <w:t xml:space="preserve"> box should receive the message and s</w:t>
-            </w:r>
-            <w:r>
-              <w:t>hould be the same as the feedback</w:t>
+              <w:t xml:space="preserve"> box should receive the message and should be the same as the feedback</w:t>
             </w:r>
           </w:p>
         </w:tc>

</xml_diff>

<commit_message>
Add location test screenshot
</commit_message>
<xml_diff>
--- a/TestingResultsApp.docx
+++ b/TestingResultsApp.docx
@@ -2277,128 +2277,15 @@
               <w:keepNext/>
               <w:ind w:left="-90"/>
             </w:pPr>
-          </w:p>
-        </w:tc>
-        <w:tc>
-          <w:tcPr>
-            <w:tcW w:w="2430" w:type="dxa"/>
-            <w:tcBorders>
-              <w:top w:val="single" w:sz="6" w:space="0" w:color="000001"/>
-              <w:left w:val="single" w:sz="6" w:space="0" w:color="000001"/>
-              <w:bottom w:val="single" w:sz="6" w:space="0" w:color="000001"/>
-              <w:right w:val="single" w:sz="6" w:space="0" w:color="000001"/>
-            </w:tcBorders>
-            <w:shd w:val="clear" w:color="auto" w:fill="FFFFFF"/>
-          </w:tcPr>
-          <w:p>
-            <w:pPr>
-              <w:keepNext/>
-              <w:ind w:left="-90"/>
-            </w:pPr>
-          </w:p>
-        </w:tc>
-      </w:tr>
-      <w:tr>
-        <w:tc>
-          <w:tcPr>
-            <w:tcW w:w="915" w:type="dxa"/>
-            <w:tcBorders>
-              <w:top w:val="single" w:sz="6" w:space="0" w:color="000001"/>
-              <w:left w:val="single" w:sz="6" w:space="0" w:color="000001"/>
-              <w:bottom w:val="single" w:sz="6" w:space="0" w:color="000001"/>
-              <w:right w:val="single" w:sz="6" w:space="0" w:color="000001"/>
-            </w:tcBorders>
-            <w:shd w:val="clear" w:color="auto" w:fill="FFFFFF"/>
-            <w:tcMar>
-              <w:left w:w="92" w:type="dxa"/>
-            </w:tcMar>
-          </w:tcPr>
-          <w:p>
-            <w:pPr>
-              <w:keepNext/>
-              <w:ind w:left="-90"/>
-            </w:pPr>
-            <w:r>
-              <w:t>1.5.3</w:t>
-            </w:r>
-          </w:p>
-        </w:tc>
-        <w:tc>
-          <w:tcPr>
-            <w:tcW w:w="2155" w:type="dxa"/>
-            <w:tcBorders>
-              <w:top w:val="single" w:sz="6" w:space="0" w:color="000001"/>
-              <w:left w:val="single" w:sz="6" w:space="0" w:color="000001"/>
-              <w:bottom w:val="single" w:sz="6" w:space="0" w:color="000001"/>
-              <w:right w:val="single" w:sz="6" w:space="0" w:color="000001"/>
-            </w:tcBorders>
-            <w:shd w:val="clear" w:color="auto" w:fill="FFFFFF"/>
-            <w:tcMar>
-              <w:left w:w="92" w:type="dxa"/>
-            </w:tcMar>
-          </w:tcPr>
-          <w:p>
-            <w:pPr>
-              <w:keepNext/>
-              <w:ind w:left="-90"/>
-            </w:pPr>
-            <w:r>
-              <w:t>Use post code to find ATM</w:t>
-            </w:r>
-          </w:p>
-        </w:tc>
-        <w:tc>
-          <w:tcPr>
-            <w:tcW w:w="2070" w:type="dxa"/>
-            <w:tcBorders>
-              <w:top w:val="single" w:sz="6" w:space="0" w:color="000001"/>
-              <w:left w:val="single" w:sz="6" w:space="0" w:color="000001"/>
-              <w:bottom w:val="single" w:sz="6" w:space="0" w:color="000001"/>
-              <w:right w:val="single" w:sz="6" w:space="0" w:color="000001"/>
-            </w:tcBorders>
-            <w:shd w:val="clear" w:color="auto" w:fill="FFFFFF"/>
-            <w:tcMar>
-              <w:left w:w="92" w:type="dxa"/>
-            </w:tcMar>
-          </w:tcPr>
-          <w:p>
-            <w:pPr>
-              <w:keepNext/>
-              <w:ind w:left="-90"/>
-            </w:pPr>
-            <w:r>
-              <w:t>Search ATMs using  postcode ‘NE1’, should show all the ATMs in these area</w:t>
-            </w:r>
-          </w:p>
-        </w:tc>
-        <w:tc>
-          <w:tcPr>
-            <w:tcW w:w="2430" w:type="dxa"/>
-            <w:tcBorders>
-              <w:top w:val="single" w:sz="6" w:space="0" w:color="000001"/>
-              <w:left w:val="single" w:sz="6" w:space="0" w:color="000001"/>
-              <w:bottom w:val="single" w:sz="6" w:space="0" w:color="000001"/>
-              <w:right w:val="single" w:sz="6" w:space="0" w:color="000001"/>
-            </w:tcBorders>
-            <w:shd w:val="clear" w:color="auto" w:fill="FFFFFF"/>
-            <w:tcMar>
-              <w:left w:w="92" w:type="dxa"/>
-            </w:tcMar>
-          </w:tcPr>
-          <w:p>
-            <w:pPr>
-              <w:keepNext/>
-              <w:ind w:left="-90"/>
-            </w:pPr>
             <w:r>
               <w:rPr>
                 <w:noProof/>
               </w:rPr>
               <w:drawing>
-                <wp:inline distT="0" distB="0" distL="0" distR="0" wp14:anchorId="266699A8" wp14:editId="492187F0">
-                  <wp:extent cx="1425575" cy="2376170"/>
-                  <wp:effectExtent l="0" t="0" r="3175" b="5080"/>
-                  <wp:docPr id="51" name="Picture 51"/>
+                <wp:inline distT="0" distB="0" distL="0" distR="0">
+                  <wp:extent cx="1416050" cy="2360295"/>
+                  <wp:effectExtent l="0" t="0" r="0" b="1905"/>
+                  <wp:docPr id="26" name="Picture 26"/>
                   <wp:cNvGraphicFramePr>
                     <a:graphicFrameLocks xmlns:a="http://schemas.openxmlformats.org/drawingml/2006/main" noChangeAspect="1"/>
                   </wp:cNvGraphicFramePr>
@@ -2406,7 +2293,7 @@
                     <a:graphicData uri="http://schemas.openxmlformats.org/drawingml/2006/picture">
                       <pic:pic xmlns:pic="http://schemas.openxmlformats.org/drawingml/2006/picture">
                         <pic:nvPicPr>
-                          <pic:cNvPr id="51" name="locationPostATM.jpg"/>
+                          <pic:cNvPr id="26" name="locationCityATM.jpg"/>
                           <pic:cNvPicPr/>
                         </pic:nvPicPr>
                         <pic:blipFill>
@@ -2424,7 +2311,7 @@
                         <pic:spPr>
                           <a:xfrm>
                             <a:off x="0" y="0"/>
-                            <a:ext cx="1425575" cy="2376170"/>
+                            <a:ext cx="1416050" cy="2360295"/>
                           </a:xfrm>
                           <a:prstGeom prst="rect">
                             <a:avLst/>
@@ -2453,15 +2340,26 @@
             <w:pPr>
               <w:keepNext/>
               <w:ind w:left="-90"/>
-              <w:rPr>
-                <w:noProof/>
-              </w:rPr>
-            </w:pPr>
-            <w:r>
-              <w:rPr>
-                <w:noProof/>
-              </w:rPr>
-              <w:t>The location services found several ATMs using the post code</w:t>
+            </w:pPr>
+            <w:r>
+              <w:rPr>
+                <w:noProof/>
+              </w:rPr>
+              <w:t xml:space="preserve">The location services found </w:t>
+            </w:r>
+            <w:r>
+              <w:rPr>
+                <w:noProof/>
+              </w:rPr>
+              <w:t>several ATMs using the city name ‘y</w:t>
+            </w:r>
+            <w:bookmarkStart w:id="0" w:name="_GoBack"/>
+            <w:bookmarkEnd w:id="0"/>
+            <w:r>
+              <w:rPr>
+                <w:noProof/>
+              </w:rPr>
+              <w:t>ork’</w:t>
             </w:r>
           </w:p>
         </w:tc>
@@ -2488,7 +2386,7 @@
             </w:pPr>
             <w:r>
               <w:lastRenderedPageBreak/>
-              <w:t>1.5.5</w:t>
+              <w:t>1.5.3</w:t>
             </w:r>
           </w:p>
         </w:tc>
@@ -2512,7 +2410,7 @@
               <w:ind w:left="-90"/>
             </w:pPr>
             <w:r>
-              <w:t>Use post code to find branches</w:t>
+              <w:t>Use post code to find ATM</w:t>
             </w:r>
           </w:p>
         </w:tc>
@@ -2536,7 +2434,7 @@
               <w:ind w:left="-90"/>
             </w:pPr>
             <w:r>
-              <w:t>Search branches using  postcode ‘NE1’, should show all the branches in these area</w:t>
+              <w:t>Search ATMs using  postcode ‘NE1’, should show all the ATMs in these area</w:t>
             </w:r>
           </w:p>
         </w:tc>
@@ -2564,10 +2462,10 @@
                 <w:noProof/>
               </w:rPr>
               <w:drawing>
-                <wp:inline distT="0" distB="0" distL="0" distR="0" wp14:anchorId="2668EE16" wp14:editId="22828B0D">
+                <wp:inline distT="0" distB="0" distL="0" distR="0" wp14:anchorId="266699A8" wp14:editId="492187F0">
                   <wp:extent cx="1425575" cy="2376170"/>
                   <wp:effectExtent l="0" t="0" r="3175" b="5080"/>
-                  <wp:docPr id="52" name="Picture 52"/>
+                  <wp:docPr id="51" name="Picture 51"/>
                   <wp:cNvGraphicFramePr>
                     <a:graphicFrameLocks xmlns:a="http://schemas.openxmlformats.org/drawingml/2006/main" noChangeAspect="1"/>
                   </wp:cNvGraphicFramePr>
@@ -2575,7 +2473,7 @@
                     <a:graphicData uri="http://schemas.openxmlformats.org/drawingml/2006/picture">
                       <pic:pic xmlns:pic="http://schemas.openxmlformats.org/drawingml/2006/picture">
                         <pic:nvPicPr>
-                          <pic:cNvPr id="52" name="locationPostBranch.jpg"/>
+                          <pic:cNvPr id="51" name="locationPostATM.jpg"/>
                           <pic:cNvPicPr/>
                         </pic:nvPicPr>
                         <pic:blipFill>
@@ -2630,7 +2528,7 @@
               <w:rPr>
                 <w:noProof/>
               </w:rPr>
-              <w:t>The location services found several branches using the post code</w:t>
+              <w:t>The location services found several ATMs using the post code</w:t>
             </w:r>
           </w:p>
         </w:tc>
@@ -2656,7 +2554,7 @@
               <w:ind w:left="-90"/>
             </w:pPr>
             <w:r>
-              <w:t>1.5.6</w:t>
+              <w:t>1.5.5</w:t>
             </w:r>
           </w:p>
         </w:tc>
@@ -2680,7 +2578,7 @@
               <w:ind w:left="-90"/>
             </w:pPr>
             <w:r>
-              <w:t>Use city name to find branches</w:t>
+              <w:t>Use post code to find branches</w:t>
             </w:r>
           </w:p>
         </w:tc>
@@ -2704,7 +2602,7 @@
               <w:ind w:left="-90"/>
             </w:pPr>
             <w:r>
-              <w:t>Search branches using city name ‘York’’, should show all the branches in these area</w:t>
+              <w:t>Search branches using  postcode ‘NE1’, should show all the branches in these area</w:t>
             </w:r>
           </w:p>
         </w:tc>
@@ -2732,10 +2630,10 @@
                 <w:noProof/>
               </w:rPr>
               <w:drawing>
-                <wp:inline distT="0" distB="0" distL="0" distR="0" wp14:anchorId="051D2906" wp14:editId="4ABB809A">
+                <wp:inline distT="0" distB="0" distL="0" distR="0" wp14:anchorId="2668EE16" wp14:editId="22828B0D">
                   <wp:extent cx="1425575" cy="2376170"/>
                   <wp:effectExtent l="0" t="0" r="3175" b="5080"/>
-                  <wp:docPr id="53" name="Picture 53"/>
+                  <wp:docPr id="52" name="Picture 52"/>
                   <wp:cNvGraphicFramePr>
                     <a:graphicFrameLocks xmlns:a="http://schemas.openxmlformats.org/drawingml/2006/main" noChangeAspect="1"/>
                   </wp:cNvGraphicFramePr>
@@ -2743,7 +2641,7 @@
                     <a:graphicData uri="http://schemas.openxmlformats.org/drawingml/2006/picture">
                       <pic:pic xmlns:pic="http://schemas.openxmlformats.org/drawingml/2006/picture">
                         <pic:nvPicPr>
-                          <pic:cNvPr id="53" name="locationcitybranch.jpg"/>
+                          <pic:cNvPr id="52" name="locationPostBranch.jpg"/>
                           <pic:cNvPicPr/>
                         </pic:nvPicPr>
                         <pic:blipFill>
@@ -2798,7 +2696,7 @@
               <w:rPr>
                 <w:noProof/>
               </w:rPr>
-              <w:t>The location services found several branches using city name</w:t>
+              <w:t>The location services found several branches using the post code</w:t>
             </w:r>
           </w:p>
         </w:tc>
@@ -2807,6 +2705,180 @@
         <w:tc>
           <w:tcPr>
             <w:tcW w:w="915" w:type="dxa"/>
+            <w:tcBorders>
+              <w:top w:val="single" w:sz="6" w:space="0" w:color="000001"/>
+              <w:left w:val="single" w:sz="6" w:space="0" w:color="000001"/>
+              <w:bottom w:val="single" w:sz="6" w:space="0" w:color="000001"/>
+              <w:right w:val="single" w:sz="6" w:space="0" w:color="000001"/>
+            </w:tcBorders>
+            <w:shd w:val="clear" w:color="auto" w:fill="FFFFFF"/>
+            <w:tcMar>
+              <w:left w:w="92" w:type="dxa"/>
+            </w:tcMar>
+          </w:tcPr>
+          <w:p>
+            <w:pPr>
+              <w:keepNext/>
+              <w:ind w:left="-90"/>
+            </w:pPr>
+            <w:r>
+              <w:t>1.5.6</w:t>
+            </w:r>
+          </w:p>
+        </w:tc>
+        <w:tc>
+          <w:tcPr>
+            <w:tcW w:w="2155" w:type="dxa"/>
+            <w:tcBorders>
+              <w:top w:val="single" w:sz="6" w:space="0" w:color="000001"/>
+              <w:left w:val="single" w:sz="6" w:space="0" w:color="000001"/>
+              <w:bottom w:val="single" w:sz="6" w:space="0" w:color="000001"/>
+              <w:right w:val="single" w:sz="6" w:space="0" w:color="000001"/>
+            </w:tcBorders>
+            <w:shd w:val="clear" w:color="auto" w:fill="FFFFFF"/>
+            <w:tcMar>
+              <w:left w:w="92" w:type="dxa"/>
+            </w:tcMar>
+          </w:tcPr>
+          <w:p>
+            <w:pPr>
+              <w:keepNext/>
+              <w:ind w:left="-90"/>
+            </w:pPr>
+            <w:r>
+              <w:t>Use city name to find branches</w:t>
+            </w:r>
+          </w:p>
+        </w:tc>
+        <w:tc>
+          <w:tcPr>
+            <w:tcW w:w="2070" w:type="dxa"/>
+            <w:tcBorders>
+              <w:top w:val="single" w:sz="6" w:space="0" w:color="000001"/>
+              <w:left w:val="single" w:sz="6" w:space="0" w:color="000001"/>
+              <w:bottom w:val="single" w:sz="6" w:space="0" w:color="000001"/>
+              <w:right w:val="single" w:sz="6" w:space="0" w:color="000001"/>
+            </w:tcBorders>
+            <w:shd w:val="clear" w:color="auto" w:fill="FFFFFF"/>
+            <w:tcMar>
+              <w:left w:w="92" w:type="dxa"/>
+            </w:tcMar>
+          </w:tcPr>
+          <w:p>
+            <w:pPr>
+              <w:keepNext/>
+              <w:ind w:left="-90"/>
+            </w:pPr>
+            <w:r>
+              <w:t>Search branches using city name ‘York’’, should show all the branches in these area</w:t>
+            </w:r>
+          </w:p>
+        </w:tc>
+        <w:tc>
+          <w:tcPr>
+            <w:tcW w:w="2430" w:type="dxa"/>
+            <w:tcBorders>
+              <w:top w:val="single" w:sz="6" w:space="0" w:color="000001"/>
+              <w:left w:val="single" w:sz="6" w:space="0" w:color="000001"/>
+              <w:bottom w:val="single" w:sz="6" w:space="0" w:color="000001"/>
+              <w:right w:val="single" w:sz="6" w:space="0" w:color="000001"/>
+            </w:tcBorders>
+            <w:shd w:val="clear" w:color="auto" w:fill="FFFFFF"/>
+            <w:tcMar>
+              <w:left w:w="92" w:type="dxa"/>
+            </w:tcMar>
+          </w:tcPr>
+          <w:p>
+            <w:pPr>
+              <w:keepNext/>
+              <w:ind w:left="-90"/>
+            </w:pPr>
+            <w:r>
+              <w:rPr>
+                <w:noProof/>
+              </w:rPr>
+              <w:drawing>
+                <wp:inline distT="0" distB="0" distL="0" distR="0" wp14:anchorId="051D2906" wp14:editId="4ABB809A">
+                  <wp:extent cx="1425575" cy="2376170"/>
+                  <wp:effectExtent l="0" t="0" r="3175" b="5080"/>
+                  <wp:docPr id="53" name="Picture 53"/>
+                  <wp:cNvGraphicFramePr>
+                    <a:graphicFrameLocks xmlns:a="http://schemas.openxmlformats.org/drawingml/2006/main" noChangeAspect="1"/>
+                  </wp:cNvGraphicFramePr>
+                  <a:graphic xmlns:a="http://schemas.openxmlformats.org/drawingml/2006/main">
+                    <a:graphicData uri="http://schemas.openxmlformats.org/drawingml/2006/picture">
+                      <pic:pic xmlns:pic="http://schemas.openxmlformats.org/drawingml/2006/picture">
+                        <pic:nvPicPr>
+                          <pic:cNvPr id="53" name="locationcitybranch.jpg"/>
+                          <pic:cNvPicPr/>
+                        </pic:nvPicPr>
+                        <pic:blipFill>
+                          <a:blip r:embed="rId18" cstate="print">
+                            <a:extLst>
+                              <a:ext uri="{28A0092B-C50C-407E-A947-70E740481C1C}">
+                                <a14:useLocalDpi xmlns:a14="http://schemas.microsoft.com/office/drawing/2010/main" val="0"/>
+                              </a:ext>
+                            </a:extLst>
+                          </a:blip>
+                          <a:stretch>
+                            <a:fillRect/>
+                          </a:stretch>
+                        </pic:blipFill>
+                        <pic:spPr>
+                          <a:xfrm>
+                            <a:off x="0" y="0"/>
+                            <a:ext cx="1425575" cy="2376170"/>
+                          </a:xfrm>
+                          <a:prstGeom prst="rect">
+                            <a:avLst/>
+                          </a:prstGeom>
+                        </pic:spPr>
+                      </pic:pic>
+                    </a:graphicData>
+                  </a:graphic>
+                </wp:inline>
+              </w:drawing>
+            </w:r>
+          </w:p>
+        </w:tc>
+        <w:tc>
+          <w:tcPr>
+            <w:tcW w:w="2430" w:type="dxa"/>
+            <w:tcBorders>
+              <w:top w:val="single" w:sz="6" w:space="0" w:color="000001"/>
+              <w:left w:val="single" w:sz="6" w:space="0" w:color="000001"/>
+              <w:bottom w:val="single" w:sz="6" w:space="0" w:color="000001"/>
+              <w:right w:val="single" w:sz="6" w:space="0" w:color="000001"/>
+            </w:tcBorders>
+            <w:shd w:val="clear" w:color="auto" w:fill="FFFFFF"/>
+          </w:tcPr>
+          <w:p>
+            <w:pPr>
+              <w:keepNext/>
+              <w:ind w:left="-90"/>
+              <w:rPr>
+                <w:noProof/>
+              </w:rPr>
+            </w:pPr>
+            <w:r>
+              <w:rPr>
+                <w:noProof/>
+              </w:rPr>
+              <w:t>The location services found several branches using city name</w:t>
+            </w:r>
+            <w:r>
+              <w:rPr>
+                <w:noProof/>
+              </w:rPr>
+              <w:t xml:space="preserve"> ‘york’</w:t>
+            </w:r>
+          </w:p>
+        </w:tc>
+      </w:tr>
+      <w:tr>
+        <w:tc>
+          <w:tcPr>
+            <w:tcW w:w="915" w:type="dxa"/>
             <w:shd w:val="clear" w:color="auto" w:fill="D9D9D9"/>
             <w:tcMar>
               <w:top w:w="100" w:type="dxa"/>
@@ -2845,7 +2917,11 @@
               <w:ind w:left="-90"/>
             </w:pPr>
             <w:r>
-              <w:t>Graphics should render properly regardless of device’s screen size and should be appropriately proportionate in portrait mode.</w:t>
+              <w:t xml:space="preserve">Graphics should render properly regardless of device’s screen size </w:t>
+            </w:r>
+            <w:r>
+              <w:lastRenderedPageBreak/>
+              <w:t>and should be appropriately proportionate in portrait mode.</w:t>
             </w:r>
           </w:p>
         </w:tc>
@@ -2869,7 +2945,12 @@
               <w:ind w:left="-90"/>
             </w:pPr>
             <w:r>
-              <w:t>On large scale devices, the graphics and layout should render so that the components scale to the larger screen size. And on smaller screen sizes the components should adjust so that they do not overlap each other.</w:t>
+              <w:lastRenderedPageBreak/>
+              <w:t xml:space="preserve">On large scale devices, the graphics and layout should render so </w:t>
+            </w:r>
+            <w:r>
+              <w:lastRenderedPageBreak/>
+              <w:t>that the components scale to the larger screen size. And on smaller screen sizes the components should adjust so that they do not overlap each other.</w:t>
             </w:r>
           </w:p>
         </w:tc>
@@ -3005,7 +3086,7 @@
                           <pic:cNvPicPr preferRelativeResize="0"/>
                         </pic:nvPicPr>
                         <pic:blipFill>
-                          <a:blip r:embed="rId18"/>
+                          <a:blip r:embed="rId19"/>
                           <a:srcRect/>
                           <a:stretch>
                             <a:fillRect/>
@@ -3150,7 +3231,7 @@
                           <pic:cNvPicPr preferRelativeResize="0"/>
                         </pic:nvPicPr>
                         <pic:blipFill>
-                          <a:blip r:embed="rId19"/>
+                          <a:blip r:embed="rId20"/>
                           <a:srcRect/>
                           <a:stretch>
                             <a:fillRect/>
@@ -3212,6 +3293,7 @@
               <w:spacing w:line="240" w:lineRule="auto"/>
             </w:pPr>
             <w:r>
+              <w:lastRenderedPageBreak/>
               <w:t>1.6.3</w:t>
             </w:r>
           </w:p>
@@ -3304,7 +3386,7 @@
                           <pic:cNvPicPr preferRelativeResize="0"/>
                         </pic:nvPicPr>
                         <pic:blipFill>
-                          <a:blip r:embed="rId20"/>
+                          <a:blip r:embed="rId21"/>
                           <a:srcRect/>
                           <a:stretch>
                             <a:fillRect/>
@@ -3415,11 +3497,7 @@
               <w:ind w:left="-90"/>
             </w:pPr>
             <w:r>
-              <w:t xml:space="preserve">If a user does have enough funds then the transaction will proceed as normal </w:t>
-            </w:r>
-            <w:r>
-              <w:lastRenderedPageBreak/>
-              <w:t>and will update on the backend.</w:t>
+              <w:t>If a user does have enough funds then the transaction will proceed as normal and will update on the backend.</w:t>
             </w:r>
           </w:p>
         </w:tc>
@@ -3471,7 +3549,6 @@
               <w:spacing w:line="240" w:lineRule="auto"/>
             </w:pPr>
             <w:r>
-              <w:lastRenderedPageBreak/>
               <w:t>1.7.1</w:t>
             </w:r>
           </w:p>
@@ -3555,7 +3632,7 @@
                           <pic:cNvPicPr preferRelativeResize="0"/>
                         </pic:nvPicPr>
                         <pic:blipFill>
-                          <a:blip r:embed="rId21"/>
+                          <a:blip r:embed="rId22"/>
                           <a:srcRect/>
                           <a:stretch>
                             <a:fillRect/>
@@ -3617,6 +3694,7 @@
               <w:spacing w:line="240" w:lineRule="auto"/>
             </w:pPr>
             <w:r>
+              <w:lastRenderedPageBreak/>
               <w:t>1.7.2</w:t>
             </w:r>
           </w:p>
@@ -3700,7 +3778,7 @@
                           <pic:cNvPicPr preferRelativeResize="0"/>
                         </pic:nvPicPr>
                         <pic:blipFill>
-                          <a:blip r:embed="rId22"/>
+                          <a:blip r:embed="rId23"/>
                           <a:srcRect/>
                           <a:stretch>
                             <a:fillRect/>
@@ -3845,7 +3923,7 @@
                           <pic:cNvPicPr preferRelativeResize="0"/>
                         </pic:nvPicPr>
                         <pic:blipFill>
-                          <a:blip r:embed="rId23"/>
+                          <a:blip r:embed="rId24"/>
                           <a:srcRect/>
                           <a:stretch>
                             <a:fillRect/>
@@ -3908,7 +3986,6 @@
               <w:spacing w:line="240" w:lineRule="auto"/>
             </w:pPr>
             <w:r>
-              <w:lastRenderedPageBreak/>
               <w:t>1.8</w:t>
             </w:r>
           </w:p>
@@ -4009,6 +4086,7 @@
               <w:spacing w:line="240" w:lineRule="auto"/>
             </w:pPr>
             <w:r>
+              <w:lastRenderedPageBreak/>
               <w:t>1.8.1</w:t>
             </w:r>
           </w:p>
@@ -4089,151 +4167,6 @@
                       <pic:pic xmlns:pic="http://schemas.openxmlformats.org/drawingml/2006/picture">
                         <pic:nvPicPr>
                           <pic:cNvPr id="0" name="image71.png" descr="payment1.PNG"/>
-                          <pic:cNvPicPr preferRelativeResize="0"/>
-                        </pic:nvPicPr>
-                        <pic:blipFill>
-                          <a:blip r:embed="rId24"/>
-                          <a:srcRect/>
-                          <a:stretch>
-                            <a:fillRect/>
-                          </a:stretch>
-                        </pic:blipFill>
-                        <pic:spPr>
-                          <a:xfrm>
-                            <a:off x="0" y="0"/>
-                            <a:ext cx="1352550" cy="2235200"/>
-                          </a:xfrm>
-                          <a:prstGeom prst="rect">
-                            <a:avLst/>
-                          </a:prstGeom>
-                          <a:ln/>
-                        </pic:spPr>
-                      </pic:pic>
-                    </a:graphicData>
-                  </a:graphic>
-                </wp:inline>
-              </w:drawing>
-            </w:r>
-          </w:p>
-        </w:tc>
-        <w:tc>
-          <w:tcPr>
-            <w:tcW w:w="2430" w:type="dxa"/>
-          </w:tcPr>
-          <w:p>
-            <w:pPr>
-              <w:widowControl w:val="0"/>
-              <w:spacing w:line="240" w:lineRule="auto"/>
-              <w:rPr>
-                <w:noProof/>
-              </w:rPr>
-            </w:pPr>
-            <w:r>
-              <w:rPr>
-                <w:noProof/>
-              </w:rPr>
-              <w:t>An error message is shown on the account number input textfield, with error message ‘The account number must only contain numeriacal digits’</w:t>
-            </w:r>
-          </w:p>
-        </w:tc>
-      </w:tr>
-      <w:tr>
-        <w:tc>
-          <w:tcPr>
-            <w:tcW w:w="915" w:type="dxa"/>
-            <w:tcMar>
-              <w:top w:w="100" w:type="dxa"/>
-              <w:left w:w="100" w:type="dxa"/>
-              <w:bottom w:w="100" w:type="dxa"/>
-              <w:right w:w="100" w:type="dxa"/>
-            </w:tcMar>
-          </w:tcPr>
-          <w:p>
-            <w:pPr>
-              <w:widowControl w:val="0"/>
-              <w:spacing w:line="240" w:lineRule="auto"/>
-            </w:pPr>
-            <w:r>
-              <w:t>1.8.2</w:t>
-            </w:r>
-          </w:p>
-        </w:tc>
-        <w:tc>
-          <w:tcPr>
-            <w:tcW w:w="2155" w:type="dxa"/>
-            <w:tcBorders>
-              <w:top w:val="single" w:sz="6" w:space="0" w:color="000001"/>
-              <w:left w:val="single" w:sz="6" w:space="0" w:color="000001"/>
-              <w:bottom w:val="single" w:sz="6" w:space="0" w:color="000001"/>
-              <w:right w:val="single" w:sz="6" w:space="0" w:color="000001"/>
-            </w:tcBorders>
-            <w:tcMar>
-              <w:left w:w="92" w:type="dxa"/>
-            </w:tcMar>
-          </w:tcPr>
-          <w:p>
-            <w:pPr>
-              <w:keepNext/>
-              <w:ind w:left="-90"/>
-            </w:pPr>
-            <w:r>
-              <w:t>Incorrect account number which is less than 8 digits</w:t>
-            </w:r>
-          </w:p>
-        </w:tc>
-        <w:tc>
-          <w:tcPr>
-            <w:tcW w:w="2070" w:type="dxa"/>
-            <w:tcBorders>
-              <w:top w:val="single" w:sz="6" w:space="0" w:color="000001"/>
-              <w:left w:val="single" w:sz="6" w:space="0" w:color="000001"/>
-              <w:bottom w:val="single" w:sz="6" w:space="0" w:color="000001"/>
-              <w:right w:val="single" w:sz="6" w:space="0" w:color="000001"/>
-            </w:tcBorders>
-            <w:tcMar>
-              <w:left w:w="92" w:type="dxa"/>
-            </w:tcMar>
-          </w:tcPr>
-          <w:p>
-            <w:pPr>
-              <w:keepNext/>
-              <w:ind w:left="-90"/>
-            </w:pPr>
-            <w:r>
-              <w:t>An error message telling user to re-enter the account number will be shown</w:t>
-            </w:r>
-          </w:p>
-        </w:tc>
-        <w:tc>
-          <w:tcPr>
-            <w:tcW w:w="2430" w:type="dxa"/>
-            <w:tcMar>
-              <w:top w:w="100" w:type="dxa"/>
-              <w:left w:w="100" w:type="dxa"/>
-              <w:bottom w:w="100" w:type="dxa"/>
-              <w:right w:w="100" w:type="dxa"/>
-            </w:tcMar>
-          </w:tcPr>
-          <w:p>
-            <w:pPr>
-              <w:widowControl w:val="0"/>
-              <w:spacing w:line="240" w:lineRule="auto"/>
-            </w:pPr>
-            <w:r>
-              <w:rPr>
-                <w:noProof/>
-              </w:rPr>
-              <w:drawing>
-                <wp:inline distT="114300" distB="114300" distL="114300" distR="114300" wp14:anchorId="0C33FE60" wp14:editId="41B2572E">
-                  <wp:extent cx="1352550" cy="2235200"/>
-                  <wp:effectExtent l="0" t="0" r="0" b="0"/>
-                  <wp:docPr id="35" name="image80.png" descr="payment2.PNG"/>
-                  <wp:cNvGraphicFramePr/>
-                  <a:graphic xmlns:a="http://schemas.openxmlformats.org/drawingml/2006/main">
-                    <a:graphicData uri="http://schemas.openxmlformats.org/drawingml/2006/picture">
-                      <pic:pic xmlns:pic="http://schemas.openxmlformats.org/drawingml/2006/picture">
-                        <pic:nvPicPr>
-                          <pic:cNvPr id="0" name="image80.png" descr="payment2.PNG"/>
                           <pic:cNvPicPr preferRelativeResize="0"/>
                         </pic:nvPicPr>
                         <pic:blipFill>
@@ -4277,13 +4210,7 @@
               <w:rPr>
                 <w:noProof/>
               </w:rPr>
-              <w:t xml:space="preserve">An error message is shown on the account number input textfield, with error message ‘The account number must </w:t>
-            </w:r>
-            <w:r>
-              <w:rPr>
-                <w:noProof/>
-              </w:rPr>
-              <w:t>be 8 digits long’</w:t>
+              <w:t>An error message is shown on the account number input textfield, with error message ‘The account number must only contain numeriacal digits’</w:t>
             </w:r>
           </w:p>
         </w:tc>
@@ -4305,7 +4232,151 @@
               <w:spacing w:line="240" w:lineRule="auto"/>
             </w:pPr>
             <w:r>
-              <w:lastRenderedPageBreak/>
+              <w:t>1.8.2</w:t>
+            </w:r>
+          </w:p>
+        </w:tc>
+        <w:tc>
+          <w:tcPr>
+            <w:tcW w:w="2155" w:type="dxa"/>
+            <w:tcBorders>
+              <w:top w:val="single" w:sz="6" w:space="0" w:color="000001"/>
+              <w:left w:val="single" w:sz="6" w:space="0" w:color="000001"/>
+              <w:bottom w:val="single" w:sz="6" w:space="0" w:color="000001"/>
+              <w:right w:val="single" w:sz="6" w:space="0" w:color="000001"/>
+            </w:tcBorders>
+            <w:tcMar>
+              <w:left w:w="92" w:type="dxa"/>
+            </w:tcMar>
+          </w:tcPr>
+          <w:p>
+            <w:pPr>
+              <w:keepNext/>
+              <w:ind w:left="-90"/>
+            </w:pPr>
+            <w:r>
+              <w:t>Incorrect account number which is less than 8 digits</w:t>
+            </w:r>
+          </w:p>
+        </w:tc>
+        <w:tc>
+          <w:tcPr>
+            <w:tcW w:w="2070" w:type="dxa"/>
+            <w:tcBorders>
+              <w:top w:val="single" w:sz="6" w:space="0" w:color="000001"/>
+              <w:left w:val="single" w:sz="6" w:space="0" w:color="000001"/>
+              <w:bottom w:val="single" w:sz="6" w:space="0" w:color="000001"/>
+              <w:right w:val="single" w:sz="6" w:space="0" w:color="000001"/>
+            </w:tcBorders>
+            <w:tcMar>
+              <w:left w:w="92" w:type="dxa"/>
+            </w:tcMar>
+          </w:tcPr>
+          <w:p>
+            <w:pPr>
+              <w:keepNext/>
+              <w:ind w:left="-90"/>
+            </w:pPr>
+            <w:r>
+              <w:t>An error message telling user to re-enter the account number will be shown</w:t>
+            </w:r>
+          </w:p>
+        </w:tc>
+        <w:tc>
+          <w:tcPr>
+            <w:tcW w:w="2430" w:type="dxa"/>
+            <w:tcMar>
+              <w:top w:w="100" w:type="dxa"/>
+              <w:left w:w="100" w:type="dxa"/>
+              <w:bottom w:w="100" w:type="dxa"/>
+              <w:right w:w="100" w:type="dxa"/>
+            </w:tcMar>
+          </w:tcPr>
+          <w:p>
+            <w:pPr>
+              <w:widowControl w:val="0"/>
+              <w:spacing w:line="240" w:lineRule="auto"/>
+            </w:pPr>
+            <w:r>
+              <w:rPr>
+                <w:noProof/>
+              </w:rPr>
+              <w:drawing>
+                <wp:inline distT="114300" distB="114300" distL="114300" distR="114300" wp14:anchorId="0C33FE60" wp14:editId="41B2572E">
+                  <wp:extent cx="1352550" cy="2235200"/>
+                  <wp:effectExtent l="0" t="0" r="0" b="0"/>
+                  <wp:docPr id="35" name="image80.png" descr="payment2.PNG"/>
+                  <wp:cNvGraphicFramePr/>
+                  <a:graphic xmlns:a="http://schemas.openxmlformats.org/drawingml/2006/main">
+                    <a:graphicData uri="http://schemas.openxmlformats.org/drawingml/2006/picture">
+                      <pic:pic xmlns:pic="http://schemas.openxmlformats.org/drawingml/2006/picture">
+                        <pic:nvPicPr>
+                          <pic:cNvPr id="0" name="image80.png" descr="payment2.PNG"/>
+                          <pic:cNvPicPr preferRelativeResize="0"/>
+                        </pic:nvPicPr>
+                        <pic:blipFill>
+                          <a:blip r:embed="rId26"/>
+                          <a:srcRect/>
+                          <a:stretch>
+                            <a:fillRect/>
+                          </a:stretch>
+                        </pic:blipFill>
+                        <pic:spPr>
+                          <a:xfrm>
+                            <a:off x="0" y="0"/>
+                            <a:ext cx="1352550" cy="2235200"/>
+                          </a:xfrm>
+                          <a:prstGeom prst="rect">
+                            <a:avLst/>
+                          </a:prstGeom>
+                          <a:ln/>
+                        </pic:spPr>
+                      </pic:pic>
+                    </a:graphicData>
+                  </a:graphic>
+                </wp:inline>
+              </w:drawing>
+            </w:r>
+          </w:p>
+        </w:tc>
+        <w:tc>
+          <w:tcPr>
+            <w:tcW w:w="2430" w:type="dxa"/>
+          </w:tcPr>
+          <w:p>
+            <w:pPr>
+              <w:widowControl w:val="0"/>
+              <w:spacing w:line="240" w:lineRule="auto"/>
+              <w:rPr>
+                <w:noProof/>
+              </w:rPr>
+            </w:pPr>
+            <w:r>
+              <w:rPr>
+                <w:noProof/>
+              </w:rPr>
+              <w:t>An error message is shown on the account number input textfield, with error message ‘The account number must be 8 digits long’</w:t>
+            </w:r>
+          </w:p>
+        </w:tc>
+      </w:tr>
+      <w:tr>
+        <w:tc>
+          <w:tcPr>
+            <w:tcW w:w="915" w:type="dxa"/>
+            <w:tcMar>
+              <w:top w:w="100" w:type="dxa"/>
+              <w:left w:w="100" w:type="dxa"/>
+              <w:bottom w:w="100" w:type="dxa"/>
+              <w:right w:w="100" w:type="dxa"/>
+            </w:tcMar>
+          </w:tcPr>
+          <w:p>
+            <w:pPr>
+              <w:widowControl w:val="0"/>
+              <w:spacing w:line="240" w:lineRule="auto"/>
+            </w:pPr>
+            <w:r>
               <w:t>1.8.3</w:t>
             </w:r>
           </w:p>
@@ -4389,7 +4460,7 @@
                           <pic:cNvPicPr preferRelativeResize="0"/>
                         </pic:nvPicPr>
                         <pic:blipFill>
-                          <a:blip r:embed="rId26"/>
+                          <a:blip r:embed="rId27"/>
                           <a:srcRect/>
                           <a:stretch>
                             <a:fillRect/>
@@ -4429,43 +4500,7 @@
               <w:rPr>
                 <w:noProof/>
               </w:rPr>
-              <w:t xml:space="preserve">An error message is shown on the </w:t>
-            </w:r>
-            <w:r>
-              <w:rPr>
-                <w:noProof/>
-              </w:rPr>
-              <w:t>sort code</w:t>
-            </w:r>
-            <w:r>
-              <w:rPr>
-                <w:noProof/>
-              </w:rPr>
-              <w:t xml:space="preserve"> input textfield, with error message ‘The </w:t>
-            </w:r>
-            <w:r>
-              <w:rPr>
-                <w:noProof/>
-              </w:rPr>
-              <w:t xml:space="preserve">sort code msut be six </w:t>
-            </w:r>
-            <w:r>
-              <w:rPr>
-                <w:noProof/>
-              </w:rPr>
-              <w:t>digits</w:t>
-            </w:r>
-            <w:r>
-              <w:rPr>
-                <w:noProof/>
-              </w:rPr>
-              <w:t xml:space="preserve"> long.</w:t>
-            </w:r>
-            <w:r>
-              <w:rPr>
-                <w:noProof/>
-              </w:rPr>
-              <w:t>’</w:t>
+              <w:t>An error message is shown on the sort code input textfield, with error message ‘The sort code msut be six digits long.’</w:t>
             </w:r>
           </w:p>
         </w:tc>
@@ -4487,6 +4522,7 @@
               <w:spacing w:line="240" w:lineRule="auto"/>
             </w:pPr>
             <w:r>
+              <w:lastRenderedPageBreak/>
               <w:t>1.8.5</w:t>
             </w:r>
           </w:p>
@@ -4570,7 +4606,7 @@
                           <pic:cNvPicPr preferRelativeResize="0"/>
                         </pic:nvPicPr>
                         <pic:blipFill>
-                          <a:blip r:embed="rId27"/>
+                          <a:blip r:embed="rId28"/>
                           <a:srcRect/>
                           <a:stretch>
                             <a:fillRect/>
@@ -4610,49 +4646,7 @@
               <w:rPr>
                 <w:noProof/>
               </w:rPr>
-              <w:t xml:space="preserve">An error message is shown on the </w:t>
-            </w:r>
-            <w:r>
-              <w:rPr>
-                <w:noProof/>
-              </w:rPr>
-              <w:t>sort code</w:t>
-            </w:r>
-            <w:r>
-              <w:rPr>
-                <w:noProof/>
-              </w:rPr>
-              <w:t xml:space="preserve"> input textfield, with error message ‘The </w:t>
-            </w:r>
-            <w:r>
-              <w:rPr>
-                <w:noProof/>
-              </w:rPr>
-              <w:t>sort code must be six</w:t>
-            </w:r>
-            <w:r>
-              <w:rPr>
-                <w:noProof/>
-              </w:rPr>
-              <w:t xml:space="preserve"> digits</w:t>
-            </w:r>
-            <w:r>
-              <w:rPr>
-                <w:noProof/>
-              </w:rPr>
-              <w:t xml:space="preserve"> long</w:t>
-            </w:r>
-            <w:r>
-              <w:rPr>
-                <w:noProof/>
-              </w:rPr>
-              <w:t>’</w:t>
-            </w:r>
-            <w:r>
-              <w:rPr>
-                <w:noProof/>
-              </w:rPr>
-              <w:t>.</w:t>
+              <w:t>An error message is shown on the sort code input textfield, with error message ‘The sort code must be six digits long’.</w:t>
             </w:r>
           </w:p>
         </w:tc>
@@ -4754,176 +4748,6 @@
                       <pic:pic xmlns:pic="http://schemas.openxmlformats.org/drawingml/2006/picture">
                         <pic:nvPicPr>
                           <pic:cNvPr id="0" name="image90.png" descr="payment4.PNG"/>
-                          <pic:cNvPicPr preferRelativeResize="0"/>
-                        </pic:nvPicPr>
-                        <pic:blipFill>
-                          <a:blip r:embed="rId28"/>
-                          <a:srcRect/>
-                          <a:stretch>
-                            <a:fillRect/>
-                          </a:stretch>
-                        </pic:blipFill>
-                        <pic:spPr>
-                          <a:xfrm>
-                            <a:off x="0" y="0"/>
-                            <a:ext cx="1352550" cy="2235200"/>
-                          </a:xfrm>
-                          <a:prstGeom prst="rect">
-                            <a:avLst/>
-                          </a:prstGeom>
-                          <a:ln/>
-                        </pic:spPr>
-                      </pic:pic>
-                    </a:graphicData>
-                  </a:graphic>
-                </wp:inline>
-              </w:drawing>
-            </w:r>
-          </w:p>
-        </w:tc>
-        <w:tc>
-          <w:tcPr>
-            <w:tcW w:w="2430" w:type="dxa"/>
-          </w:tcPr>
-          <w:p>
-            <w:pPr>
-              <w:widowControl w:val="0"/>
-              <w:spacing w:line="240" w:lineRule="auto"/>
-              <w:rPr>
-                <w:noProof/>
-              </w:rPr>
-            </w:pPr>
-            <w:r>
-              <w:rPr>
-                <w:noProof/>
-              </w:rPr>
-              <w:t xml:space="preserve">An error message is shown on the </w:t>
-            </w:r>
-            <w:r>
-              <w:rPr>
-                <w:noProof/>
-              </w:rPr>
-              <w:t>amount</w:t>
-            </w:r>
-            <w:r>
-              <w:rPr>
-                <w:noProof/>
-              </w:rPr>
-              <w:t xml:space="preserve"> input textfield, with error message ‘The </w:t>
-            </w:r>
-            <w:r>
-              <w:rPr>
-                <w:noProof/>
-              </w:rPr>
-              <w:t>payment must not be empty. Please enter an amount to pay’</w:t>
-            </w:r>
-          </w:p>
-        </w:tc>
-      </w:tr>
-      <w:tr>
-        <w:tc>
-          <w:tcPr>
-            <w:tcW w:w="915" w:type="dxa"/>
-            <w:tcMar>
-              <w:top w:w="100" w:type="dxa"/>
-              <w:left w:w="100" w:type="dxa"/>
-              <w:bottom w:w="100" w:type="dxa"/>
-              <w:right w:w="100" w:type="dxa"/>
-            </w:tcMar>
-          </w:tcPr>
-          <w:p>
-            <w:pPr>
-              <w:widowControl w:val="0"/>
-              <w:spacing w:line="240" w:lineRule="auto"/>
-            </w:pPr>
-            <w:r>
-              <w:lastRenderedPageBreak/>
-              <w:t>1.8.5</w:t>
-            </w:r>
-          </w:p>
-        </w:tc>
-        <w:tc>
-          <w:tcPr>
-            <w:tcW w:w="2155" w:type="dxa"/>
-            <w:tcBorders>
-              <w:top w:val="single" w:sz="6" w:space="0" w:color="000001"/>
-              <w:left w:val="single" w:sz="6" w:space="0" w:color="000001"/>
-              <w:bottom w:val="single" w:sz="6" w:space="0" w:color="000001"/>
-              <w:right w:val="single" w:sz="6" w:space="0" w:color="000001"/>
-            </w:tcBorders>
-            <w:tcMar>
-              <w:left w:w="92" w:type="dxa"/>
-            </w:tcMar>
-          </w:tcPr>
-          <w:p>
-            <w:pPr>
-              <w:keepNext/>
-              <w:ind w:left="-90"/>
-            </w:pPr>
-            <w:r>
-              <w:t>Wrong transaction information</w:t>
-            </w:r>
-          </w:p>
-        </w:tc>
-        <w:tc>
-          <w:tcPr>
-            <w:tcW w:w="2070" w:type="dxa"/>
-            <w:tcBorders>
-              <w:top w:val="single" w:sz="6" w:space="0" w:color="000001"/>
-              <w:left w:val="single" w:sz="6" w:space="0" w:color="000001"/>
-              <w:bottom w:val="single" w:sz="6" w:space="0" w:color="000001"/>
-              <w:right w:val="single" w:sz="6" w:space="0" w:color="000001"/>
-            </w:tcBorders>
-            <w:tcMar>
-              <w:left w:w="92" w:type="dxa"/>
-            </w:tcMar>
-          </w:tcPr>
-          <w:p>
-            <w:pPr>
-              <w:keepNext/>
-              <w:ind w:left="-90"/>
-            </w:pPr>
-            <w:r>
-              <w:t>An error message must be shown and the transaction will be aborted.</w:t>
-            </w:r>
-          </w:p>
-          <w:p>
-            <w:pPr>
-              <w:keepNext/>
-              <w:ind w:left="-90"/>
-            </w:pPr>
-          </w:p>
-        </w:tc>
-        <w:tc>
-          <w:tcPr>
-            <w:tcW w:w="2430" w:type="dxa"/>
-            <w:tcMar>
-              <w:top w:w="100" w:type="dxa"/>
-              <w:left w:w="100" w:type="dxa"/>
-              <w:bottom w:w="100" w:type="dxa"/>
-              <w:right w:w="100" w:type="dxa"/>
-            </w:tcMar>
-          </w:tcPr>
-          <w:p>
-            <w:pPr>
-              <w:widowControl w:val="0"/>
-              <w:spacing w:line="240" w:lineRule="auto"/>
-            </w:pPr>
-            <w:r>
-              <w:rPr>
-                <w:noProof/>
-              </w:rPr>
-              <w:drawing>
-                <wp:inline distT="114300" distB="114300" distL="114300" distR="114300" wp14:anchorId="23D7EB19" wp14:editId="2D62D8FA">
-                  <wp:extent cx="1352550" cy="2235200"/>
-                  <wp:effectExtent l="0" t="0" r="0" b="0"/>
-                  <wp:docPr id="47" name="image94.png" descr="paymentFail.PNG"/>
-                  <wp:cNvGraphicFramePr/>
-                  <a:graphic xmlns:a="http://schemas.openxmlformats.org/drawingml/2006/main">
-                    <a:graphicData uri="http://schemas.openxmlformats.org/drawingml/2006/picture">
-                      <pic:pic xmlns:pic="http://schemas.openxmlformats.org/drawingml/2006/picture">
-                        <pic:nvPicPr>
-                          <pic:cNvPr id="0" name="image94.png" descr="paymentFail.PNG"/>
                           <pic:cNvPicPr preferRelativeResize="0"/>
                         </pic:nvPicPr>
                         <pic:blipFill>
@@ -4967,7 +4791,7 @@
               <w:rPr>
                 <w:noProof/>
               </w:rPr>
-              <w:t>See screenshot</w:t>
+              <w:t>An error message is shown on the amount input textfield, with error message ‘The payment must not be empty. Please enter an amount to pay’</w:t>
             </w:r>
           </w:p>
         </w:tc>
@@ -4989,6 +4813,158 @@
               <w:spacing w:line="240" w:lineRule="auto"/>
             </w:pPr>
             <w:r>
+              <w:t>1.8.5</w:t>
+            </w:r>
+          </w:p>
+        </w:tc>
+        <w:tc>
+          <w:tcPr>
+            <w:tcW w:w="2155" w:type="dxa"/>
+            <w:tcBorders>
+              <w:top w:val="single" w:sz="6" w:space="0" w:color="000001"/>
+              <w:left w:val="single" w:sz="6" w:space="0" w:color="000001"/>
+              <w:bottom w:val="single" w:sz="6" w:space="0" w:color="000001"/>
+              <w:right w:val="single" w:sz="6" w:space="0" w:color="000001"/>
+            </w:tcBorders>
+            <w:tcMar>
+              <w:left w:w="92" w:type="dxa"/>
+            </w:tcMar>
+          </w:tcPr>
+          <w:p>
+            <w:pPr>
+              <w:keepNext/>
+              <w:ind w:left="-90"/>
+            </w:pPr>
+            <w:r>
+              <w:t>Wrong transaction information</w:t>
+            </w:r>
+          </w:p>
+        </w:tc>
+        <w:tc>
+          <w:tcPr>
+            <w:tcW w:w="2070" w:type="dxa"/>
+            <w:tcBorders>
+              <w:top w:val="single" w:sz="6" w:space="0" w:color="000001"/>
+              <w:left w:val="single" w:sz="6" w:space="0" w:color="000001"/>
+              <w:bottom w:val="single" w:sz="6" w:space="0" w:color="000001"/>
+              <w:right w:val="single" w:sz="6" w:space="0" w:color="000001"/>
+            </w:tcBorders>
+            <w:tcMar>
+              <w:left w:w="92" w:type="dxa"/>
+            </w:tcMar>
+          </w:tcPr>
+          <w:p>
+            <w:pPr>
+              <w:keepNext/>
+              <w:ind w:left="-90"/>
+            </w:pPr>
+            <w:r>
+              <w:t>An error message must be shown and the transaction will be aborted.</w:t>
+            </w:r>
+          </w:p>
+          <w:p>
+            <w:pPr>
+              <w:keepNext/>
+              <w:ind w:left="-90"/>
+            </w:pPr>
+          </w:p>
+        </w:tc>
+        <w:tc>
+          <w:tcPr>
+            <w:tcW w:w="2430" w:type="dxa"/>
+            <w:tcMar>
+              <w:top w:w="100" w:type="dxa"/>
+              <w:left w:w="100" w:type="dxa"/>
+              <w:bottom w:w="100" w:type="dxa"/>
+              <w:right w:w="100" w:type="dxa"/>
+            </w:tcMar>
+          </w:tcPr>
+          <w:p>
+            <w:pPr>
+              <w:widowControl w:val="0"/>
+              <w:spacing w:line="240" w:lineRule="auto"/>
+            </w:pPr>
+            <w:r>
+              <w:rPr>
+                <w:noProof/>
+              </w:rPr>
+              <w:drawing>
+                <wp:inline distT="114300" distB="114300" distL="114300" distR="114300" wp14:anchorId="23D7EB19" wp14:editId="2D62D8FA">
+                  <wp:extent cx="1352550" cy="2235200"/>
+                  <wp:effectExtent l="0" t="0" r="0" b="0"/>
+                  <wp:docPr id="47" name="image94.png" descr="paymentFail.PNG"/>
+                  <wp:cNvGraphicFramePr/>
+                  <a:graphic xmlns:a="http://schemas.openxmlformats.org/drawingml/2006/main">
+                    <a:graphicData uri="http://schemas.openxmlformats.org/drawingml/2006/picture">
+                      <pic:pic xmlns:pic="http://schemas.openxmlformats.org/drawingml/2006/picture">
+                        <pic:nvPicPr>
+                          <pic:cNvPr id="0" name="image94.png" descr="paymentFail.PNG"/>
+                          <pic:cNvPicPr preferRelativeResize="0"/>
+                        </pic:nvPicPr>
+                        <pic:blipFill>
+                          <a:blip r:embed="rId30"/>
+                          <a:srcRect/>
+                          <a:stretch>
+                            <a:fillRect/>
+                          </a:stretch>
+                        </pic:blipFill>
+                        <pic:spPr>
+                          <a:xfrm>
+                            <a:off x="0" y="0"/>
+                            <a:ext cx="1352550" cy="2235200"/>
+                          </a:xfrm>
+                          <a:prstGeom prst="rect">
+                            <a:avLst/>
+                          </a:prstGeom>
+                          <a:ln/>
+                        </pic:spPr>
+                      </pic:pic>
+                    </a:graphicData>
+                  </a:graphic>
+                </wp:inline>
+              </w:drawing>
+            </w:r>
+          </w:p>
+        </w:tc>
+        <w:tc>
+          <w:tcPr>
+            <w:tcW w:w="2430" w:type="dxa"/>
+          </w:tcPr>
+          <w:p>
+            <w:pPr>
+              <w:widowControl w:val="0"/>
+              <w:spacing w:line="240" w:lineRule="auto"/>
+              <w:rPr>
+                <w:noProof/>
+              </w:rPr>
+            </w:pPr>
+            <w:r>
+              <w:rPr>
+                <w:noProof/>
+              </w:rPr>
+              <w:t>See screenshot</w:t>
+            </w:r>
+          </w:p>
+        </w:tc>
+      </w:tr>
+      <w:tr>
+        <w:tc>
+          <w:tcPr>
+            <w:tcW w:w="915" w:type="dxa"/>
+            <w:tcMar>
+              <w:top w:w="100" w:type="dxa"/>
+              <w:left w:w="100" w:type="dxa"/>
+              <w:bottom w:w="100" w:type="dxa"/>
+              <w:right w:w="100" w:type="dxa"/>
+            </w:tcMar>
+          </w:tcPr>
+          <w:p>
+            <w:pPr>
+              <w:widowControl w:val="0"/>
+              <w:spacing w:line="240" w:lineRule="auto"/>
+            </w:pPr>
+            <w:r>
+              <w:lastRenderedPageBreak/>
               <w:t>1.8.6</w:t>
             </w:r>
           </w:p>
@@ -5083,7 +5059,7 @@
                           <pic:cNvPicPr/>
                         </pic:nvPicPr>
                         <pic:blipFill>
-                          <a:blip r:embed="rId30">
+                          <a:blip r:embed="rId31">
                             <a:extLst>
                               <a:ext uri="{28A0092B-C50C-407E-A947-70E740481C1C}">
                                 <a14:useLocalDpi xmlns:a14="http://schemas.microsoft.com/office/drawing/2010/main" val="0"/>
@@ -5250,7 +5226,6 @@
               <w:spacing w:line="240" w:lineRule="auto"/>
             </w:pPr>
             <w:r>
-              <w:lastRenderedPageBreak/>
               <w:t>1.9.1</w:t>
             </w:r>
           </w:p>
@@ -5334,7 +5309,7 @@
                           <pic:cNvPicPr preferRelativeResize="0"/>
                         </pic:nvPicPr>
                         <pic:blipFill>
-                          <a:blip r:embed="rId31"/>
+                          <a:blip r:embed="rId32"/>
                           <a:srcRect/>
                           <a:stretch>
                             <a:fillRect/>
@@ -5374,25 +5349,7 @@
               <w:rPr>
                 <w:noProof/>
               </w:rPr>
-              <w:t xml:space="preserve">An error message is shown on the </w:t>
-            </w:r>
-            <w:r>
-              <w:rPr>
-                <w:noProof/>
-              </w:rPr>
-              <w:t>amount</w:t>
-            </w:r>
-            <w:r>
-              <w:rPr>
-                <w:noProof/>
-              </w:rPr>
-              <w:t xml:space="preserve"> input textfield, with error message ‘The </w:t>
-            </w:r>
-            <w:r>
-              <w:rPr>
-                <w:noProof/>
-              </w:rPr>
-              <w:t>payment amount must not be empty. Please enter an amount to pay’</w:t>
+              <w:t>An error message is shown on the amount input textfield, with error message ‘The payment amount must not be empty. Please enter an amount to pay’</w:t>
             </w:r>
           </w:p>
         </w:tc>
@@ -5414,6 +5371,7 @@
               <w:spacing w:line="240" w:lineRule="auto"/>
             </w:pPr>
             <w:r>
+              <w:lastRenderedPageBreak/>
               <w:t>1.9.2</w:t>
             </w:r>
           </w:p>
@@ -5503,7 +5461,7 @@
                           <pic:cNvPicPr preferRelativeResize="0"/>
                         </pic:nvPicPr>
                         <pic:blipFill>
-                          <a:blip r:embed="rId32"/>
+                          <a:blip r:embed="rId33"/>
                           <a:srcRect/>
                           <a:stretch>
                             <a:fillRect/>
@@ -5645,402 +5603,6 @@
                       <pic:pic xmlns:pic="http://schemas.openxmlformats.org/drawingml/2006/picture">
                         <pic:nvPicPr>
                           <pic:cNvPr id="0" name="image39.png" descr="transferFail.PNG"/>
-                          <pic:cNvPicPr preferRelativeResize="0"/>
-                        </pic:nvPicPr>
-                        <pic:blipFill>
-                          <a:blip r:embed="rId33"/>
-                          <a:srcRect/>
-                          <a:stretch>
-                            <a:fillRect/>
-                          </a:stretch>
-                        </pic:blipFill>
-                        <pic:spPr>
-                          <a:xfrm>
-                            <a:off x="0" y="0"/>
-                            <a:ext cx="1409700" cy="2324100"/>
-                          </a:xfrm>
-                          <a:prstGeom prst="rect">
-                            <a:avLst/>
-                          </a:prstGeom>
-                          <a:ln/>
-                        </pic:spPr>
-                      </pic:pic>
-                    </a:graphicData>
-                  </a:graphic>
-                </wp:inline>
-              </w:drawing>
-            </w:r>
-          </w:p>
-        </w:tc>
-        <w:tc>
-          <w:tcPr>
-            <w:tcW w:w="2430" w:type="dxa"/>
-          </w:tcPr>
-          <w:p>
-            <w:pPr>
-              <w:widowControl w:val="0"/>
-              <w:spacing w:line="240" w:lineRule="auto"/>
-              <w:rPr>
-                <w:noProof/>
-              </w:rPr>
-            </w:pPr>
-            <w:r>
-              <w:rPr>
-                <w:noProof/>
-              </w:rPr>
-              <w:t>See screenshot</w:t>
-            </w:r>
-          </w:p>
-        </w:tc>
-      </w:tr>
-      <w:tr>
-        <w:tc>
-          <w:tcPr>
-            <w:tcW w:w="915" w:type="dxa"/>
-            <w:shd w:val="clear" w:color="auto" w:fill="D9D9D9"/>
-            <w:tcMar>
-              <w:top w:w="100" w:type="dxa"/>
-              <w:left w:w="100" w:type="dxa"/>
-              <w:bottom w:w="100" w:type="dxa"/>
-              <w:right w:w="100" w:type="dxa"/>
-            </w:tcMar>
-          </w:tcPr>
-          <w:p>
-            <w:pPr>
-              <w:widowControl w:val="0"/>
-              <w:spacing w:line="240" w:lineRule="auto"/>
-            </w:pPr>
-            <w:r>
-              <w:t>1.10</w:t>
-            </w:r>
-          </w:p>
-        </w:tc>
-        <w:tc>
-          <w:tcPr>
-            <w:tcW w:w="2155" w:type="dxa"/>
-            <w:tcBorders>
-              <w:top w:val="single" w:sz="6" w:space="0" w:color="000001"/>
-              <w:left w:val="single" w:sz="6" w:space="0" w:color="000001"/>
-              <w:bottom w:val="single" w:sz="6" w:space="0" w:color="000001"/>
-              <w:right w:val="single" w:sz="6" w:space="0" w:color="000001"/>
-            </w:tcBorders>
-            <w:shd w:val="clear" w:color="auto" w:fill="D9D9D9"/>
-            <w:tcMar>
-              <w:left w:w="92" w:type="dxa"/>
-            </w:tcMar>
-          </w:tcPr>
-          <w:p>
-            <w:pPr>
-              <w:keepNext/>
-              <w:ind w:left="-90"/>
-            </w:pPr>
-            <w:r>
-              <w:t xml:space="preserve">Transfer should correctly update the information stored in the web backend. </w:t>
-            </w:r>
-          </w:p>
-        </w:tc>
-        <w:tc>
-          <w:tcPr>
-            <w:tcW w:w="2070" w:type="dxa"/>
-            <w:tcBorders>
-              <w:top w:val="single" w:sz="6" w:space="0" w:color="000001"/>
-              <w:left w:val="single" w:sz="6" w:space="0" w:color="000001"/>
-              <w:bottom w:val="single" w:sz="6" w:space="0" w:color="000001"/>
-              <w:right w:val="single" w:sz="6" w:space="0" w:color="000001"/>
-            </w:tcBorders>
-            <w:shd w:val="clear" w:color="auto" w:fill="D9D9D9"/>
-            <w:tcMar>
-              <w:left w:w="92" w:type="dxa"/>
-            </w:tcMar>
-          </w:tcPr>
-          <w:p>
-            <w:pPr>
-              <w:keepNext/>
-              <w:ind w:left="-90"/>
-            </w:pPr>
-            <w:r>
-              <w:t xml:space="preserve">If a user does have enough funds then the transfer will proceed as normal </w:t>
-            </w:r>
-            <w:r>
-              <w:lastRenderedPageBreak/>
-              <w:t>and will update on the backend.</w:t>
-            </w:r>
-          </w:p>
-        </w:tc>
-        <w:tc>
-          <w:tcPr>
-            <w:tcW w:w="2430" w:type="dxa"/>
-            <w:shd w:val="clear" w:color="auto" w:fill="D9D9D9"/>
-            <w:tcMar>
-              <w:top w:w="100" w:type="dxa"/>
-              <w:left w:w="100" w:type="dxa"/>
-              <w:bottom w:w="100" w:type="dxa"/>
-              <w:right w:w="100" w:type="dxa"/>
-            </w:tcMar>
-          </w:tcPr>
-          <w:p>
-            <w:pPr>
-              <w:widowControl w:val="0"/>
-              <w:spacing w:line="240" w:lineRule="auto"/>
-            </w:pPr>
-          </w:p>
-        </w:tc>
-        <w:tc>
-          <w:tcPr>
-            <w:tcW w:w="2430" w:type="dxa"/>
-            <w:shd w:val="clear" w:color="auto" w:fill="D9D9D9"/>
-          </w:tcPr>
-          <w:p>
-            <w:pPr>
-              <w:widowControl w:val="0"/>
-              <w:spacing w:line="240" w:lineRule="auto"/>
-            </w:pPr>
-          </w:p>
-        </w:tc>
-      </w:tr>
-      <w:tr>
-        <w:tc>
-          <w:tcPr>
-            <w:tcW w:w="915" w:type="dxa"/>
-            <w:tcMar>
-              <w:top w:w="100" w:type="dxa"/>
-              <w:left w:w="100" w:type="dxa"/>
-              <w:bottom w:w="100" w:type="dxa"/>
-              <w:right w:w="100" w:type="dxa"/>
-            </w:tcMar>
-          </w:tcPr>
-          <w:p>
-            <w:pPr>
-              <w:widowControl w:val="0"/>
-              <w:spacing w:line="240" w:lineRule="auto"/>
-            </w:pPr>
-            <w:r>
-              <w:lastRenderedPageBreak/>
-              <w:t>1.10.1</w:t>
-            </w:r>
-          </w:p>
-        </w:tc>
-        <w:tc>
-          <w:tcPr>
-            <w:tcW w:w="2155" w:type="dxa"/>
-            <w:tcBorders>
-              <w:top w:val="single" w:sz="6" w:space="0" w:color="000001"/>
-              <w:left w:val="single" w:sz="6" w:space="0" w:color="000001"/>
-              <w:bottom w:val="single" w:sz="6" w:space="0" w:color="000001"/>
-              <w:right w:val="single" w:sz="6" w:space="0" w:color="000001"/>
-            </w:tcBorders>
-            <w:tcMar>
-              <w:left w:w="92" w:type="dxa"/>
-            </w:tcMar>
-          </w:tcPr>
-          <w:p>
-            <w:pPr>
-              <w:keepNext/>
-              <w:ind w:left="-90"/>
-            </w:pPr>
-            <w:r>
-              <w:t>Before transfer</w:t>
-            </w:r>
-          </w:p>
-        </w:tc>
-        <w:tc>
-          <w:tcPr>
-            <w:tcW w:w="2070" w:type="dxa"/>
-            <w:tcBorders>
-              <w:top w:val="single" w:sz="6" w:space="0" w:color="000001"/>
-              <w:left w:val="single" w:sz="6" w:space="0" w:color="000001"/>
-              <w:bottom w:val="single" w:sz="6" w:space="0" w:color="000001"/>
-              <w:right w:val="single" w:sz="6" w:space="0" w:color="000001"/>
-            </w:tcBorders>
-            <w:tcMar>
-              <w:left w:w="92" w:type="dxa"/>
-            </w:tcMar>
-          </w:tcPr>
-          <w:p>
-            <w:pPr>
-              <w:keepNext/>
-              <w:ind w:left="-90"/>
-            </w:pPr>
-            <w:r>
-              <w:t>Before transfer, current account balance is -10, savings account balance is 0</w:t>
-            </w:r>
-          </w:p>
-        </w:tc>
-        <w:tc>
-          <w:tcPr>
-            <w:tcW w:w="2430" w:type="dxa"/>
-            <w:tcMar>
-              <w:top w:w="100" w:type="dxa"/>
-              <w:left w:w="100" w:type="dxa"/>
-              <w:bottom w:w="100" w:type="dxa"/>
-              <w:right w:w="100" w:type="dxa"/>
-            </w:tcMar>
-          </w:tcPr>
-          <w:p>
-            <w:pPr>
-              <w:widowControl w:val="0"/>
-              <w:spacing w:line="240" w:lineRule="auto"/>
-            </w:pPr>
-            <w:r>
-              <w:rPr>
-                <w:noProof/>
-              </w:rPr>
-              <w:drawing>
-                <wp:inline distT="114300" distB="114300" distL="114300" distR="114300" wp14:anchorId="6530A290" wp14:editId="15D9672D">
-                  <wp:extent cx="1409700" cy="2336800"/>
-                  <wp:effectExtent l="0" t="0" r="0" b="0"/>
-                  <wp:docPr id="40" name="image87.png" descr="TransacAfter.PNG"/>
-                  <wp:cNvGraphicFramePr/>
-                  <a:graphic xmlns:a="http://schemas.openxmlformats.org/drawingml/2006/main">
-                    <a:graphicData uri="http://schemas.openxmlformats.org/drawingml/2006/picture">
-                      <pic:pic xmlns:pic="http://schemas.openxmlformats.org/drawingml/2006/picture">
-                        <pic:nvPicPr>
-                          <pic:cNvPr id="0" name="image87.png" descr="TransacAfter.PNG"/>
-                          <pic:cNvPicPr preferRelativeResize="0"/>
-                        </pic:nvPicPr>
-                        <pic:blipFill>
-                          <a:blip r:embed="rId23"/>
-                          <a:srcRect/>
-                          <a:stretch>
-                            <a:fillRect/>
-                          </a:stretch>
-                        </pic:blipFill>
-                        <pic:spPr>
-                          <a:xfrm>
-                            <a:off x="0" y="0"/>
-                            <a:ext cx="1409700" cy="2336800"/>
-                          </a:xfrm>
-                          <a:prstGeom prst="rect">
-                            <a:avLst/>
-                          </a:prstGeom>
-                          <a:ln/>
-                        </pic:spPr>
-                      </pic:pic>
-                    </a:graphicData>
-                  </a:graphic>
-                </wp:inline>
-              </w:drawing>
-            </w:r>
-          </w:p>
-        </w:tc>
-        <w:tc>
-          <w:tcPr>
-            <w:tcW w:w="2430" w:type="dxa"/>
-          </w:tcPr>
-          <w:p>
-            <w:pPr>
-              <w:widowControl w:val="0"/>
-              <w:spacing w:line="240" w:lineRule="auto"/>
-              <w:rPr>
-                <w:noProof/>
-              </w:rPr>
-            </w:pPr>
-            <w:r>
-              <w:rPr>
-                <w:noProof/>
-              </w:rPr>
-              <w:t>See screenshot</w:t>
-            </w:r>
-          </w:p>
-        </w:tc>
-      </w:tr>
-      <w:tr>
-        <w:tc>
-          <w:tcPr>
-            <w:tcW w:w="915" w:type="dxa"/>
-            <w:tcMar>
-              <w:top w:w="100" w:type="dxa"/>
-              <w:left w:w="100" w:type="dxa"/>
-              <w:bottom w:w="100" w:type="dxa"/>
-              <w:right w:w="100" w:type="dxa"/>
-            </w:tcMar>
-          </w:tcPr>
-          <w:p>
-            <w:pPr>
-              <w:widowControl w:val="0"/>
-              <w:spacing w:line="240" w:lineRule="auto"/>
-            </w:pPr>
-            <w:r>
-              <w:t>1.10.2</w:t>
-            </w:r>
-          </w:p>
-        </w:tc>
-        <w:tc>
-          <w:tcPr>
-            <w:tcW w:w="2155" w:type="dxa"/>
-            <w:tcBorders>
-              <w:top w:val="single" w:sz="6" w:space="0" w:color="000001"/>
-              <w:left w:val="single" w:sz="6" w:space="0" w:color="000001"/>
-              <w:bottom w:val="single" w:sz="6" w:space="0" w:color="000001"/>
-              <w:right w:val="single" w:sz="6" w:space="0" w:color="000001"/>
-            </w:tcBorders>
-            <w:tcMar>
-              <w:left w:w="92" w:type="dxa"/>
-            </w:tcMar>
-          </w:tcPr>
-          <w:p>
-            <w:pPr>
-              <w:keepNext/>
-              <w:ind w:left="-90"/>
-            </w:pPr>
-            <w:r>
-              <w:t>Making transfer</w:t>
-            </w:r>
-          </w:p>
-        </w:tc>
-        <w:tc>
-          <w:tcPr>
-            <w:tcW w:w="2070" w:type="dxa"/>
-            <w:tcBorders>
-              <w:top w:val="single" w:sz="6" w:space="0" w:color="000001"/>
-              <w:left w:val="single" w:sz="6" w:space="0" w:color="000001"/>
-              <w:bottom w:val="single" w:sz="6" w:space="0" w:color="000001"/>
-              <w:right w:val="single" w:sz="6" w:space="0" w:color="000001"/>
-            </w:tcBorders>
-            <w:tcMar>
-              <w:left w:w="92" w:type="dxa"/>
-            </w:tcMar>
-          </w:tcPr>
-          <w:p>
-            <w:pPr>
-              <w:keepNext/>
-              <w:ind w:left="-90"/>
-            </w:pPr>
-            <w:r>
-              <w:t>Transfer 20 pounds from savings account to current account</w:t>
-            </w:r>
-          </w:p>
-        </w:tc>
-        <w:tc>
-          <w:tcPr>
-            <w:tcW w:w="2430" w:type="dxa"/>
-            <w:tcMar>
-              <w:top w:w="100" w:type="dxa"/>
-              <w:left w:w="100" w:type="dxa"/>
-              <w:bottom w:w="100" w:type="dxa"/>
-              <w:right w:w="100" w:type="dxa"/>
-            </w:tcMar>
-          </w:tcPr>
-          <w:p>
-            <w:pPr>
-              <w:widowControl w:val="0"/>
-              <w:spacing w:line="240" w:lineRule="auto"/>
-            </w:pPr>
-            <w:r>
-              <w:rPr>
-                <w:noProof/>
-              </w:rPr>
-              <w:drawing>
-                <wp:inline distT="114300" distB="114300" distL="114300" distR="114300" wp14:anchorId="5057DC4C" wp14:editId="55AB3D3A">
-                  <wp:extent cx="1409700" cy="2324100"/>
-                  <wp:effectExtent l="0" t="0" r="0" b="0"/>
-                  <wp:docPr id="39" name="image86.png" descr="transferMoney.PNG"/>
-                  <wp:cNvGraphicFramePr/>
-                  <a:graphic xmlns:a="http://schemas.openxmlformats.org/drawingml/2006/main">
-                    <a:graphicData uri="http://schemas.openxmlformats.org/drawingml/2006/picture">
-                      <pic:pic xmlns:pic="http://schemas.openxmlformats.org/drawingml/2006/picture">
-                        <pic:nvPicPr>
-                          <pic:cNvPr id="0" name="image86.png" descr="transferMoney.PNG"/>
                           <pic:cNvPicPr preferRelativeResize="0"/>
                         </pic:nvPicPr>
                         <pic:blipFill>
@@ -6093,6 +5655,398 @@
         <w:tc>
           <w:tcPr>
             <w:tcW w:w="915" w:type="dxa"/>
+            <w:shd w:val="clear" w:color="auto" w:fill="D9D9D9"/>
+            <w:tcMar>
+              <w:top w:w="100" w:type="dxa"/>
+              <w:left w:w="100" w:type="dxa"/>
+              <w:bottom w:w="100" w:type="dxa"/>
+              <w:right w:w="100" w:type="dxa"/>
+            </w:tcMar>
+          </w:tcPr>
+          <w:p>
+            <w:pPr>
+              <w:widowControl w:val="0"/>
+              <w:spacing w:line="240" w:lineRule="auto"/>
+            </w:pPr>
+            <w:r>
+              <w:t>1.10</w:t>
+            </w:r>
+          </w:p>
+        </w:tc>
+        <w:tc>
+          <w:tcPr>
+            <w:tcW w:w="2155" w:type="dxa"/>
+            <w:tcBorders>
+              <w:top w:val="single" w:sz="6" w:space="0" w:color="000001"/>
+              <w:left w:val="single" w:sz="6" w:space="0" w:color="000001"/>
+              <w:bottom w:val="single" w:sz="6" w:space="0" w:color="000001"/>
+              <w:right w:val="single" w:sz="6" w:space="0" w:color="000001"/>
+            </w:tcBorders>
+            <w:shd w:val="clear" w:color="auto" w:fill="D9D9D9"/>
+            <w:tcMar>
+              <w:left w:w="92" w:type="dxa"/>
+            </w:tcMar>
+          </w:tcPr>
+          <w:p>
+            <w:pPr>
+              <w:keepNext/>
+              <w:ind w:left="-90"/>
+            </w:pPr>
+            <w:r>
+              <w:t xml:space="preserve">Transfer should correctly update the information stored in the web backend. </w:t>
+            </w:r>
+          </w:p>
+        </w:tc>
+        <w:tc>
+          <w:tcPr>
+            <w:tcW w:w="2070" w:type="dxa"/>
+            <w:tcBorders>
+              <w:top w:val="single" w:sz="6" w:space="0" w:color="000001"/>
+              <w:left w:val="single" w:sz="6" w:space="0" w:color="000001"/>
+              <w:bottom w:val="single" w:sz="6" w:space="0" w:color="000001"/>
+              <w:right w:val="single" w:sz="6" w:space="0" w:color="000001"/>
+            </w:tcBorders>
+            <w:shd w:val="clear" w:color="auto" w:fill="D9D9D9"/>
+            <w:tcMar>
+              <w:left w:w="92" w:type="dxa"/>
+            </w:tcMar>
+          </w:tcPr>
+          <w:p>
+            <w:pPr>
+              <w:keepNext/>
+              <w:ind w:left="-90"/>
+            </w:pPr>
+            <w:r>
+              <w:t>If a user does have enough funds then the transfer will proceed as normal and will update on the backend.</w:t>
+            </w:r>
+          </w:p>
+        </w:tc>
+        <w:tc>
+          <w:tcPr>
+            <w:tcW w:w="2430" w:type="dxa"/>
+            <w:shd w:val="clear" w:color="auto" w:fill="D9D9D9"/>
+            <w:tcMar>
+              <w:top w:w="100" w:type="dxa"/>
+              <w:left w:w="100" w:type="dxa"/>
+              <w:bottom w:w="100" w:type="dxa"/>
+              <w:right w:w="100" w:type="dxa"/>
+            </w:tcMar>
+          </w:tcPr>
+          <w:p>
+            <w:pPr>
+              <w:widowControl w:val="0"/>
+              <w:spacing w:line="240" w:lineRule="auto"/>
+            </w:pPr>
+          </w:p>
+        </w:tc>
+        <w:tc>
+          <w:tcPr>
+            <w:tcW w:w="2430" w:type="dxa"/>
+            <w:shd w:val="clear" w:color="auto" w:fill="D9D9D9"/>
+          </w:tcPr>
+          <w:p>
+            <w:pPr>
+              <w:widowControl w:val="0"/>
+              <w:spacing w:line="240" w:lineRule="auto"/>
+            </w:pPr>
+          </w:p>
+        </w:tc>
+      </w:tr>
+      <w:tr>
+        <w:tc>
+          <w:tcPr>
+            <w:tcW w:w="915" w:type="dxa"/>
+            <w:tcMar>
+              <w:top w:w="100" w:type="dxa"/>
+              <w:left w:w="100" w:type="dxa"/>
+              <w:bottom w:w="100" w:type="dxa"/>
+              <w:right w:w="100" w:type="dxa"/>
+            </w:tcMar>
+          </w:tcPr>
+          <w:p>
+            <w:pPr>
+              <w:widowControl w:val="0"/>
+              <w:spacing w:line="240" w:lineRule="auto"/>
+            </w:pPr>
+            <w:r>
+              <w:lastRenderedPageBreak/>
+              <w:t>1.10.1</w:t>
+            </w:r>
+          </w:p>
+        </w:tc>
+        <w:tc>
+          <w:tcPr>
+            <w:tcW w:w="2155" w:type="dxa"/>
+            <w:tcBorders>
+              <w:top w:val="single" w:sz="6" w:space="0" w:color="000001"/>
+              <w:left w:val="single" w:sz="6" w:space="0" w:color="000001"/>
+              <w:bottom w:val="single" w:sz="6" w:space="0" w:color="000001"/>
+              <w:right w:val="single" w:sz="6" w:space="0" w:color="000001"/>
+            </w:tcBorders>
+            <w:tcMar>
+              <w:left w:w="92" w:type="dxa"/>
+            </w:tcMar>
+          </w:tcPr>
+          <w:p>
+            <w:pPr>
+              <w:keepNext/>
+              <w:ind w:left="-90"/>
+            </w:pPr>
+            <w:r>
+              <w:t>Before transfer</w:t>
+            </w:r>
+          </w:p>
+        </w:tc>
+        <w:tc>
+          <w:tcPr>
+            <w:tcW w:w="2070" w:type="dxa"/>
+            <w:tcBorders>
+              <w:top w:val="single" w:sz="6" w:space="0" w:color="000001"/>
+              <w:left w:val="single" w:sz="6" w:space="0" w:color="000001"/>
+              <w:bottom w:val="single" w:sz="6" w:space="0" w:color="000001"/>
+              <w:right w:val="single" w:sz="6" w:space="0" w:color="000001"/>
+            </w:tcBorders>
+            <w:tcMar>
+              <w:left w:w="92" w:type="dxa"/>
+            </w:tcMar>
+          </w:tcPr>
+          <w:p>
+            <w:pPr>
+              <w:keepNext/>
+              <w:ind w:left="-90"/>
+            </w:pPr>
+            <w:r>
+              <w:t>Before transfer, current account balance is -10, savings account balance is 0</w:t>
+            </w:r>
+          </w:p>
+        </w:tc>
+        <w:tc>
+          <w:tcPr>
+            <w:tcW w:w="2430" w:type="dxa"/>
+            <w:tcMar>
+              <w:top w:w="100" w:type="dxa"/>
+              <w:left w:w="100" w:type="dxa"/>
+              <w:bottom w:w="100" w:type="dxa"/>
+              <w:right w:w="100" w:type="dxa"/>
+            </w:tcMar>
+          </w:tcPr>
+          <w:p>
+            <w:pPr>
+              <w:widowControl w:val="0"/>
+              <w:spacing w:line="240" w:lineRule="auto"/>
+            </w:pPr>
+            <w:r>
+              <w:rPr>
+                <w:noProof/>
+              </w:rPr>
+              <w:drawing>
+                <wp:inline distT="114300" distB="114300" distL="114300" distR="114300" wp14:anchorId="6530A290" wp14:editId="15D9672D">
+                  <wp:extent cx="1409700" cy="2336800"/>
+                  <wp:effectExtent l="0" t="0" r="0" b="0"/>
+                  <wp:docPr id="40" name="image87.png" descr="TransacAfter.PNG"/>
+                  <wp:cNvGraphicFramePr/>
+                  <a:graphic xmlns:a="http://schemas.openxmlformats.org/drawingml/2006/main">
+                    <a:graphicData uri="http://schemas.openxmlformats.org/drawingml/2006/picture">
+                      <pic:pic xmlns:pic="http://schemas.openxmlformats.org/drawingml/2006/picture">
+                        <pic:nvPicPr>
+                          <pic:cNvPr id="0" name="image87.png" descr="TransacAfter.PNG"/>
+                          <pic:cNvPicPr preferRelativeResize="0"/>
+                        </pic:nvPicPr>
+                        <pic:blipFill>
+                          <a:blip r:embed="rId24"/>
+                          <a:srcRect/>
+                          <a:stretch>
+                            <a:fillRect/>
+                          </a:stretch>
+                        </pic:blipFill>
+                        <pic:spPr>
+                          <a:xfrm>
+                            <a:off x="0" y="0"/>
+                            <a:ext cx="1409700" cy="2336800"/>
+                          </a:xfrm>
+                          <a:prstGeom prst="rect">
+                            <a:avLst/>
+                          </a:prstGeom>
+                          <a:ln/>
+                        </pic:spPr>
+                      </pic:pic>
+                    </a:graphicData>
+                  </a:graphic>
+                </wp:inline>
+              </w:drawing>
+            </w:r>
+          </w:p>
+        </w:tc>
+        <w:tc>
+          <w:tcPr>
+            <w:tcW w:w="2430" w:type="dxa"/>
+          </w:tcPr>
+          <w:p>
+            <w:pPr>
+              <w:widowControl w:val="0"/>
+              <w:spacing w:line="240" w:lineRule="auto"/>
+              <w:rPr>
+                <w:noProof/>
+              </w:rPr>
+            </w:pPr>
+            <w:r>
+              <w:rPr>
+                <w:noProof/>
+              </w:rPr>
+              <w:t>See screenshot</w:t>
+            </w:r>
+          </w:p>
+        </w:tc>
+      </w:tr>
+      <w:tr>
+        <w:tc>
+          <w:tcPr>
+            <w:tcW w:w="915" w:type="dxa"/>
+            <w:tcMar>
+              <w:top w:w="100" w:type="dxa"/>
+              <w:left w:w="100" w:type="dxa"/>
+              <w:bottom w:w="100" w:type="dxa"/>
+              <w:right w:w="100" w:type="dxa"/>
+            </w:tcMar>
+          </w:tcPr>
+          <w:p>
+            <w:pPr>
+              <w:widowControl w:val="0"/>
+              <w:spacing w:line="240" w:lineRule="auto"/>
+            </w:pPr>
+            <w:r>
+              <w:t>1.10.2</w:t>
+            </w:r>
+          </w:p>
+        </w:tc>
+        <w:tc>
+          <w:tcPr>
+            <w:tcW w:w="2155" w:type="dxa"/>
+            <w:tcBorders>
+              <w:top w:val="single" w:sz="6" w:space="0" w:color="000001"/>
+              <w:left w:val="single" w:sz="6" w:space="0" w:color="000001"/>
+              <w:bottom w:val="single" w:sz="6" w:space="0" w:color="000001"/>
+              <w:right w:val="single" w:sz="6" w:space="0" w:color="000001"/>
+            </w:tcBorders>
+            <w:tcMar>
+              <w:left w:w="92" w:type="dxa"/>
+            </w:tcMar>
+          </w:tcPr>
+          <w:p>
+            <w:pPr>
+              <w:keepNext/>
+              <w:ind w:left="-90"/>
+            </w:pPr>
+            <w:r>
+              <w:t>Making transfer</w:t>
+            </w:r>
+          </w:p>
+        </w:tc>
+        <w:tc>
+          <w:tcPr>
+            <w:tcW w:w="2070" w:type="dxa"/>
+            <w:tcBorders>
+              <w:top w:val="single" w:sz="6" w:space="0" w:color="000001"/>
+              <w:left w:val="single" w:sz="6" w:space="0" w:color="000001"/>
+              <w:bottom w:val="single" w:sz="6" w:space="0" w:color="000001"/>
+              <w:right w:val="single" w:sz="6" w:space="0" w:color="000001"/>
+            </w:tcBorders>
+            <w:tcMar>
+              <w:left w:w="92" w:type="dxa"/>
+            </w:tcMar>
+          </w:tcPr>
+          <w:p>
+            <w:pPr>
+              <w:keepNext/>
+              <w:ind w:left="-90"/>
+            </w:pPr>
+            <w:r>
+              <w:t>Transfer 20 pounds from savings account to current account</w:t>
+            </w:r>
+          </w:p>
+        </w:tc>
+        <w:tc>
+          <w:tcPr>
+            <w:tcW w:w="2430" w:type="dxa"/>
+            <w:tcMar>
+              <w:top w:w="100" w:type="dxa"/>
+              <w:left w:w="100" w:type="dxa"/>
+              <w:bottom w:w="100" w:type="dxa"/>
+              <w:right w:w="100" w:type="dxa"/>
+            </w:tcMar>
+          </w:tcPr>
+          <w:p>
+            <w:pPr>
+              <w:widowControl w:val="0"/>
+              <w:spacing w:line="240" w:lineRule="auto"/>
+            </w:pPr>
+            <w:r>
+              <w:rPr>
+                <w:noProof/>
+              </w:rPr>
+              <w:drawing>
+                <wp:inline distT="114300" distB="114300" distL="114300" distR="114300" wp14:anchorId="5057DC4C" wp14:editId="55AB3D3A">
+                  <wp:extent cx="1409700" cy="2324100"/>
+                  <wp:effectExtent l="0" t="0" r="0" b="0"/>
+                  <wp:docPr id="39" name="image86.png" descr="transferMoney.PNG"/>
+                  <wp:cNvGraphicFramePr/>
+                  <a:graphic xmlns:a="http://schemas.openxmlformats.org/drawingml/2006/main">
+                    <a:graphicData uri="http://schemas.openxmlformats.org/drawingml/2006/picture">
+                      <pic:pic xmlns:pic="http://schemas.openxmlformats.org/drawingml/2006/picture">
+                        <pic:nvPicPr>
+                          <pic:cNvPr id="0" name="image86.png" descr="transferMoney.PNG"/>
+                          <pic:cNvPicPr preferRelativeResize="0"/>
+                        </pic:nvPicPr>
+                        <pic:blipFill>
+                          <a:blip r:embed="rId35"/>
+                          <a:srcRect/>
+                          <a:stretch>
+                            <a:fillRect/>
+                          </a:stretch>
+                        </pic:blipFill>
+                        <pic:spPr>
+                          <a:xfrm>
+                            <a:off x="0" y="0"/>
+                            <a:ext cx="1409700" cy="2324100"/>
+                          </a:xfrm>
+                          <a:prstGeom prst="rect">
+                            <a:avLst/>
+                          </a:prstGeom>
+                          <a:ln/>
+                        </pic:spPr>
+                      </pic:pic>
+                    </a:graphicData>
+                  </a:graphic>
+                </wp:inline>
+              </w:drawing>
+            </w:r>
+          </w:p>
+        </w:tc>
+        <w:tc>
+          <w:tcPr>
+            <w:tcW w:w="2430" w:type="dxa"/>
+          </w:tcPr>
+          <w:p>
+            <w:pPr>
+              <w:widowControl w:val="0"/>
+              <w:spacing w:line="240" w:lineRule="auto"/>
+              <w:rPr>
+                <w:noProof/>
+              </w:rPr>
+            </w:pPr>
+            <w:r>
+              <w:rPr>
+                <w:noProof/>
+              </w:rPr>
+              <w:t>See screenshot</w:t>
+            </w:r>
+          </w:p>
+        </w:tc>
+      </w:tr>
+      <w:tr>
+        <w:tc>
+          <w:tcPr>
+            <w:tcW w:w="915" w:type="dxa"/>
             <w:tcMar>
               <w:top w:w="100" w:type="dxa"/>
               <w:left w:w="100" w:type="dxa"/>
@@ -6189,7 +6143,7 @@
                           <pic:cNvPicPr preferRelativeResize="0"/>
                         </pic:nvPicPr>
                         <pic:blipFill>
-                          <a:blip r:embed="rId35"/>
+                          <a:blip r:embed="rId36"/>
                           <a:srcRect/>
                           <a:stretch>
                             <a:fillRect/>
@@ -6339,7 +6293,7 @@
                           <pic:cNvPicPr preferRelativeResize="0"/>
                         </pic:nvPicPr>
                         <pic:blipFill>
-                          <a:blip r:embed="rId36"/>
+                          <a:blip r:embed="rId37"/>
                           <a:srcRect/>
                           <a:stretch>
                             <a:fillRect/>
@@ -6583,7 +6537,7 @@
                           <pic:cNvPicPr preferRelativeResize="0"/>
                         </pic:nvPicPr>
                         <pic:blipFill>
-                          <a:blip r:embed="rId37"/>
+                          <a:blip r:embed="rId38"/>
                           <a:srcRect/>
                           <a:stretch>
                             <a:fillRect/>
@@ -6729,7 +6683,7 @@
                           <pic:cNvPicPr preferRelativeResize="0"/>
                         </pic:nvPicPr>
                         <pic:blipFill>
-                          <a:blip r:embed="rId38"/>
+                          <a:blip r:embed="rId39"/>
                           <a:srcRect/>
                           <a:stretch>
                             <a:fillRect/>
@@ -6880,7 +6834,7 @@
                           <pic:cNvPicPr/>
                         </pic:nvPicPr>
                         <pic:blipFill>
-                          <a:blip r:embed="rId39" cstate="print">
+                          <a:blip r:embed="rId40" cstate="print">
                             <a:extLst>
                               <a:ext uri="{28A0092B-C50C-407E-A947-70E740481C1C}">
                                 <a14:useLocalDpi xmlns:a14="http://schemas.microsoft.com/office/drawing/2010/main" val="0"/>
@@ -7017,7 +6971,7 @@
                           <pic:cNvPicPr preferRelativeResize="0"/>
                         </pic:nvPicPr>
                         <pic:blipFill>
-                          <a:blip r:embed="rId40"/>
+                          <a:blip r:embed="rId41"/>
                           <a:srcRect/>
                           <a:stretch>
                             <a:fillRect/>
@@ -7163,7 +7117,7 @@
                           <pic:cNvPicPr preferRelativeResize="0"/>
                         </pic:nvPicPr>
                         <pic:blipFill>
-                          <a:blip r:embed="rId41"/>
+                          <a:blip r:embed="rId42"/>
                           <a:srcRect/>
                           <a:stretch>
                             <a:fillRect/>
@@ -7305,7 +7259,7 @@
                           <pic:cNvPicPr preferRelativeResize="0"/>
                         </pic:nvPicPr>
                         <pic:blipFill>
-                          <a:blip r:embed="rId42"/>
+                          <a:blip r:embed="rId43"/>
                           <a:srcRect/>
                           <a:stretch>
                             <a:fillRect/>
@@ -7548,7 +7502,7 @@
                           <pic:cNvPicPr preferRelativeResize="0"/>
                         </pic:nvPicPr>
                         <pic:blipFill>
-                          <a:blip r:embed="rId43"/>
+                          <a:blip r:embed="rId44"/>
                           <a:srcRect/>
                           <a:stretch>
                             <a:fillRect/>
@@ -7694,7 +7648,7 @@
                           <pic:cNvPicPr preferRelativeResize="0"/>
                         </pic:nvPicPr>
                         <pic:blipFill>
-                          <a:blip r:embed="rId44"/>
+                          <a:blip r:embed="rId45"/>
                           <a:srcRect/>
                           <a:stretch>
                             <a:fillRect/>
@@ -7839,7 +7793,7 @@
                           <pic:cNvPicPr preferRelativeResize="0"/>
                         </pic:nvPicPr>
                         <pic:blipFill>
-                          <a:blip r:embed="rId45"/>
+                          <a:blip r:embed="rId46"/>
                           <a:srcRect/>
                           <a:stretch>
                             <a:fillRect/>
@@ -7984,7 +7938,7 @@
                           <pic:cNvPicPr preferRelativeResize="0"/>
                         </pic:nvPicPr>
                         <pic:blipFill>
-                          <a:blip r:embed="rId46"/>
+                          <a:blip r:embed="rId47"/>
                           <a:srcRect/>
                           <a:stretch>
                             <a:fillRect/>
@@ -8134,7 +8088,7 @@
                           <pic:cNvPicPr preferRelativeResize="0"/>
                         </pic:nvPicPr>
                         <pic:blipFill>
-                          <a:blip r:embed="rId47"/>
+                          <a:blip r:embed="rId48"/>
                           <a:srcRect/>
                           <a:stretch>
                             <a:fillRect/>
@@ -8378,7 +8332,7 @@
                           <pic:cNvPicPr preferRelativeResize="0"/>
                         </pic:nvPicPr>
                         <pic:blipFill>
-                          <a:blip r:embed="rId48"/>
+                          <a:blip r:embed="rId49"/>
                           <a:srcRect/>
                           <a:stretch>
                             <a:fillRect/>
@@ -8424,31 +8378,7 @@
               <w:rPr>
                 <w:noProof/>
               </w:rPr>
-              <w:t xml:space="preserve">£500, save </w:t>
-            </w:r>
-            <w:r>
-              <w:rPr>
-                <w:noProof/>
-              </w:rPr>
-              <w:t>£</w:t>
-            </w:r>
-            <w:r>
-              <w:rPr>
-                <w:noProof/>
-              </w:rPr>
-              <w:t xml:space="preserve">50, Overdraft </w:t>
-            </w:r>
-            <w:r>
-              <w:rPr>
-                <w:noProof/>
-              </w:rPr>
-              <w:t>£</w:t>
-            </w:r>
-            <w:r>
-              <w:rPr>
-                <w:noProof/>
-              </w:rPr>
-              <w:t>0 and Donate No</w:t>
+              <w:t>£500, save £50, Overdraft £0 and Donate No</w:t>
             </w:r>
           </w:p>
         </w:tc>
@@ -8553,7 +8483,7 @@
                           <pic:cNvPicPr preferRelativeResize="0"/>
                         </pic:nvPicPr>
                         <pic:blipFill>
-                          <a:blip r:embed="rId49"/>
+                          <a:blip r:embed="rId50"/>
                           <a:srcRect/>
                           <a:stretch>
                             <a:fillRect/>
@@ -8809,7 +8739,7 @@
                           <pic:cNvPicPr preferRelativeResize="0"/>
                         </pic:nvPicPr>
                         <pic:blipFill>
-                          <a:blip r:embed="rId50"/>
+                          <a:blip r:embed="rId51"/>
                           <a:srcRect/>
                           <a:stretch>
                             <a:fillRect/>
@@ -8960,7 +8890,7 @@
                           <pic:cNvPicPr preferRelativeResize="0"/>
                         </pic:nvPicPr>
                         <pic:blipFill>
-                          <a:blip r:embed="rId51"/>
+                          <a:blip r:embed="rId52"/>
                           <a:srcRect/>
                           <a:stretch>
                             <a:fillRect/>
@@ -9114,7 +9044,7 @@
                           <pic:cNvPicPr/>
                         </pic:nvPicPr>
                         <pic:blipFill>
-                          <a:blip r:embed="rId52">
+                          <a:blip r:embed="rId53">
                             <a:extLst>
                               <a:ext uri="{28A0092B-C50C-407E-A947-70E740481C1C}">
                                 <a14:useLocalDpi xmlns:a14="http://schemas.microsoft.com/office/drawing/2010/main" val="0"/>
@@ -9169,8 +9099,6 @@
       <w:pPr>
         <w:keepNext/>
       </w:pPr>
-      <w:bookmarkStart w:id="0" w:name="_GoBack"/>
-      <w:bookmarkEnd w:id="0"/>
     </w:p>
     <w:sectPr>
       <w:pgSz w:w="12240" w:h="15840"/>

</xml_diff>

<commit_message>
Add visit website link test
</commit_message>
<xml_diff>
--- a/TestingResultsApp.docx
+++ b/TestingResultsApp.docx
@@ -7,6 +7,10 @@
       <w:pPr>
         <w:keepNext/>
         <w:ind w:left="-90"/>
+        <w:rPr>
+          <w:b/>
+          <w:sz w:val="36"/>
+        </w:rPr>
       </w:pPr>
       <w:r>
         <w:rPr>
@@ -14,6 +18,30 @@
           <w:sz w:val="36"/>
         </w:rPr>
         <w:t>Testing Result</w:t>
+      </w:r>
+    </w:p>
+    <w:p>
+      <w:pPr>
+        <w:pStyle w:val="ListParagraph"/>
+        <w:keepNext/>
+        <w:numPr>
+          <w:ilvl w:val="0"/>
+          <w:numId w:val="1"/>
+        </w:numPr>
+      </w:pPr>
+      <w:r>
+        <w:t>There mi</w:t>
+      </w:r>
+      <w:bookmarkStart w:id="0" w:name="_GoBack"/>
+      <w:bookmarkEnd w:id="0"/>
+      <w:r>
+        <w:t xml:space="preserve">ght be slight differences between the screenshots in the below tests and the latest version of the app GUI, </w:t>
+      </w:r>
+      <w:r>
+        <w:t>due to</w:t>
+      </w:r>
+      <w:r>
+        <w:t xml:space="preserve"> small design changes during the period of testing</w:t>
       </w:r>
     </w:p>
     <w:p>
@@ -265,7 +293,10 @@
               <w:ind w:left="-90"/>
             </w:pPr>
             <w:r>
-              <w:t>Users should be able to login with correct username, password and security code.</w:t>
+              <w:t>Users should be able to login with correct usern</w:t>
+            </w:r>
+            <w:r>
+              <w:t>ame, password and security code, or visit Lloyds mobile website</w:t>
             </w:r>
           </w:p>
         </w:tc>
@@ -286,6 +317,159 @@
               <w:spacing w:line="240" w:lineRule="auto"/>
             </w:pPr>
             <w:r>
+              <w:t>The first page user will see is the login page.</w:t>
+            </w:r>
+          </w:p>
+        </w:tc>
+        <w:tc>
+          <w:tcPr>
+            <w:tcW w:w="2430" w:type="dxa"/>
+            <w:shd w:val="clear" w:color="auto" w:fill="D9D9D9"/>
+            <w:tcMar>
+              <w:top w:w="100" w:type="dxa"/>
+              <w:left w:w="100" w:type="dxa"/>
+              <w:bottom w:w="100" w:type="dxa"/>
+              <w:right w:w="100" w:type="dxa"/>
+            </w:tcMar>
+          </w:tcPr>
+          <w:p>
+            <w:pPr>
+              <w:widowControl w:val="0"/>
+              <w:spacing w:line="240" w:lineRule="auto"/>
+            </w:pPr>
+            <w:r>
+              <w:rPr>
+                <w:noProof/>
+              </w:rPr>
+              <w:drawing>
+                <wp:inline distT="0" distB="0" distL="0" distR="0">
+                  <wp:extent cx="1416050" cy="2354580"/>
+                  <wp:effectExtent l="0" t="0" r="0" b="7620"/>
+                  <wp:docPr id="30" name="Picture 30"/>
+                  <wp:cNvGraphicFramePr>
+                    <a:graphicFrameLocks xmlns:a="http://schemas.openxmlformats.org/drawingml/2006/main" noChangeAspect="1"/>
+                  </wp:cNvGraphicFramePr>
+                  <a:graphic xmlns:a="http://schemas.openxmlformats.org/drawingml/2006/main">
+                    <a:graphicData uri="http://schemas.openxmlformats.org/drawingml/2006/picture">
+                      <pic:pic xmlns:pic="http://schemas.openxmlformats.org/drawingml/2006/picture">
+                        <pic:nvPicPr>
+                          <pic:cNvPr id="30" name="loginWebsiteLink.PNG"/>
+                          <pic:cNvPicPr/>
+                        </pic:nvPicPr>
+                        <pic:blipFill>
+                          <a:blip r:embed="rId5">
+                            <a:extLst>
+                              <a:ext uri="{28A0092B-C50C-407E-A947-70E740481C1C}">
+                                <a14:useLocalDpi xmlns:a14="http://schemas.microsoft.com/office/drawing/2010/main" val="0"/>
+                              </a:ext>
+                            </a:extLst>
+                          </a:blip>
+                          <a:stretch>
+                            <a:fillRect/>
+                          </a:stretch>
+                        </pic:blipFill>
+                        <pic:spPr>
+                          <a:xfrm>
+                            <a:off x="0" y="0"/>
+                            <a:ext cx="1416050" cy="2354580"/>
+                          </a:xfrm>
+                          <a:prstGeom prst="rect">
+                            <a:avLst/>
+                          </a:prstGeom>
+                        </pic:spPr>
+                      </pic:pic>
+                    </a:graphicData>
+                  </a:graphic>
+                </wp:inline>
+              </w:drawing>
+            </w:r>
+          </w:p>
+        </w:tc>
+        <w:tc>
+          <w:tcPr>
+            <w:tcW w:w="2430" w:type="dxa"/>
+            <w:shd w:val="clear" w:color="auto" w:fill="D9D9D9"/>
+          </w:tcPr>
+          <w:p>
+            <w:pPr>
+              <w:widowControl w:val="0"/>
+              <w:spacing w:line="240" w:lineRule="auto"/>
+              <w:rPr>
+                <w:noProof/>
+              </w:rPr>
+            </w:pPr>
+            <w:r>
+              <w:rPr>
+                <w:noProof/>
+              </w:rPr>
+              <w:t>See screenshot</w:t>
+            </w:r>
+          </w:p>
+        </w:tc>
+      </w:tr>
+      <w:tr>
+        <w:tc>
+          <w:tcPr>
+            <w:tcW w:w="915" w:type="dxa"/>
+            <w:shd w:val="clear" w:color="auto" w:fill="auto"/>
+            <w:tcMar>
+              <w:top w:w="100" w:type="dxa"/>
+              <w:left w:w="100" w:type="dxa"/>
+              <w:bottom w:w="100" w:type="dxa"/>
+              <w:right w:w="100" w:type="dxa"/>
+            </w:tcMar>
+          </w:tcPr>
+          <w:p>
+            <w:pPr>
+              <w:widowControl w:val="0"/>
+              <w:spacing w:line="240" w:lineRule="auto"/>
+            </w:pPr>
+            <w:r>
+              <w:t>1.1.1</w:t>
+            </w:r>
+          </w:p>
+        </w:tc>
+        <w:tc>
+          <w:tcPr>
+            <w:tcW w:w="2155" w:type="dxa"/>
+            <w:tcBorders>
+              <w:top w:val="single" w:sz="6" w:space="0" w:color="000001"/>
+              <w:left w:val="single" w:sz="6" w:space="0" w:color="000001"/>
+              <w:bottom w:val="single" w:sz="6" w:space="0" w:color="000001"/>
+              <w:right w:val="single" w:sz="6" w:space="0" w:color="000001"/>
+            </w:tcBorders>
+            <w:shd w:val="clear" w:color="auto" w:fill="auto"/>
+            <w:tcMar>
+              <w:left w:w="92" w:type="dxa"/>
+            </w:tcMar>
+          </w:tcPr>
+          <w:p>
+            <w:pPr>
+              <w:keepNext/>
+              <w:ind w:left="-90"/>
+            </w:pPr>
+            <w:r>
+              <w:t>Users should be able to login with correct username, password and security code.</w:t>
+            </w:r>
+          </w:p>
+        </w:tc>
+        <w:tc>
+          <w:tcPr>
+            <w:tcW w:w="2070" w:type="dxa"/>
+            <w:shd w:val="clear" w:color="auto" w:fill="auto"/>
+            <w:tcMar>
+              <w:top w:w="100" w:type="dxa"/>
+              <w:left w:w="100" w:type="dxa"/>
+              <w:bottom w:w="100" w:type="dxa"/>
+              <w:right w:w="100" w:type="dxa"/>
+            </w:tcMar>
+          </w:tcPr>
+          <w:p>
+            <w:pPr>
+              <w:widowControl w:val="0"/>
+              <w:spacing w:line="240" w:lineRule="auto"/>
+            </w:pPr>
+            <w:r>
               <w:t>After inputting correct login details, the app should login to the profile page and present correct information.</w:t>
             </w:r>
           </w:p>
@@ -293,7 +477,7 @@
         <w:tc>
           <w:tcPr>
             <w:tcW w:w="2430" w:type="dxa"/>
-            <w:shd w:val="clear" w:color="auto" w:fill="D9D9D9"/>
+            <w:shd w:val="clear" w:color="auto" w:fill="auto"/>
             <w:tcMar>
               <w:top w:w="100" w:type="dxa"/>
               <w:left w:w="100" w:type="dxa"/>
@@ -311,7 +495,7 @@
                 <w:noProof/>
               </w:rPr>
               <w:drawing>
-                <wp:inline distT="114300" distB="114300" distL="114300" distR="114300" wp14:anchorId="387891F9" wp14:editId="0484C564">
+                <wp:inline distT="114300" distB="114300" distL="114300" distR="114300" wp14:anchorId="58DCCE80" wp14:editId="29EAF438">
                   <wp:extent cx="1352550" cy="2197100"/>
                   <wp:effectExtent l="0" t="0" r="0" b="0"/>
                   <wp:docPr id="6" name="image45.png" descr="loginSuccess.PNG"/>
@@ -324,7 +508,7 @@
                           <pic:cNvPicPr preferRelativeResize="0"/>
                         </pic:nvPicPr>
                         <pic:blipFill>
-                          <a:blip r:embed="rId4"/>
+                          <a:blip r:embed="rId6"/>
                           <a:srcRect/>
                           <a:stretch>
                             <a:fillRect/>
@@ -351,7 +535,7 @@
         <w:tc>
           <w:tcPr>
             <w:tcW w:w="2430" w:type="dxa"/>
-            <w:shd w:val="clear" w:color="auto" w:fill="D9D9D9"/>
+            <w:shd w:val="clear" w:color="auto" w:fill="auto"/>
           </w:tcPr>
           <w:p>
             <w:pPr>
@@ -366,6 +550,163 @@
                 <w:noProof/>
               </w:rPr>
               <w:t>This profile page presents the correct information for this user account</w:t>
+            </w:r>
+          </w:p>
+        </w:tc>
+      </w:tr>
+      <w:tr>
+        <w:tc>
+          <w:tcPr>
+            <w:tcW w:w="915" w:type="dxa"/>
+            <w:shd w:val="clear" w:color="auto" w:fill="auto"/>
+            <w:tcMar>
+              <w:top w:w="100" w:type="dxa"/>
+              <w:left w:w="100" w:type="dxa"/>
+              <w:bottom w:w="100" w:type="dxa"/>
+              <w:right w:w="100" w:type="dxa"/>
+            </w:tcMar>
+          </w:tcPr>
+          <w:p>
+            <w:pPr>
+              <w:widowControl w:val="0"/>
+              <w:spacing w:line="240" w:lineRule="auto"/>
+            </w:pPr>
+            <w:r>
+              <w:lastRenderedPageBreak/>
+              <w:t>1.1.2</w:t>
+            </w:r>
+          </w:p>
+        </w:tc>
+        <w:tc>
+          <w:tcPr>
+            <w:tcW w:w="2155" w:type="dxa"/>
+            <w:tcBorders>
+              <w:top w:val="single" w:sz="6" w:space="0" w:color="000001"/>
+              <w:left w:val="single" w:sz="6" w:space="0" w:color="000001"/>
+              <w:bottom w:val="single" w:sz="6" w:space="0" w:color="000001"/>
+              <w:right w:val="single" w:sz="6" w:space="0" w:color="000001"/>
+            </w:tcBorders>
+            <w:shd w:val="clear" w:color="auto" w:fill="auto"/>
+            <w:tcMar>
+              <w:left w:w="92" w:type="dxa"/>
+            </w:tcMar>
+          </w:tcPr>
+          <w:p>
+            <w:pPr>
+              <w:keepNext/>
+              <w:ind w:left="-90"/>
+            </w:pPr>
+            <w:r>
+              <w:t xml:space="preserve">User can chose to visit Lloyds mobile website instead </w:t>
+            </w:r>
+          </w:p>
+        </w:tc>
+        <w:tc>
+          <w:tcPr>
+            <w:tcW w:w="2070" w:type="dxa"/>
+            <w:shd w:val="clear" w:color="auto" w:fill="auto"/>
+            <w:tcMar>
+              <w:top w:w="100" w:type="dxa"/>
+              <w:left w:w="100" w:type="dxa"/>
+              <w:bottom w:w="100" w:type="dxa"/>
+              <w:right w:w="100" w:type="dxa"/>
+            </w:tcMar>
+          </w:tcPr>
+          <w:p>
+            <w:pPr>
+              <w:widowControl w:val="0"/>
+              <w:spacing w:line="240" w:lineRule="auto"/>
+            </w:pPr>
+            <w:r>
+              <w:t>After clicking on the ‘Visit our website’ link, a browser should be opened and directed to Lloyds bank mobile website</w:t>
+            </w:r>
+          </w:p>
+        </w:tc>
+        <w:tc>
+          <w:tcPr>
+            <w:tcW w:w="2430" w:type="dxa"/>
+            <w:shd w:val="clear" w:color="auto" w:fill="auto"/>
+            <w:tcMar>
+              <w:top w:w="100" w:type="dxa"/>
+              <w:left w:w="100" w:type="dxa"/>
+              <w:bottom w:w="100" w:type="dxa"/>
+              <w:right w:w="100" w:type="dxa"/>
+            </w:tcMar>
+          </w:tcPr>
+          <w:p>
+            <w:pPr>
+              <w:widowControl w:val="0"/>
+              <w:spacing w:line="240" w:lineRule="auto"/>
+              <w:rPr>
+                <w:noProof/>
+              </w:rPr>
+            </w:pPr>
+            <w:r>
+              <w:rPr>
+                <w:noProof/>
+              </w:rPr>
+              <w:drawing>
+                <wp:inline distT="0" distB="0" distL="0" distR="0">
+                  <wp:extent cx="1416050" cy="2346325"/>
+                  <wp:effectExtent l="0" t="0" r="0" b="0"/>
+                  <wp:docPr id="36" name="Picture 36"/>
+                  <wp:cNvGraphicFramePr>
+                    <a:graphicFrameLocks xmlns:a="http://schemas.openxmlformats.org/drawingml/2006/main" noChangeAspect="1"/>
+                  </wp:cNvGraphicFramePr>
+                  <a:graphic xmlns:a="http://schemas.openxmlformats.org/drawingml/2006/main">
+                    <a:graphicData uri="http://schemas.openxmlformats.org/drawingml/2006/picture">
+                      <pic:pic xmlns:pic="http://schemas.openxmlformats.org/drawingml/2006/picture">
+                        <pic:nvPicPr>
+                          <pic:cNvPr id="36" name="VisitWebsite.PNG"/>
+                          <pic:cNvPicPr/>
+                        </pic:nvPicPr>
+                        <pic:blipFill>
+                          <a:blip r:embed="rId7">
+                            <a:extLst>
+                              <a:ext uri="{28A0092B-C50C-407E-A947-70E740481C1C}">
+                                <a14:useLocalDpi xmlns:a14="http://schemas.microsoft.com/office/drawing/2010/main" val="0"/>
+                              </a:ext>
+                            </a:extLst>
+                          </a:blip>
+                          <a:stretch>
+                            <a:fillRect/>
+                          </a:stretch>
+                        </pic:blipFill>
+                        <pic:spPr>
+                          <a:xfrm>
+                            <a:off x="0" y="0"/>
+                            <a:ext cx="1416050" cy="2346325"/>
+                          </a:xfrm>
+                          <a:prstGeom prst="rect">
+                            <a:avLst/>
+                          </a:prstGeom>
+                        </pic:spPr>
+                      </pic:pic>
+                    </a:graphicData>
+                  </a:graphic>
+                </wp:inline>
+              </w:drawing>
+            </w:r>
+          </w:p>
+        </w:tc>
+        <w:tc>
+          <w:tcPr>
+            <w:tcW w:w="2430" w:type="dxa"/>
+            <w:shd w:val="clear" w:color="auto" w:fill="auto"/>
+          </w:tcPr>
+          <w:p>
+            <w:pPr>
+              <w:widowControl w:val="0"/>
+              <w:spacing w:line="240" w:lineRule="auto"/>
+              <w:rPr>
+                <w:noProof/>
+              </w:rPr>
+            </w:pPr>
+            <w:r>
+              <w:rPr>
+                <w:noProof/>
+              </w:rPr>
+              <w:t>See screenshot</w:t>
             </w:r>
           </w:p>
         </w:tc>
@@ -563,7 +904,7 @@
                 <w:noProof/>
               </w:rPr>
               <w:drawing>
-                <wp:inline distT="114300" distB="114300" distL="114300" distR="114300" wp14:anchorId="74954F30" wp14:editId="1F0BD7AE">
+                <wp:inline distT="114300" distB="114300" distL="114300" distR="114300" wp14:anchorId="042EB859" wp14:editId="0F62E003">
                   <wp:extent cx="1352550" cy="2260600"/>
                   <wp:effectExtent l="0" t="0" r="0" b="0"/>
                   <wp:docPr id="11" name="image53.png" descr="LoginUsernamelank.PNG"/>
@@ -576,7 +917,7 @@
                           <pic:cNvPicPr preferRelativeResize="0"/>
                         </pic:nvPicPr>
                         <pic:blipFill>
-                          <a:blip r:embed="rId5"/>
+                          <a:blip r:embed="rId8"/>
                           <a:srcRect/>
                           <a:stretch>
                             <a:fillRect/>
@@ -711,7 +1052,7 @@
                 <w:noProof/>
               </w:rPr>
               <w:drawing>
-                <wp:inline distT="114300" distB="114300" distL="114300" distR="114300" wp14:anchorId="245DEFC6" wp14:editId="42C4564C">
+                <wp:inline distT="114300" distB="114300" distL="114300" distR="114300" wp14:anchorId="5F3896F9" wp14:editId="1904BE07">
                   <wp:extent cx="1352550" cy="2286000"/>
                   <wp:effectExtent l="0" t="0" r="0" b="0"/>
                   <wp:docPr id="29" name="image73.png" descr="LoginPasswordBlank.PNG"/>
@@ -724,7 +1065,7 @@
                           <pic:cNvPicPr preferRelativeResize="0"/>
                         </pic:nvPicPr>
                         <pic:blipFill>
-                          <a:blip r:embed="rId6"/>
+                          <a:blip r:embed="rId9"/>
                           <a:srcRect/>
                           <a:stretch>
                             <a:fillRect/>
@@ -858,7 +1199,7 @@
                 <w:noProof/>
               </w:rPr>
               <w:drawing>
-                <wp:inline distT="114300" distB="114300" distL="114300" distR="114300" wp14:anchorId="012F7383" wp14:editId="146F0A29">
+                <wp:inline distT="114300" distB="114300" distL="114300" distR="114300" wp14:anchorId="65FAD7C6" wp14:editId="6334C0D6">
                   <wp:extent cx="1352550" cy="2082800"/>
                   <wp:effectExtent l="0" t="0" r="0" b="0"/>
                   <wp:docPr id="25" name="image69.png" descr="SecurityBlank.PNG"/>
@@ -871,7 +1212,7 @@
                           <pic:cNvPicPr preferRelativeResize="0"/>
                         </pic:nvPicPr>
                         <pic:blipFill>
-                          <a:blip r:embed="rId7"/>
+                          <a:blip r:embed="rId10"/>
                           <a:srcRect/>
                           <a:stretch>
                             <a:fillRect/>
@@ -1005,7 +1346,7 @@
                 <w:noProof/>
               </w:rPr>
               <w:drawing>
-                <wp:inline distT="114300" distB="114300" distL="114300" distR="114300" wp14:anchorId="02E588C3" wp14:editId="3ABC52DB">
+                <wp:inline distT="114300" distB="114300" distL="114300" distR="114300" wp14:anchorId="79D6BFE2" wp14:editId="3E8C41C1">
                   <wp:extent cx="1352550" cy="2209800"/>
                   <wp:effectExtent l="0" t="0" r="0" b="0"/>
                   <wp:docPr id="33" name="image78.png" descr="loginWrong.PNG"/>
@@ -1018,7 +1359,7 @@
                           <pic:cNvPicPr preferRelativeResize="0"/>
                         </pic:nvPicPr>
                         <pic:blipFill>
-                          <a:blip r:embed="rId8"/>
+                          <a:blip r:embed="rId11"/>
                           <a:srcRect/>
                           <a:stretch>
                             <a:fillRect/>
@@ -1156,7 +1497,7 @@
                 <w:noProof/>
               </w:rPr>
               <w:drawing>
-                <wp:inline distT="0" distB="0" distL="0" distR="0" wp14:anchorId="65C36B9F" wp14:editId="15049392">
+                <wp:inline distT="0" distB="0" distL="0" distR="0" wp14:anchorId="25C35E4F" wp14:editId="5305C454">
                   <wp:extent cx="1425575" cy="2353945"/>
                   <wp:effectExtent l="0" t="0" r="3175" b="8255"/>
                   <wp:docPr id="9" name="Picture 9"/>
@@ -1171,7 +1512,7 @@
                           <pic:cNvPicPr/>
                         </pic:nvPicPr>
                         <pic:blipFill>
-                          <a:blip r:embed="rId9" cstate="print">
+                          <a:blip r:embed="rId12" cstate="print">
                             <a:extLst>
                               <a:ext uri="{28A0092B-C50C-407E-A947-70E740481C1C}">
                                 <a14:useLocalDpi xmlns:a14="http://schemas.microsoft.com/office/drawing/2010/main" val="0"/>
@@ -1414,7 +1755,7 @@
                 <w:noProof/>
               </w:rPr>
               <w:drawing>
-                <wp:inline distT="114300" distB="114300" distL="114300" distR="114300" wp14:anchorId="6B9E1596" wp14:editId="2AAF1B9F">
+                <wp:inline distT="114300" distB="114300" distL="114300" distR="114300" wp14:anchorId="1F49BD3C" wp14:editId="6AED5DCB">
                   <wp:extent cx="1352550" cy="2120900"/>
                   <wp:effectExtent l="0" t="0" r="0" b="0"/>
                   <wp:docPr id="44" name="image91.png" descr="NotSigninGoogle.PNG"/>
@@ -1427,7 +1768,7 @@
                           <pic:cNvPicPr preferRelativeResize="0"/>
                         </pic:nvPicPr>
                         <pic:blipFill>
-                          <a:blip r:embed="rId10"/>
+                          <a:blip r:embed="rId13"/>
                           <a:srcRect/>
                           <a:stretch>
                             <a:fillRect/>
@@ -1557,7 +1898,7 @@
                 <w:noProof/>
               </w:rPr>
               <w:drawing>
-                <wp:inline distT="0" distB="0" distL="0" distR="0" wp14:anchorId="1AC36D9E" wp14:editId="56510B7B">
+                <wp:inline distT="0" distB="0" distL="0" distR="0" wp14:anchorId="2F341B06" wp14:editId="7CFD8CC4">
                   <wp:extent cx="1425575" cy="2376170"/>
                   <wp:effectExtent l="0" t="0" r="3175" b="5080"/>
                   <wp:docPr id="49" name="Picture 49"/>
@@ -1569,563 +1910,6 @@
                       <pic:pic xmlns:pic="http://schemas.openxmlformats.org/drawingml/2006/picture">
                         <pic:nvPicPr>
                           <pic:cNvPr id="49" name="profile.jpg"/>
-                          <pic:cNvPicPr/>
-                        </pic:nvPicPr>
-                        <pic:blipFill>
-                          <a:blip r:embed="rId11" cstate="print">
-                            <a:extLst>
-                              <a:ext uri="{28A0092B-C50C-407E-A947-70E740481C1C}">
-                                <a14:useLocalDpi xmlns:a14="http://schemas.microsoft.com/office/drawing/2010/main" val="0"/>
-                              </a:ext>
-                            </a:extLst>
-                          </a:blip>
-                          <a:stretch>
-                            <a:fillRect/>
-                          </a:stretch>
-                        </pic:blipFill>
-                        <pic:spPr>
-                          <a:xfrm>
-                            <a:off x="0" y="0"/>
-                            <a:ext cx="1425575" cy="2376170"/>
-                          </a:xfrm>
-                          <a:prstGeom prst="rect">
-                            <a:avLst/>
-                          </a:prstGeom>
-                        </pic:spPr>
-                      </pic:pic>
-                    </a:graphicData>
-                  </a:graphic>
-                </wp:inline>
-              </w:drawing>
-            </w:r>
-          </w:p>
-        </w:tc>
-        <w:tc>
-          <w:tcPr>
-            <w:tcW w:w="2430" w:type="dxa"/>
-          </w:tcPr>
-          <w:p>
-            <w:pPr>
-              <w:widowControl w:val="0"/>
-              <w:spacing w:line="240" w:lineRule="auto"/>
-              <w:rPr>
-                <w:noProof/>
-              </w:rPr>
-            </w:pPr>
-            <w:r>
-              <w:rPr>
-                <w:noProof/>
-              </w:rPr>
-              <w:t>The screenshot shows that after user logged into Google Play service, there are two more buttons shown below the green one, for achievements and leaderboard respectively, and the ‘sign into google play’ button has changed to sign out from google play’</w:t>
-            </w:r>
-          </w:p>
-        </w:tc>
-      </w:tr>
-      <w:tr>
-        <w:tc>
-          <w:tcPr>
-            <w:tcW w:w="915" w:type="dxa"/>
-            <w:shd w:val="clear" w:color="auto" w:fill="D9D9D9"/>
-            <w:tcMar>
-              <w:top w:w="100" w:type="dxa"/>
-              <w:left w:w="100" w:type="dxa"/>
-              <w:bottom w:w="100" w:type="dxa"/>
-              <w:right w:w="100" w:type="dxa"/>
-            </w:tcMar>
-          </w:tcPr>
-          <w:p>
-            <w:pPr>
-              <w:widowControl w:val="0"/>
-              <w:spacing w:line="240" w:lineRule="auto"/>
-            </w:pPr>
-            <w:r>
-              <w:t>1.4</w:t>
-            </w:r>
-          </w:p>
-        </w:tc>
-        <w:tc>
-          <w:tcPr>
-            <w:tcW w:w="2155" w:type="dxa"/>
-            <w:shd w:val="clear" w:color="auto" w:fill="D9D9D9"/>
-            <w:tcMar>
-              <w:top w:w="100" w:type="dxa"/>
-              <w:left w:w="100" w:type="dxa"/>
-              <w:bottom w:w="100" w:type="dxa"/>
-              <w:right w:w="100" w:type="dxa"/>
-            </w:tcMar>
-          </w:tcPr>
-          <w:p>
-            <w:pPr>
-              <w:widowControl w:val="0"/>
-              <w:spacing w:line="240" w:lineRule="auto"/>
-            </w:pPr>
-            <w:r>
-              <w:t>The app should log out automatically after five minutes inactivity</w:t>
-            </w:r>
-          </w:p>
-        </w:tc>
-        <w:tc>
-          <w:tcPr>
-            <w:tcW w:w="2070" w:type="dxa"/>
-            <w:shd w:val="clear" w:color="auto" w:fill="D9D9D9"/>
-            <w:tcMar>
-              <w:top w:w="100" w:type="dxa"/>
-              <w:left w:w="100" w:type="dxa"/>
-              <w:bottom w:w="100" w:type="dxa"/>
-              <w:right w:w="100" w:type="dxa"/>
-            </w:tcMar>
-          </w:tcPr>
-          <w:p>
-            <w:pPr>
-              <w:widowControl w:val="0"/>
-              <w:spacing w:line="240" w:lineRule="auto"/>
-            </w:pPr>
-            <w:r>
-              <w:t xml:space="preserve">After five minutes inactivity, the user should be logged out automatically to the login page, and a logout message should pop up. </w:t>
-            </w:r>
-          </w:p>
-        </w:tc>
-        <w:tc>
-          <w:tcPr>
-            <w:tcW w:w="2430" w:type="dxa"/>
-            <w:shd w:val="clear" w:color="auto" w:fill="D9D9D9"/>
-            <w:tcMar>
-              <w:top w:w="100" w:type="dxa"/>
-              <w:left w:w="100" w:type="dxa"/>
-              <w:bottom w:w="100" w:type="dxa"/>
-              <w:right w:w="100" w:type="dxa"/>
-            </w:tcMar>
-          </w:tcPr>
-          <w:p>
-            <w:pPr>
-              <w:widowControl w:val="0"/>
-              <w:spacing w:line="240" w:lineRule="auto"/>
-            </w:pPr>
-            <w:r>
-              <w:rPr>
-                <w:noProof/>
-              </w:rPr>
-              <w:drawing>
-                <wp:inline distT="114300" distB="114300" distL="114300" distR="114300" wp14:anchorId="7E3259A7" wp14:editId="6CA6520D">
-                  <wp:extent cx="1352550" cy="2222500"/>
-                  <wp:effectExtent l="0" t="0" r="0" b="0"/>
-                  <wp:docPr id="4" name="image42.png" descr="LogoutTimeout.PNG"/>
-                  <wp:cNvGraphicFramePr/>
-                  <a:graphic xmlns:a="http://schemas.openxmlformats.org/drawingml/2006/main">
-                    <a:graphicData uri="http://schemas.openxmlformats.org/drawingml/2006/picture">
-                      <pic:pic xmlns:pic="http://schemas.openxmlformats.org/drawingml/2006/picture">
-                        <pic:nvPicPr>
-                          <pic:cNvPr id="0" name="image42.png" descr="LogoutTimeout.PNG"/>
-                          <pic:cNvPicPr preferRelativeResize="0"/>
-                        </pic:nvPicPr>
-                        <pic:blipFill>
-                          <a:blip r:embed="rId12"/>
-                          <a:srcRect/>
-                          <a:stretch>
-                            <a:fillRect/>
-                          </a:stretch>
-                        </pic:blipFill>
-                        <pic:spPr>
-                          <a:xfrm>
-                            <a:off x="0" y="0"/>
-                            <a:ext cx="1352550" cy="2222500"/>
-                          </a:xfrm>
-                          <a:prstGeom prst="rect">
-                            <a:avLst/>
-                          </a:prstGeom>
-                          <a:ln/>
-                        </pic:spPr>
-                      </pic:pic>
-                    </a:graphicData>
-                  </a:graphic>
-                </wp:inline>
-              </w:drawing>
-            </w:r>
-          </w:p>
-        </w:tc>
-        <w:tc>
-          <w:tcPr>
-            <w:tcW w:w="2430" w:type="dxa"/>
-            <w:shd w:val="clear" w:color="auto" w:fill="D9D9D9"/>
-          </w:tcPr>
-          <w:p>
-            <w:pPr>
-              <w:widowControl w:val="0"/>
-              <w:spacing w:line="240" w:lineRule="auto"/>
-              <w:rPr>
-                <w:noProof/>
-              </w:rPr>
-            </w:pPr>
-            <w:r>
-              <w:rPr>
-                <w:noProof/>
-              </w:rPr>
-              <w:t>See screenshot</w:t>
-            </w:r>
-          </w:p>
-        </w:tc>
-      </w:tr>
-      <w:tr>
-        <w:tc>
-          <w:tcPr>
-            <w:tcW w:w="915" w:type="dxa"/>
-            <w:tcMar>
-              <w:top w:w="100" w:type="dxa"/>
-              <w:left w:w="100" w:type="dxa"/>
-              <w:bottom w:w="100" w:type="dxa"/>
-              <w:right w:w="100" w:type="dxa"/>
-            </w:tcMar>
-          </w:tcPr>
-          <w:p>
-            <w:pPr>
-              <w:widowControl w:val="0"/>
-              <w:spacing w:line="240" w:lineRule="auto"/>
-            </w:pPr>
-            <w:r>
-              <w:t>1.4.1</w:t>
-            </w:r>
-          </w:p>
-        </w:tc>
-        <w:tc>
-          <w:tcPr>
-            <w:tcW w:w="2155" w:type="dxa"/>
-            <w:tcMar>
-              <w:top w:w="100" w:type="dxa"/>
-              <w:left w:w="100" w:type="dxa"/>
-              <w:bottom w:w="100" w:type="dxa"/>
-              <w:right w:w="100" w:type="dxa"/>
-            </w:tcMar>
-          </w:tcPr>
-          <w:p>
-            <w:pPr>
-              <w:widowControl w:val="0"/>
-              <w:spacing w:line="240" w:lineRule="auto"/>
-            </w:pPr>
-            <w:r>
-              <w:t>The app should log out normally if user uses the logout button in the menu</w:t>
-            </w:r>
-          </w:p>
-        </w:tc>
-        <w:tc>
-          <w:tcPr>
-            <w:tcW w:w="2070" w:type="dxa"/>
-            <w:tcMar>
-              <w:top w:w="100" w:type="dxa"/>
-              <w:left w:w="100" w:type="dxa"/>
-              <w:bottom w:w="100" w:type="dxa"/>
-              <w:right w:w="100" w:type="dxa"/>
-            </w:tcMar>
-          </w:tcPr>
-          <w:p>
-            <w:pPr>
-              <w:widowControl w:val="0"/>
-              <w:spacing w:line="240" w:lineRule="auto"/>
-            </w:pPr>
-            <w:r>
-              <w:t>A dialog should pop up with two choices; if YES the app should logout; if NO the app should return the last page</w:t>
-            </w:r>
-          </w:p>
-        </w:tc>
-        <w:tc>
-          <w:tcPr>
-            <w:tcW w:w="2430" w:type="dxa"/>
-            <w:tcMar>
-              <w:top w:w="100" w:type="dxa"/>
-              <w:left w:w="100" w:type="dxa"/>
-              <w:bottom w:w="100" w:type="dxa"/>
-              <w:right w:w="100" w:type="dxa"/>
-            </w:tcMar>
-          </w:tcPr>
-          <w:p>
-            <w:pPr>
-              <w:widowControl w:val="0"/>
-              <w:spacing w:line="240" w:lineRule="auto"/>
-            </w:pPr>
-            <w:r>
-              <w:rPr>
-                <w:noProof/>
-              </w:rPr>
-              <w:drawing>
-                <wp:inline distT="114300" distB="114300" distL="114300" distR="114300" wp14:anchorId="43A6BCA0" wp14:editId="6E9F225C">
-                  <wp:extent cx="1409700" cy="2324100"/>
-                  <wp:effectExtent l="0" t="0" r="0" b="0"/>
-                  <wp:docPr id="38" name="image85.png" descr="logout.PNG"/>
-                  <wp:cNvGraphicFramePr/>
-                  <a:graphic xmlns:a="http://schemas.openxmlformats.org/drawingml/2006/main">
-                    <a:graphicData uri="http://schemas.openxmlformats.org/drawingml/2006/picture">
-                      <pic:pic xmlns:pic="http://schemas.openxmlformats.org/drawingml/2006/picture">
-                        <pic:nvPicPr>
-                          <pic:cNvPr id="0" name="image85.png" descr="logout.PNG"/>
-                          <pic:cNvPicPr preferRelativeResize="0"/>
-                        </pic:nvPicPr>
-                        <pic:blipFill>
-                          <a:blip r:embed="rId13"/>
-                          <a:srcRect/>
-                          <a:stretch>
-                            <a:fillRect/>
-                          </a:stretch>
-                        </pic:blipFill>
-                        <pic:spPr>
-                          <a:xfrm>
-                            <a:off x="0" y="0"/>
-                            <a:ext cx="1409700" cy="2324100"/>
-                          </a:xfrm>
-                          <a:prstGeom prst="rect">
-                            <a:avLst/>
-                          </a:prstGeom>
-                          <a:ln/>
-                        </pic:spPr>
-                      </pic:pic>
-                    </a:graphicData>
-                  </a:graphic>
-                </wp:inline>
-              </w:drawing>
-            </w:r>
-          </w:p>
-        </w:tc>
-        <w:tc>
-          <w:tcPr>
-            <w:tcW w:w="2430" w:type="dxa"/>
-          </w:tcPr>
-          <w:p>
-            <w:pPr>
-              <w:widowControl w:val="0"/>
-              <w:spacing w:line="240" w:lineRule="auto"/>
-              <w:rPr>
-                <w:noProof/>
-              </w:rPr>
-            </w:pPr>
-            <w:r>
-              <w:rPr>
-                <w:noProof/>
-              </w:rPr>
-              <w:t>See screenshot</w:t>
-            </w:r>
-          </w:p>
-        </w:tc>
-      </w:tr>
-      <w:tr>
-        <w:tc>
-          <w:tcPr>
-            <w:tcW w:w="915" w:type="dxa"/>
-            <w:tcBorders>
-              <w:top w:val="single" w:sz="6" w:space="0" w:color="000001"/>
-              <w:left w:val="single" w:sz="6" w:space="0" w:color="000001"/>
-              <w:bottom w:val="single" w:sz="6" w:space="0" w:color="000001"/>
-              <w:right w:val="single" w:sz="6" w:space="0" w:color="000001"/>
-            </w:tcBorders>
-            <w:shd w:val="clear" w:color="auto" w:fill="D9D9D9"/>
-            <w:tcMar>
-              <w:left w:w="92" w:type="dxa"/>
-            </w:tcMar>
-          </w:tcPr>
-          <w:p>
-            <w:pPr>
-              <w:keepNext/>
-            </w:pPr>
-            <w:r>
-              <w:lastRenderedPageBreak/>
-              <w:t>1.5</w:t>
-            </w:r>
-          </w:p>
-        </w:tc>
-        <w:tc>
-          <w:tcPr>
-            <w:tcW w:w="2155" w:type="dxa"/>
-            <w:tcBorders>
-              <w:top w:val="single" w:sz="6" w:space="0" w:color="000001"/>
-              <w:left w:val="single" w:sz="6" w:space="0" w:color="000001"/>
-              <w:bottom w:val="single" w:sz="6" w:space="0" w:color="000001"/>
-              <w:right w:val="single" w:sz="6" w:space="0" w:color="000001"/>
-            </w:tcBorders>
-            <w:shd w:val="clear" w:color="auto" w:fill="D9D9D9"/>
-            <w:tcMar>
-              <w:left w:w="92" w:type="dxa"/>
-            </w:tcMar>
-          </w:tcPr>
-          <w:p>
-            <w:pPr>
-              <w:keepNext/>
-              <w:ind w:left="-90"/>
-            </w:pPr>
-            <w:r>
-              <w:t xml:space="preserve">User should be able to pull nearest Lloyd Bank ATMs and branches </w:t>
-            </w:r>
-          </w:p>
-        </w:tc>
-        <w:tc>
-          <w:tcPr>
-            <w:tcW w:w="2070" w:type="dxa"/>
-            <w:tcBorders>
-              <w:top w:val="single" w:sz="6" w:space="0" w:color="000001"/>
-              <w:left w:val="single" w:sz="6" w:space="0" w:color="000001"/>
-              <w:bottom w:val="single" w:sz="6" w:space="0" w:color="000001"/>
-              <w:right w:val="single" w:sz="6" w:space="0" w:color="000001"/>
-            </w:tcBorders>
-            <w:shd w:val="clear" w:color="auto" w:fill="D9D9D9"/>
-            <w:tcMar>
-              <w:left w:w="92" w:type="dxa"/>
-            </w:tcMar>
-          </w:tcPr>
-          <w:p>
-            <w:pPr>
-              <w:keepNext/>
-              <w:ind w:left="-90"/>
-            </w:pPr>
-            <w:r>
-              <w:t>The ATMs and branches should be pulled in and displayed via Google Maps allowing the user to use its interface to navigate to the ATM or branch.</w:t>
-            </w:r>
-          </w:p>
-        </w:tc>
-        <w:tc>
-          <w:tcPr>
-            <w:tcW w:w="2430" w:type="dxa"/>
-            <w:tcBorders>
-              <w:top w:val="single" w:sz="6" w:space="0" w:color="000001"/>
-              <w:left w:val="single" w:sz="6" w:space="0" w:color="000001"/>
-              <w:bottom w:val="single" w:sz="6" w:space="0" w:color="000001"/>
-              <w:right w:val="single" w:sz="6" w:space="0" w:color="000001"/>
-            </w:tcBorders>
-            <w:shd w:val="clear" w:color="auto" w:fill="D9D9D9"/>
-            <w:tcMar>
-              <w:left w:w="92" w:type="dxa"/>
-            </w:tcMar>
-          </w:tcPr>
-          <w:p>
-            <w:pPr>
-              <w:keepNext/>
-              <w:ind w:left="-90"/>
-            </w:pPr>
-          </w:p>
-        </w:tc>
-        <w:tc>
-          <w:tcPr>
-            <w:tcW w:w="2430" w:type="dxa"/>
-            <w:tcBorders>
-              <w:top w:val="single" w:sz="6" w:space="0" w:color="000001"/>
-              <w:left w:val="single" w:sz="6" w:space="0" w:color="000001"/>
-              <w:bottom w:val="single" w:sz="6" w:space="0" w:color="000001"/>
-              <w:right w:val="single" w:sz="6" w:space="0" w:color="000001"/>
-            </w:tcBorders>
-            <w:shd w:val="clear" w:color="auto" w:fill="D9D9D9"/>
-          </w:tcPr>
-          <w:p>
-            <w:pPr>
-              <w:keepNext/>
-              <w:ind w:left="-90"/>
-            </w:pPr>
-          </w:p>
-        </w:tc>
-      </w:tr>
-      <w:tr>
-        <w:tc>
-          <w:tcPr>
-            <w:tcW w:w="915" w:type="dxa"/>
-            <w:tcBorders>
-              <w:top w:val="single" w:sz="6" w:space="0" w:color="000001"/>
-              <w:left w:val="single" w:sz="6" w:space="0" w:color="000001"/>
-              <w:bottom w:val="single" w:sz="6" w:space="0" w:color="000001"/>
-              <w:right w:val="single" w:sz="6" w:space="0" w:color="000001"/>
-            </w:tcBorders>
-            <w:shd w:val="clear" w:color="auto" w:fill="FFFFFF"/>
-            <w:tcMar>
-              <w:left w:w="92" w:type="dxa"/>
-            </w:tcMar>
-          </w:tcPr>
-          <w:p>
-            <w:pPr>
-              <w:keepNext/>
-              <w:ind w:left="-90"/>
-            </w:pPr>
-            <w:r>
-              <w:t>1.5.1</w:t>
-            </w:r>
-          </w:p>
-        </w:tc>
-        <w:tc>
-          <w:tcPr>
-            <w:tcW w:w="2155" w:type="dxa"/>
-            <w:tcBorders>
-              <w:top w:val="single" w:sz="6" w:space="0" w:color="000001"/>
-              <w:left w:val="single" w:sz="6" w:space="0" w:color="000001"/>
-              <w:bottom w:val="single" w:sz="6" w:space="0" w:color="000001"/>
-              <w:right w:val="single" w:sz="6" w:space="0" w:color="000001"/>
-            </w:tcBorders>
-            <w:shd w:val="clear" w:color="auto" w:fill="FFFFFF"/>
-            <w:tcMar>
-              <w:left w:w="92" w:type="dxa"/>
-            </w:tcMar>
-          </w:tcPr>
-          <w:p>
-            <w:pPr>
-              <w:keepNext/>
-              <w:ind w:left="-90"/>
-            </w:pPr>
-            <w:r>
-              <w:t xml:space="preserve">If the location service is disabled on the phone, then user cannot use finding ATMs and branches services </w:t>
-            </w:r>
-          </w:p>
-        </w:tc>
-        <w:tc>
-          <w:tcPr>
-            <w:tcW w:w="2070" w:type="dxa"/>
-            <w:tcBorders>
-              <w:top w:val="single" w:sz="6" w:space="0" w:color="000001"/>
-              <w:left w:val="single" w:sz="6" w:space="0" w:color="000001"/>
-              <w:bottom w:val="single" w:sz="6" w:space="0" w:color="000001"/>
-              <w:right w:val="single" w:sz="6" w:space="0" w:color="000001"/>
-            </w:tcBorders>
-            <w:shd w:val="clear" w:color="auto" w:fill="FFFFFF"/>
-            <w:tcMar>
-              <w:left w:w="92" w:type="dxa"/>
-            </w:tcMar>
-          </w:tcPr>
-          <w:p>
-            <w:pPr>
-              <w:keepNext/>
-              <w:ind w:left="-90"/>
-            </w:pPr>
-            <w:r>
-              <w:t>An error message should be shown to inform that the location service is disabled</w:t>
-            </w:r>
-          </w:p>
-        </w:tc>
-        <w:tc>
-          <w:tcPr>
-            <w:tcW w:w="2430" w:type="dxa"/>
-            <w:tcBorders>
-              <w:top w:val="single" w:sz="6" w:space="0" w:color="000001"/>
-              <w:left w:val="single" w:sz="6" w:space="0" w:color="000001"/>
-              <w:bottom w:val="single" w:sz="6" w:space="0" w:color="000001"/>
-              <w:right w:val="single" w:sz="6" w:space="0" w:color="000001"/>
-            </w:tcBorders>
-            <w:shd w:val="clear" w:color="auto" w:fill="FFFFFF"/>
-            <w:tcMar>
-              <w:left w:w="92" w:type="dxa"/>
-            </w:tcMar>
-          </w:tcPr>
-          <w:p>
-            <w:pPr>
-              <w:keepNext/>
-              <w:ind w:left="-90"/>
-            </w:pPr>
-            <w:r>
-              <w:rPr>
-                <w:noProof/>
-              </w:rPr>
-              <w:drawing>
-                <wp:inline distT="0" distB="0" distL="0" distR="0" wp14:anchorId="69F61443" wp14:editId="20743D76">
-                  <wp:extent cx="1425575" cy="2376170"/>
-                  <wp:effectExtent l="0" t="0" r="3175" b="5080"/>
-                  <wp:docPr id="50" name="Picture 50"/>
-                  <wp:cNvGraphicFramePr>
-                    <a:graphicFrameLocks xmlns:a="http://schemas.openxmlformats.org/drawingml/2006/main" noChangeAspect="1"/>
-                  </wp:cNvGraphicFramePr>
-                  <a:graphic xmlns:a="http://schemas.openxmlformats.org/drawingml/2006/main">
-                    <a:graphicData uri="http://schemas.openxmlformats.org/drawingml/2006/picture">
-                      <pic:pic xmlns:pic="http://schemas.openxmlformats.org/drawingml/2006/picture">
-                        <pic:nvPicPr>
-                          <pic:cNvPr id="50" name="locationdisable.jpg"/>
                           <pic:cNvPicPr/>
                         </pic:nvPicPr>
                         <pic:blipFill>
@@ -2160,27 +1944,20 @@
         <w:tc>
           <w:tcPr>
             <w:tcW w:w="2430" w:type="dxa"/>
-            <w:tcBorders>
-              <w:top w:val="single" w:sz="6" w:space="0" w:color="000001"/>
-              <w:left w:val="single" w:sz="6" w:space="0" w:color="000001"/>
-              <w:bottom w:val="single" w:sz="6" w:space="0" w:color="000001"/>
-              <w:right w:val="single" w:sz="6" w:space="0" w:color="000001"/>
-            </w:tcBorders>
-            <w:shd w:val="clear" w:color="auto" w:fill="FFFFFF"/>
-          </w:tcPr>
-          <w:p>
-            <w:pPr>
-              <w:keepNext/>
-              <w:ind w:left="-90"/>
-              <w:rPr>
-                <w:noProof/>
-              </w:rPr>
-            </w:pPr>
-            <w:r>
-              <w:rPr>
-                <w:noProof/>
-              </w:rPr>
-              <w:t>See screenshot</w:t>
+          </w:tcPr>
+          <w:p>
+            <w:pPr>
+              <w:widowControl w:val="0"/>
+              <w:spacing w:line="240" w:lineRule="auto"/>
+              <w:rPr>
+                <w:noProof/>
+              </w:rPr>
+            </w:pPr>
+            <w:r>
+              <w:rPr>
+                <w:noProof/>
+              </w:rPr>
+              <w:t>The screenshot shows that after user logged into Google Play service, there are two more buttons shown below the green one, for achievements and leaderboard respectively, and the ‘sign into google play’ button has changed to sign out from google play’</w:t>
             </w:r>
           </w:p>
         </w:tc>
@@ -2189,6 +1966,402 @@
         <w:tc>
           <w:tcPr>
             <w:tcW w:w="915" w:type="dxa"/>
+            <w:shd w:val="clear" w:color="auto" w:fill="D9D9D9"/>
+            <w:tcMar>
+              <w:top w:w="100" w:type="dxa"/>
+              <w:left w:w="100" w:type="dxa"/>
+              <w:bottom w:w="100" w:type="dxa"/>
+              <w:right w:w="100" w:type="dxa"/>
+            </w:tcMar>
+          </w:tcPr>
+          <w:p>
+            <w:pPr>
+              <w:widowControl w:val="0"/>
+              <w:spacing w:line="240" w:lineRule="auto"/>
+            </w:pPr>
+            <w:r>
+              <w:t>1.4</w:t>
+            </w:r>
+          </w:p>
+        </w:tc>
+        <w:tc>
+          <w:tcPr>
+            <w:tcW w:w="2155" w:type="dxa"/>
+            <w:shd w:val="clear" w:color="auto" w:fill="D9D9D9"/>
+            <w:tcMar>
+              <w:top w:w="100" w:type="dxa"/>
+              <w:left w:w="100" w:type="dxa"/>
+              <w:bottom w:w="100" w:type="dxa"/>
+              <w:right w:w="100" w:type="dxa"/>
+            </w:tcMar>
+          </w:tcPr>
+          <w:p>
+            <w:pPr>
+              <w:widowControl w:val="0"/>
+              <w:spacing w:line="240" w:lineRule="auto"/>
+            </w:pPr>
+            <w:r>
+              <w:t>The app should log out automatically after five minutes inactivity</w:t>
+            </w:r>
+          </w:p>
+        </w:tc>
+        <w:tc>
+          <w:tcPr>
+            <w:tcW w:w="2070" w:type="dxa"/>
+            <w:shd w:val="clear" w:color="auto" w:fill="D9D9D9"/>
+            <w:tcMar>
+              <w:top w:w="100" w:type="dxa"/>
+              <w:left w:w="100" w:type="dxa"/>
+              <w:bottom w:w="100" w:type="dxa"/>
+              <w:right w:w="100" w:type="dxa"/>
+            </w:tcMar>
+          </w:tcPr>
+          <w:p>
+            <w:pPr>
+              <w:widowControl w:val="0"/>
+              <w:spacing w:line="240" w:lineRule="auto"/>
+            </w:pPr>
+            <w:r>
+              <w:t xml:space="preserve">After five minutes inactivity, the user should be logged out automatically to the login page, and a logout message should pop up. </w:t>
+            </w:r>
+          </w:p>
+        </w:tc>
+        <w:tc>
+          <w:tcPr>
+            <w:tcW w:w="2430" w:type="dxa"/>
+            <w:shd w:val="clear" w:color="auto" w:fill="D9D9D9"/>
+            <w:tcMar>
+              <w:top w:w="100" w:type="dxa"/>
+              <w:left w:w="100" w:type="dxa"/>
+              <w:bottom w:w="100" w:type="dxa"/>
+              <w:right w:w="100" w:type="dxa"/>
+            </w:tcMar>
+          </w:tcPr>
+          <w:p>
+            <w:pPr>
+              <w:widowControl w:val="0"/>
+              <w:spacing w:line="240" w:lineRule="auto"/>
+            </w:pPr>
+            <w:r>
+              <w:rPr>
+                <w:noProof/>
+              </w:rPr>
+              <w:drawing>
+                <wp:inline distT="114300" distB="114300" distL="114300" distR="114300" wp14:anchorId="260E485F" wp14:editId="0CFB2015">
+                  <wp:extent cx="1352550" cy="2222500"/>
+                  <wp:effectExtent l="0" t="0" r="0" b="0"/>
+                  <wp:docPr id="4" name="image42.png" descr="LogoutTimeout.PNG"/>
+                  <wp:cNvGraphicFramePr/>
+                  <a:graphic xmlns:a="http://schemas.openxmlformats.org/drawingml/2006/main">
+                    <a:graphicData uri="http://schemas.openxmlformats.org/drawingml/2006/picture">
+                      <pic:pic xmlns:pic="http://schemas.openxmlformats.org/drawingml/2006/picture">
+                        <pic:nvPicPr>
+                          <pic:cNvPr id="0" name="image42.png" descr="LogoutTimeout.PNG"/>
+                          <pic:cNvPicPr preferRelativeResize="0"/>
+                        </pic:nvPicPr>
+                        <pic:blipFill>
+                          <a:blip r:embed="rId15"/>
+                          <a:srcRect/>
+                          <a:stretch>
+                            <a:fillRect/>
+                          </a:stretch>
+                        </pic:blipFill>
+                        <pic:spPr>
+                          <a:xfrm>
+                            <a:off x="0" y="0"/>
+                            <a:ext cx="1352550" cy="2222500"/>
+                          </a:xfrm>
+                          <a:prstGeom prst="rect">
+                            <a:avLst/>
+                          </a:prstGeom>
+                          <a:ln/>
+                        </pic:spPr>
+                      </pic:pic>
+                    </a:graphicData>
+                  </a:graphic>
+                </wp:inline>
+              </w:drawing>
+            </w:r>
+          </w:p>
+        </w:tc>
+        <w:tc>
+          <w:tcPr>
+            <w:tcW w:w="2430" w:type="dxa"/>
+            <w:shd w:val="clear" w:color="auto" w:fill="D9D9D9"/>
+          </w:tcPr>
+          <w:p>
+            <w:pPr>
+              <w:widowControl w:val="0"/>
+              <w:spacing w:line="240" w:lineRule="auto"/>
+              <w:rPr>
+                <w:noProof/>
+              </w:rPr>
+            </w:pPr>
+            <w:r>
+              <w:rPr>
+                <w:noProof/>
+              </w:rPr>
+              <w:t>See screenshot</w:t>
+            </w:r>
+          </w:p>
+        </w:tc>
+      </w:tr>
+      <w:tr>
+        <w:tc>
+          <w:tcPr>
+            <w:tcW w:w="915" w:type="dxa"/>
+            <w:tcMar>
+              <w:top w:w="100" w:type="dxa"/>
+              <w:left w:w="100" w:type="dxa"/>
+              <w:bottom w:w="100" w:type="dxa"/>
+              <w:right w:w="100" w:type="dxa"/>
+            </w:tcMar>
+          </w:tcPr>
+          <w:p>
+            <w:pPr>
+              <w:widowControl w:val="0"/>
+              <w:spacing w:line="240" w:lineRule="auto"/>
+            </w:pPr>
+            <w:r>
+              <w:t>1.4.1</w:t>
+            </w:r>
+          </w:p>
+        </w:tc>
+        <w:tc>
+          <w:tcPr>
+            <w:tcW w:w="2155" w:type="dxa"/>
+            <w:tcMar>
+              <w:top w:w="100" w:type="dxa"/>
+              <w:left w:w="100" w:type="dxa"/>
+              <w:bottom w:w="100" w:type="dxa"/>
+              <w:right w:w="100" w:type="dxa"/>
+            </w:tcMar>
+          </w:tcPr>
+          <w:p>
+            <w:pPr>
+              <w:widowControl w:val="0"/>
+              <w:spacing w:line="240" w:lineRule="auto"/>
+            </w:pPr>
+            <w:r>
+              <w:t>The app should log out normally if user uses the logout button in the menu</w:t>
+            </w:r>
+          </w:p>
+        </w:tc>
+        <w:tc>
+          <w:tcPr>
+            <w:tcW w:w="2070" w:type="dxa"/>
+            <w:tcMar>
+              <w:top w:w="100" w:type="dxa"/>
+              <w:left w:w="100" w:type="dxa"/>
+              <w:bottom w:w="100" w:type="dxa"/>
+              <w:right w:w="100" w:type="dxa"/>
+            </w:tcMar>
+          </w:tcPr>
+          <w:p>
+            <w:pPr>
+              <w:widowControl w:val="0"/>
+              <w:spacing w:line="240" w:lineRule="auto"/>
+            </w:pPr>
+            <w:r>
+              <w:t>A dialog should pop up with two choices; if YES the app should logout; if NO the app should return the last page</w:t>
+            </w:r>
+          </w:p>
+        </w:tc>
+        <w:tc>
+          <w:tcPr>
+            <w:tcW w:w="2430" w:type="dxa"/>
+            <w:tcMar>
+              <w:top w:w="100" w:type="dxa"/>
+              <w:left w:w="100" w:type="dxa"/>
+              <w:bottom w:w="100" w:type="dxa"/>
+              <w:right w:w="100" w:type="dxa"/>
+            </w:tcMar>
+          </w:tcPr>
+          <w:p>
+            <w:pPr>
+              <w:widowControl w:val="0"/>
+              <w:spacing w:line="240" w:lineRule="auto"/>
+            </w:pPr>
+            <w:r>
+              <w:rPr>
+                <w:noProof/>
+              </w:rPr>
+              <w:drawing>
+                <wp:inline distT="114300" distB="114300" distL="114300" distR="114300" wp14:anchorId="190A889E" wp14:editId="4427D7B6">
+                  <wp:extent cx="1409700" cy="2324100"/>
+                  <wp:effectExtent l="0" t="0" r="0" b="0"/>
+                  <wp:docPr id="38" name="image85.png" descr="logout.PNG"/>
+                  <wp:cNvGraphicFramePr/>
+                  <a:graphic xmlns:a="http://schemas.openxmlformats.org/drawingml/2006/main">
+                    <a:graphicData uri="http://schemas.openxmlformats.org/drawingml/2006/picture">
+                      <pic:pic xmlns:pic="http://schemas.openxmlformats.org/drawingml/2006/picture">
+                        <pic:nvPicPr>
+                          <pic:cNvPr id="0" name="image85.png" descr="logout.PNG"/>
+                          <pic:cNvPicPr preferRelativeResize="0"/>
+                        </pic:nvPicPr>
+                        <pic:blipFill>
+                          <a:blip r:embed="rId16"/>
+                          <a:srcRect/>
+                          <a:stretch>
+                            <a:fillRect/>
+                          </a:stretch>
+                        </pic:blipFill>
+                        <pic:spPr>
+                          <a:xfrm>
+                            <a:off x="0" y="0"/>
+                            <a:ext cx="1409700" cy="2324100"/>
+                          </a:xfrm>
+                          <a:prstGeom prst="rect">
+                            <a:avLst/>
+                          </a:prstGeom>
+                          <a:ln/>
+                        </pic:spPr>
+                      </pic:pic>
+                    </a:graphicData>
+                  </a:graphic>
+                </wp:inline>
+              </w:drawing>
+            </w:r>
+          </w:p>
+        </w:tc>
+        <w:tc>
+          <w:tcPr>
+            <w:tcW w:w="2430" w:type="dxa"/>
+          </w:tcPr>
+          <w:p>
+            <w:pPr>
+              <w:widowControl w:val="0"/>
+              <w:spacing w:line="240" w:lineRule="auto"/>
+              <w:rPr>
+                <w:noProof/>
+              </w:rPr>
+            </w:pPr>
+            <w:r>
+              <w:rPr>
+                <w:noProof/>
+              </w:rPr>
+              <w:t>See screenshot</w:t>
+            </w:r>
+          </w:p>
+        </w:tc>
+      </w:tr>
+      <w:tr>
+        <w:tc>
+          <w:tcPr>
+            <w:tcW w:w="915" w:type="dxa"/>
+            <w:tcBorders>
+              <w:top w:val="single" w:sz="6" w:space="0" w:color="000001"/>
+              <w:left w:val="single" w:sz="6" w:space="0" w:color="000001"/>
+              <w:bottom w:val="single" w:sz="6" w:space="0" w:color="000001"/>
+              <w:right w:val="single" w:sz="6" w:space="0" w:color="000001"/>
+            </w:tcBorders>
+            <w:shd w:val="clear" w:color="auto" w:fill="D9D9D9"/>
+            <w:tcMar>
+              <w:left w:w="92" w:type="dxa"/>
+            </w:tcMar>
+          </w:tcPr>
+          <w:p>
+            <w:pPr>
+              <w:keepNext/>
+            </w:pPr>
+            <w:r>
+              <w:lastRenderedPageBreak/>
+              <w:t>1.5</w:t>
+            </w:r>
+          </w:p>
+        </w:tc>
+        <w:tc>
+          <w:tcPr>
+            <w:tcW w:w="2155" w:type="dxa"/>
+            <w:tcBorders>
+              <w:top w:val="single" w:sz="6" w:space="0" w:color="000001"/>
+              <w:left w:val="single" w:sz="6" w:space="0" w:color="000001"/>
+              <w:bottom w:val="single" w:sz="6" w:space="0" w:color="000001"/>
+              <w:right w:val="single" w:sz="6" w:space="0" w:color="000001"/>
+            </w:tcBorders>
+            <w:shd w:val="clear" w:color="auto" w:fill="D9D9D9"/>
+            <w:tcMar>
+              <w:left w:w="92" w:type="dxa"/>
+            </w:tcMar>
+          </w:tcPr>
+          <w:p>
+            <w:pPr>
+              <w:keepNext/>
+              <w:ind w:left="-90"/>
+            </w:pPr>
+            <w:r>
+              <w:t xml:space="preserve">User should be able to pull nearest Lloyd Bank ATMs and branches </w:t>
+            </w:r>
+          </w:p>
+        </w:tc>
+        <w:tc>
+          <w:tcPr>
+            <w:tcW w:w="2070" w:type="dxa"/>
+            <w:tcBorders>
+              <w:top w:val="single" w:sz="6" w:space="0" w:color="000001"/>
+              <w:left w:val="single" w:sz="6" w:space="0" w:color="000001"/>
+              <w:bottom w:val="single" w:sz="6" w:space="0" w:color="000001"/>
+              <w:right w:val="single" w:sz="6" w:space="0" w:color="000001"/>
+            </w:tcBorders>
+            <w:shd w:val="clear" w:color="auto" w:fill="D9D9D9"/>
+            <w:tcMar>
+              <w:left w:w="92" w:type="dxa"/>
+            </w:tcMar>
+          </w:tcPr>
+          <w:p>
+            <w:pPr>
+              <w:keepNext/>
+              <w:ind w:left="-90"/>
+            </w:pPr>
+            <w:r>
+              <w:t>The ATMs and branches should be pulled in and displayed via Google Maps allowing the user to use its interface to navigate to the ATM or branch.</w:t>
+            </w:r>
+          </w:p>
+        </w:tc>
+        <w:tc>
+          <w:tcPr>
+            <w:tcW w:w="2430" w:type="dxa"/>
+            <w:tcBorders>
+              <w:top w:val="single" w:sz="6" w:space="0" w:color="000001"/>
+              <w:left w:val="single" w:sz="6" w:space="0" w:color="000001"/>
+              <w:bottom w:val="single" w:sz="6" w:space="0" w:color="000001"/>
+              <w:right w:val="single" w:sz="6" w:space="0" w:color="000001"/>
+            </w:tcBorders>
+            <w:shd w:val="clear" w:color="auto" w:fill="D9D9D9"/>
+            <w:tcMar>
+              <w:left w:w="92" w:type="dxa"/>
+            </w:tcMar>
+          </w:tcPr>
+          <w:p>
+            <w:pPr>
+              <w:keepNext/>
+              <w:ind w:left="-90"/>
+            </w:pPr>
+          </w:p>
+        </w:tc>
+        <w:tc>
+          <w:tcPr>
+            <w:tcW w:w="2430" w:type="dxa"/>
+            <w:tcBorders>
+              <w:top w:val="single" w:sz="6" w:space="0" w:color="000001"/>
+              <w:left w:val="single" w:sz="6" w:space="0" w:color="000001"/>
+              <w:bottom w:val="single" w:sz="6" w:space="0" w:color="000001"/>
+              <w:right w:val="single" w:sz="6" w:space="0" w:color="000001"/>
+            </w:tcBorders>
+            <w:shd w:val="clear" w:color="auto" w:fill="D9D9D9"/>
+          </w:tcPr>
+          <w:p>
+            <w:pPr>
+              <w:keepNext/>
+              <w:ind w:left="-90"/>
+            </w:pPr>
+          </w:p>
+        </w:tc>
+      </w:tr>
+      <w:tr>
+        <w:tc>
+          <w:tcPr>
+            <w:tcW w:w="915" w:type="dxa"/>
             <w:tcBorders>
               <w:top w:val="single" w:sz="6" w:space="0" w:color="000001"/>
               <w:left w:val="single" w:sz="6" w:space="0" w:color="000001"/>
@@ -2206,7 +2379,7 @@
               <w:ind w:left="-90"/>
             </w:pPr>
             <w:r>
-              <w:t>1.5.2</w:t>
+              <w:t>1.5.1</w:t>
             </w:r>
           </w:p>
         </w:tc>
@@ -2230,7 +2403,7 @@
               <w:ind w:left="-90"/>
             </w:pPr>
             <w:r>
-              <w:t>Use city name to find ATM</w:t>
+              <w:t xml:space="preserve">If the location service is disabled on the phone, then user cannot use finding ATMs and branches services </w:t>
             </w:r>
           </w:p>
         </w:tc>
@@ -2254,7 +2427,7 @@
               <w:ind w:left="-90"/>
             </w:pPr>
             <w:r>
-              <w:t>search ATMs in York</w:t>
+              <w:t>An error message should be shown to inform that the location service is disabled</w:t>
             </w:r>
           </w:p>
         </w:tc>
@@ -2282,10 +2455,10 @@
                 <w:noProof/>
               </w:rPr>
               <w:drawing>
-                <wp:inline distT="0" distB="0" distL="0" distR="0">
-                  <wp:extent cx="1416050" cy="2360295"/>
-                  <wp:effectExtent l="0" t="0" r="0" b="1905"/>
-                  <wp:docPr id="26" name="Picture 26"/>
+                <wp:inline distT="0" distB="0" distL="0" distR="0" wp14:anchorId="478B3171" wp14:editId="41F48B1A">
+                  <wp:extent cx="1425575" cy="2376170"/>
+                  <wp:effectExtent l="0" t="0" r="3175" b="5080"/>
+                  <wp:docPr id="50" name="Picture 50"/>
                   <wp:cNvGraphicFramePr>
                     <a:graphicFrameLocks xmlns:a="http://schemas.openxmlformats.org/drawingml/2006/main" noChangeAspect="1"/>
                   </wp:cNvGraphicFramePr>
@@ -2293,355 +2466,7 @@
                     <a:graphicData uri="http://schemas.openxmlformats.org/drawingml/2006/picture">
                       <pic:pic xmlns:pic="http://schemas.openxmlformats.org/drawingml/2006/picture">
                         <pic:nvPicPr>
-                          <pic:cNvPr id="26" name="locationCityATM.jpg"/>
-                          <pic:cNvPicPr/>
-                        </pic:nvPicPr>
-                        <pic:blipFill>
-                          <a:blip r:embed="rId15" cstate="print">
-                            <a:extLst>
-                              <a:ext uri="{28A0092B-C50C-407E-A947-70E740481C1C}">
-                                <a14:useLocalDpi xmlns:a14="http://schemas.microsoft.com/office/drawing/2010/main" val="0"/>
-                              </a:ext>
-                            </a:extLst>
-                          </a:blip>
-                          <a:stretch>
-                            <a:fillRect/>
-                          </a:stretch>
-                        </pic:blipFill>
-                        <pic:spPr>
-                          <a:xfrm>
-                            <a:off x="0" y="0"/>
-                            <a:ext cx="1416050" cy="2360295"/>
-                          </a:xfrm>
-                          <a:prstGeom prst="rect">
-                            <a:avLst/>
-                          </a:prstGeom>
-                        </pic:spPr>
-                      </pic:pic>
-                    </a:graphicData>
-                  </a:graphic>
-                </wp:inline>
-              </w:drawing>
-            </w:r>
-          </w:p>
-        </w:tc>
-        <w:tc>
-          <w:tcPr>
-            <w:tcW w:w="2430" w:type="dxa"/>
-            <w:tcBorders>
-              <w:top w:val="single" w:sz="6" w:space="0" w:color="000001"/>
-              <w:left w:val="single" w:sz="6" w:space="0" w:color="000001"/>
-              <w:bottom w:val="single" w:sz="6" w:space="0" w:color="000001"/>
-              <w:right w:val="single" w:sz="6" w:space="0" w:color="000001"/>
-            </w:tcBorders>
-            <w:shd w:val="clear" w:color="auto" w:fill="FFFFFF"/>
-          </w:tcPr>
-          <w:p>
-            <w:pPr>
-              <w:keepNext/>
-              <w:ind w:left="-90"/>
-            </w:pPr>
-            <w:r>
-              <w:rPr>
-                <w:noProof/>
-              </w:rPr>
-              <w:t xml:space="preserve">The location services found </w:t>
-            </w:r>
-            <w:r>
-              <w:rPr>
-                <w:noProof/>
-              </w:rPr>
-              <w:t>several ATMs using the city name ‘y</w:t>
-            </w:r>
-            <w:bookmarkStart w:id="0" w:name="_GoBack"/>
-            <w:bookmarkEnd w:id="0"/>
-            <w:r>
-              <w:rPr>
-                <w:noProof/>
-              </w:rPr>
-              <w:t>ork’</w:t>
-            </w:r>
-          </w:p>
-        </w:tc>
-      </w:tr>
-      <w:tr>
-        <w:tc>
-          <w:tcPr>
-            <w:tcW w:w="915" w:type="dxa"/>
-            <w:tcBorders>
-              <w:top w:val="single" w:sz="6" w:space="0" w:color="000001"/>
-              <w:left w:val="single" w:sz="6" w:space="0" w:color="000001"/>
-              <w:bottom w:val="single" w:sz="6" w:space="0" w:color="000001"/>
-              <w:right w:val="single" w:sz="6" w:space="0" w:color="000001"/>
-            </w:tcBorders>
-            <w:shd w:val="clear" w:color="auto" w:fill="FFFFFF"/>
-            <w:tcMar>
-              <w:left w:w="92" w:type="dxa"/>
-            </w:tcMar>
-          </w:tcPr>
-          <w:p>
-            <w:pPr>
-              <w:keepNext/>
-              <w:ind w:left="-90"/>
-            </w:pPr>
-            <w:r>
-              <w:lastRenderedPageBreak/>
-              <w:t>1.5.3</w:t>
-            </w:r>
-          </w:p>
-        </w:tc>
-        <w:tc>
-          <w:tcPr>
-            <w:tcW w:w="2155" w:type="dxa"/>
-            <w:tcBorders>
-              <w:top w:val="single" w:sz="6" w:space="0" w:color="000001"/>
-              <w:left w:val="single" w:sz="6" w:space="0" w:color="000001"/>
-              <w:bottom w:val="single" w:sz="6" w:space="0" w:color="000001"/>
-              <w:right w:val="single" w:sz="6" w:space="0" w:color="000001"/>
-            </w:tcBorders>
-            <w:shd w:val="clear" w:color="auto" w:fill="FFFFFF"/>
-            <w:tcMar>
-              <w:left w:w="92" w:type="dxa"/>
-            </w:tcMar>
-          </w:tcPr>
-          <w:p>
-            <w:pPr>
-              <w:keepNext/>
-              <w:ind w:left="-90"/>
-            </w:pPr>
-            <w:r>
-              <w:t>Use post code to find ATM</w:t>
-            </w:r>
-          </w:p>
-        </w:tc>
-        <w:tc>
-          <w:tcPr>
-            <w:tcW w:w="2070" w:type="dxa"/>
-            <w:tcBorders>
-              <w:top w:val="single" w:sz="6" w:space="0" w:color="000001"/>
-              <w:left w:val="single" w:sz="6" w:space="0" w:color="000001"/>
-              <w:bottom w:val="single" w:sz="6" w:space="0" w:color="000001"/>
-              <w:right w:val="single" w:sz="6" w:space="0" w:color="000001"/>
-            </w:tcBorders>
-            <w:shd w:val="clear" w:color="auto" w:fill="FFFFFF"/>
-            <w:tcMar>
-              <w:left w:w="92" w:type="dxa"/>
-            </w:tcMar>
-          </w:tcPr>
-          <w:p>
-            <w:pPr>
-              <w:keepNext/>
-              <w:ind w:left="-90"/>
-            </w:pPr>
-            <w:r>
-              <w:t>Search ATMs using  postcode ‘NE1’, should show all the ATMs in these area</w:t>
-            </w:r>
-          </w:p>
-        </w:tc>
-        <w:tc>
-          <w:tcPr>
-            <w:tcW w:w="2430" w:type="dxa"/>
-            <w:tcBorders>
-              <w:top w:val="single" w:sz="6" w:space="0" w:color="000001"/>
-              <w:left w:val="single" w:sz="6" w:space="0" w:color="000001"/>
-              <w:bottom w:val="single" w:sz="6" w:space="0" w:color="000001"/>
-              <w:right w:val="single" w:sz="6" w:space="0" w:color="000001"/>
-            </w:tcBorders>
-            <w:shd w:val="clear" w:color="auto" w:fill="FFFFFF"/>
-            <w:tcMar>
-              <w:left w:w="92" w:type="dxa"/>
-            </w:tcMar>
-          </w:tcPr>
-          <w:p>
-            <w:pPr>
-              <w:keepNext/>
-              <w:ind w:left="-90"/>
-            </w:pPr>
-            <w:r>
-              <w:rPr>
-                <w:noProof/>
-              </w:rPr>
-              <w:drawing>
-                <wp:inline distT="0" distB="0" distL="0" distR="0" wp14:anchorId="266699A8" wp14:editId="492187F0">
-                  <wp:extent cx="1425575" cy="2376170"/>
-                  <wp:effectExtent l="0" t="0" r="3175" b="5080"/>
-                  <wp:docPr id="51" name="Picture 51"/>
-                  <wp:cNvGraphicFramePr>
-                    <a:graphicFrameLocks xmlns:a="http://schemas.openxmlformats.org/drawingml/2006/main" noChangeAspect="1"/>
-                  </wp:cNvGraphicFramePr>
-                  <a:graphic xmlns:a="http://schemas.openxmlformats.org/drawingml/2006/main">
-                    <a:graphicData uri="http://schemas.openxmlformats.org/drawingml/2006/picture">
-                      <pic:pic xmlns:pic="http://schemas.openxmlformats.org/drawingml/2006/picture">
-                        <pic:nvPicPr>
-                          <pic:cNvPr id="51" name="locationPostATM.jpg"/>
-                          <pic:cNvPicPr/>
-                        </pic:nvPicPr>
-                        <pic:blipFill>
-                          <a:blip r:embed="rId16" cstate="print">
-                            <a:extLst>
-                              <a:ext uri="{28A0092B-C50C-407E-A947-70E740481C1C}">
-                                <a14:useLocalDpi xmlns:a14="http://schemas.microsoft.com/office/drawing/2010/main" val="0"/>
-                              </a:ext>
-                            </a:extLst>
-                          </a:blip>
-                          <a:stretch>
-                            <a:fillRect/>
-                          </a:stretch>
-                        </pic:blipFill>
-                        <pic:spPr>
-                          <a:xfrm>
-                            <a:off x="0" y="0"/>
-                            <a:ext cx="1425575" cy="2376170"/>
-                          </a:xfrm>
-                          <a:prstGeom prst="rect">
-                            <a:avLst/>
-                          </a:prstGeom>
-                        </pic:spPr>
-                      </pic:pic>
-                    </a:graphicData>
-                  </a:graphic>
-                </wp:inline>
-              </w:drawing>
-            </w:r>
-          </w:p>
-        </w:tc>
-        <w:tc>
-          <w:tcPr>
-            <w:tcW w:w="2430" w:type="dxa"/>
-            <w:tcBorders>
-              <w:top w:val="single" w:sz="6" w:space="0" w:color="000001"/>
-              <w:left w:val="single" w:sz="6" w:space="0" w:color="000001"/>
-              <w:bottom w:val="single" w:sz="6" w:space="0" w:color="000001"/>
-              <w:right w:val="single" w:sz="6" w:space="0" w:color="000001"/>
-            </w:tcBorders>
-            <w:shd w:val="clear" w:color="auto" w:fill="FFFFFF"/>
-          </w:tcPr>
-          <w:p>
-            <w:pPr>
-              <w:keepNext/>
-              <w:ind w:left="-90"/>
-              <w:rPr>
-                <w:noProof/>
-              </w:rPr>
-            </w:pPr>
-            <w:r>
-              <w:rPr>
-                <w:noProof/>
-              </w:rPr>
-              <w:t>The location services found several ATMs using the post code</w:t>
-            </w:r>
-          </w:p>
-        </w:tc>
-      </w:tr>
-      <w:tr>
-        <w:tc>
-          <w:tcPr>
-            <w:tcW w:w="915" w:type="dxa"/>
-            <w:tcBorders>
-              <w:top w:val="single" w:sz="6" w:space="0" w:color="000001"/>
-              <w:left w:val="single" w:sz="6" w:space="0" w:color="000001"/>
-              <w:bottom w:val="single" w:sz="6" w:space="0" w:color="000001"/>
-              <w:right w:val="single" w:sz="6" w:space="0" w:color="000001"/>
-            </w:tcBorders>
-            <w:shd w:val="clear" w:color="auto" w:fill="FFFFFF"/>
-            <w:tcMar>
-              <w:left w:w="92" w:type="dxa"/>
-            </w:tcMar>
-          </w:tcPr>
-          <w:p>
-            <w:pPr>
-              <w:keepNext/>
-              <w:ind w:left="-90"/>
-            </w:pPr>
-            <w:r>
-              <w:t>1.5.5</w:t>
-            </w:r>
-          </w:p>
-        </w:tc>
-        <w:tc>
-          <w:tcPr>
-            <w:tcW w:w="2155" w:type="dxa"/>
-            <w:tcBorders>
-              <w:top w:val="single" w:sz="6" w:space="0" w:color="000001"/>
-              <w:left w:val="single" w:sz="6" w:space="0" w:color="000001"/>
-              <w:bottom w:val="single" w:sz="6" w:space="0" w:color="000001"/>
-              <w:right w:val="single" w:sz="6" w:space="0" w:color="000001"/>
-            </w:tcBorders>
-            <w:shd w:val="clear" w:color="auto" w:fill="FFFFFF"/>
-            <w:tcMar>
-              <w:left w:w="92" w:type="dxa"/>
-            </w:tcMar>
-          </w:tcPr>
-          <w:p>
-            <w:pPr>
-              <w:keepNext/>
-              <w:ind w:left="-90"/>
-            </w:pPr>
-            <w:r>
-              <w:t>Use post code to find branches</w:t>
-            </w:r>
-          </w:p>
-        </w:tc>
-        <w:tc>
-          <w:tcPr>
-            <w:tcW w:w="2070" w:type="dxa"/>
-            <w:tcBorders>
-              <w:top w:val="single" w:sz="6" w:space="0" w:color="000001"/>
-              <w:left w:val="single" w:sz="6" w:space="0" w:color="000001"/>
-              <w:bottom w:val="single" w:sz="6" w:space="0" w:color="000001"/>
-              <w:right w:val="single" w:sz="6" w:space="0" w:color="000001"/>
-            </w:tcBorders>
-            <w:shd w:val="clear" w:color="auto" w:fill="FFFFFF"/>
-            <w:tcMar>
-              <w:left w:w="92" w:type="dxa"/>
-            </w:tcMar>
-          </w:tcPr>
-          <w:p>
-            <w:pPr>
-              <w:keepNext/>
-              <w:ind w:left="-90"/>
-            </w:pPr>
-            <w:r>
-              <w:t>Search branches using  postcode ‘NE1’, should show all the branches in these area</w:t>
-            </w:r>
-          </w:p>
-        </w:tc>
-        <w:tc>
-          <w:tcPr>
-            <w:tcW w:w="2430" w:type="dxa"/>
-            <w:tcBorders>
-              <w:top w:val="single" w:sz="6" w:space="0" w:color="000001"/>
-              <w:left w:val="single" w:sz="6" w:space="0" w:color="000001"/>
-              <w:bottom w:val="single" w:sz="6" w:space="0" w:color="000001"/>
-              <w:right w:val="single" w:sz="6" w:space="0" w:color="000001"/>
-            </w:tcBorders>
-            <w:shd w:val="clear" w:color="auto" w:fill="FFFFFF"/>
-            <w:tcMar>
-              <w:left w:w="92" w:type="dxa"/>
-            </w:tcMar>
-          </w:tcPr>
-          <w:p>
-            <w:pPr>
-              <w:keepNext/>
-              <w:ind w:left="-90"/>
-            </w:pPr>
-            <w:r>
-              <w:rPr>
-                <w:noProof/>
-              </w:rPr>
-              <w:drawing>
-                <wp:inline distT="0" distB="0" distL="0" distR="0" wp14:anchorId="2668EE16" wp14:editId="22828B0D">
-                  <wp:extent cx="1425575" cy="2376170"/>
-                  <wp:effectExtent l="0" t="0" r="3175" b="5080"/>
-                  <wp:docPr id="52" name="Picture 52"/>
-                  <wp:cNvGraphicFramePr>
-                    <a:graphicFrameLocks xmlns:a="http://schemas.openxmlformats.org/drawingml/2006/main" noChangeAspect="1"/>
-                  </wp:cNvGraphicFramePr>
-                  <a:graphic xmlns:a="http://schemas.openxmlformats.org/drawingml/2006/main">
-                    <a:graphicData uri="http://schemas.openxmlformats.org/drawingml/2006/picture">
-                      <pic:pic xmlns:pic="http://schemas.openxmlformats.org/drawingml/2006/picture">
-                        <pic:nvPicPr>
-                          <pic:cNvPr id="52" name="locationPostBranch.jpg"/>
+                          <pic:cNvPr id="50" name="locationdisable.jpg"/>
                           <pic:cNvPicPr/>
                         </pic:nvPicPr>
                         <pic:blipFill>
@@ -2696,7 +2521,7 @@
               <w:rPr>
                 <w:noProof/>
               </w:rPr>
-              <w:t>The location services found several branches using the post code</w:t>
+              <w:t>See screenshot</w:t>
             </w:r>
           </w:p>
         </w:tc>
@@ -2722,7 +2547,7 @@
               <w:ind w:left="-90"/>
             </w:pPr>
             <w:r>
-              <w:t>1.5.6</w:t>
+              <w:t>1.5.2</w:t>
             </w:r>
           </w:p>
         </w:tc>
@@ -2746,7 +2571,7 @@
               <w:ind w:left="-90"/>
             </w:pPr>
             <w:r>
-              <w:t>Use city name to find branches</w:t>
+              <w:t>Use city name to find ATM</w:t>
             </w:r>
           </w:p>
         </w:tc>
@@ -2770,7 +2595,7 @@
               <w:ind w:left="-90"/>
             </w:pPr>
             <w:r>
-              <w:t>Search branches using city name ‘York’’, should show all the branches in these area</w:t>
+              <w:t>search ATMs in York</w:t>
             </w:r>
           </w:p>
         </w:tc>
@@ -2798,10 +2623,10 @@
                 <w:noProof/>
               </w:rPr>
               <w:drawing>
-                <wp:inline distT="0" distB="0" distL="0" distR="0" wp14:anchorId="051D2906" wp14:editId="4ABB809A">
-                  <wp:extent cx="1425575" cy="2376170"/>
-                  <wp:effectExtent l="0" t="0" r="3175" b="5080"/>
-                  <wp:docPr id="53" name="Picture 53"/>
+                <wp:inline distT="0" distB="0" distL="0" distR="0" wp14:anchorId="5D89301F" wp14:editId="730800A2">
+                  <wp:extent cx="1416050" cy="2360295"/>
+                  <wp:effectExtent l="0" t="0" r="0" b="1905"/>
+                  <wp:docPr id="26" name="Picture 26"/>
                   <wp:cNvGraphicFramePr>
                     <a:graphicFrameLocks xmlns:a="http://schemas.openxmlformats.org/drawingml/2006/main" noChangeAspect="1"/>
                   </wp:cNvGraphicFramePr>
@@ -2809,11 +2634,177 @@
                     <a:graphicData uri="http://schemas.openxmlformats.org/drawingml/2006/picture">
                       <pic:pic xmlns:pic="http://schemas.openxmlformats.org/drawingml/2006/picture">
                         <pic:nvPicPr>
-                          <pic:cNvPr id="53" name="locationcitybranch.jpg"/>
+                          <pic:cNvPr id="26" name="locationCityATM.jpg"/>
                           <pic:cNvPicPr/>
                         </pic:nvPicPr>
                         <pic:blipFill>
                           <a:blip r:embed="rId18" cstate="print">
+                            <a:extLst>
+                              <a:ext uri="{28A0092B-C50C-407E-A947-70E740481C1C}">
+                                <a14:useLocalDpi xmlns:a14="http://schemas.microsoft.com/office/drawing/2010/main" val="0"/>
+                              </a:ext>
+                            </a:extLst>
+                          </a:blip>
+                          <a:stretch>
+                            <a:fillRect/>
+                          </a:stretch>
+                        </pic:blipFill>
+                        <pic:spPr>
+                          <a:xfrm>
+                            <a:off x="0" y="0"/>
+                            <a:ext cx="1416050" cy="2360295"/>
+                          </a:xfrm>
+                          <a:prstGeom prst="rect">
+                            <a:avLst/>
+                          </a:prstGeom>
+                        </pic:spPr>
+                      </pic:pic>
+                    </a:graphicData>
+                  </a:graphic>
+                </wp:inline>
+              </w:drawing>
+            </w:r>
+          </w:p>
+        </w:tc>
+        <w:tc>
+          <w:tcPr>
+            <w:tcW w:w="2430" w:type="dxa"/>
+            <w:tcBorders>
+              <w:top w:val="single" w:sz="6" w:space="0" w:color="000001"/>
+              <w:left w:val="single" w:sz="6" w:space="0" w:color="000001"/>
+              <w:bottom w:val="single" w:sz="6" w:space="0" w:color="000001"/>
+              <w:right w:val="single" w:sz="6" w:space="0" w:color="000001"/>
+            </w:tcBorders>
+            <w:shd w:val="clear" w:color="auto" w:fill="FFFFFF"/>
+          </w:tcPr>
+          <w:p>
+            <w:pPr>
+              <w:keepNext/>
+              <w:ind w:left="-90"/>
+            </w:pPr>
+            <w:r>
+              <w:rPr>
+                <w:noProof/>
+              </w:rPr>
+              <w:t>The location services found several ATMs using the city name ‘york’</w:t>
+            </w:r>
+          </w:p>
+        </w:tc>
+      </w:tr>
+      <w:tr>
+        <w:tc>
+          <w:tcPr>
+            <w:tcW w:w="915" w:type="dxa"/>
+            <w:tcBorders>
+              <w:top w:val="single" w:sz="6" w:space="0" w:color="000001"/>
+              <w:left w:val="single" w:sz="6" w:space="0" w:color="000001"/>
+              <w:bottom w:val="single" w:sz="6" w:space="0" w:color="000001"/>
+              <w:right w:val="single" w:sz="6" w:space="0" w:color="000001"/>
+            </w:tcBorders>
+            <w:shd w:val="clear" w:color="auto" w:fill="FFFFFF"/>
+            <w:tcMar>
+              <w:left w:w="92" w:type="dxa"/>
+            </w:tcMar>
+          </w:tcPr>
+          <w:p>
+            <w:pPr>
+              <w:keepNext/>
+              <w:ind w:left="-90"/>
+            </w:pPr>
+            <w:r>
+              <w:lastRenderedPageBreak/>
+              <w:t>1.5.3</w:t>
+            </w:r>
+          </w:p>
+        </w:tc>
+        <w:tc>
+          <w:tcPr>
+            <w:tcW w:w="2155" w:type="dxa"/>
+            <w:tcBorders>
+              <w:top w:val="single" w:sz="6" w:space="0" w:color="000001"/>
+              <w:left w:val="single" w:sz="6" w:space="0" w:color="000001"/>
+              <w:bottom w:val="single" w:sz="6" w:space="0" w:color="000001"/>
+              <w:right w:val="single" w:sz="6" w:space="0" w:color="000001"/>
+            </w:tcBorders>
+            <w:shd w:val="clear" w:color="auto" w:fill="FFFFFF"/>
+            <w:tcMar>
+              <w:left w:w="92" w:type="dxa"/>
+            </w:tcMar>
+          </w:tcPr>
+          <w:p>
+            <w:pPr>
+              <w:keepNext/>
+              <w:ind w:left="-90"/>
+            </w:pPr>
+            <w:r>
+              <w:t>Use post code to find ATM</w:t>
+            </w:r>
+          </w:p>
+        </w:tc>
+        <w:tc>
+          <w:tcPr>
+            <w:tcW w:w="2070" w:type="dxa"/>
+            <w:tcBorders>
+              <w:top w:val="single" w:sz="6" w:space="0" w:color="000001"/>
+              <w:left w:val="single" w:sz="6" w:space="0" w:color="000001"/>
+              <w:bottom w:val="single" w:sz="6" w:space="0" w:color="000001"/>
+              <w:right w:val="single" w:sz="6" w:space="0" w:color="000001"/>
+            </w:tcBorders>
+            <w:shd w:val="clear" w:color="auto" w:fill="FFFFFF"/>
+            <w:tcMar>
+              <w:left w:w="92" w:type="dxa"/>
+            </w:tcMar>
+          </w:tcPr>
+          <w:p>
+            <w:pPr>
+              <w:keepNext/>
+              <w:ind w:left="-90"/>
+            </w:pPr>
+            <w:r>
+              <w:t>Search ATMs using  postcode ‘NE1’, should show all the ATMs in these area</w:t>
+            </w:r>
+          </w:p>
+        </w:tc>
+        <w:tc>
+          <w:tcPr>
+            <w:tcW w:w="2430" w:type="dxa"/>
+            <w:tcBorders>
+              <w:top w:val="single" w:sz="6" w:space="0" w:color="000001"/>
+              <w:left w:val="single" w:sz="6" w:space="0" w:color="000001"/>
+              <w:bottom w:val="single" w:sz="6" w:space="0" w:color="000001"/>
+              <w:right w:val="single" w:sz="6" w:space="0" w:color="000001"/>
+            </w:tcBorders>
+            <w:shd w:val="clear" w:color="auto" w:fill="FFFFFF"/>
+            <w:tcMar>
+              <w:left w:w="92" w:type="dxa"/>
+            </w:tcMar>
+          </w:tcPr>
+          <w:p>
+            <w:pPr>
+              <w:keepNext/>
+              <w:ind w:left="-90"/>
+            </w:pPr>
+            <w:r>
+              <w:rPr>
+                <w:noProof/>
+              </w:rPr>
+              <w:drawing>
+                <wp:inline distT="0" distB="0" distL="0" distR="0" wp14:anchorId="150D2BDC" wp14:editId="355844B4">
+                  <wp:extent cx="1425575" cy="2376170"/>
+                  <wp:effectExtent l="0" t="0" r="3175" b="5080"/>
+                  <wp:docPr id="51" name="Picture 51"/>
+                  <wp:cNvGraphicFramePr>
+                    <a:graphicFrameLocks xmlns:a="http://schemas.openxmlformats.org/drawingml/2006/main" noChangeAspect="1"/>
+                  </wp:cNvGraphicFramePr>
+                  <a:graphic xmlns:a="http://schemas.openxmlformats.org/drawingml/2006/main">
+                    <a:graphicData uri="http://schemas.openxmlformats.org/drawingml/2006/picture">
+                      <pic:pic xmlns:pic="http://schemas.openxmlformats.org/drawingml/2006/picture">
+                        <pic:nvPicPr>
+                          <pic:cNvPr id="51" name="locationPostATM.jpg"/>
+                          <pic:cNvPicPr/>
+                        </pic:nvPicPr>
+                        <pic:blipFill>
+                          <a:blip r:embed="rId19" cstate="print">
                             <a:extLst>
                               <a:ext uri="{28A0092B-C50C-407E-A947-70E740481C1C}">
                                 <a14:useLocalDpi xmlns:a14="http://schemas.microsoft.com/office/drawing/2010/main" val="0"/>
@@ -2864,13 +2855,7 @@
               <w:rPr>
                 <w:noProof/>
               </w:rPr>
-              <w:t>The location services found several branches using city name</w:t>
-            </w:r>
-            <w:r>
-              <w:rPr>
-                <w:noProof/>
-              </w:rPr>
-              <w:t xml:space="preserve"> ‘york’</w:t>
+              <w:t>The location services found several ATMs using the post code</w:t>
             </w:r>
           </w:p>
         </w:tc>
@@ -2879,6 +2864,342 @@
         <w:tc>
           <w:tcPr>
             <w:tcW w:w="915" w:type="dxa"/>
+            <w:tcBorders>
+              <w:top w:val="single" w:sz="6" w:space="0" w:color="000001"/>
+              <w:left w:val="single" w:sz="6" w:space="0" w:color="000001"/>
+              <w:bottom w:val="single" w:sz="6" w:space="0" w:color="000001"/>
+              <w:right w:val="single" w:sz="6" w:space="0" w:color="000001"/>
+            </w:tcBorders>
+            <w:shd w:val="clear" w:color="auto" w:fill="FFFFFF"/>
+            <w:tcMar>
+              <w:left w:w="92" w:type="dxa"/>
+            </w:tcMar>
+          </w:tcPr>
+          <w:p>
+            <w:pPr>
+              <w:keepNext/>
+              <w:ind w:left="-90"/>
+            </w:pPr>
+            <w:r>
+              <w:t>1.5.5</w:t>
+            </w:r>
+          </w:p>
+        </w:tc>
+        <w:tc>
+          <w:tcPr>
+            <w:tcW w:w="2155" w:type="dxa"/>
+            <w:tcBorders>
+              <w:top w:val="single" w:sz="6" w:space="0" w:color="000001"/>
+              <w:left w:val="single" w:sz="6" w:space="0" w:color="000001"/>
+              <w:bottom w:val="single" w:sz="6" w:space="0" w:color="000001"/>
+              <w:right w:val="single" w:sz="6" w:space="0" w:color="000001"/>
+            </w:tcBorders>
+            <w:shd w:val="clear" w:color="auto" w:fill="FFFFFF"/>
+            <w:tcMar>
+              <w:left w:w="92" w:type="dxa"/>
+            </w:tcMar>
+          </w:tcPr>
+          <w:p>
+            <w:pPr>
+              <w:keepNext/>
+              <w:ind w:left="-90"/>
+            </w:pPr>
+            <w:r>
+              <w:t>Use post code to find branches</w:t>
+            </w:r>
+          </w:p>
+        </w:tc>
+        <w:tc>
+          <w:tcPr>
+            <w:tcW w:w="2070" w:type="dxa"/>
+            <w:tcBorders>
+              <w:top w:val="single" w:sz="6" w:space="0" w:color="000001"/>
+              <w:left w:val="single" w:sz="6" w:space="0" w:color="000001"/>
+              <w:bottom w:val="single" w:sz="6" w:space="0" w:color="000001"/>
+              <w:right w:val="single" w:sz="6" w:space="0" w:color="000001"/>
+            </w:tcBorders>
+            <w:shd w:val="clear" w:color="auto" w:fill="FFFFFF"/>
+            <w:tcMar>
+              <w:left w:w="92" w:type="dxa"/>
+            </w:tcMar>
+          </w:tcPr>
+          <w:p>
+            <w:pPr>
+              <w:keepNext/>
+              <w:ind w:left="-90"/>
+            </w:pPr>
+            <w:r>
+              <w:t>Search branches using  postcode ‘NE1’, should show all the branches in these area</w:t>
+            </w:r>
+          </w:p>
+        </w:tc>
+        <w:tc>
+          <w:tcPr>
+            <w:tcW w:w="2430" w:type="dxa"/>
+            <w:tcBorders>
+              <w:top w:val="single" w:sz="6" w:space="0" w:color="000001"/>
+              <w:left w:val="single" w:sz="6" w:space="0" w:color="000001"/>
+              <w:bottom w:val="single" w:sz="6" w:space="0" w:color="000001"/>
+              <w:right w:val="single" w:sz="6" w:space="0" w:color="000001"/>
+            </w:tcBorders>
+            <w:shd w:val="clear" w:color="auto" w:fill="FFFFFF"/>
+            <w:tcMar>
+              <w:left w:w="92" w:type="dxa"/>
+            </w:tcMar>
+          </w:tcPr>
+          <w:p>
+            <w:pPr>
+              <w:keepNext/>
+              <w:ind w:left="-90"/>
+            </w:pPr>
+            <w:r>
+              <w:rPr>
+                <w:noProof/>
+              </w:rPr>
+              <w:drawing>
+                <wp:inline distT="0" distB="0" distL="0" distR="0" wp14:anchorId="1650868F" wp14:editId="2A46D545">
+                  <wp:extent cx="1425575" cy="2376170"/>
+                  <wp:effectExtent l="0" t="0" r="3175" b="5080"/>
+                  <wp:docPr id="52" name="Picture 52"/>
+                  <wp:cNvGraphicFramePr>
+                    <a:graphicFrameLocks xmlns:a="http://schemas.openxmlformats.org/drawingml/2006/main" noChangeAspect="1"/>
+                  </wp:cNvGraphicFramePr>
+                  <a:graphic xmlns:a="http://schemas.openxmlformats.org/drawingml/2006/main">
+                    <a:graphicData uri="http://schemas.openxmlformats.org/drawingml/2006/picture">
+                      <pic:pic xmlns:pic="http://schemas.openxmlformats.org/drawingml/2006/picture">
+                        <pic:nvPicPr>
+                          <pic:cNvPr id="52" name="locationPostBranch.jpg"/>
+                          <pic:cNvPicPr/>
+                        </pic:nvPicPr>
+                        <pic:blipFill>
+                          <a:blip r:embed="rId20" cstate="print">
+                            <a:extLst>
+                              <a:ext uri="{28A0092B-C50C-407E-A947-70E740481C1C}">
+                                <a14:useLocalDpi xmlns:a14="http://schemas.microsoft.com/office/drawing/2010/main" val="0"/>
+                              </a:ext>
+                            </a:extLst>
+                          </a:blip>
+                          <a:stretch>
+                            <a:fillRect/>
+                          </a:stretch>
+                        </pic:blipFill>
+                        <pic:spPr>
+                          <a:xfrm>
+                            <a:off x="0" y="0"/>
+                            <a:ext cx="1425575" cy="2376170"/>
+                          </a:xfrm>
+                          <a:prstGeom prst="rect">
+                            <a:avLst/>
+                          </a:prstGeom>
+                        </pic:spPr>
+                      </pic:pic>
+                    </a:graphicData>
+                  </a:graphic>
+                </wp:inline>
+              </w:drawing>
+            </w:r>
+          </w:p>
+        </w:tc>
+        <w:tc>
+          <w:tcPr>
+            <w:tcW w:w="2430" w:type="dxa"/>
+            <w:tcBorders>
+              <w:top w:val="single" w:sz="6" w:space="0" w:color="000001"/>
+              <w:left w:val="single" w:sz="6" w:space="0" w:color="000001"/>
+              <w:bottom w:val="single" w:sz="6" w:space="0" w:color="000001"/>
+              <w:right w:val="single" w:sz="6" w:space="0" w:color="000001"/>
+            </w:tcBorders>
+            <w:shd w:val="clear" w:color="auto" w:fill="FFFFFF"/>
+          </w:tcPr>
+          <w:p>
+            <w:pPr>
+              <w:keepNext/>
+              <w:ind w:left="-90"/>
+              <w:rPr>
+                <w:noProof/>
+              </w:rPr>
+            </w:pPr>
+            <w:r>
+              <w:rPr>
+                <w:noProof/>
+              </w:rPr>
+              <w:t>The location services found several branches using the post code</w:t>
+            </w:r>
+          </w:p>
+        </w:tc>
+      </w:tr>
+      <w:tr>
+        <w:tc>
+          <w:tcPr>
+            <w:tcW w:w="915" w:type="dxa"/>
+            <w:tcBorders>
+              <w:top w:val="single" w:sz="6" w:space="0" w:color="000001"/>
+              <w:left w:val="single" w:sz="6" w:space="0" w:color="000001"/>
+              <w:bottom w:val="single" w:sz="6" w:space="0" w:color="000001"/>
+              <w:right w:val="single" w:sz="6" w:space="0" w:color="000001"/>
+            </w:tcBorders>
+            <w:shd w:val="clear" w:color="auto" w:fill="FFFFFF"/>
+            <w:tcMar>
+              <w:left w:w="92" w:type="dxa"/>
+            </w:tcMar>
+          </w:tcPr>
+          <w:p>
+            <w:pPr>
+              <w:keepNext/>
+              <w:ind w:left="-90"/>
+            </w:pPr>
+            <w:r>
+              <w:t>1.5.6</w:t>
+            </w:r>
+          </w:p>
+        </w:tc>
+        <w:tc>
+          <w:tcPr>
+            <w:tcW w:w="2155" w:type="dxa"/>
+            <w:tcBorders>
+              <w:top w:val="single" w:sz="6" w:space="0" w:color="000001"/>
+              <w:left w:val="single" w:sz="6" w:space="0" w:color="000001"/>
+              <w:bottom w:val="single" w:sz="6" w:space="0" w:color="000001"/>
+              <w:right w:val="single" w:sz="6" w:space="0" w:color="000001"/>
+            </w:tcBorders>
+            <w:shd w:val="clear" w:color="auto" w:fill="FFFFFF"/>
+            <w:tcMar>
+              <w:left w:w="92" w:type="dxa"/>
+            </w:tcMar>
+          </w:tcPr>
+          <w:p>
+            <w:pPr>
+              <w:keepNext/>
+              <w:ind w:left="-90"/>
+            </w:pPr>
+            <w:r>
+              <w:t>Use city name to find branches</w:t>
+            </w:r>
+          </w:p>
+        </w:tc>
+        <w:tc>
+          <w:tcPr>
+            <w:tcW w:w="2070" w:type="dxa"/>
+            <w:tcBorders>
+              <w:top w:val="single" w:sz="6" w:space="0" w:color="000001"/>
+              <w:left w:val="single" w:sz="6" w:space="0" w:color="000001"/>
+              <w:bottom w:val="single" w:sz="6" w:space="0" w:color="000001"/>
+              <w:right w:val="single" w:sz="6" w:space="0" w:color="000001"/>
+            </w:tcBorders>
+            <w:shd w:val="clear" w:color="auto" w:fill="FFFFFF"/>
+            <w:tcMar>
+              <w:left w:w="92" w:type="dxa"/>
+            </w:tcMar>
+          </w:tcPr>
+          <w:p>
+            <w:pPr>
+              <w:keepNext/>
+              <w:ind w:left="-90"/>
+            </w:pPr>
+            <w:r>
+              <w:t>Search branches using city name ‘York’’, should show all the branches in these area</w:t>
+            </w:r>
+          </w:p>
+        </w:tc>
+        <w:tc>
+          <w:tcPr>
+            <w:tcW w:w="2430" w:type="dxa"/>
+            <w:tcBorders>
+              <w:top w:val="single" w:sz="6" w:space="0" w:color="000001"/>
+              <w:left w:val="single" w:sz="6" w:space="0" w:color="000001"/>
+              <w:bottom w:val="single" w:sz="6" w:space="0" w:color="000001"/>
+              <w:right w:val="single" w:sz="6" w:space="0" w:color="000001"/>
+            </w:tcBorders>
+            <w:shd w:val="clear" w:color="auto" w:fill="FFFFFF"/>
+            <w:tcMar>
+              <w:left w:w="92" w:type="dxa"/>
+            </w:tcMar>
+          </w:tcPr>
+          <w:p>
+            <w:pPr>
+              <w:keepNext/>
+              <w:ind w:left="-90"/>
+            </w:pPr>
+            <w:r>
+              <w:rPr>
+                <w:noProof/>
+              </w:rPr>
+              <w:drawing>
+                <wp:inline distT="0" distB="0" distL="0" distR="0" wp14:anchorId="7A70902E" wp14:editId="4B5825ED">
+                  <wp:extent cx="1425575" cy="2376170"/>
+                  <wp:effectExtent l="0" t="0" r="3175" b="5080"/>
+                  <wp:docPr id="53" name="Picture 53"/>
+                  <wp:cNvGraphicFramePr>
+                    <a:graphicFrameLocks xmlns:a="http://schemas.openxmlformats.org/drawingml/2006/main" noChangeAspect="1"/>
+                  </wp:cNvGraphicFramePr>
+                  <a:graphic xmlns:a="http://schemas.openxmlformats.org/drawingml/2006/main">
+                    <a:graphicData uri="http://schemas.openxmlformats.org/drawingml/2006/picture">
+                      <pic:pic xmlns:pic="http://schemas.openxmlformats.org/drawingml/2006/picture">
+                        <pic:nvPicPr>
+                          <pic:cNvPr id="53" name="locationcitybranch.jpg"/>
+                          <pic:cNvPicPr/>
+                        </pic:nvPicPr>
+                        <pic:blipFill>
+                          <a:blip r:embed="rId21" cstate="print">
+                            <a:extLst>
+                              <a:ext uri="{28A0092B-C50C-407E-A947-70E740481C1C}">
+                                <a14:useLocalDpi xmlns:a14="http://schemas.microsoft.com/office/drawing/2010/main" val="0"/>
+                              </a:ext>
+                            </a:extLst>
+                          </a:blip>
+                          <a:stretch>
+                            <a:fillRect/>
+                          </a:stretch>
+                        </pic:blipFill>
+                        <pic:spPr>
+                          <a:xfrm>
+                            <a:off x="0" y="0"/>
+                            <a:ext cx="1425575" cy="2376170"/>
+                          </a:xfrm>
+                          <a:prstGeom prst="rect">
+                            <a:avLst/>
+                          </a:prstGeom>
+                        </pic:spPr>
+                      </pic:pic>
+                    </a:graphicData>
+                  </a:graphic>
+                </wp:inline>
+              </w:drawing>
+            </w:r>
+          </w:p>
+        </w:tc>
+        <w:tc>
+          <w:tcPr>
+            <w:tcW w:w="2430" w:type="dxa"/>
+            <w:tcBorders>
+              <w:top w:val="single" w:sz="6" w:space="0" w:color="000001"/>
+              <w:left w:val="single" w:sz="6" w:space="0" w:color="000001"/>
+              <w:bottom w:val="single" w:sz="6" w:space="0" w:color="000001"/>
+              <w:right w:val="single" w:sz="6" w:space="0" w:color="000001"/>
+            </w:tcBorders>
+            <w:shd w:val="clear" w:color="auto" w:fill="FFFFFF"/>
+          </w:tcPr>
+          <w:p>
+            <w:pPr>
+              <w:keepNext/>
+              <w:ind w:left="-90"/>
+              <w:rPr>
+                <w:noProof/>
+              </w:rPr>
+            </w:pPr>
+            <w:r>
+              <w:rPr>
+                <w:noProof/>
+              </w:rPr>
+              <w:t>The location services found several branches using city name ‘york’</w:t>
+            </w:r>
+          </w:p>
+        </w:tc>
+      </w:tr>
+      <w:tr>
+        <w:tc>
+          <w:tcPr>
+            <w:tcW w:w="915" w:type="dxa"/>
             <w:shd w:val="clear" w:color="auto" w:fill="D9D9D9"/>
             <w:tcMar>
               <w:top w:w="100" w:type="dxa"/>
@@ -3073,7 +3394,7 @@
                 <w:noProof/>
               </w:rPr>
               <w:drawing>
-                <wp:inline distT="114300" distB="114300" distL="114300" distR="114300" wp14:anchorId="16418158" wp14:editId="6A0BC7EF">
+                <wp:inline distT="114300" distB="114300" distL="114300" distR="114300" wp14:anchorId="0FB3E09F" wp14:editId="02BD0058">
                   <wp:extent cx="1352550" cy="2260600"/>
                   <wp:effectExtent l="0" t="0" r="0" b="0"/>
                   <wp:docPr id="48" name="image95.png" descr="screensize4.PNG"/>
@@ -3086,7 +3407,7 @@
                           <pic:cNvPicPr preferRelativeResize="0"/>
                         </pic:nvPicPr>
                         <pic:blipFill>
-                          <a:blip r:embed="rId19"/>
+                          <a:blip r:embed="rId22"/>
                           <a:srcRect/>
                           <a:stretch>
                             <a:fillRect/>
@@ -3218,7 +3539,7 @@
                 <w:noProof/>
               </w:rPr>
               <w:drawing>
-                <wp:inline distT="114300" distB="114300" distL="114300" distR="114300" wp14:anchorId="61021A27" wp14:editId="28B22D73">
+                <wp:inline distT="114300" distB="114300" distL="114300" distR="114300" wp14:anchorId="27C2D582" wp14:editId="7885B624">
                   <wp:extent cx="1352550" cy="2311400"/>
                   <wp:effectExtent l="0" t="0" r="0" b="0"/>
                   <wp:docPr id="15" name="image57.png" descr="screensizeGN.PNG"/>
@@ -3231,7 +3552,7 @@
                           <pic:cNvPicPr preferRelativeResize="0"/>
                         </pic:nvPicPr>
                         <pic:blipFill>
-                          <a:blip r:embed="rId20"/>
+                          <a:blip r:embed="rId23"/>
                           <a:srcRect/>
                           <a:stretch>
                             <a:fillRect/>
@@ -3373,7 +3694,7 @@
                 <w:noProof/>
               </w:rPr>
               <w:drawing>
-                <wp:inline distT="114300" distB="114300" distL="114300" distR="114300" wp14:anchorId="5686621A" wp14:editId="7C6E6AAA">
+                <wp:inline distT="114300" distB="114300" distL="114300" distR="114300" wp14:anchorId="3CA972B9" wp14:editId="4BA2EF8F">
                   <wp:extent cx="1352550" cy="2235200"/>
                   <wp:effectExtent l="0" t="0" r="0" b="0"/>
                   <wp:docPr id="20" name="image64.png" descr="screensize6.PNG"/>
@@ -3386,7 +3707,7 @@
                           <pic:cNvPicPr preferRelativeResize="0"/>
                         </pic:nvPicPr>
                         <pic:blipFill>
-                          <a:blip r:embed="rId21"/>
+                          <a:blip r:embed="rId24"/>
                           <a:srcRect/>
                           <a:stretch>
                             <a:fillRect/>
@@ -3619,7 +3940,7 @@
                 <w:noProof/>
               </w:rPr>
               <w:drawing>
-                <wp:inline distT="114300" distB="114300" distL="114300" distR="114300" wp14:anchorId="32FEF930" wp14:editId="7AAA82F8">
+                <wp:inline distT="114300" distB="114300" distL="114300" distR="114300" wp14:anchorId="44CD1E4F" wp14:editId="0C10A2FB">
                   <wp:extent cx="1409700" cy="2336800"/>
                   <wp:effectExtent l="0" t="0" r="0" b="0"/>
                   <wp:docPr id="46" name="image93.png" descr="transacBefore.PNG"/>
@@ -3632,7 +3953,7 @@
                           <pic:cNvPicPr preferRelativeResize="0"/>
                         </pic:nvPicPr>
                         <pic:blipFill>
-                          <a:blip r:embed="rId22"/>
+                          <a:blip r:embed="rId25"/>
                           <a:srcRect/>
                           <a:stretch>
                             <a:fillRect/>
@@ -3765,7 +4086,7 @@
                 <w:noProof/>
               </w:rPr>
               <w:drawing>
-                <wp:inline distT="114300" distB="114300" distL="114300" distR="114300" wp14:anchorId="7A6F70CE" wp14:editId="204793D6">
+                <wp:inline distT="114300" distB="114300" distL="114300" distR="114300" wp14:anchorId="75492855" wp14:editId="129D4B14">
                   <wp:extent cx="1409700" cy="2324100"/>
                   <wp:effectExtent l="0" t="0" r="0" b="0"/>
                   <wp:docPr id="3" name="image40.png" descr="trasacPre.PNG"/>
@@ -3778,7 +4099,7 @@
                           <pic:cNvPicPr preferRelativeResize="0"/>
                         </pic:nvPicPr>
                         <pic:blipFill>
-                          <a:blip r:embed="rId23"/>
+                          <a:blip r:embed="rId26"/>
                           <a:srcRect/>
                           <a:stretch>
                             <a:fillRect/>
@@ -3910,7 +4231,7 @@
                 <w:noProof/>
               </w:rPr>
               <w:drawing>
-                <wp:inline distT="114300" distB="114300" distL="114300" distR="114300" wp14:anchorId="74FF3C1A" wp14:editId="7EB19698">
+                <wp:inline distT="114300" distB="114300" distL="114300" distR="114300" wp14:anchorId="3755FE08" wp14:editId="78FF427C">
                   <wp:extent cx="1409700" cy="2336800"/>
                   <wp:effectExtent l="0" t="0" r="0" b="0"/>
                   <wp:docPr id="23" name="image67.png" descr="TransacAfter.PNG"/>
@@ -3923,7 +4244,7 @@
                           <pic:cNvPicPr preferRelativeResize="0"/>
                         </pic:nvPicPr>
                         <pic:blipFill>
-                          <a:blip r:embed="rId24"/>
+                          <a:blip r:embed="rId27"/>
                           <a:srcRect/>
                           <a:stretch>
                             <a:fillRect/>
@@ -4157,7 +4478,7 @@
                 <w:noProof/>
               </w:rPr>
               <w:drawing>
-                <wp:inline distT="114300" distB="114300" distL="114300" distR="114300" wp14:anchorId="7DEB4DCF" wp14:editId="4715037F">
+                <wp:inline distT="114300" distB="114300" distL="114300" distR="114300" wp14:anchorId="73A6771F" wp14:editId="5434C5A4">
                   <wp:extent cx="1352550" cy="2235200"/>
                   <wp:effectExtent l="0" t="0" r="0" b="0"/>
                   <wp:docPr id="27" name="image71.png" descr="payment1.PNG"/>
@@ -4170,7 +4491,7 @@
                           <pic:cNvPicPr preferRelativeResize="0"/>
                         </pic:nvPicPr>
                         <pic:blipFill>
-                          <a:blip r:embed="rId25"/>
+                          <a:blip r:embed="rId28"/>
                           <a:srcRect/>
                           <a:stretch>
                             <a:fillRect/>
@@ -4302,7 +4623,7 @@
                 <w:noProof/>
               </w:rPr>
               <w:drawing>
-                <wp:inline distT="114300" distB="114300" distL="114300" distR="114300" wp14:anchorId="0C33FE60" wp14:editId="41B2572E">
+                <wp:inline distT="114300" distB="114300" distL="114300" distR="114300" wp14:anchorId="078EF548" wp14:editId="12647053">
                   <wp:extent cx="1352550" cy="2235200"/>
                   <wp:effectExtent l="0" t="0" r="0" b="0"/>
                   <wp:docPr id="35" name="image80.png" descr="payment2.PNG"/>
@@ -4312,442 +4633,6 @@
                       <pic:pic xmlns:pic="http://schemas.openxmlformats.org/drawingml/2006/picture">
                         <pic:nvPicPr>
                           <pic:cNvPr id="0" name="image80.png" descr="payment2.PNG"/>
-                          <pic:cNvPicPr preferRelativeResize="0"/>
-                        </pic:nvPicPr>
-                        <pic:blipFill>
-                          <a:blip r:embed="rId26"/>
-                          <a:srcRect/>
-                          <a:stretch>
-                            <a:fillRect/>
-                          </a:stretch>
-                        </pic:blipFill>
-                        <pic:spPr>
-                          <a:xfrm>
-                            <a:off x="0" y="0"/>
-                            <a:ext cx="1352550" cy="2235200"/>
-                          </a:xfrm>
-                          <a:prstGeom prst="rect">
-                            <a:avLst/>
-                          </a:prstGeom>
-                          <a:ln/>
-                        </pic:spPr>
-                      </pic:pic>
-                    </a:graphicData>
-                  </a:graphic>
-                </wp:inline>
-              </w:drawing>
-            </w:r>
-          </w:p>
-        </w:tc>
-        <w:tc>
-          <w:tcPr>
-            <w:tcW w:w="2430" w:type="dxa"/>
-          </w:tcPr>
-          <w:p>
-            <w:pPr>
-              <w:widowControl w:val="0"/>
-              <w:spacing w:line="240" w:lineRule="auto"/>
-              <w:rPr>
-                <w:noProof/>
-              </w:rPr>
-            </w:pPr>
-            <w:r>
-              <w:rPr>
-                <w:noProof/>
-              </w:rPr>
-              <w:t>An error message is shown on the account number input textfield, with error message ‘The account number must be 8 digits long’</w:t>
-            </w:r>
-          </w:p>
-        </w:tc>
-      </w:tr>
-      <w:tr>
-        <w:tc>
-          <w:tcPr>
-            <w:tcW w:w="915" w:type="dxa"/>
-            <w:tcMar>
-              <w:top w:w="100" w:type="dxa"/>
-              <w:left w:w="100" w:type="dxa"/>
-              <w:bottom w:w="100" w:type="dxa"/>
-              <w:right w:w="100" w:type="dxa"/>
-            </w:tcMar>
-          </w:tcPr>
-          <w:p>
-            <w:pPr>
-              <w:widowControl w:val="0"/>
-              <w:spacing w:line="240" w:lineRule="auto"/>
-            </w:pPr>
-            <w:r>
-              <w:t>1.8.3</w:t>
-            </w:r>
-          </w:p>
-        </w:tc>
-        <w:tc>
-          <w:tcPr>
-            <w:tcW w:w="2155" w:type="dxa"/>
-            <w:tcBorders>
-              <w:top w:val="single" w:sz="6" w:space="0" w:color="000001"/>
-              <w:left w:val="single" w:sz="6" w:space="0" w:color="000001"/>
-              <w:bottom w:val="single" w:sz="6" w:space="0" w:color="000001"/>
-              <w:right w:val="single" w:sz="6" w:space="0" w:color="000001"/>
-            </w:tcBorders>
-            <w:tcMar>
-              <w:left w:w="92" w:type="dxa"/>
-            </w:tcMar>
-          </w:tcPr>
-          <w:p>
-            <w:pPr>
-              <w:keepNext/>
-              <w:ind w:left="-90"/>
-            </w:pPr>
-            <w:r>
-              <w:t>Blank sort code</w:t>
-            </w:r>
-          </w:p>
-        </w:tc>
-        <w:tc>
-          <w:tcPr>
-            <w:tcW w:w="2070" w:type="dxa"/>
-            <w:tcBorders>
-              <w:top w:val="single" w:sz="6" w:space="0" w:color="000001"/>
-              <w:left w:val="single" w:sz="6" w:space="0" w:color="000001"/>
-              <w:bottom w:val="single" w:sz="6" w:space="0" w:color="000001"/>
-              <w:right w:val="single" w:sz="6" w:space="0" w:color="000001"/>
-            </w:tcBorders>
-            <w:tcMar>
-              <w:left w:w="92" w:type="dxa"/>
-            </w:tcMar>
-          </w:tcPr>
-          <w:p>
-            <w:pPr>
-              <w:keepNext/>
-              <w:ind w:left="-90"/>
-            </w:pPr>
-            <w:r>
-              <w:t>An error message telling user to enter the sort code will be shown.</w:t>
-            </w:r>
-          </w:p>
-        </w:tc>
-        <w:tc>
-          <w:tcPr>
-            <w:tcW w:w="2430" w:type="dxa"/>
-            <w:tcMar>
-              <w:top w:w="100" w:type="dxa"/>
-              <w:left w:w="100" w:type="dxa"/>
-              <w:bottom w:w="100" w:type="dxa"/>
-              <w:right w:w="100" w:type="dxa"/>
-            </w:tcMar>
-          </w:tcPr>
-          <w:p>
-            <w:pPr>
-              <w:widowControl w:val="0"/>
-              <w:spacing w:line="240" w:lineRule="auto"/>
-            </w:pPr>
-            <w:r>
-              <w:rPr>
-                <w:noProof/>
-              </w:rPr>
-              <w:drawing>
-                <wp:inline distT="114300" distB="114300" distL="114300" distR="114300" wp14:anchorId="71C7634A" wp14:editId="0938F716">
-                  <wp:extent cx="1352550" cy="2184400"/>
-                  <wp:effectExtent l="0" t="0" r="0" b="0"/>
-                  <wp:docPr id="37" name="image84.png" descr="payment3.PNG"/>
-                  <wp:cNvGraphicFramePr/>
-                  <a:graphic xmlns:a="http://schemas.openxmlformats.org/drawingml/2006/main">
-                    <a:graphicData uri="http://schemas.openxmlformats.org/drawingml/2006/picture">
-                      <pic:pic xmlns:pic="http://schemas.openxmlformats.org/drawingml/2006/picture">
-                        <pic:nvPicPr>
-                          <pic:cNvPr id="0" name="image84.png" descr="payment3.PNG"/>
-                          <pic:cNvPicPr preferRelativeResize="0"/>
-                        </pic:nvPicPr>
-                        <pic:blipFill>
-                          <a:blip r:embed="rId27"/>
-                          <a:srcRect/>
-                          <a:stretch>
-                            <a:fillRect/>
-                          </a:stretch>
-                        </pic:blipFill>
-                        <pic:spPr>
-                          <a:xfrm>
-                            <a:off x="0" y="0"/>
-                            <a:ext cx="1352550" cy="2184400"/>
-                          </a:xfrm>
-                          <a:prstGeom prst="rect">
-                            <a:avLst/>
-                          </a:prstGeom>
-                          <a:ln/>
-                        </pic:spPr>
-                      </pic:pic>
-                    </a:graphicData>
-                  </a:graphic>
-                </wp:inline>
-              </w:drawing>
-            </w:r>
-          </w:p>
-        </w:tc>
-        <w:tc>
-          <w:tcPr>
-            <w:tcW w:w="2430" w:type="dxa"/>
-          </w:tcPr>
-          <w:p>
-            <w:pPr>
-              <w:widowControl w:val="0"/>
-              <w:spacing w:line="240" w:lineRule="auto"/>
-              <w:rPr>
-                <w:noProof/>
-              </w:rPr>
-            </w:pPr>
-            <w:r>
-              <w:rPr>
-                <w:noProof/>
-              </w:rPr>
-              <w:t>An error message is shown on the sort code input textfield, with error message ‘The sort code msut be six digits long.’</w:t>
-            </w:r>
-          </w:p>
-        </w:tc>
-      </w:tr>
-      <w:tr>
-        <w:tc>
-          <w:tcPr>
-            <w:tcW w:w="915" w:type="dxa"/>
-            <w:tcMar>
-              <w:top w:w="100" w:type="dxa"/>
-              <w:left w:w="100" w:type="dxa"/>
-              <w:bottom w:w="100" w:type="dxa"/>
-              <w:right w:w="100" w:type="dxa"/>
-            </w:tcMar>
-          </w:tcPr>
-          <w:p>
-            <w:pPr>
-              <w:widowControl w:val="0"/>
-              <w:spacing w:line="240" w:lineRule="auto"/>
-            </w:pPr>
-            <w:r>
-              <w:lastRenderedPageBreak/>
-              <w:t>1.8.5</w:t>
-            </w:r>
-          </w:p>
-        </w:tc>
-        <w:tc>
-          <w:tcPr>
-            <w:tcW w:w="2155" w:type="dxa"/>
-            <w:tcBorders>
-              <w:top w:val="single" w:sz="6" w:space="0" w:color="000001"/>
-              <w:left w:val="single" w:sz="6" w:space="0" w:color="000001"/>
-              <w:bottom w:val="single" w:sz="6" w:space="0" w:color="000001"/>
-              <w:right w:val="single" w:sz="6" w:space="0" w:color="000001"/>
-            </w:tcBorders>
-            <w:tcMar>
-              <w:left w:w="92" w:type="dxa"/>
-            </w:tcMar>
-          </w:tcPr>
-          <w:p>
-            <w:pPr>
-              <w:keepNext/>
-              <w:ind w:left="-90"/>
-            </w:pPr>
-            <w:r>
-              <w:t>Incorrect sort code which is less than 6 digits</w:t>
-            </w:r>
-          </w:p>
-        </w:tc>
-        <w:tc>
-          <w:tcPr>
-            <w:tcW w:w="2070" w:type="dxa"/>
-            <w:tcBorders>
-              <w:top w:val="single" w:sz="6" w:space="0" w:color="000001"/>
-              <w:left w:val="single" w:sz="6" w:space="0" w:color="000001"/>
-              <w:bottom w:val="single" w:sz="6" w:space="0" w:color="000001"/>
-              <w:right w:val="single" w:sz="6" w:space="0" w:color="000001"/>
-            </w:tcBorders>
-            <w:tcMar>
-              <w:left w:w="92" w:type="dxa"/>
-            </w:tcMar>
-          </w:tcPr>
-          <w:p>
-            <w:pPr>
-              <w:keepNext/>
-              <w:ind w:left="-90"/>
-            </w:pPr>
-            <w:r>
-              <w:t xml:space="preserve">An error message must be shown </w:t>
-            </w:r>
-          </w:p>
-        </w:tc>
-        <w:tc>
-          <w:tcPr>
-            <w:tcW w:w="2430" w:type="dxa"/>
-            <w:tcMar>
-              <w:top w:w="100" w:type="dxa"/>
-              <w:left w:w="100" w:type="dxa"/>
-              <w:bottom w:w="100" w:type="dxa"/>
-              <w:right w:w="100" w:type="dxa"/>
-            </w:tcMar>
-          </w:tcPr>
-          <w:p>
-            <w:pPr>
-              <w:widowControl w:val="0"/>
-              <w:spacing w:line="240" w:lineRule="auto"/>
-            </w:pPr>
-            <w:r>
-              <w:rPr>
-                <w:noProof/>
-              </w:rPr>
-              <w:drawing>
-                <wp:inline distT="114300" distB="114300" distL="114300" distR="114300" wp14:anchorId="696BBB5D" wp14:editId="64FFDDB6">
-                  <wp:extent cx="1352550" cy="2222500"/>
-                  <wp:effectExtent l="0" t="0" r="0" b="0"/>
-                  <wp:docPr id="12" name="image54.png" descr="payment6.PNG"/>
-                  <wp:cNvGraphicFramePr/>
-                  <a:graphic xmlns:a="http://schemas.openxmlformats.org/drawingml/2006/main">
-                    <a:graphicData uri="http://schemas.openxmlformats.org/drawingml/2006/picture">
-                      <pic:pic xmlns:pic="http://schemas.openxmlformats.org/drawingml/2006/picture">
-                        <pic:nvPicPr>
-                          <pic:cNvPr id="0" name="image54.png" descr="payment6.PNG"/>
-                          <pic:cNvPicPr preferRelativeResize="0"/>
-                        </pic:nvPicPr>
-                        <pic:blipFill>
-                          <a:blip r:embed="rId28"/>
-                          <a:srcRect/>
-                          <a:stretch>
-                            <a:fillRect/>
-                          </a:stretch>
-                        </pic:blipFill>
-                        <pic:spPr>
-                          <a:xfrm>
-                            <a:off x="0" y="0"/>
-                            <a:ext cx="1352550" cy="2222500"/>
-                          </a:xfrm>
-                          <a:prstGeom prst="rect">
-                            <a:avLst/>
-                          </a:prstGeom>
-                          <a:ln/>
-                        </pic:spPr>
-                      </pic:pic>
-                    </a:graphicData>
-                  </a:graphic>
-                </wp:inline>
-              </w:drawing>
-            </w:r>
-          </w:p>
-        </w:tc>
-        <w:tc>
-          <w:tcPr>
-            <w:tcW w:w="2430" w:type="dxa"/>
-          </w:tcPr>
-          <w:p>
-            <w:pPr>
-              <w:widowControl w:val="0"/>
-              <w:spacing w:line="240" w:lineRule="auto"/>
-              <w:rPr>
-                <w:noProof/>
-              </w:rPr>
-            </w:pPr>
-            <w:r>
-              <w:rPr>
-                <w:noProof/>
-              </w:rPr>
-              <w:t>An error message is shown on the sort code input textfield, with error message ‘The sort code must be six digits long’.</w:t>
-            </w:r>
-          </w:p>
-        </w:tc>
-      </w:tr>
-      <w:tr>
-        <w:tc>
-          <w:tcPr>
-            <w:tcW w:w="915" w:type="dxa"/>
-            <w:tcMar>
-              <w:top w:w="100" w:type="dxa"/>
-              <w:left w:w="100" w:type="dxa"/>
-              <w:bottom w:w="100" w:type="dxa"/>
-              <w:right w:w="100" w:type="dxa"/>
-            </w:tcMar>
-          </w:tcPr>
-          <w:p>
-            <w:pPr>
-              <w:widowControl w:val="0"/>
-              <w:spacing w:line="240" w:lineRule="auto"/>
-            </w:pPr>
-            <w:r>
-              <w:t>1.8.4</w:t>
-            </w:r>
-          </w:p>
-        </w:tc>
-        <w:tc>
-          <w:tcPr>
-            <w:tcW w:w="2155" w:type="dxa"/>
-            <w:tcBorders>
-              <w:top w:val="single" w:sz="6" w:space="0" w:color="000001"/>
-              <w:left w:val="single" w:sz="6" w:space="0" w:color="000001"/>
-              <w:bottom w:val="single" w:sz="6" w:space="0" w:color="000001"/>
-              <w:right w:val="single" w:sz="6" w:space="0" w:color="000001"/>
-            </w:tcBorders>
-            <w:tcMar>
-              <w:left w:w="92" w:type="dxa"/>
-            </w:tcMar>
-          </w:tcPr>
-          <w:p>
-            <w:pPr>
-              <w:keepNext/>
-              <w:ind w:left="-90"/>
-            </w:pPr>
-            <w:r>
-              <w:t>Blank amount number</w:t>
-            </w:r>
-          </w:p>
-        </w:tc>
-        <w:tc>
-          <w:tcPr>
-            <w:tcW w:w="2070" w:type="dxa"/>
-            <w:tcBorders>
-              <w:top w:val="single" w:sz="6" w:space="0" w:color="000001"/>
-              <w:left w:val="single" w:sz="6" w:space="0" w:color="000001"/>
-              <w:bottom w:val="single" w:sz="6" w:space="0" w:color="000001"/>
-              <w:right w:val="single" w:sz="6" w:space="0" w:color="000001"/>
-            </w:tcBorders>
-            <w:tcMar>
-              <w:left w:w="92" w:type="dxa"/>
-            </w:tcMar>
-          </w:tcPr>
-          <w:p>
-            <w:pPr>
-              <w:keepNext/>
-              <w:ind w:left="-90"/>
-            </w:pPr>
-            <w:r>
-              <w:t>An error message telling user to enter the amount number will be shown.</w:t>
-            </w:r>
-          </w:p>
-        </w:tc>
-        <w:tc>
-          <w:tcPr>
-            <w:tcW w:w="2430" w:type="dxa"/>
-            <w:tcMar>
-              <w:top w:w="100" w:type="dxa"/>
-              <w:left w:w="100" w:type="dxa"/>
-              <w:bottom w:w="100" w:type="dxa"/>
-              <w:right w:w="100" w:type="dxa"/>
-            </w:tcMar>
-          </w:tcPr>
-          <w:p>
-            <w:pPr>
-              <w:widowControl w:val="0"/>
-              <w:spacing w:line="240" w:lineRule="auto"/>
-            </w:pPr>
-            <w:r>
-              <w:rPr>
-                <w:noProof/>
-              </w:rPr>
-              <w:drawing>
-                <wp:inline distT="114300" distB="114300" distL="114300" distR="114300" wp14:anchorId="46E983C8" wp14:editId="07716262">
-                  <wp:extent cx="1352550" cy="2235200"/>
-                  <wp:effectExtent l="0" t="0" r="0" b="0"/>
-                  <wp:docPr id="43" name="image90.png" descr="payment4.PNG"/>
-                  <wp:cNvGraphicFramePr/>
-                  <a:graphic xmlns:a="http://schemas.openxmlformats.org/drawingml/2006/main">
-                    <a:graphicData uri="http://schemas.openxmlformats.org/drawingml/2006/picture">
-                      <pic:pic xmlns:pic="http://schemas.openxmlformats.org/drawingml/2006/picture">
-                        <pic:nvPicPr>
-                          <pic:cNvPr id="0" name="image90.png" descr="payment4.PNG"/>
                           <pic:cNvPicPr preferRelativeResize="0"/>
                         </pic:nvPicPr>
                         <pic:blipFill>
@@ -4791,7 +4676,7 @@
               <w:rPr>
                 <w:noProof/>
               </w:rPr>
-              <w:t>An error message is shown on the amount input textfield, with error message ‘The payment must not be empty. Please enter an amount to pay’</w:t>
+              <w:t>An error message is shown on the account number input textfield, with error message ‘The account number must be 8 digits long’</w:t>
             </w:r>
           </w:p>
         </w:tc>
@@ -4813,7 +4698,7 @@
               <w:spacing w:line="240" w:lineRule="auto"/>
             </w:pPr>
             <w:r>
-              <w:t>1.8.5</w:t>
+              <w:t>1.8.3</w:t>
             </w:r>
           </w:p>
         </w:tc>
@@ -4836,7 +4721,7 @@
               <w:ind w:left="-90"/>
             </w:pPr>
             <w:r>
-              <w:t>Wrong transaction information</w:t>
+              <w:t>Blank sort code</w:t>
             </w:r>
           </w:p>
         </w:tc>
@@ -4859,14 +4744,8 @@
               <w:ind w:left="-90"/>
             </w:pPr>
             <w:r>
-              <w:t>An error message must be shown and the transaction will be aborted.</w:t>
-            </w:r>
-          </w:p>
-          <w:p>
-            <w:pPr>
-              <w:keepNext/>
-              <w:ind w:left="-90"/>
-            </w:pPr>
+              <w:t>An error message telling user to enter the sort code will be shown.</w:t>
+            </w:r>
           </w:p>
         </w:tc>
         <w:tc>
@@ -4889,20 +4768,311 @@
                 <w:noProof/>
               </w:rPr>
               <w:drawing>
-                <wp:inline distT="114300" distB="114300" distL="114300" distR="114300" wp14:anchorId="23D7EB19" wp14:editId="2D62D8FA">
-                  <wp:extent cx="1352550" cy="2235200"/>
+                <wp:inline distT="114300" distB="114300" distL="114300" distR="114300" wp14:anchorId="3235D73A" wp14:editId="568E92F4">
+                  <wp:extent cx="1352550" cy="2184400"/>
                   <wp:effectExtent l="0" t="0" r="0" b="0"/>
-                  <wp:docPr id="47" name="image94.png" descr="paymentFail.PNG"/>
+                  <wp:docPr id="37" name="image84.png" descr="payment3.PNG"/>
                   <wp:cNvGraphicFramePr/>
                   <a:graphic xmlns:a="http://schemas.openxmlformats.org/drawingml/2006/main">
                     <a:graphicData uri="http://schemas.openxmlformats.org/drawingml/2006/picture">
                       <pic:pic xmlns:pic="http://schemas.openxmlformats.org/drawingml/2006/picture">
                         <pic:nvPicPr>
-                          <pic:cNvPr id="0" name="image94.png" descr="paymentFail.PNG"/>
+                          <pic:cNvPr id="0" name="image84.png" descr="payment3.PNG"/>
                           <pic:cNvPicPr preferRelativeResize="0"/>
                         </pic:nvPicPr>
                         <pic:blipFill>
                           <a:blip r:embed="rId30"/>
+                          <a:srcRect/>
+                          <a:stretch>
+                            <a:fillRect/>
+                          </a:stretch>
+                        </pic:blipFill>
+                        <pic:spPr>
+                          <a:xfrm>
+                            <a:off x="0" y="0"/>
+                            <a:ext cx="1352550" cy="2184400"/>
+                          </a:xfrm>
+                          <a:prstGeom prst="rect">
+                            <a:avLst/>
+                          </a:prstGeom>
+                          <a:ln/>
+                        </pic:spPr>
+                      </pic:pic>
+                    </a:graphicData>
+                  </a:graphic>
+                </wp:inline>
+              </w:drawing>
+            </w:r>
+          </w:p>
+        </w:tc>
+        <w:tc>
+          <w:tcPr>
+            <w:tcW w:w="2430" w:type="dxa"/>
+          </w:tcPr>
+          <w:p>
+            <w:pPr>
+              <w:widowControl w:val="0"/>
+              <w:spacing w:line="240" w:lineRule="auto"/>
+              <w:rPr>
+                <w:noProof/>
+              </w:rPr>
+            </w:pPr>
+            <w:r>
+              <w:rPr>
+                <w:noProof/>
+              </w:rPr>
+              <w:t>An error message is shown on the sort code input textfield, with error message ‘The sort code msut be six digits long.’</w:t>
+            </w:r>
+          </w:p>
+        </w:tc>
+      </w:tr>
+      <w:tr>
+        <w:tc>
+          <w:tcPr>
+            <w:tcW w:w="915" w:type="dxa"/>
+            <w:tcMar>
+              <w:top w:w="100" w:type="dxa"/>
+              <w:left w:w="100" w:type="dxa"/>
+              <w:bottom w:w="100" w:type="dxa"/>
+              <w:right w:w="100" w:type="dxa"/>
+            </w:tcMar>
+          </w:tcPr>
+          <w:p>
+            <w:pPr>
+              <w:widowControl w:val="0"/>
+              <w:spacing w:line="240" w:lineRule="auto"/>
+            </w:pPr>
+            <w:r>
+              <w:lastRenderedPageBreak/>
+              <w:t>1.8.5</w:t>
+            </w:r>
+          </w:p>
+        </w:tc>
+        <w:tc>
+          <w:tcPr>
+            <w:tcW w:w="2155" w:type="dxa"/>
+            <w:tcBorders>
+              <w:top w:val="single" w:sz="6" w:space="0" w:color="000001"/>
+              <w:left w:val="single" w:sz="6" w:space="0" w:color="000001"/>
+              <w:bottom w:val="single" w:sz="6" w:space="0" w:color="000001"/>
+              <w:right w:val="single" w:sz="6" w:space="0" w:color="000001"/>
+            </w:tcBorders>
+            <w:tcMar>
+              <w:left w:w="92" w:type="dxa"/>
+            </w:tcMar>
+          </w:tcPr>
+          <w:p>
+            <w:pPr>
+              <w:keepNext/>
+              <w:ind w:left="-90"/>
+            </w:pPr>
+            <w:r>
+              <w:t>Incorrect sort code which is less than 6 digits</w:t>
+            </w:r>
+          </w:p>
+        </w:tc>
+        <w:tc>
+          <w:tcPr>
+            <w:tcW w:w="2070" w:type="dxa"/>
+            <w:tcBorders>
+              <w:top w:val="single" w:sz="6" w:space="0" w:color="000001"/>
+              <w:left w:val="single" w:sz="6" w:space="0" w:color="000001"/>
+              <w:bottom w:val="single" w:sz="6" w:space="0" w:color="000001"/>
+              <w:right w:val="single" w:sz="6" w:space="0" w:color="000001"/>
+            </w:tcBorders>
+            <w:tcMar>
+              <w:left w:w="92" w:type="dxa"/>
+            </w:tcMar>
+          </w:tcPr>
+          <w:p>
+            <w:pPr>
+              <w:keepNext/>
+              <w:ind w:left="-90"/>
+            </w:pPr>
+            <w:r>
+              <w:t xml:space="preserve">An error message must be shown </w:t>
+            </w:r>
+          </w:p>
+        </w:tc>
+        <w:tc>
+          <w:tcPr>
+            <w:tcW w:w="2430" w:type="dxa"/>
+            <w:tcMar>
+              <w:top w:w="100" w:type="dxa"/>
+              <w:left w:w="100" w:type="dxa"/>
+              <w:bottom w:w="100" w:type="dxa"/>
+              <w:right w:w="100" w:type="dxa"/>
+            </w:tcMar>
+          </w:tcPr>
+          <w:p>
+            <w:pPr>
+              <w:widowControl w:val="0"/>
+              <w:spacing w:line="240" w:lineRule="auto"/>
+            </w:pPr>
+            <w:r>
+              <w:rPr>
+                <w:noProof/>
+              </w:rPr>
+              <w:drawing>
+                <wp:inline distT="114300" distB="114300" distL="114300" distR="114300" wp14:anchorId="36A86E09" wp14:editId="76922F79">
+                  <wp:extent cx="1352550" cy="2222500"/>
+                  <wp:effectExtent l="0" t="0" r="0" b="0"/>
+                  <wp:docPr id="12" name="image54.png" descr="payment6.PNG"/>
+                  <wp:cNvGraphicFramePr/>
+                  <a:graphic xmlns:a="http://schemas.openxmlformats.org/drawingml/2006/main">
+                    <a:graphicData uri="http://schemas.openxmlformats.org/drawingml/2006/picture">
+                      <pic:pic xmlns:pic="http://schemas.openxmlformats.org/drawingml/2006/picture">
+                        <pic:nvPicPr>
+                          <pic:cNvPr id="0" name="image54.png" descr="payment6.PNG"/>
+                          <pic:cNvPicPr preferRelativeResize="0"/>
+                        </pic:nvPicPr>
+                        <pic:blipFill>
+                          <a:blip r:embed="rId31"/>
+                          <a:srcRect/>
+                          <a:stretch>
+                            <a:fillRect/>
+                          </a:stretch>
+                        </pic:blipFill>
+                        <pic:spPr>
+                          <a:xfrm>
+                            <a:off x="0" y="0"/>
+                            <a:ext cx="1352550" cy="2222500"/>
+                          </a:xfrm>
+                          <a:prstGeom prst="rect">
+                            <a:avLst/>
+                          </a:prstGeom>
+                          <a:ln/>
+                        </pic:spPr>
+                      </pic:pic>
+                    </a:graphicData>
+                  </a:graphic>
+                </wp:inline>
+              </w:drawing>
+            </w:r>
+          </w:p>
+        </w:tc>
+        <w:tc>
+          <w:tcPr>
+            <w:tcW w:w="2430" w:type="dxa"/>
+          </w:tcPr>
+          <w:p>
+            <w:pPr>
+              <w:widowControl w:val="0"/>
+              <w:spacing w:line="240" w:lineRule="auto"/>
+              <w:rPr>
+                <w:noProof/>
+              </w:rPr>
+            </w:pPr>
+            <w:r>
+              <w:rPr>
+                <w:noProof/>
+              </w:rPr>
+              <w:t>An error message is shown on the sort code input textfield, with error message ‘The sort code must be six digits long’.</w:t>
+            </w:r>
+          </w:p>
+        </w:tc>
+      </w:tr>
+      <w:tr>
+        <w:tc>
+          <w:tcPr>
+            <w:tcW w:w="915" w:type="dxa"/>
+            <w:tcMar>
+              <w:top w:w="100" w:type="dxa"/>
+              <w:left w:w="100" w:type="dxa"/>
+              <w:bottom w:w="100" w:type="dxa"/>
+              <w:right w:w="100" w:type="dxa"/>
+            </w:tcMar>
+          </w:tcPr>
+          <w:p>
+            <w:pPr>
+              <w:widowControl w:val="0"/>
+              <w:spacing w:line="240" w:lineRule="auto"/>
+            </w:pPr>
+            <w:r>
+              <w:t>1.8.4</w:t>
+            </w:r>
+          </w:p>
+        </w:tc>
+        <w:tc>
+          <w:tcPr>
+            <w:tcW w:w="2155" w:type="dxa"/>
+            <w:tcBorders>
+              <w:top w:val="single" w:sz="6" w:space="0" w:color="000001"/>
+              <w:left w:val="single" w:sz="6" w:space="0" w:color="000001"/>
+              <w:bottom w:val="single" w:sz="6" w:space="0" w:color="000001"/>
+              <w:right w:val="single" w:sz="6" w:space="0" w:color="000001"/>
+            </w:tcBorders>
+            <w:tcMar>
+              <w:left w:w="92" w:type="dxa"/>
+            </w:tcMar>
+          </w:tcPr>
+          <w:p>
+            <w:pPr>
+              <w:keepNext/>
+              <w:ind w:left="-90"/>
+            </w:pPr>
+            <w:r>
+              <w:t>Blank amount number</w:t>
+            </w:r>
+          </w:p>
+        </w:tc>
+        <w:tc>
+          <w:tcPr>
+            <w:tcW w:w="2070" w:type="dxa"/>
+            <w:tcBorders>
+              <w:top w:val="single" w:sz="6" w:space="0" w:color="000001"/>
+              <w:left w:val="single" w:sz="6" w:space="0" w:color="000001"/>
+              <w:bottom w:val="single" w:sz="6" w:space="0" w:color="000001"/>
+              <w:right w:val="single" w:sz="6" w:space="0" w:color="000001"/>
+            </w:tcBorders>
+            <w:tcMar>
+              <w:left w:w="92" w:type="dxa"/>
+            </w:tcMar>
+          </w:tcPr>
+          <w:p>
+            <w:pPr>
+              <w:keepNext/>
+              <w:ind w:left="-90"/>
+            </w:pPr>
+            <w:r>
+              <w:t>An error message telling user to enter the amount number will be shown.</w:t>
+            </w:r>
+          </w:p>
+        </w:tc>
+        <w:tc>
+          <w:tcPr>
+            <w:tcW w:w="2430" w:type="dxa"/>
+            <w:tcMar>
+              <w:top w:w="100" w:type="dxa"/>
+              <w:left w:w="100" w:type="dxa"/>
+              <w:bottom w:w="100" w:type="dxa"/>
+              <w:right w:w="100" w:type="dxa"/>
+            </w:tcMar>
+          </w:tcPr>
+          <w:p>
+            <w:pPr>
+              <w:widowControl w:val="0"/>
+              <w:spacing w:line="240" w:lineRule="auto"/>
+            </w:pPr>
+            <w:r>
+              <w:rPr>
+                <w:noProof/>
+              </w:rPr>
+              <w:drawing>
+                <wp:inline distT="114300" distB="114300" distL="114300" distR="114300" wp14:anchorId="61343DD9" wp14:editId="2C35A8A4">
+                  <wp:extent cx="1352550" cy="2235200"/>
+                  <wp:effectExtent l="0" t="0" r="0" b="0"/>
+                  <wp:docPr id="43" name="image90.png" descr="payment4.PNG"/>
+                  <wp:cNvGraphicFramePr/>
+                  <a:graphic xmlns:a="http://schemas.openxmlformats.org/drawingml/2006/main">
+                    <a:graphicData uri="http://schemas.openxmlformats.org/drawingml/2006/picture">
+                      <pic:pic xmlns:pic="http://schemas.openxmlformats.org/drawingml/2006/picture">
+                        <pic:nvPicPr>
+                          <pic:cNvPr id="0" name="image90.png" descr="payment4.PNG"/>
+                          <pic:cNvPicPr preferRelativeResize="0"/>
+                        </pic:nvPicPr>
+                        <pic:blipFill>
+                          <a:blip r:embed="rId32"/>
                           <a:srcRect/>
                           <a:stretch>
                             <a:fillRect/>
@@ -4942,7 +5112,7 @@
               <w:rPr>
                 <w:noProof/>
               </w:rPr>
-              <w:t>See screenshot</w:t>
+              <w:t>An error message is shown on the amount input textfield, with error message ‘The payment must not be empty. Please enter an amount to pay’</w:t>
             </w:r>
           </w:p>
         </w:tc>
@@ -4964,6 +5134,157 @@
               <w:spacing w:line="240" w:lineRule="auto"/>
             </w:pPr>
             <w:r>
+              <w:t>1.8.5</w:t>
+            </w:r>
+          </w:p>
+        </w:tc>
+        <w:tc>
+          <w:tcPr>
+            <w:tcW w:w="2155" w:type="dxa"/>
+            <w:tcBorders>
+              <w:top w:val="single" w:sz="6" w:space="0" w:color="000001"/>
+              <w:left w:val="single" w:sz="6" w:space="0" w:color="000001"/>
+              <w:bottom w:val="single" w:sz="6" w:space="0" w:color="000001"/>
+              <w:right w:val="single" w:sz="6" w:space="0" w:color="000001"/>
+            </w:tcBorders>
+            <w:tcMar>
+              <w:left w:w="92" w:type="dxa"/>
+            </w:tcMar>
+          </w:tcPr>
+          <w:p>
+            <w:pPr>
+              <w:keepNext/>
+              <w:ind w:left="-90"/>
+            </w:pPr>
+            <w:r>
+              <w:t>Wrong transaction information</w:t>
+            </w:r>
+          </w:p>
+        </w:tc>
+        <w:tc>
+          <w:tcPr>
+            <w:tcW w:w="2070" w:type="dxa"/>
+            <w:tcBorders>
+              <w:top w:val="single" w:sz="6" w:space="0" w:color="000001"/>
+              <w:left w:val="single" w:sz="6" w:space="0" w:color="000001"/>
+              <w:bottom w:val="single" w:sz="6" w:space="0" w:color="000001"/>
+              <w:right w:val="single" w:sz="6" w:space="0" w:color="000001"/>
+            </w:tcBorders>
+            <w:tcMar>
+              <w:left w:w="92" w:type="dxa"/>
+            </w:tcMar>
+          </w:tcPr>
+          <w:p>
+            <w:pPr>
+              <w:keepNext/>
+              <w:ind w:left="-90"/>
+            </w:pPr>
+            <w:r>
+              <w:t>An error message must be shown and the transaction will be aborted.</w:t>
+            </w:r>
+          </w:p>
+          <w:p>
+            <w:pPr>
+              <w:keepNext/>
+              <w:ind w:left="-90"/>
+            </w:pPr>
+          </w:p>
+        </w:tc>
+        <w:tc>
+          <w:tcPr>
+            <w:tcW w:w="2430" w:type="dxa"/>
+            <w:tcMar>
+              <w:top w:w="100" w:type="dxa"/>
+              <w:left w:w="100" w:type="dxa"/>
+              <w:bottom w:w="100" w:type="dxa"/>
+              <w:right w:w="100" w:type="dxa"/>
+            </w:tcMar>
+          </w:tcPr>
+          <w:p>
+            <w:pPr>
+              <w:widowControl w:val="0"/>
+              <w:spacing w:line="240" w:lineRule="auto"/>
+            </w:pPr>
+            <w:r>
+              <w:rPr>
+                <w:noProof/>
+              </w:rPr>
+              <w:drawing>
+                <wp:inline distT="114300" distB="114300" distL="114300" distR="114300" wp14:anchorId="21936A41" wp14:editId="2F600ED0">
+                  <wp:extent cx="1352550" cy="2235200"/>
+                  <wp:effectExtent l="0" t="0" r="0" b="0"/>
+                  <wp:docPr id="47" name="image94.png" descr="paymentFail.PNG"/>
+                  <wp:cNvGraphicFramePr/>
+                  <a:graphic xmlns:a="http://schemas.openxmlformats.org/drawingml/2006/main">
+                    <a:graphicData uri="http://schemas.openxmlformats.org/drawingml/2006/picture">
+                      <pic:pic xmlns:pic="http://schemas.openxmlformats.org/drawingml/2006/picture">
+                        <pic:nvPicPr>
+                          <pic:cNvPr id="0" name="image94.png" descr="paymentFail.PNG"/>
+                          <pic:cNvPicPr preferRelativeResize="0"/>
+                        </pic:nvPicPr>
+                        <pic:blipFill>
+                          <a:blip r:embed="rId33"/>
+                          <a:srcRect/>
+                          <a:stretch>
+                            <a:fillRect/>
+                          </a:stretch>
+                        </pic:blipFill>
+                        <pic:spPr>
+                          <a:xfrm>
+                            <a:off x="0" y="0"/>
+                            <a:ext cx="1352550" cy="2235200"/>
+                          </a:xfrm>
+                          <a:prstGeom prst="rect">
+                            <a:avLst/>
+                          </a:prstGeom>
+                          <a:ln/>
+                        </pic:spPr>
+                      </pic:pic>
+                    </a:graphicData>
+                  </a:graphic>
+                </wp:inline>
+              </w:drawing>
+            </w:r>
+          </w:p>
+        </w:tc>
+        <w:tc>
+          <w:tcPr>
+            <w:tcW w:w="2430" w:type="dxa"/>
+          </w:tcPr>
+          <w:p>
+            <w:pPr>
+              <w:widowControl w:val="0"/>
+              <w:spacing w:line="240" w:lineRule="auto"/>
+              <w:rPr>
+                <w:noProof/>
+              </w:rPr>
+            </w:pPr>
+            <w:r>
+              <w:rPr>
+                <w:noProof/>
+              </w:rPr>
+              <w:t>See screenshot</w:t>
+            </w:r>
+          </w:p>
+        </w:tc>
+      </w:tr>
+      <w:tr>
+        <w:tc>
+          <w:tcPr>
+            <w:tcW w:w="915" w:type="dxa"/>
+            <w:tcMar>
+              <w:top w:w="100" w:type="dxa"/>
+              <w:left w:w="100" w:type="dxa"/>
+              <w:bottom w:w="100" w:type="dxa"/>
+              <w:right w:w="100" w:type="dxa"/>
+            </w:tcMar>
+          </w:tcPr>
+          <w:p>
+            <w:pPr>
+              <w:widowControl w:val="0"/>
+              <w:spacing w:line="240" w:lineRule="auto"/>
+            </w:pPr>
+            <w:r>
               <w:lastRenderedPageBreak/>
               <w:t>1.8.6</w:t>
             </w:r>
@@ -5044,7 +5365,7 @@
                 <w:noProof/>
               </w:rPr>
               <w:drawing>
-                <wp:inline distT="0" distB="0" distL="0" distR="0" wp14:anchorId="442ABFD1" wp14:editId="370D9C54">
+                <wp:inline distT="0" distB="0" distL="0" distR="0" wp14:anchorId="13251B2E" wp14:editId="1190707B">
                   <wp:extent cx="1447800" cy="2393315"/>
                   <wp:effectExtent l="0" t="0" r="0" b="6985"/>
                   <wp:docPr id="19" name="Picture 19"/>
@@ -5059,7 +5380,7 @@
                           <pic:cNvPicPr/>
                         </pic:nvPicPr>
                         <pic:blipFill>
-                          <a:blip r:embed="rId31">
+                          <a:blip r:embed="rId34">
                             <a:extLst>
                               <a:ext uri="{28A0092B-C50C-407E-A947-70E740481C1C}">
                                 <a14:useLocalDpi xmlns:a14="http://schemas.microsoft.com/office/drawing/2010/main" val="0"/>
@@ -5296,7 +5617,7 @@
                 <w:noProof/>
               </w:rPr>
               <w:drawing>
-                <wp:inline distT="114300" distB="114300" distL="114300" distR="114300" wp14:anchorId="20330F78" wp14:editId="61E536F9">
+                <wp:inline distT="114300" distB="114300" distL="114300" distR="114300" wp14:anchorId="6D37DE12" wp14:editId="134F4C02">
                   <wp:extent cx="1352550" cy="2146300"/>
                   <wp:effectExtent l="0" t="0" r="0" b="0"/>
                   <wp:docPr id="8" name="image47.png" descr="transferblank.PNG"/>
@@ -5309,7 +5630,7 @@
                           <pic:cNvPicPr preferRelativeResize="0"/>
                         </pic:nvPicPr>
                         <pic:blipFill>
-                          <a:blip r:embed="rId32"/>
+                          <a:blip r:embed="rId35"/>
                           <a:srcRect/>
                           <a:stretch>
                             <a:fillRect/>
@@ -5448,7 +5769,7 @@
                 <w:noProof/>
               </w:rPr>
               <w:drawing>
-                <wp:inline distT="114300" distB="114300" distL="114300" distR="114300" wp14:anchorId="317ADA21" wp14:editId="510EFE80">
+                <wp:inline distT="114300" distB="114300" distL="114300" distR="114300" wp14:anchorId="642398C1" wp14:editId="44A80E83">
                   <wp:extent cx="1409700" cy="2362200"/>
                   <wp:effectExtent l="0" t="0" r="0" b="0"/>
                   <wp:docPr id="32" name="image77.png" descr="transferInsuff.PNG"/>
@@ -5461,7 +5782,7 @@
                           <pic:cNvPicPr preferRelativeResize="0"/>
                         </pic:nvPicPr>
                         <pic:blipFill>
-                          <a:blip r:embed="rId33"/>
+                          <a:blip r:embed="rId36"/>
                           <a:srcRect/>
                           <a:stretch>
                             <a:fillRect/>
@@ -5593,7 +5914,7 @@
                 <w:noProof/>
               </w:rPr>
               <w:drawing>
-                <wp:inline distT="114300" distB="114300" distL="114300" distR="114300" wp14:anchorId="47465E86" wp14:editId="71A51557">
+                <wp:inline distT="114300" distB="114300" distL="114300" distR="114300" wp14:anchorId="7E418EBA" wp14:editId="340D7F4A">
                   <wp:extent cx="1409700" cy="2324100"/>
                   <wp:effectExtent l="0" t="0" r="0" b="0"/>
                   <wp:docPr id="2" name="image39.png" descr="transferFail.PNG"/>
@@ -5606,7 +5927,7 @@
                           <pic:cNvPicPr preferRelativeResize="0"/>
                         </pic:nvPicPr>
                         <pic:blipFill>
-                          <a:blip r:embed="rId34"/>
+                          <a:blip r:embed="rId37"/>
                           <a:srcRect/>
                           <a:stretch>
                             <a:fillRect/>
@@ -5840,7 +6161,7 @@
                 <w:noProof/>
               </w:rPr>
               <w:drawing>
-                <wp:inline distT="114300" distB="114300" distL="114300" distR="114300" wp14:anchorId="6530A290" wp14:editId="15D9672D">
+                <wp:inline distT="114300" distB="114300" distL="114300" distR="114300" wp14:anchorId="04D90E55" wp14:editId="16077B31">
                   <wp:extent cx="1409700" cy="2336800"/>
                   <wp:effectExtent l="0" t="0" r="0" b="0"/>
                   <wp:docPr id="40" name="image87.png" descr="TransacAfter.PNG"/>
@@ -5853,7 +6174,7 @@
                           <pic:cNvPicPr preferRelativeResize="0"/>
                         </pic:nvPicPr>
                         <pic:blipFill>
-                          <a:blip r:embed="rId24"/>
+                          <a:blip r:embed="rId27"/>
                           <a:srcRect/>
                           <a:stretch>
                             <a:fillRect/>
@@ -5985,7 +6306,7 @@
                 <w:noProof/>
               </w:rPr>
               <w:drawing>
-                <wp:inline distT="114300" distB="114300" distL="114300" distR="114300" wp14:anchorId="5057DC4C" wp14:editId="55AB3D3A">
+                <wp:inline distT="114300" distB="114300" distL="114300" distR="114300" wp14:anchorId="380DD600" wp14:editId="05D7979E">
                   <wp:extent cx="1409700" cy="2324100"/>
                   <wp:effectExtent l="0" t="0" r="0" b="0"/>
                   <wp:docPr id="39" name="image86.png" descr="transferMoney.PNG"/>
@@ -5998,7 +6319,7 @@
                           <pic:cNvPicPr preferRelativeResize="0"/>
                         </pic:nvPicPr>
                         <pic:blipFill>
-                          <a:blip r:embed="rId35"/>
+                          <a:blip r:embed="rId38"/>
                           <a:srcRect/>
                           <a:stretch>
                             <a:fillRect/>
@@ -6130,7 +6451,7 @@
                 <w:noProof/>
               </w:rPr>
               <w:drawing>
-                <wp:inline distT="114300" distB="114300" distL="114300" distR="114300" wp14:anchorId="2558D04F" wp14:editId="5B3C324D">
+                <wp:inline distT="114300" distB="114300" distL="114300" distR="114300" wp14:anchorId="3AE0452A" wp14:editId="48CA4203">
                   <wp:extent cx="1409700" cy="2374900"/>
                   <wp:effectExtent l="0" t="0" r="0" b="0"/>
                   <wp:docPr id="31" name="image76.png" descr="TransferAfter.PNG"/>
@@ -6143,7 +6464,7 @@
                           <pic:cNvPicPr preferRelativeResize="0"/>
                         </pic:nvPicPr>
                         <pic:blipFill>
-                          <a:blip r:embed="rId36"/>
+                          <a:blip r:embed="rId39"/>
                           <a:srcRect/>
                           <a:stretch>
                             <a:fillRect/>
@@ -6280,7 +6601,7 @@
                 <w:noProof/>
               </w:rPr>
               <w:drawing>
-                <wp:inline distT="114300" distB="114300" distL="114300" distR="114300" wp14:anchorId="2F629861" wp14:editId="747C83FF">
+                <wp:inline distT="114300" distB="114300" distL="114300" distR="114300" wp14:anchorId="12533A32" wp14:editId="1DEC401F">
                   <wp:extent cx="1352550" cy="2247900"/>
                   <wp:effectExtent l="0" t="0" r="0" b="0"/>
                   <wp:docPr id="34" name="image79.png" descr="accountInfo.PNG"/>
@@ -6293,7 +6614,7 @@
                           <pic:cNvPicPr preferRelativeResize="0"/>
                         </pic:nvPicPr>
                         <pic:blipFill>
-                          <a:blip r:embed="rId37"/>
+                          <a:blip r:embed="rId40"/>
                           <a:srcRect/>
                           <a:stretch>
                             <a:fillRect/>
@@ -6524,7 +6845,7 @@
                 <w:noProof/>
               </w:rPr>
               <w:drawing>
-                <wp:inline distT="114300" distB="114300" distL="114300" distR="114300" wp14:anchorId="67E0C7C5" wp14:editId="355CAD67">
+                <wp:inline distT="114300" distB="114300" distL="114300" distR="114300" wp14:anchorId="0B64A255" wp14:editId="2EB44BC8">
                   <wp:extent cx="1409700" cy="2374900"/>
                   <wp:effectExtent l="0" t="0" r="0" b="0"/>
                   <wp:docPr id="14" name="image56.png" descr="noTransac.PNG"/>
@@ -6537,7 +6858,7 @@
                           <pic:cNvPicPr preferRelativeResize="0"/>
                         </pic:nvPicPr>
                         <pic:blipFill>
-                          <a:blip r:embed="rId38"/>
+                          <a:blip r:embed="rId41"/>
                           <a:srcRect/>
                           <a:stretch>
                             <a:fillRect/>
@@ -6670,7 +6991,7 @@
                 <w:noProof/>
               </w:rPr>
               <w:drawing>
-                <wp:inline distT="114300" distB="114300" distL="114300" distR="114300" wp14:anchorId="3F752448" wp14:editId="0BFDAC29">
+                <wp:inline distT="114300" distB="114300" distL="114300" distR="114300" wp14:anchorId="55CBF446" wp14:editId="0C66F940">
                   <wp:extent cx="1409700" cy="2349500"/>
                   <wp:effectExtent l="0" t="0" r="0" b="0"/>
                   <wp:docPr id="7" name="image46.png" descr="transactionhis.PNG"/>
@@ -6683,7 +7004,7 @@
                           <pic:cNvPicPr preferRelativeResize="0"/>
                         </pic:nvPicPr>
                         <pic:blipFill>
-                          <a:blip r:embed="rId39"/>
+                          <a:blip r:embed="rId42"/>
                           <a:srcRect/>
                           <a:stretch>
                             <a:fillRect/>
@@ -6819,7 +7140,7 @@
                 <w:noProof/>
               </w:rPr>
               <w:drawing>
-                <wp:inline distT="0" distB="0" distL="0" distR="0" wp14:anchorId="1DC257BF" wp14:editId="43ACEC5D">
+                <wp:inline distT="0" distB="0" distL="0" distR="0" wp14:anchorId="6574BB3A" wp14:editId="4A3F9C00">
                   <wp:extent cx="1425575" cy="2376170"/>
                   <wp:effectExtent l="0" t="0" r="3175" b="5080"/>
                   <wp:docPr id="54" name="Picture 54"/>
@@ -6834,7 +7155,7 @@
                           <pic:cNvPicPr/>
                         </pic:nvPicPr>
                         <pic:blipFill>
-                          <a:blip r:embed="rId40" cstate="print">
+                          <a:blip r:embed="rId43" cstate="print">
                             <a:extLst>
                               <a:ext uri="{28A0092B-C50C-407E-A947-70E740481C1C}">
                                 <a14:useLocalDpi xmlns:a14="http://schemas.microsoft.com/office/drawing/2010/main" val="0"/>
@@ -6958,7 +7279,7 @@
                 <w:noProof/>
               </w:rPr>
               <w:drawing>
-                <wp:inline distT="114300" distB="114300" distL="114300" distR="114300" wp14:anchorId="5BF48B8B" wp14:editId="4F9A3294">
+                <wp:inline distT="114300" distB="114300" distL="114300" distR="114300" wp14:anchorId="0550967A" wp14:editId="7FA97E10">
                   <wp:extent cx="3176559" cy="1738313"/>
                   <wp:effectExtent l="0" t="0" r="0" b="0"/>
                   <wp:docPr id="22" name="image66.png" descr="sendNotification.PNG"/>
@@ -6971,7 +7292,7 @@
                           <pic:cNvPicPr preferRelativeResize="0"/>
                         </pic:nvPicPr>
                         <pic:blipFill>
-                          <a:blip r:embed="rId41"/>
+                          <a:blip r:embed="rId44"/>
                           <a:srcRect/>
                           <a:stretch>
                             <a:fillRect/>
@@ -7011,7 +7332,23 @@
               <w:ind w:left="-90"/>
             </w:pPr>
             <w:r>
-              <w:t>At the website backend, send information ‘Your balance reached 0’ to Yessengerey Bolatov’s account</w:t>
+              <w:t xml:space="preserve">At the website backend, send information ‘Your balance reached 0’ to </w:t>
+            </w:r>
+            <w:proofErr w:type="spellStart"/>
+            <w:r>
+              <w:t>Yessengerey</w:t>
+            </w:r>
+            <w:proofErr w:type="spellEnd"/>
+            <w:r>
+              <w:t xml:space="preserve"> </w:t>
+            </w:r>
+            <w:proofErr w:type="spellStart"/>
+            <w:r>
+              <w:t>Bolatov’s</w:t>
+            </w:r>
+            <w:proofErr w:type="spellEnd"/>
+            <w:r>
+              <w:t xml:space="preserve"> account</w:t>
             </w:r>
           </w:p>
         </w:tc>
@@ -7104,7 +7441,7 @@
                 <w:noProof/>
               </w:rPr>
               <w:drawing>
-                <wp:inline distT="114300" distB="114300" distL="114300" distR="114300" wp14:anchorId="699344DC" wp14:editId="51C597BE">
+                <wp:inline distT="114300" distB="114300" distL="114300" distR="114300" wp14:anchorId="24563169" wp14:editId="19B25DE4">
                   <wp:extent cx="1409700" cy="2336800"/>
                   <wp:effectExtent l="0" t="0" r="0" b="0"/>
                   <wp:docPr id="13" name="image55.png" descr="receiveNotification.PNG"/>
@@ -7117,7 +7454,7 @@
                           <pic:cNvPicPr preferRelativeResize="0"/>
                         </pic:nvPicPr>
                         <pic:blipFill>
-                          <a:blip r:embed="rId42"/>
+                          <a:blip r:embed="rId45"/>
                           <a:srcRect/>
                           <a:stretch>
                             <a:fillRect/>
@@ -7153,8 +7490,13 @@
                 <w:noProof/>
               </w:rPr>
             </w:pPr>
-            <w:r>
-              <w:t>Yessengerey received the notification on the app</w:t>
+            <w:proofErr w:type="spellStart"/>
+            <w:r>
+              <w:t>Yessengerey</w:t>
+            </w:r>
+            <w:proofErr w:type="spellEnd"/>
+            <w:r>
+              <w:t xml:space="preserve"> received the notification on the app</w:t>
             </w:r>
           </w:p>
         </w:tc>
@@ -7246,7 +7588,7 @@
                 <w:noProof/>
               </w:rPr>
               <w:drawing>
-                <wp:inline distT="114300" distB="114300" distL="114300" distR="114300" wp14:anchorId="245B3C7A" wp14:editId="5B2BCFBD">
+                <wp:inline distT="114300" distB="114300" distL="114300" distR="114300" wp14:anchorId="6AC8B803" wp14:editId="3148302B">
                   <wp:extent cx="1409700" cy="2349500"/>
                   <wp:effectExtent l="0" t="0" r="0" b="0"/>
                   <wp:docPr id="17" name="image59.png" descr="notificationBroadcast.PNG"/>
@@ -7259,7 +7601,7 @@
                           <pic:cNvPicPr preferRelativeResize="0"/>
                         </pic:nvPicPr>
                         <pic:blipFill>
-                          <a:blip r:embed="rId43"/>
+                          <a:blip r:embed="rId46"/>
                           <a:srcRect/>
                           <a:stretch>
                             <a:fillRect/>
@@ -7489,7 +7831,7 @@
                 <w:noProof/>
               </w:rPr>
               <w:drawing>
-                <wp:inline distT="114300" distB="114300" distL="114300" distR="114300" wp14:anchorId="3ACD6113" wp14:editId="7411E074">
+                <wp:inline distT="114300" distB="114300" distL="114300" distR="114300" wp14:anchorId="396CBCCF" wp14:editId="1B942D37">
                   <wp:extent cx="1352550" cy="2209800"/>
                   <wp:effectExtent l="0" t="0" r="0" b="0"/>
                   <wp:docPr id="21" name="image65.png" descr="feedbackFill.PNG"/>
@@ -7502,7 +7844,7 @@
                           <pic:cNvPicPr preferRelativeResize="0"/>
                         </pic:nvPicPr>
                         <pic:blipFill>
-                          <a:blip r:embed="rId44"/>
+                          <a:blip r:embed="rId47"/>
                           <a:srcRect/>
                           <a:stretch>
                             <a:fillRect/>
@@ -7635,7 +7977,7 @@
                 <w:noProof/>
               </w:rPr>
               <w:drawing>
-                <wp:inline distT="114300" distB="114300" distL="114300" distR="114300" wp14:anchorId="6CDCB813" wp14:editId="6A8EAD81">
+                <wp:inline distT="114300" distB="114300" distL="114300" distR="114300" wp14:anchorId="1E974C8E" wp14:editId="2D60B88E">
                   <wp:extent cx="1352550" cy="2235200"/>
                   <wp:effectExtent l="0" t="0" r="0" b="0"/>
                   <wp:docPr id="5" name="image44.png" descr="Feedbackfail.PNG"/>
@@ -7648,7 +7990,7 @@
                           <pic:cNvPicPr preferRelativeResize="0"/>
                         </pic:nvPicPr>
                         <pic:blipFill>
-                          <a:blip r:embed="rId45"/>
+                          <a:blip r:embed="rId48"/>
                           <a:srcRect/>
                           <a:stretch>
                             <a:fillRect/>
@@ -7780,7 +8122,7 @@
                 <w:noProof/>
               </w:rPr>
               <w:drawing>
-                <wp:inline distT="114300" distB="114300" distL="114300" distR="114300" wp14:anchorId="7EA330C2" wp14:editId="55928F31">
+                <wp:inline distT="114300" distB="114300" distL="114300" distR="114300" wp14:anchorId="7294F8AC" wp14:editId="5814DD90">
                   <wp:extent cx="1352550" cy="2260600"/>
                   <wp:effectExtent l="0" t="0" r="0" b="0"/>
                   <wp:docPr id="45" name="image92.png" descr="feedbackfinish.PNG"/>
@@ -7793,7 +8135,7 @@
                           <pic:cNvPicPr preferRelativeResize="0"/>
                         </pic:nvPicPr>
                         <pic:blipFill>
-                          <a:blip r:embed="rId46"/>
+                          <a:blip r:embed="rId49"/>
                           <a:srcRect/>
                           <a:stretch>
                             <a:fillRect/>
@@ -7925,7 +8267,7 @@
                 <w:noProof/>
               </w:rPr>
               <w:drawing>
-                <wp:inline distT="114300" distB="114300" distL="114300" distR="114300" wp14:anchorId="728C296F" wp14:editId="061E70FA">
+                <wp:inline distT="114300" distB="114300" distL="114300" distR="114300" wp14:anchorId="3384B98D" wp14:editId="05CF20B5">
                   <wp:extent cx="1352550" cy="660400"/>
                   <wp:effectExtent l="0" t="0" r="0" b="0"/>
                   <wp:docPr id="18" name="image60.png" descr="FeedbackSuccess.PNG"/>
@@ -7938,7 +8280,7 @@
                           <pic:cNvPicPr preferRelativeResize="0"/>
                         </pic:nvPicPr>
                         <pic:blipFill>
-                          <a:blip r:embed="rId47"/>
+                          <a:blip r:embed="rId50"/>
                           <a:srcRect/>
                           <a:stretch>
                             <a:fillRect/>
@@ -8075,7 +8417,7 @@
                 <w:noProof/>
               </w:rPr>
               <w:drawing>
-                <wp:inline distT="114300" distB="114300" distL="114300" distR="114300" wp14:anchorId="58E0DECA" wp14:editId="45CFDF86">
+                <wp:inline distT="114300" distB="114300" distL="114300" distR="114300" wp14:anchorId="762661FE" wp14:editId="398A4DDA">
                   <wp:extent cx="1409700" cy="2324100"/>
                   <wp:effectExtent l="0" t="0" r="0" b="0"/>
                   <wp:docPr id="10" name="image52.png" descr="Setting.PNG"/>
@@ -8088,7 +8430,7 @@
                           <pic:cNvPicPr preferRelativeResize="0"/>
                         </pic:nvPicPr>
                         <pic:blipFill>
-                          <a:blip r:embed="rId48"/>
+                          <a:blip r:embed="rId51"/>
                           <a:srcRect/>
                           <a:stretch>
                             <a:fillRect/>
@@ -8319,7 +8661,7 @@
                 <w:noProof/>
               </w:rPr>
               <w:drawing>
-                <wp:inline distT="114300" distB="114300" distL="114300" distR="114300" wp14:anchorId="52BEDFFC" wp14:editId="7FA3AB3F">
+                <wp:inline distT="114300" distB="114300" distL="114300" distR="114300" wp14:anchorId="09D97259" wp14:editId="7604851D">
                   <wp:extent cx="1409700" cy="2336800"/>
                   <wp:effectExtent l="0" t="0" r="0" b="0"/>
                   <wp:docPr id="24" name="image68.png" descr="setGoal.PNG"/>
@@ -8332,7 +8674,7 @@
                           <pic:cNvPicPr preferRelativeResize="0"/>
                         </pic:nvPicPr>
                         <pic:blipFill>
-                          <a:blip r:embed="rId49"/>
+                          <a:blip r:embed="rId52"/>
                           <a:srcRect/>
                           <a:stretch>
                             <a:fillRect/>
@@ -8372,13 +8714,7 @@
               <w:rPr>
                 <w:noProof/>
               </w:rPr>
-              <w:t xml:space="preserve">Set goals with spend </w:t>
-            </w:r>
-            <w:r>
-              <w:rPr>
-                <w:noProof/>
-              </w:rPr>
-              <w:t>£500, save £50, Overdraft £0 and Donate No</w:t>
+              <w:t>Set goals with spend £500, save £50, Overdraft £0 and Donate No</w:t>
             </w:r>
           </w:p>
         </w:tc>
@@ -8470,7 +8806,7 @@
                 <w:noProof/>
               </w:rPr>
               <w:drawing>
-                <wp:inline distT="114300" distB="114300" distL="114300" distR="114300" wp14:anchorId="44ED94E2" wp14:editId="69758BD3">
+                <wp:inline distT="114300" distB="114300" distL="114300" distR="114300" wp14:anchorId="2673A000" wp14:editId="3CCDDA38">
                   <wp:extent cx="1409700" cy="2362200"/>
                   <wp:effectExtent l="0" t="0" r="0" b="0"/>
                   <wp:docPr id="28" name="image72.png" descr="health.PNG"/>
@@ -8483,7 +8819,7 @@
                           <pic:cNvPicPr preferRelativeResize="0"/>
                         </pic:nvPicPr>
                         <pic:blipFill>
-                          <a:blip r:embed="rId50"/>
+                          <a:blip r:embed="rId53"/>
                           <a:srcRect/>
                           <a:stretch>
                             <a:fillRect/>
@@ -8726,7 +9062,7 @@
                 <w:noProof/>
               </w:rPr>
               <w:drawing>
-                <wp:inline distT="114300" distB="114300" distL="114300" distR="114300" wp14:anchorId="5D8202CE" wp14:editId="5FB27AEA">
+                <wp:inline distT="114300" distB="114300" distL="114300" distR="114300" wp14:anchorId="4039755A" wp14:editId="7757E3D2">
                   <wp:extent cx="1409700" cy="2311400"/>
                   <wp:effectExtent l="0" t="0" r="0" b="0"/>
                   <wp:docPr id="16" name="image58.png" descr="achievementPage.PNG"/>
@@ -8739,7 +9075,7 @@
                           <pic:cNvPicPr preferRelativeResize="0"/>
                         </pic:nvPicPr>
                         <pic:blipFill>
-                          <a:blip r:embed="rId51"/>
+                          <a:blip r:embed="rId54"/>
                           <a:srcRect/>
                           <a:stretch>
                             <a:fillRect/>
@@ -8877,7 +9213,7 @@
                 <w:noProof/>
               </w:rPr>
               <w:drawing>
-                <wp:inline distT="114300" distB="114300" distL="114300" distR="114300" wp14:anchorId="5D225A4B" wp14:editId="09EECFAF">
+                <wp:inline distT="114300" distB="114300" distL="114300" distR="114300" wp14:anchorId="01CBDF3C" wp14:editId="053FC2AA">
                   <wp:extent cx="1409700" cy="2324100"/>
                   <wp:effectExtent l="0" t="0" r="0" b="0"/>
                   <wp:docPr id="41" name="image88.png" descr="leaderboardPage.PNG"/>
@@ -8890,7 +9226,7 @@
                           <pic:cNvPicPr preferRelativeResize="0"/>
                         </pic:nvPicPr>
                         <pic:blipFill>
-                          <a:blip r:embed="rId52"/>
+                          <a:blip r:embed="rId55"/>
                           <a:srcRect/>
                           <a:stretch>
                             <a:fillRect/>
@@ -9029,7 +9365,7 @@
                 <w:noProof/>
               </w:rPr>
               <w:drawing>
-                <wp:inline distT="0" distB="0" distL="0" distR="0" wp14:anchorId="29A21749" wp14:editId="4A641386">
+                <wp:inline distT="0" distB="0" distL="0" distR="0" wp14:anchorId="7A1B9A45" wp14:editId="0FFA47D7">
                   <wp:extent cx="1425575" cy="2366645"/>
                   <wp:effectExtent l="0" t="0" r="3175" b="0"/>
                   <wp:docPr id="1" name="Picture 1"/>
@@ -9044,7 +9380,7 @@
                           <pic:cNvPicPr/>
                         </pic:nvPicPr>
                         <pic:blipFill>
-                          <a:blip r:embed="rId53">
+                          <a:blip r:embed="rId56">
                             <a:extLst>
                               <a:ext uri="{28A0092B-C50C-407E-A947-70E740481C1C}">
                                 <a14:useLocalDpi xmlns:a14="http://schemas.microsoft.com/office/drawing/2010/main" val="0"/>
@@ -9108,6 +9444,127 @@
     </w:sectPr>
   </w:body>
 </w:document>
+</file>
+
+<file path=word/numbering.xml><?xml version="1.0" encoding="utf-8"?>
+<w:numbering xmlns:wpc="http://schemas.microsoft.com/office/word/2010/wordprocessingCanvas" xmlns:mc="http://schemas.openxmlformats.org/markup-compatibility/2006" xmlns:o="urn:schemas-microsoft-com:office:office" xmlns:r="http://schemas.openxmlformats.org/officeDocument/2006/relationships" xmlns:m="http://schemas.openxmlformats.org/officeDocument/2006/math" xmlns:v="urn:schemas-microsoft-com:vml" xmlns:wp14="http://schemas.microsoft.com/office/word/2010/wordprocessingDrawing" xmlns:wp="http://schemas.openxmlformats.org/drawingml/2006/wordprocessingDrawing" xmlns:w10="urn:schemas-microsoft-com:office:word" xmlns:w="http://schemas.openxmlformats.org/wordprocessingml/2006/main" xmlns:w14="http://schemas.microsoft.com/office/word/2010/wordml" xmlns:w15="http://schemas.microsoft.com/office/word/2012/wordml" xmlns:wpg="http://schemas.microsoft.com/office/word/2010/wordprocessingGroup" xmlns:wpi="http://schemas.microsoft.com/office/word/2010/wordprocessingInk" xmlns:wne="http://schemas.microsoft.com/office/word/2006/wordml" xmlns:wps="http://schemas.microsoft.com/office/word/2010/wordprocessingShape" mc:Ignorable="w14 w15 wp14">
+  <w:abstractNum w:abstractNumId="0">
+    <w:nsid w:val="15911CC8"/>
+    <w:multiLevelType w:val="hybridMultilevel"/>
+    <w:tmpl w:val="DB1409C0"/>
+    <w:lvl w:ilvl="0" w:tplc="08090001">
+      <w:start w:val="1"/>
+      <w:numFmt w:val="bullet"/>
+      <w:lvlText w:val=""/>
+      <w:lvlJc w:val="left"/>
+      <w:pPr>
+        <w:ind w:left="630" w:hanging="360"/>
+      </w:pPr>
+      <w:rPr>
+        <w:rFonts w:ascii="Symbol" w:hAnsi="Symbol" w:hint="default"/>
+      </w:rPr>
+    </w:lvl>
+    <w:lvl w:ilvl="1" w:tplc="08090003" w:tentative="1">
+      <w:start w:val="1"/>
+      <w:numFmt w:val="bullet"/>
+      <w:lvlText w:val="o"/>
+      <w:lvlJc w:val="left"/>
+      <w:pPr>
+        <w:ind w:left="1350" w:hanging="360"/>
+      </w:pPr>
+      <w:rPr>
+        <w:rFonts w:ascii="Courier New" w:hAnsi="Courier New" w:cs="Courier New" w:hint="default"/>
+      </w:rPr>
+    </w:lvl>
+    <w:lvl w:ilvl="2" w:tplc="08090005" w:tentative="1">
+      <w:start w:val="1"/>
+      <w:numFmt w:val="bullet"/>
+      <w:lvlText w:val=""/>
+      <w:lvlJc w:val="left"/>
+      <w:pPr>
+        <w:ind w:left="2070" w:hanging="360"/>
+      </w:pPr>
+      <w:rPr>
+        <w:rFonts w:ascii="Wingdings" w:hAnsi="Wingdings" w:hint="default"/>
+      </w:rPr>
+    </w:lvl>
+    <w:lvl w:ilvl="3" w:tplc="08090001" w:tentative="1">
+      <w:start w:val="1"/>
+      <w:numFmt w:val="bullet"/>
+      <w:lvlText w:val=""/>
+      <w:lvlJc w:val="left"/>
+      <w:pPr>
+        <w:ind w:left="2790" w:hanging="360"/>
+      </w:pPr>
+      <w:rPr>
+        <w:rFonts w:ascii="Symbol" w:hAnsi="Symbol" w:hint="default"/>
+      </w:rPr>
+    </w:lvl>
+    <w:lvl w:ilvl="4" w:tplc="08090003" w:tentative="1">
+      <w:start w:val="1"/>
+      <w:numFmt w:val="bullet"/>
+      <w:lvlText w:val="o"/>
+      <w:lvlJc w:val="left"/>
+      <w:pPr>
+        <w:ind w:left="3510" w:hanging="360"/>
+      </w:pPr>
+      <w:rPr>
+        <w:rFonts w:ascii="Courier New" w:hAnsi="Courier New" w:cs="Courier New" w:hint="default"/>
+      </w:rPr>
+    </w:lvl>
+    <w:lvl w:ilvl="5" w:tplc="08090005" w:tentative="1">
+      <w:start w:val="1"/>
+      <w:numFmt w:val="bullet"/>
+      <w:lvlText w:val=""/>
+      <w:lvlJc w:val="left"/>
+      <w:pPr>
+        <w:ind w:left="4230" w:hanging="360"/>
+      </w:pPr>
+      <w:rPr>
+        <w:rFonts w:ascii="Wingdings" w:hAnsi="Wingdings" w:hint="default"/>
+      </w:rPr>
+    </w:lvl>
+    <w:lvl w:ilvl="6" w:tplc="08090001" w:tentative="1">
+      <w:start w:val="1"/>
+      <w:numFmt w:val="bullet"/>
+      <w:lvlText w:val=""/>
+      <w:lvlJc w:val="left"/>
+      <w:pPr>
+        <w:ind w:left="4950" w:hanging="360"/>
+      </w:pPr>
+      <w:rPr>
+        <w:rFonts w:ascii="Symbol" w:hAnsi="Symbol" w:hint="default"/>
+      </w:rPr>
+    </w:lvl>
+    <w:lvl w:ilvl="7" w:tplc="08090003" w:tentative="1">
+      <w:start w:val="1"/>
+      <w:numFmt w:val="bullet"/>
+      <w:lvlText w:val="o"/>
+      <w:lvlJc w:val="left"/>
+      <w:pPr>
+        <w:ind w:left="5670" w:hanging="360"/>
+      </w:pPr>
+      <w:rPr>
+        <w:rFonts w:ascii="Courier New" w:hAnsi="Courier New" w:cs="Courier New" w:hint="default"/>
+      </w:rPr>
+    </w:lvl>
+    <w:lvl w:ilvl="8" w:tplc="08090005" w:tentative="1">
+      <w:start w:val="1"/>
+      <w:numFmt w:val="bullet"/>
+      <w:lvlText w:val=""/>
+      <w:lvlJc w:val="left"/>
+      <w:pPr>
+        <w:ind w:left="6390" w:hanging="360"/>
+      </w:pPr>
+      <w:rPr>
+        <w:rFonts w:ascii="Wingdings" w:hAnsi="Wingdings" w:hint="default"/>
+      </w:rPr>
+    </w:lvl>
+  </w:abstractNum>
+  <w:num w:numId="1">
+    <w:abstractNumId w:val="0"/>
+  </w:num>
+</w:numbering>
 </file>
 
 <file path=word/styles.xml><?xml version="1.0" encoding="utf-8"?>
@@ -9669,6 +10126,17 @@
       <w:tblStyleColBandSize w:val="1"/>
     </w:tblPr>
   </w:style>
+  <w:style w:type="paragraph" w:styleId="ListParagraph">
+    <w:name w:val="List Paragraph"/>
+    <w:basedOn w:val="Normal"/>
+    <w:uiPriority w:val="34"/>
+    <w:qFormat/>
+    <w:rsid w:val="005E71D9"/>
+    <w:pPr>
+      <w:ind w:left="720"/>
+      <w:contextualSpacing/>
+    </w:pPr>
+  </w:style>
 </w:styles>
 </file>
 

</xml_diff>

<commit_message>
Add tests for tags and update transaction screenshot
</commit_message>
<xml_diff>
--- a/TestingResultsApp.docx
+++ b/TestingResultsApp.docx
@@ -30,12 +30,7 @@
         </w:numPr>
       </w:pPr>
       <w:r>
-        <w:t>There mi</w:t>
-      </w:r>
-      <w:bookmarkStart w:id="0" w:name="_GoBack"/>
-      <w:bookmarkEnd w:id="0"/>
-      <w:r>
-        <w:t xml:space="preserve">ght be slight differences between the screenshots in the below tests and the latest version of the app GUI, </w:t>
+        <w:t xml:space="preserve">There might be slight differences between the screenshots in the below tests and the latest version of the app GUI, </w:t>
       </w:r>
       <w:r>
         <w:t>due to</w:t>
@@ -6967,7 +6962,16 @@
               <w:ind w:left="-90"/>
             </w:pPr>
             <w:r>
-              <w:t>The transaction history page should present all the transaction history in expandable lists, and red arrow for incoming money, and green arrow for outgoing money</w:t>
+              <w:t xml:space="preserve">The transaction history page should present all the transaction history in expandable lists, and </w:t>
+            </w:r>
+            <w:r>
+              <w:t>green arrow for incoming money, red</w:t>
+            </w:r>
+            <w:r>
+              <w:t xml:space="preserve"> arrow for outgoing money</w:t>
+            </w:r>
+            <w:r>
+              <w:t>, and special tags for tagged transactions</w:t>
             </w:r>
           </w:p>
         </w:tc>
@@ -6991,21 +6995,28 @@
                 <w:noProof/>
               </w:rPr>
               <w:drawing>
-                <wp:inline distT="114300" distB="114300" distL="114300" distR="114300" wp14:anchorId="55CBF446" wp14:editId="0C66F940">
-                  <wp:extent cx="1409700" cy="2349500"/>
+                <wp:inline distT="0" distB="0" distL="0" distR="0">
+                  <wp:extent cx="1416050" cy="2346325"/>
                   <wp:effectExtent l="0" t="0" r="0" b="0"/>
-                  <wp:docPr id="7" name="image46.png" descr="transactionhis.PNG"/>
-                  <wp:cNvGraphicFramePr/>
+                  <wp:docPr id="42" name="Picture 42"/>
+                  <wp:cNvGraphicFramePr>
+                    <a:graphicFrameLocks xmlns:a="http://schemas.openxmlformats.org/drawingml/2006/main" noChangeAspect="1"/>
+                  </wp:cNvGraphicFramePr>
                   <a:graphic xmlns:a="http://schemas.openxmlformats.org/drawingml/2006/main">
                     <a:graphicData uri="http://schemas.openxmlformats.org/drawingml/2006/picture">
                       <pic:pic xmlns:pic="http://schemas.openxmlformats.org/drawingml/2006/picture">
                         <pic:nvPicPr>
-                          <pic:cNvPr id="0" name="image46.png" descr="transactionhis.PNG"/>
-                          <pic:cNvPicPr preferRelativeResize="0"/>
+                          <pic:cNvPr id="42" name="transactionhis.PNG"/>
+                          <pic:cNvPicPr/>
                         </pic:nvPicPr>
                         <pic:blipFill>
-                          <a:blip r:embed="rId42"/>
-                          <a:srcRect/>
+                          <a:blip r:embed="rId42" cstate="print">
+                            <a:extLst>
+                              <a:ext uri="{28A0092B-C50C-407E-A947-70E740481C1C}">
+                                <a14:useLocalDpi xmlns:a14="http://schemas.microsoft.com/office/drawing/2010/main" val="0"/>
+                              </a:ext>
+                            </a:extLst>
+                          </a:blip>
                           <a:stretch>
                             <a:fillRect/>
                           </a:stretch>
@@ -7013,12 +7024,11 @@
                         <pic:spPr>
                           <a:xfrm>
                             <a:off x="0" y="0"/>
-                            <a:ext cx="1409700" cy="2349500"/>
+                            <a:ext cx="1416050" cy="2346325"/>
                           </a:xfrm>
                           <a:prstGeom prst="rect">
                             <a:avLst/>
                           </a:prstGeom>
-                          <a:ln/>
                         </pic:spPr>
                       </pic:pic>
                     </a:graphicData>
@@ -9289,7 +9299,7 @@
               <w:spacing w:line="240" w:lineRule="auto"/>
             </w:pPr>
             <w:r>
-              <w:t>1.18.1</w:t>
+              <w:t>1.18</w:t>
             </w:r>
           </w:p>
         </w:tc>
@@ -9426,6 +9436,336 @@
                 <w:noProof/>
               </w:rPr>
               <w:t xml:space="preserve">The Other product page shows the modified page of the official Lloyds bank website  </w:t>
+            </w:r>
+          </w:p>
+        </w:tc>
+      </w:tr>
+      <w:tr>
+        <w:tc>
+          <w:tcPr>
+            <w:tcW w:w="915" w:type="dxa"/>
+            <w:shd w:val="clear" w:color="auto" w:fill="D9D9D9" w:themeFill="background1" w:themeFillShade="D9"/>
+            <w:tcMar>
+              <w:top w:w="100" w:type="dxa"/>
+              <w:left w:w="100" w:type="dxa"/>
+              <w:bottom w:w="100" w:type="dxa"/>
+              <w:right w:w="100" w:type="dxa"/>
+            </w:tcMar>
+          </w:tcPr>
+          <w:p>
+            <w:pPr>
+              <w:widowControl w:val="0"/>
+              <w:spacing w:line="240" w:lineRule="auto"/>
+            </w:pPr>
+            <w:r>
+              <w:lastRenderedPageBreak/>
+              <w:t>1.19</w:t>
+            </w:r>
+          </w:p>
+        </w:tc>
+        <w:tc>
+          <w:tcPr>
+            <w:tcW w:w="2155" w:type="dxa"/>
+            <w:tcBorders>
+              <w:top w:val="single" w:sz="6" w:space="0" w:color="000001"/>
+              <w:left w:val="single" w:sz="6" w:space="0" w:color="000001"/>
+              <w:bottom w:val="single" w:sz="6" w:space="0" w:color="000001"/>
+              <w:right w:val="single" w:sz="6" w:space="0" w:color="000001"/>
+            </w:tcBorders>
+            <w:shd w:val="clear" w:color="auto" w:fill="D9D9D9" w:themeFill="background1" w:themeFillShade="D9"/>
+            <w:tcMar>
+              <w:left w:w="92" w:type="dxa"/>
+            </w:tcMar>
+          </w:tcPr>
+          <w:p>
+            <w:pPr>
+              <w:keepNext/>
+              <w:ind w:left="-90"/>
+            </w:pPr>
+            <w:r>
+              <w:t xml:space="preserve">The tag analysis page shows a pie chart for all the outgoing transactions in different categories, </w:t>
+            </w:r>
+            <w:r>
+              <w:t>with clear notations at the bottom</w:t>
+            </w:r>
+            <w:r>
+              <w:t>, and ha</w:t>
+            </w:r>
+            <w:r>
+              <w:t>s choices to set time period, or show actual values for each category</w:t>
+            </w:r>
+          </w:p>
+        </w:tc>
+        <w:tc>
+          <w:tcPr>
+            <w:tcW w:w="2070" w:type="dxa"/>
+            <w:tcBorders>
+              <w:top w:val="single" w:sz="6" w:space="0" w:color="000001"/>
+              <w:left w:val="single" w:sz="6" w:space="0" w:color="000001"/>
+              <w:bottom w:val="single" w:sz="6" w:space="0" w:color="000001"/>
+              <w:right w:val="single" w:sz="6" w:space="0" w:color="000001"/>
+            </w:tcBorders>
+            <w:shd w:val="clear" w:color="auto" w:fill="D9D9D9" w:themeFill="background1" w:themeFillShade="D9"/>
+            <w:tcMar>
+              <w:left w:w="92" w:type="dxa"/>
+            </w:tcMar>
+          </w:tcPr>
+          <w:p>
+            <w:pPr>
+              <w:keepNext/>
+              <w:ind w:left="-90"/>
+            </w:pPr>
+            <w:r>
+              <w:t>The tag analysis page should show a pie chart for all outgoing transactions in a set period of time, with clear notations at the bottom</w:t>
+            </w:r>
+          </w:p>
+        </w:tc>
+        <w:tc>
+          <w:tcPr>
+            <w:tcW w:w="2430" w:type="dxa"/>
+            <w:shd w:val="clear" w:color="auto" w:fill="D9D9D9" w:themeFill="background1" w:themeFillShade="D9"/>
+            <w:tcMar>
+              <w:top w:w="100" w:type="dxa"/>
+              <w:left w:w="100" w:type="dxa"/>
+              <w:bottom w:w="100" w:type="dxa"/>
+              <w:right w:w="100" w:type="dxa"/>
+            </w:tcMar>
+          </w:tcPr>
+          <w:p>
+            <w:pPr>
+              <w:widowControl w:val="0"/>
+              <w:spacing w:line="240" w:lineRule="auto"/>
+              <w:rPr>
+                <w:noProof/>
+              </w:rPr>
+            </w:pPr>
+            <w:r>
+              <w:rPr>
+                <w:noProof/>
+              </w:rPr>
+              <w:drawing>
+                <wp:inline distT="0" distB="0" distL="0" distR="0">
+                  <wp:extent cx="1416050" cy="2332990"/>
+                  <wp:effectExtent l="0" t="0" r="0" b="0"/>
+                  <wp:docPr id="55" name="Picture 55"/>
+                  <wp:cNvGraphicFramePr>
+                    <a:graphicFrameLocks xmlns:a="http://schemas.openxmlformats.org/drawingml/2006/main" noChangeAspect="1"/>
+                  </wp:cNvGraphicFramePr>
+                  <a:graphic xmlns:a="http://schemas.openxmlformats.org/drawingml/2006/main">
+                    <a:graphicData uri="http://schemas.openxmlformats.org/drawingml/2006/picture">
+                      <pic:pic xmlns:pic="http://schemas.openxmlformats.org/drawingml/2006/picture">
+                        <pic:nvPicPr>
+                          <pic:cNvPr id="55" name="spending.PNG"/>
+                          <pic:cNvPicPr/>
+                        </pic:nvPicPr>
+                        <pic:blipFill>
+                          <a:blip r:embed="rId57" cstate="print">
+                            <a:extLst>
+                              <a:ext uri="{28A0092B-C50C-407E-A947-70E740481C1C}">
+                                <a14:useLocalDpi xmlns:a14="http://schemas.microsoft.com/office/drawing/2010/main" val="0"/>
+                              </a:ext>
+                            </a:extLst>
+                          </a:blip>
+                          <a:stretch>
+                            <a:fillRect/>
+                          </a:stretch>
+                        </pic:blipFill>
+                        <pic:spPr>
+                          <a:xfrm>
+                            <a:off x="0" y="0"/>
+                            <a:ext cx="1416050" cy="2332990"/>
+                          </a:xfrm>
+                          <a:prstGeom prst="rect">
+                            <a:avLst/>
+                          </a:prstGeom>
+                        </pic:spPr>
+                      </pic:pic>
+                    </a:graphicData>
+                  </a:graphic>
+                </wp:inline>
+              </w:drawing>
+            </w:r>
+          </w:p>
+        </w:tc>
+        <w:tc>
+          <w:tcPr>
+            <w:tcW w:w="2430" w:type="dxa"/>
+            <w:shd w:val="clear" w:color="auto" w:fill="D9D9D9" w:themeFill="background1" w:themeFillShade="D9"/>
+          </w:tcPr>
+          <w:p>
+            <w:pPr>
+              <w:widowControl w:val="0"/>
+              <w:spacing w:line="240" w:lineRule="auto"/>
+              <w:rPr>
+                <w:noProof/>
+              </w:rPr>
+            </w:pPr>
+            <w:r>
+              <w:rPr>
+                <w:noProof/>
+              </w:rPr>
+              <w:t>See screenshot</w:t>
+            </w:r>
+          </w:p>
+        </w:tc>
+      </w:tr>
+      <w:tr>
+        <w:tc>
+          <w:tcPr>
+            <w:tcW w:w="915" w:type="dxa"/>
+            <w:shd w:val="clear" w:color="auto" w:fill="FFFFFF" w:themeFill="background1"/>
+            <w:tcMar>
+              <w:top w:w="100" w:type="dxa"/>
+              <w:left w:w="100" w:type="dxa"/>
+              <w:bottom w:w="100" w:type="dxa"/>
+              <w:right w:w="100" w:type="dxa"/>
+            </w:tcMar>
+          </w:tcPr>
+          <w:p>
+            <w:pPr>
+              <w:widowControl w:val="0"/>
+              <w:spacing w:line="240" w:lineRule="auto"/>
+            </w:pPr>
+            <w:r>
+              <w:t>1.19.1</w:t>
+            </w:r>
+          </w:p>
+        </w:tc>
+        <w:tc>
+          <w:tcPr>
+            <w:tcW w:w="2155" w:type="dxa"/>
+            <w:tcBorders>
+              <w:top w:val="single" w:sz="6" w:space="0" w:color="000001"/>
+              <w:left w:val="single" w:sz="6" w:space="0" w:color="000001"/>
+              <w:bottom w:val="single" w:sz="6" w:space="0" w:color="000001"/>
+              <w:right w:val="single" w:sz="6" w:space="0" w:color="000001"/>
+            </w:tcBorders>
+            <w:shd w:val="clear" w:color="auto" w:fill="FFFFFF" w:themeFill="background1"/>
+            <w:tcMar>
+              <w:left w:w="92" w:type="dxa"/>
+            </w:tcMar>
+          </w:tcPr>
+          <w:p>
+            <w:pPr>
+              <w:keepNext/>
+              <w:ind w:left="-90"/>
+            </w:pPr>
+            <w:r>
+              <w:t>The tag analysis page should show a pie chart for all outgoing transactions in a set period of time, with clear notations at the bottom, and if the Show values id ticked then all the actual amount of money will appear next to each category</w:t>
+            </w:r>
+          </w:p>
+        </w:tc>
+        <w:tc>
+          <w:tcPr>
+            <w:tcW w:w="2070" w:type="dxa"/>
+            <w:tcBorders>
+              <w:top w:val="single" w:sz="6" w:space="0" w:color="000001"/>
+              <w:left w:val="single" w:sz="6" w:space="0" w:color="000001"/>
+              <w:bottom w:val="single" w:sz="6" w:space="0" w:color="000001"/>
+              <w:right w:val="single" w:sz="6" w:space="0" w:color="000001"/>
+            </w:tcBorders>
+            <w:shd w:val="clear" w:color="auto" w:fill="FFFFFF" w:themeFill="background1"/>
+            <w:tcMar>
+              <w:left w:w="92" w:type="dxa"/>
+            </w:tcMar>
+          </w:tcPr>
+          <w:p>
+            <w:pPr>
+              <w:keepNext/>
+              <w:ind w:left="-90"/>
+            </w:pPr>
+            <w:r>
+              <w:t>Same as description</w:t>
+            </w:r>
+            <w:bookmarkStart w:id="0" w:name="_GoBack"/>
+            <w:bookmarkEnd w:id="0"/>
+          </w:p>
+        </w:tc>
+        <w:tc>
+          <w:tcPr>
+            <w:tcW w:w="2430" w:type="dxa"/>
+            <w:shd w:val="clear" w:color="auto" w:fill="FFFFFF" w:themeFill="background1"/>
+            <w:tcMar>
+              <w:top w:w="100" w:type="dxa"/>
+              <w:left w:w="100" w:type="dxa"/>
+              <w:bottom w:w="100" w:type="dxa"/>
+              <w:right w:w="100" w:type="dxa"/>
+            </w:tcMar>
+          </w:tcPr>
+          <w:p>
+            <w:pPr>
+              <w:widowControl w:val="0"/>
+              <w:spacing w:line="240" w:lineRule="auto"/>
+              <w:rPr>
+                <w:noProof/>
+              </w:rPr>
+            </w:pPr>
+            <w:r>
+              <w:rPr>
+                <w:noProof/>
+              </w:rPr>
+              <w:drawing>
+                <wp:inline distT="0" distB="0" distL="0" distR="0">
+                  <wp:extent cx="1416050" cy="2323465"/>
+                  <wp:effectExtent l="0" t="0" r="0" b="635"/>
+                  <wp:docPr id="56" name="Picture 56"/>
+                  <wp:cNvGraphicFramePr>
+                    <a:graphicFrameLocks xmlns:a="http://schemas.openxmlformats.org/drawingml/2006/main" noChangeAspect="1"/>
+                  </wp:cNvGraphicFramePr>
+                  <a:graphic xmlns:a="http://schemas.openxmlformats.org/drawingml/2006/main">
+                    <a:graphicData uri="http://schemas.openxmlformats.org/drawingml/2006/picture">
+                      <pic:pic xmlns:pic="http://schemas.openxmlformats.org/drawingml/2006/picture">
+                        <pic:nvPicPr>
+                          <pic:cNvPr id="56" name="tagsNumber.PNG"/>
+                          <pic:cNvPicPr/>
+                        </pic:nvPicPr>
+                        <pic:blipFill>
+                          <a:blip r:embed="rId58" cstate="print">
+                            <a:extLst>
+                              <a:ext uri="{28A0092B-C50C-407E-A947-70E740481C1C}">
+                                <a14:useLocalDpi xmlns:a14="http://schemas.microsoft.com/office/drawing/2010/main" val="0"/>
+                              </a:ext>
+                            </a:extLst>
+                          </a:blip>
+                          <a:stretch>
+                            <a:fillRect/>
+                          </a:stretch>
+                        </pic:blipFill>
+                        <pic:spPr>
+                          <a:xfrm>
+                            <a:off x="0" y="0"/>
+                            <a:ext cx="1416050" cy="2323465"/>
+                          </a:xfrm>
+                          <a:prstGeom prst="rect">
+                            <a:avLst/>
+                          </a:prstGeom>
+                        </pic:spPr>
+                      </pic:pic>
+                    </a:graphicData>
+                  </a:graphic>
+                </wp:inline>
+              </w:drawing>
+            </w:r>
+          </w:p>
+        </w:tc>
+        <w:tc>
+          <w:tcPr>
+            <w:tcW w:w="2430" w:type="dxa"/>
+            <w:shd w:val="clear" w:color="auto" w:fill="FFFFFF" w:themeFill="background1"/>
+          </w:tcPr>
+          <w:p>
+            <w:pPr>
+              <w:widowControl w:val="0"/>
+              <w:spacing w:line="240" w:lineRule="auto"/>
+              <w:rPr>
+                <w:noProof/>
+              </w:rPr>
+            </w:pPr>
+            <w:r>
+              <w:rPr>
+                <w:noProof/>
+              </w:rPr>
+              <w:t>See screenshot</w:t>
             </w:r>
           </w:p>
         </w:tc>

</xml_diff>

<commit_message>
Add tests for help manual and minor changes in help manual text
</commit_message>
<xml_diff>
--- a/TestingResultsApp.docx
+++ b/TestingResultsApp.docx
@@ -64,8 +64,8 @@
         <w:tblLook w:val="0600" w:firstRow="0" w:lastRow="0" w:firstColumn="0" w:lastColumn="0" w:noHBand="1" w:noVBand="1"/>
       </w:tblPr>
       <w:tblGrid>
-        <w:gridCol w:w="915"/>
-        <w:gridCol w:w="2155"/>
+        <w:gridCol w:w="1000"/>
+        <w:gridCol w:w="2070"/>
         <w:gridCol w:w="2070"/>
         <w:gridCol w:w="2430"/>
         <w:gridCol w:w="2430"/>
@@ -73,7 +73,7 @@
       <w:tr>
         <w:tc>
           <w:tcPr>
-            <w:tcW w:w="915" w:type="dxa"/>
+            <w:tcW w:w="1000" w:type="dxa"/>
             <w:tcMar>
               <w:top w:w="100" w:type="dxa"/>
               <w:left w:w="100" w:type="dxa"/>
@@ -96,7 +96,7 @@
         </w:tc>
         <w:tc>
           <w:tcPr>
-            <w:tcW w:w="2155" w:type="dxa"/>
+            <w:tcW w:w="2070" w:type="dxa"/>
             <w:tcMar>
               <w:top w:w="100" w:type="dxa"/>
               <w:left w:w="100" w:type="dxa"/>
@@ -249,7 +249,7 @@
       <w:tr>
         <w:tc>
           <w:tcPr>
-            <w:tcW w:w="915" w:type="dxa"/>
+            <w:tcW w:w="1000" w:type="dxa"/>
             <w:shd w:val="clear" w:color="auto" w:fill="D9D9D9"/>
             <w:tcMar>
               <w:top w:w="100" w:type="dxa"/>
@@ -270,7 +270,7 @@
         </w:tc>
         <w:tc>
           <w:tcPr>
-            <w:tcW w:w="2155" w:type="dxa"/>
+            <w:tcW w:w="2070" w:type="dxa"/>
             <w:tcBorders>
               <w:top w:val="single" w:sz="6" w:space="0" w:color="000001"/>
               <w:left w:val="single" w:sz="6" w:space="0" w:color="000001"/>
@@ -405,7 +405,7 @@
       <w:tr>
         <w:tc>
           <w:tcPr>
-            <w:tcW w:w="915" w:type="dxa"/>
+            <w:tcW w:w="1000" w:type="dxa"/>
             <w:shd w:val="clear" w:color="auto" w:fill="auto"/>
             <w:tcMar>
               <w:top w:w="100" w:type="dxa"/>
@@ -426,7 +426,7 @@
         </w:tc>
         <w:tc>
           <w:tcPr>
-            <w:tcW w:w="2155" w:type="dxa"/>
+            <w:tcW w:w="2070" w:type="dxa"/>
             <w:tcBorders>
               <w:top w:val="single" w:sz="6" w:space="0" w:color="000001"/>
               <w:left w:val="single" w:sz="6" w:space="0" w:color="000001"/>
@@ -552,7 +552,7 @@
       <w:tr>
         <w:tc>
           <w:tcPr>
-            <w:tcW w:w="915" w:type="dxa"/>
+            <w:tcW w:w="1000" w:type="dxa"/>
             <w:shd w:val="clear" w:color="auto" w:fill="auto"/>
             <w:tcMar>
               <w:top w:w="100" w:type="dxa"/>
@@ -574,7 +574,7 @@
         </w:tc>
         <w:tc>
           <w:tcPr>
-            <w:tcW w:w="2155" w:type="dxa"/>
+            <w:tcW w:w="2070" w:type="dxa"/>
             <w:tcBorders>
               <w:top w:val="single" w:sz="6" w:space="0" w:color="000001"/>
               <w:left w:val="single" w:sz="6" w:space="0" w:color="000001"/>
@@ -709,7 +709,7 @@
       <w:tr>
         <w:tc>
           <w:tcPr>
-            <w:tcW w:w="915" w:type="dxa"/>
+            <w:tcW w:w="1000" w:type="dxa"/>
             <w:shd w:val="clear" w:color="auto" w:fill="D9D9D9"/>
             <w:tcMar>
               <w:top w:w="100" w:type="dxa"/>
@@ -730,7 +730,7 @@
         </w:tc>
         <w:tc>
           <w:tcPr>
-            <w:tcW w:w="2155" w:type="dxa"/>
+            <w:tcW w:w="2070" w:type="dxa"/>
             <w:tcBorders>
               <w:top w:val="single" w:sz="6" w:space="0" w:color="000001"/>
               <w:left w:val="single" w:sz="6" w:space="0" w:color="000001"/>
@@ -813,7 +813,7 @@
         </w:trPr>
         <w:tc>
           <w:tcPr>
-            <w:tcW w:w="915" w:type="dxa"/>
+            <w:tcW w:w="1000" w:type="dxa"/>
             <w:tcMar>
               <w:top w:w="100" w:type="dxa"/>
               <w:left w:w="100" w:type="dxa"/>
@@ -833,7 +833,7 @@
         </w:tc>
         <w:tc>
           <w:tcPr>
-            <w:tcW w:w="2155" w:type="dxa"/>
+            <w:tcW w:w="2070" w:type="dxa"/>
             <w:tcBorders>
               <w:top w:val="single" w:sz="6" w:space="0" w:color="000001"/>
               <w:left w:val="single" w:sz="6" w:space="0" w:color="000001"/>
@@ -960,7 +960,7 @@
       <w:tr>
         <w:tc>
           <w:tcPr>
-            <w:tcW w:w="915" w:type="dxa"/>
+            <w:tcW w:w="1000" w:type="dxa"/>
             <w:tcMar>
               <w:top w:w="100" w:type="dxa"/>
               <w:left w:w="100" w:type="dxa"/>
@@ -981,7 +981,7 @@
         </w:tc>
         <w:tc>
           <w:tcPr>
-            <w:tcW w:w="2155" w:type="dxa"/>
+            <w:tcW w:w="2070" w:type="dxa"/>
             <w:tcBorders>
               <w:top w:val="single" w:sz="6" w:space="0" w:color="000001"/>
               <w:left w:val="single" w:sz="6" w:space="0" w:color="000001"/>
@@ -1108,7 +1108,7 @@
       <w:tr>
         <w:tc>
           <w:tcPr>
-            <w:tcW w:w="915" w:type="dxa"/>
+            <w:tcW w:w="1000" w:type="dxa"/>
             <w:tcMar>
               <w:top w:w="100" w:type="dxa"/>
               <w:left w:w="100" w:type="dxa"/>
@@ -1128,7 +1128,7 @@
         </w:tc>
         <w:tc>
           <w:tcPr>
-            <w:tcW w:w="2155" w:type="dxa"/>
+            <w:tcW w:w="2070" w:type="dxa"/>
             <w:tcBorders>
               <w:top w:val="single" w:sz="6" w:space="0" w:color="000001"/>
               <w:left w:val="single" w:sz="6" w:space="0" w:color="000001"/>
@@ -1255,7 +1255,7 @@
       <w:tr>
         <w:tc>
           <w:tcPr>
-            <w:tcW w:w="915" w:type="dxa"/>
+            <w:tcW w:w="1000" w:type="dxa"/>
             <w:tcMar>
               <w:top w:w="100" w:type="dxa"/>
               <w:left w:w="100" w:type="dxa"/>
@@ -1275,7 +1275,7 @@
         </w:tc>
         <w:tc>
           <w:tcPr>
-            <w:tcW w:w="2155" w:type="dxa"/>
+            <w:tcW w:w="2070" w:type="dxa"/>
             <w:tcBorders>
               <w:top w:val="single" w:sz="6" w:space="0" w:color="000001"/>
               <w:left w:val="single" w:sz="6" w:space="0" w:color="000001"/>
@@ -1402,7 +1402,7 @@
       <w:tr>
         <w:tc>
           <w:tcPr>
-            <w:tcW w:w="915" w:type="dxa"/>
+            <w:tcW w:w="1000" w:type="dxa"/>
             <w:tcMar>
               <w:top w:w="100" w:type="dxa"/>
               <w:left w:w="100" w:type="dxa"/>
@@ -1423,7 +1423,7 @@
         </w:tc>
         <w:tc>
           <w:tcPr>
-            <w:tcW w:w="2155" w:type="dxa"/>
+            <w:tcW w:w="2070" w:type="dxa"/>
             <w:tcBorders>
               <w:top w:val="single" w:sz="6" w:space="0" w:color="000001"/>
               <w:left w:val="single" w:sz="6" w:space="0" w:color="000001"/>
@@ -1559,7 +1559,7 @@
       <w:tr>
         <w:tc>
           <w:tcPr>
-            <w:tcW w:w="915" w:type="dxa"/>
+            <w:tcW w:w="1000" w:type="dxa"/>
             <w:shd w:val="clear" w:color="auto" w:fill="D9D9D9"/>
             <w:tcMar>
               <w:top w:w="100" w:type="dxa"/>
@@ -1580,7 +1580,7 @@
         </w:tc>
         <w:tc>
           <w:tcPr>
-            <w:tcW w:w="2155" w:type="dxa"/>
+            <w:tcW w:w="2070" w:type="dxa"/>
             <w:tcBorders>
               <w:top w:val="single" w:sz="6" w:space="0" w:color="000001"/>
               <w:left w:val="single" w:sz="6" w:space="0" w:color="000001"/>
@@ -1663,7 +1663,7 @@
       <w:tr>
         <w:tc>
           <w:tcPr>
-            <w:tcW w:w="915" w:type="dxa"/>
+            <w:tcW w:w="1000" w:type="dxa"/>
             <w:tcMar>
               <w:top w:w="100" w:type="dxa"/>
               <w:left w:w="100" w:type="dxa"/>
@@ -1683,7 +1683,7 @@
         </w:tc>
         <w:tc>
           <w:tcPr>
-            <w:tcW w:w="2155" w:type="dxa"/>
+            <w:tcW w:w="2070" w:type="dxa"/>
             <w:tcBorders>
               <w:top w:val="single" w:sz="6" w:space="0" w:color="000001"/>
               <w:left w:val="single" w:sz="6" w:space="0" w:color="000001"/>
@@ -1811,7 +1811,7 @@
       <w:tr>
         <w:tc>
           <w:tcPr>
-            <w:tcW w:w="915" w:type="dxa"/>
+            <w:tcW w:w="1000" w:type="dxa"/>
             <w:tcMar>
               <w:top w:w="100" w:type="dxa"/>
               <w:left w:w="100" w:type="dxa"/>
@@ -1832,7 +1832,7 @@
         </w:tc>
         <w:tc>
           <w:tcPr>
-            <w:tcW w:w="2155" w:type="dxa"/>
+            <w:tcW w:w="2070" w:type="dxa"/>
             <w:tcBorders>
               <w:top w:val="single" w:sz="6" w:space="0" w:color="000001"/>
               <w:left w:val="single" w:sz="6" w:space="0" w:color="000001"/>
@@ -1960,7 +1960,7 @@
       <w:tr>
         <w:tc>
           <w:tcPr>
-            <w:tcW w:w="915" w:type="dxa"/>
+            <w:tcW w:w="1000" w:type="dxa"/>
             <w:shd w:val="clear" w:color="auto" w:fill="D9D9D9"/>
             <w:tcMar>
               <w:top w:w="100" w:type="dxa"/>
@@ -1981,7 +1981,7 @@
         </w:tc>
         <w:tc>
           <w:tcPr>
-            <w:tcW w:w="2155" w:type="dxa"/>
+            <w:tcW w:w="2070" w:type="dxa"/>
             <w:shd w:val="clear" w:color="auto" w:fill="D9D9D9"/>
             <w:tcMar>
               <w:top w:w="100" w:type="dxa"/>
@@ -2104,7 +2104,7 @@
       <w:tr>
         <w:tc>
           <w:tcPr>
-            <w:tcW w:w="915" w:type="dxa"/>
+            <w:tcW w:w="1000" w:type="dxa"/>
             <w:tcMar>
               <w:top w:w="100" w:type="dxa"/>
               <w:left w:w="100" w:type="dxa"/>
@@ -2124,7 +2124,7 @@
         </w:tc>
         <w:tc>
           <w:tcPr>
-            <w:tcW w:w="2155" w:type="dxa"/>
+            <w:tcW w:w="2070" w:type="dxa"/>
             <w:tcMar>
               <w:top w:w="100" w:type="dxa"/>
               <w:left w:w="100" w:type="dxa"/>
@@ -2243,7 +2243,7 @@
       <w:tr>
         <w:tc>
           <w:tcPr>
-            <w:tcW w:w="915" w:type="dxa"/>
+            <w:tcW w:w="1000" w:type="dxa"/>
             <w:tcBorders>
               <w:top w:val="single" w:sz="6" w:space="0" w:color="000001"/>
               <w:left w:val="single" w:sz="6" w:space="0" w:color="000001"/>
@@ -2267,7 +2267,7 @@
         </w:tc>
         <w:tc>
           <w:tcPr>
-            <w:tcW w:w="2155" w:type="dxa"/>
+            <w:tcW w:w="2070" w:type="dxa"/>
             <w:tcBorders>
               <w:top w:val="single" w:sz="6" w:space="0" w:color="000001"/>
               <w:left w:val="single" w:sz="6" w:space="0" w:color="000001"/>
@@ -2356,7 +2356,7 @@
       <w:tr>
         <w:tc>
           <w:tcPr>
-            <w:tcW w:w="915" w:type="dxa"/>
+            <w:tcW w:w="1000" w:type="dxa"/>
             <w:tcBorders>
               <w:top w:val="single" w:sz="6" w:space="0" w:color="000001"/>
               <w:left w:val="single" w:sz="6" w:space="0" w:color="000001"/>
@@ -2380,7 +2380,7 @@
         </w:tc>
         <w:tc>
           <w:tcPr>
-            <w:tcW w:w="2155" w:type="dxa"/>
+            <w:tcW w:w="2070" w:type="dxa"/>
             <w:tcBorders>
               <w:top w:val="single" w:sz="6" w:space="0" w:color="000001"/>
               <w:left w:val="single" w:sz="6" w:space="0" w:color="000001"/>
@@ -2524,7 +2524,7 @@
       <w:tr>
         <w:tc>
           <w:tcPr>
-            <w:tcW w:w="915" w:type="dxa"/>
+            <w:tcW w:w="1000" w:type="dxa"/>
             <w:tcBorders>
               <w:top w:val="single" w:sz="6" w:space="0" w:color="000001"/>
               <w:left w:val="single" w:sz="6" w:space="0" w:color="000001"/>
@@ -2548,7 +2548,7 @@
         </w:tc>
         <w:tc>
           <w:tcPr>
-            <w:tcW w:w="2155" w:type="dxa"/>
+            <w:tcW w:w="2070" w:type="dxa"/>
             <w:tcBorders>
               <w:top w:val="single" w:sz="6" w:space="0" w:color="000001"/>
               <w:left w:val="single" w:sz="6" w:space="0" w:color="000001"/>
@@ -2689,7 +2689,7 @@
       <w:tr>
         <w:tc>
           <w:tcPr>
-            <w:tcW w:w="915" w:type="dxa"/>
+            <w:tcW w:w="1000" w:type="dxa"/>
             <w:tcBorders>
               <w:top w:val="single" w:sz="6" w:space="0" w:color="000001"/>
               <w:left w:val="single" w:sz="6" w:space="0" w:color="000001"/>
@@ -2714,7 +2714,7 @@
         </w:tc>
         <w:tc>
           <w:tcPr>
-            <w:tcW w:w="2155" w:type="dxa"/>
+            <w:tcW w:w="2070" w:type="dxa"/>
             <w:tcBorders>
               <w:top w:val="single" w:sz="6" w:space="0" w:color="000001"/>
               <w:left w:val="single" w:sz="6" w:space="0" w:color="000001"/>
@@ -2858,7 +2858,7 @@
       <w:tr>
         <w:tc>
           <w:tcPr>
-            <w:tcW w:w="915" w:type="dxa"/>
+            <w:tcW w:w="1000" w:type="dxa"/>
             <w:tcBorders>
               <w:top w:val="single" w:sz="6" w:space="0" w:color="000001"/>
               <w:left w:val="single" w:sz="6" w:space="0" w:color="000001"/>
@@ -2882,7 +2882,7 @@
         </w:tc>
         <w:tc>
           <w:tcPr>
-            <w:tcW w:w="2155" w:type="dxa"/>
+            <w:tcW w:w="2070" w:type="dxa"/>
             <w:tcBorders>
               <w:top w:val="single" w:sz="6" w:space="0" w:color="000001"/>
               <w:left w:val="single" w:sz="6" w:space="0" w:color="000001"/>
@@ -3026,7 +3026,7 @@
       <w:tr>
         <w:tc>
           <w:tcPr>
-            <w:tcW w:w="915" w:type="dxa"/>
+            <w:tcW w:w="1000" w:type="dxa"/>
             <w:tcBorders>
               <w:top w:val="single" w:sz="6" w:space="0" w:color="000001"/>
               <w:left w:val="single" w:sz="6" w:space="0" w:color="000001"/>
@@ -3050,7 +3050,7 @@
         </w:tc>
         <w:tc>
           <w:tcPr>
-            <w:tcW w:w="2155" w:type="dxa"/>
+            <w:tcW w:w="2070" w:type="dxa"/>
             <w:tcBorders>
               <w:top w:val="single" w:sz="6" w:space="0" w:color="000001"/>
               <w:left w:val="single" w:sz="6" w:space="0" w:color="000001"/>
@@ -3194,7 +3194,7 @@
       <w:tr>
         <w:tc>
           <w:tcPr>
-            <w:tcW w:w="915" w:type="dxa"/>
+            <w:tcW w:w="1000" w:type="dxa"/>
             <w:shd w:val="clear" w:color="auto" w:fill="D9D9D9"/>
             <w:tcMar>
               <w:top w:w="100" w:type="dxa"/>
@@ -3215,7 +3215,7 @@
         </w:tc>
         <w:tc>
           <w:tcPr>
-            <w:tcW w:w="2155" w:type="dxa"/>
+            <w:tcW w:w="2070" w:type="dxa"/>
             <w:tcBorders>
               <w:top w:val="single" w:sz="6" w:space="0" w:color="000001"/>
               <w:left w:val="single" w:sz="6" w:space="0" w:color="000001"/>
@@ -3233,11 +3233,11 @@
               <w:ind w:left="-90"/>
             </w:pPr>
             <w:r>
-              <w:t xml:space="preserve">Graphics should render properly regardless of device’s screen size </w:t>
+              <w:t xml:space="preserve">Graphics should render properly regardless of device’s screen </w:t>
             </w:r>
             <w:r>
               <w:lastRenderedPageBreak/>
-              <w:t>and should be appropriately proportionate in portrait mode.</w:t>
+              <w:t>size and should be appropriately proportionate in portrait mode.</w:t>
             </w:r>
           </w:p>
         </w:tc>
@@ -3304,7 +3304,7 @@
       <w:tr>
         <w:tc>
           <w:tcPr>
-            <w:tcW w:w="915" w:type="dxa"/>
+            <w:tcW w:w="1000" w:type="dxa"/>
             <w:tcMar>
               <w:top w:w="100" w:type="dxa"/>
               <w:left w:w="100" w:type="dxa"/>
@@ -3325,7 +3325,7 @@
         </w:tc>
         <w:tc>
           <w:tcPr>
-            <w:tcW w:w="2155" w:type="dxa"/>
+            <w:tcW w:w="2070" w:type="dxa"/>
             <w:tcBorders>
               <w:top w:val="single" w:sz="6" w:space="0" w:color="000001"/>
               <w:left w:val="single" w:sz="6" w:space="0" w:color="000001"/>
@@ -3450,7 +3450,7 @@
       <w:tr>
         <w:tc>
           <w:tcPr>
-            <w:tcW w:w="915" w:type="dxa"/>
+            <w:tcW w:w="1000" w:type="dxa"/>
             <w:tcMar>
               <w:top w:w="100" w:type="dxa"/>
               <w:left w:w="100" w:type="dxa"/>
@@ -3470,7 +3470,7 @@
         </w:tc>
         <w:tc>
           <w:tcPr>
-            <w:tcW w:w="2155" w:type="dxa"/>
+            <w:tcW w:w="2070" w:type="dxa"/>
             <w:tcBorders>
               <w:top w:val="single" w:sz="6" w:space="0" w:color="000001"/>
               <w:left w:val="single" w:sz="6" w:space="0" w:color="000001"/>
@@ -3595,7 +3595,7 @@
       <w:tr>
         <w:tc>
           <w:tcPr>
-            <w:tcW w:w="915" w:type="dxa"/>
+            <w:tcW w:w="1000" w:type="dxa"/>
             <w:tcMar>
               <w:top w:w="100" w:type="dxa"/>
               <w:left w:w="100" w:type="dxa"/>
@@ -3616,7 +3616,7 @@
         </w:tc>
         <w:tc>
           <w:tcPr>
-            <w:tcW w:w="2155" w:type="dxa"/>
+            <w:tcW w:w="2070" w:type="dxa"/>
             <w:tcBorders>
               <w:top w:val="single" w:sz="6" w:space="0" w:color="000001"/>
               <w:left w:val="single" w:sz="6" w:space="0" w:color="000001"/>
@@ -3750,7 +3750,7 @@
       <w:tr>
         <w:tc>
           <w:tcPr>
-            <w:tcW w:w="915" w:type="dxa"/>
+            <w:tcW w:w="1000" w:type="dxa"/>
             <w:shd w:val="clear" w:color="auto" w:fill="D9D9D9"/>
             <w:tcMar>
               <w:top w:w="100" w:type="dxa"/>
@@ -3771,7 +3771,7 @@
         </w:tc>
         <w:tc>
           <w:tcPr>
-            <w:tcW w:w="2155" w:type="dxa"/>
+            <w:tcW w:w="2070" w:type="dxa"/>
             <w:tcBorders>
               <w:top w:val="single" w:sz="6" w:space="0" w:color="000001"/>
               <w:left w:val="single" w:sz="6" w:space="0" w:color="000001"/>
@@ -3851,7 +3851,7 @@
       <w:tr>
         <w:tc>
           <w:tcPr>
-            <w:tcW w:w="915" w:type="dxa"/>
+            <w:tcW w:w="1000" w:type="dxa"/>
             <w:tcMar>
               <w:top w:w="100" w:type="dxa"/>
               <w:left w:w="100" w:type="dxa"/>
@@ -3871,7 +3871,7 @@
         </w:tc>
         <w:tc>
           <w:tcPr>
-            <w:tcW w:w="2155" w:type="dxa"/>
+            <w:tcW w:w="2070" w:type="dxa"/>
             <w:tcBorders>
               <w:top w:val="single" w:sz="6" w:space="0" w:color="000001"/>
               <w:left w:val="single" w:sz="6" w:space="0" w:color="000001"/>
@@ -3996,7 +3996,7 @@
       <w:tr>
         <w:tc>
           <w:tcPr>
-            <w:tcW w:w="915" w:type="dxa"/>
+            <w:tcW w:w="1000" w:type="dxa"/>
             <w:tcMar>
               <w:top w:w="100" w:type="dxa"/>
               <w:left w:w="100" w:type="dxa"/>
@@ -4017,7 +4017,7 @@
         </w:tc>
         <w:tc>
           <w:tcPr>
-            <w:tcW w:w="2155" w:type="dxa"/>
+            <w:tcW w:w="2070" w:type="dxa"/>
             <w:tcBorders>
               <w:top w:val="single" w:sz="6" w:space="0" w:color="000001"/>
               <w:left w:val="single" w:sz="6" w:space="0" w:color="000001"/>
@@ -4142,7 +4142,7 @@
       <w:tr>
         <w:tc>
           <w:tcPr>
-            <w:tcW w:w="915" w:type="dxa"/>
+            <w:tcW w:w="1000" w:type="dxa"/>
             <w:tcMar>
               <w:top w:w="100" w:type="dxa"/>
               <w:left w:w="100" w:type="dxa"/>
@@ -4162,7 +4162,7 @@
         </w:tc>
         <w:tc>
           <w:tcPr>
-            <w:tcW w:w="2155" w:type="dxa"/>
+            <w:tcW w:w="2070" w:type="dxa"/>
             <w:tcBorders>
               <w:top w:val="single" w:sz="6" w:space="0" w:color="000001"/>
               <w:left w:val="single" w:sz="6" w:space="0" w:color="000001"/>
@@ -4287,7 +4287,7 @@
       <w:tr>
         <w:tc>
           <w:tcPr>
-            <w:tcW w:w="915" w:type="dxa"/>
+            <w:tcW w:w="1000" w:type="dxa"/>
             <w:shd w:val="clear" w:color="auto" w:fill="D9D9D9"/>
             <w:tcMar>
               <w:top w:w="100" w:type="dxa"/>
@@ -4308,7 +4308,7 @@
         </w:tc>
         <w:tc>
           <w:tcPr>
-            <w:tcW w:w="2155" w:type="dxa"/>
+            <w:tcW w:w="2070" w:type="dxa"/>
             <w:tcBorders>
               <w:top w:val="single" w:sz="6" w:space="0" w:color="000001"/>
               <w:left w:val="single" w:sz="6" w:space="0" w:color="000001"/>
@@ -4388,7 +4388,7 @@
       <w:tr>
         <w:tc>
           <w:tcPr>
-            <w:tcW w:w="915" w:type="dxa"/>
+            <w:tcW w:w="1000" w:type="dxa"/>
             <w:tcMar>
               <w:top w:w="100" w:type="dxa"/>
               <w:left w:w="100" w:type="dxa"/>
@@ -4409,7 +4409,7 @@
         </w:tc>
         <w:tc>
           <w:tcPr>
-            <w:tcW w:w="2155" w:type="dxa"/>
+            <w:tcW w:w="2070" w:type="dxa"/>
             <w:tcBorders>
               <w:top w:val="single" w:sz="6" w:space="0" w:color="000001"/>
               <w:left w:val="single" w:sz="6" w:space="0" w:color="000001"/>
@@ -4534,7 +4534,7 @@
       <w:tr>
         <w:tc>
           <w:tcPr>
-            <w:tcW w:w="915" w:type="dxa"/>
+            <w:tcW w:w="1000" w:type="dxa"/>
             <w:tcMar>
               <w:top w:w="100" w:type="dxa"/>
               <w:left w:w="100" w:type="dxa"/>
@@ -4554,7 +4554,7 @@
         </w:tc>
         <w:tc>
           <w:tcPr>
-            <w:tcW w:w="2155" w:type="dxa"/>
+            <w:tcW w:w="2070" w:type="dxa"/>
             <w:tcBorders>
               <w:top w:val="single" w:sz="6" w:space="0" w:color="000001"/>
               <w:left w:val="single" w:sz="6" w:space="0" w:color="000001"/>
@@ -4679,7 +4679,7 @@
       <w:tr>
         <w:tc>
           <w:tcPr>
-            <w:tcW w:w="915" w:type="dxa"/>
+            <w:tcW w:w="1000" w:type="dxa"/>
             <w:tcMar>
               <w:top w:w="100" w:type="dxa"/>
               <w:left w:w="100" w:type="dxa"/>
@@ -4699,7 +4699,7 @@
         </w:tc>
         <w:tc>
           <w:tcPr>
-            <w:tcW w:w="2155" w:type="dxa"/>
+            <w:tcW w:w="2070" w:type="dxa"/>
             <w:tcBorders>
               <w:top w:val="single" w:sz="6" w:space="0" w:color="000001"/>
               <w:left w:val="single" w:sz="6" w:space="0" w:color="000001"/>
@@ -4824,7 +4824,7 @@
       <w:tr>
         <w:tc>
           <w:tcPr>
-            <w:tcW w:w="915" w:type="dxa"/>
+            <w:tcW w:w="1000" w:type="dxa"/>
             <w:tcMar>
               <w:top w:w="100" w:type="dxa"/>
               <w:left w:w="100" w:type="dxa"/>
@@ -4845,7 +4845,7 @@
         </w:tc>
         <w:tc>
           <w:tcPr>
-            <w:tcW w:w="2155" w:type="dxa"/>
+            <w:tcW w:w="2070" w:type="dxa"/>
             <w:tcBorders>
               <w:top w:val="single" w:sz="6" w:space="0" w:color="000001"/>
               <w:left w:val="single" w:sz="6" w:space="0" w:color="000001"/>
@@ -4970,7 +4970,7 @@
       <w:tr>
         <w:tc>
           <w:tcPr>
-            <w:tcW w:w="915" w:type="dxa"/>
+            <w:tcW w:w="1000" w:type="dxa"/>
             <w:tcMar>
               <w:top w:w="100" w:type="dxa"/>
               <w:left w:w="100" w:type="dxa"/>
@@ -4990,7 +4990,7 @@
         </w:tc>
         <w:tc>
           <w:tcPr>
-            <w:tcW w:w="2155" w:type="dxa"/>
+            <w:tcW w:w="2070" w:type="dxa"/>
             <w:tcBorders>
               <w:top w:val="single" w:sz="6" w:space="0" w:color="000001"/>
               <w:left w:val="single" w:sz="6" w:space="0" w:color="000001"/>
@@ -5115,7 +5115,7 @@
       <w:tr>
         <w:tc>
           <w:tcPr>
-            <w:tcW w:w="915" w:type="dxa"/>
+            <w:tcW w:w="1000" w:type="dxa"/>
             <w:tcMar>
               <w:top w:w="100" w:type="dxa"/>
               <w:left w:w="100" w:type="dxa"/>
@@ -5135,7 +5135,7 @@
         </w:tc>
         <w:tc>
           <w:tcPr>
-            <w:tcW w:w="2155" w:type="dxa"/>
+            <w:tcW w:w="2070" w:type="dxa"/>
             <w:tcBorders>
               <w:top w:val="single" w:sz="6" w:space="0" w:color="000001"/>
               <w:left w:val="single" w:sz="6" w:space="0" w:color="000001"/>
@@ -5266,7 +5266,7 @@
       <w:tr>
         <w:tc>
           <w:tcPr>
-            <w:tcW w:w="915" w:type="dxa"/>
+            <w:tcW w:w="1000" w:type="dxa"/>
             <w:tcMar>
               <w:top w:w="100" w:type="dxa"/>
               <w:left w:w="100" w:type="dxa"/>
@@ -5287,7 +5287,7 @@
         </w:tc>
         <w:tc>
           <w:tcPr>
-            <w:tcW w:w="2155" w:type="dxa"/>
+            <w:tcW w:w="2070" w:type="dxa"/>
             <w:tcBorders>
               <w:top w:val="single" w:sz="6" w:space="0" w:color="000001"/>
               <w:left w:val="single" w:sz="6" w:space="0" w:color="000001"/>
@@ -5427,7 +5427,7 @@
       <w:tr>
         <w:tc>
           <w:tcPr>
-            <w:tcW w:w="915" w:type="dxa"/>
+            <w:tcW w:w="1000" w:type="dxa"/>
             <w:shd w:val="clear" w:color="auto" w:fill="D9D9D9"/>
             <w:tcMar>
               <w:top w:w="100" w:type="dxa"/>
@@ -5448,7 +5448,7 @@
         </w:tc>
         <w:tc>
           <w:tcPr>
-            <w:tcW w:w="2155" w:type="dxa"/>
+            <w:tcW w:w="2070" w:type="dxa"/>
             <w:tcBorders>
               <w:top w:val="single" w:sz="6" w:space="0" w:color="000001"/>
               <w:left w:val="single" w:sz="6" w:space="0" w:color="000001"/>
@@ -5528,7 +5528,7 @@
       <w:tr>
         <w:tc>
           <w:tcPr>
-            <w:tcW w:w="915" w:type="dxa"/>
+            <w:tcW w:w="1000" w:type="dxa"/>
             <w:tcMar>
               <w:top w:w="100" w:type="dxa"/>
               <w:left w:w="100" w:type="dxa"/>
@@ -5548,7 +5548,7 @@
         </w:tc>
         <w:tc>
           <w:tcPr>
-            <w:tcW w:w="2155" w:type="dxa"/>
+            <w:tcW w:w="2070" w:type="dxa"/>
             <w:tcBorders>
               <w:top w:val="single" w:sz="6" w:space="0" w:color="000001"/>
               <w:left w:val="single" w:sz="6" w:space="0" w:color="000001"/>
@@ -5673,7 +5673,7 @@
       <w:tr>
         <w:tc>
           <w:tcPr>
-            <w:tcW w:w="915" w:type="dxa"/>
+            <w:tcW w:w="1000" w:type="dxa"/>
             <w:tcMar>
               <w:top w:w="100" w:type="dxa"/>
               <w:left w:w="100" w:type="dxa"/>
@@ -5694,7 +5694,7 @@
         </w:tc>
         <w:tc>
           <w:tcPr>
-            <w:tcW w:w="2155" w:type="dxa"/>
+            <w:tcW w:w="2070" w:type="dxa"/>
             <w:tcBorders>
               <w:top w:val="single" w:sz="6" w:space="0" w:color="000001"/>
               <w:left w:val="single" w:sz="6" w:space="0" w:color="000001"/>
@@ -5825,7 +5825,7 @@
       <w:tr>
         <w:tc>
           <w:tcPr>
-            <w:tcW w:w="915" w:type="dxa"/>
+            <w:tcW w:w="1000" w:type="dxa"/>
             <w:tcMar>
               <w:top w:w="100" w:type="dxa"/>
               <w:left w:w="100" w:type="dxa"/>
@@ -5845,7 +5845,7 @@
         </w:tc>
         <w:tc>
           <w:tcPr>
-            <w:tcW w:w="2155" w:type="dxa"/>
+            <w:tcW w:w="2070" w:type="dxa"/>
             <w:tcBorders>
               <w:top w:val="single" w:sz="6" w:space="0" w:color="000001"/>
               <w:left w:val="single" w:sz="6" w:space="0" w:color="000001"/>
@@ -5970,7 +5970,7 @@
       <w:tr>
         <w:tc>
           <w:tcPr>
-            <w:tcW w:w="915" w:type="dxa"/>
+            <w:tcW w:w="1000" w:type="dxa"/>
             <w:shd w:val="clear" w:color="auto" w:fill="D9D9D9"/>
             <w:tcMar>
               <w:top w:w="100" w:type="dxa"/>
@@ -5991,7 +5991,7 @@
         </w:tc>
         <w:tc>
           <w:tcPr>
-            <w:tcW w:w="2155" w:type="dxa"/>
+            <w:tcW w:w="2070" w:type="dxa"/>
             <w:tcBorders>
               <w:top w:val="single" w:sz="6" w:space="0" w:color="000001"/>
               <w:left w:val="single" w:sz="6" w:space="0" w:color="000001"/>
@@ -6071,7 +6071,7 @@
       <w:tr>
         <w:tc>
           <w:tcPr>
-            <w:tcW w:w="915" w:type="dxa"/>
+            <w:tcW w:w="1000" w:type="dxa"/>
             <w:tcMar>
               <w:top w:w="100" w:type="dxa"/>
               <w:left w:w="100" w:type="dxa"/>
@@ -6092,7 +6092,7 @@
         </w:tc>
         <w:tc>
           <w:tcPr>
-            <w:tcW w:w="2155" w:type="dxa"/>
+            <w:tcW w:w="2070" w:type="dxa"/>
             <w:tcBorders>
               <w:top w:val="single" w:sz="6" w:space="0" w:color="000001"/>
               <w:left w:val="single" w:sz="6" w:space="0" w:color="000001"/>
@@ -6217,7 +6217,7 @@
       <w:tr>
         <w:tc>
           <w:tcPr>
-            <w:tcW w:w="915" w:type="dxa"/>
+            <w:tcW w:w="1000" w:type="dxa"/>
             <w:tcMar>
               <w:top w:w="100" w:type="dxa"/>
               <w:left w:w="100" w:type="dxa"/>
@@ -6237,7 +6237,7 @@
         </w:tc>
         <w:tc>
           <w:tcPr>
-            <w:tcW w:w="2155" w:type="dxa"/>
+            <w:tcW w:w="2070" w:type="dxa"/>
             <w:tcBorders>
               <w:top w:val="single" w:sz="6" w:space="0" w:color="000001"/>
               <w:left w:val="single" w:sz="6" w:space="0" w:color="000001"/>
@@ -6362,7 +6362,7 @@
       <w:tr>
         <w:tc>
           <w:tcPr>
-            <w:tcW w:w="915" w:type="dxa"/>
+            <w:tcW w:w="1000" w:type="dxa"/>
             <w:tcMar>
               <w:top w:w="100" w:type="dxa"/>
               <w:left w:w="100" w:type="dxa"/>
@@ -6382,7 +6382,7 @@
         </w:tc>
         <w:tc>
           <w:tcPr>
-            <w:tcW w:w="2155" w:type="dxa"/>
+            <w:tcW w:w="2070" w:type="dxa"/>
             <w:tcBorders>
               <w:top w:val="single" w:sz="6" w:space="0" w:color="000001"/>
               <w:left w:val="single" w:sz="6" w:space="0" w:color="000001"/>
@@ -6507,7 +6507,7 @@
       <w:tr>
         <w:tc>
           <w:tcPr>
-            <w:tcW w:w="915" w:type="dxa"/>
+            <w:tcW w:w="1000" w:type="dxa"/>
             <w:shd w:val="clear" w:color="auto" w:fill="D9D9D9"/>
             <w:tcMar>
               <w:top w:w="100" w:type="dxa"/>
@@ -6529,7 +6529,7 @@
         </w:tc>
         <w:tc>
           <w:tcPr>
-            <w:tcW w:w="2155" w:type="dxa"/>
+            <w:tcW w:w="2070" w:type="dxa"/>
             <w:tcBorders>
               <w:top w:val="single" w:sz="6" w:space="0" w:color="000001"/>
               <w:left w:val="single" w:sz="6" w:space="0" w:color="000001"/>
@@ -6658,7 +6658,7 @@
       <w:tr>
         <w:tc>
           <w:tcPr>
-            <w:tcW w:w="915" w:type="dxa"/>
+            <w:tcW w:w="1000" w:type="dxa"/>
             <w:shd w:val="clear" w:color="auto" w:fill="D9D9D9"/>
             <w:tcMar>
               <w:top w:w="100" w:type="dxa"/>
@@ -6679,7 +6679,7 @@
         </w:tc>
         <w:tc>
           <w:tcPr>
-            <w:tcW w:w="2155" w:type="dxa"/>
+            <w:tcW w:w="2070" w:type="dxa"/>
             <w:tcBorders>
               <w:top w:val="single" w:sz="6" w:space="0" w:color="000001"/>
               <w:left w:val="single" w:sz="6" w:space="0" w:color="000001"/>
@@ -6756,7 +6756,7 @@
       <w:tr>
         <w:tc>
           <w:tcPr>
-            <w:tcW w:w="915" w:type="dxa"/>
+            <w:tcW w:w="1000" w:type="dxa"/>
             <w:tcMar>
               <w:top w:w="100" w:type="dxa"/>
               <w:left w:w="100" w:type="dxa"/>
@@ -6776,7 +6776,7 @@
         </w:tc>
         <w:tc>
           <w:tcPr>
-            <w:tcW w:w="2155" w:type="dxa"/>
+            <w:tcW w:w="2070" w:type="dxa"/>
             <w:tcBorders>
               <w:top w:val="single" w:sz="6" w:space="0" w:color="000001"/>
               <w:left w:val="single" w:sz="6" w:space="0" w:color="000001"/>
@@ -6901,7 +6901,7 @@
       <w:tr>
         <w:tc>
           <w:tcPr>
-            <w:tcW w:w="915" w:type="dxa"/>
+            <w:tcW w:w="1000" w:type="dxa"/>
             <w:tcMar>
               <w:top w:w="100" w:type="dxa"/>
               <w:left w:w="100" w:type="dxa"/>
@@ -6922,7 +6922,7 @@
         </w:tc>
         <w:tc>
           <w:tcPr>
-            <w:tcW w:w="2155" w:type="dxa"/>
+            <w:tcW w:w="2070" w:type="dxa"/>
             <w:tcBorders>
               <w:top w:val="single" w:sz="6" w:space="0" w:color="000001"/>
               <w:left w:val="single" w:sz="6" w:space="0" w:color="000001"/>
@@ -7062,7 +7062,7 @@
       <w:tr>
         <w:tc>
           <w:tcPr>
-            <w:tcW w:w="915" w:type="dxa"/>
+            <w:tcW w:w="1000" w:type="dxa"/>
             <w:shd w:val="clear" w:color="auto" w:fill="D9D9D9"/>
             <w:tcMar>
               <w:top w:w="100" w:type="dxa"/>
@@ -7083,7 +7083,7 @@
         </w:tc>
         <w:tc>
           <w:tcPr>
-            <w:tcW w:w="2155" w:type="dxa"/>
+            <w:tcW w:w="2070" w:type="dxa"/>
             <w:tcBorders>
               <w:top w:val="single" w:sz="6" w:space="0" w:color="000001"/>
               <w:left w:val="single" w:sz="6" w:space="0" w:color="000001"/>
@@ -7218,7 +7218,7 @@
       <w:tr>
         <w:tc>
           <w:tcPr>
-            <w:tcW w:w="915" w:type="dxa"/>
+            <w:tcW w:w="1000" w:type="dxa"/>
             <w:tcMar>
               <w:top w:w="100" w:type="dxa"/>
               <w:left w:w="100" w:type="dxa"/>
@@ -7238,7 +7238,7 @@
         </w:tc>
         <w:tc>
           <w:tcPr>
-            <w:tcW w:w="2155" w:type="dxa"/>
+            <w:tcW w:w="2070" w:type="dxa"/>
             <w:tcBorders>
               <w:top w:val="single" w:sz="6" w:space="0" w:color="000001"/>
               <w:left w:val="single" w:sz="6" w:space="0" w:color="000001"/>
@@ -7366,7 +7366,7 @@
       <w:tr>
         <w:tc>
           <w:tcPr>
-            <w:tcW w:w="915" w:type="dxa"/>
+            <w:tcW w:w="1000" w:type="dxa"/>
             <w:tcMar>
               <w:top w:w="100" w:type="dxa"/>
               <w:left w:w="100" w:type="dxa"/>
@@ -7387,7 +7387,7 @@
         </w:tc>
         <w:tc>
           <w:tcPr>
-            <w:tcW w:w="2155" w:type="dxa"/>
+            <w:tcW w:w="2070" w:type="dxa"/>
             <w:tcBorders>
               <w:top w:val="single" w:sz="6" w:space="0" w:color="000001"/>
               <w:left w:val="single" w:sz="6" w:space="0" w:color="000001"/>
@@ -7514,7 +7514,7 @@
       <w:tr>
         <w:tc>
           <w:tcPr>
-            <w:tcW w:w="915" w:type="dxa"/>
+            <w:tcW w:w="1000" w:type="dxa"/>
             <w:tcMar>
               <w:top w:w="100" w:type="dxa"/>
               <w:left w:w="100" w:type="dxa"/>
@@ -7534,7 +7534,7 @@
         </w:tc>
         <w:tc>
           <w:tcPr>
-            <w:tcW w:w="2155" w:type="dxa"/>
+            <w:tcW w:w="2070" w:type="dxa"/>
             <w:tcBorders>
               <w:top w:val="single" w:sz="6" w:space="0" w:color="000001"/>
               <w:left w:val="single" w:sz="6" w:space="0" w:color="000001"/>
@@ -7659,7 +7659,7 @@
       <w:tr>
         <w:tc>
           <w:tcPr>
-            <w:tcW w:w="915" w:type="dxa"/>
+            <w:tcW w:w="1000" w:type="dxa"/>
             <w:shd w:val="clear" w:color="auto" w:fill="D9D9D9"/>
             <w:tcMar>
               <w:top w:w="100" w:type="dxa"/>
@@ -7680,7 +7680,7 @@
         </w:tc>
         <w:tc>
           <w:tcPr>
-            <w:tcW w:w="2155" w:type="dxa"/>
+            <w:tcW w:w="2070" w:type="dxa"/>
             <w:tcBorders>
               <w:top w:val="single" w:sz="6" w:space="0" w:color="000001"/>
               <w:left w:val="single" w:sz="6" w:space="0" w:color="000001"/>
@@ -7757,7 +7757,7 @@
       <w:tr>
         <w:tc>
           <w:tcPr>
-            <w:tcW w:w="915" w:type="dxa"/>
+            <w:tcW w:w="1000" w:type="dxa"/>
             <w:tcMar>
               <w:top w:w="100" w:type="dxa"/>
               <w:left w:w="100" w:type="dxa"/>
@@ -7777,7 +7777,7 @@
         </w:tc>
         <w:tc>
           <w:tcPr>
-            <w:tcW w:w="2155" w:type="dxa"/>
+            <w:tcW w:w="2070" w:type="dxa"/>
             <w:tcBorders>
               <w:top w:val="single" w:sz="6" w:space="0" w:color="000001"/>
               <w:left w:val="single" w:sz="6" w:space="0" w:color="000001"/>
@@ -7902,7 +7902,7 @@
       <w:tr>
         <w:tc>
           <w:tcPr>
-            <w:tcW w:w="915" w:type="dxa"/>
+            <w:tcW w:w="1000" w:type="dxa"/>
             <w:tcMar>
               <w:top w:w="100" w:type="dxa"/>
               <w:left w:w="100" w:type="dxa"/>
@@ -7923,7 +7923,7 @@
         </w:tc>
         <w:tc>
           <w:tcPr>
-            <w:tcW w:w="2155" w:type="dxa"/>
+            <w:tcW w:w="2070" w:type="dxa"/>
             <w:tcBorders>
               <w:top w:val="single" w:sz="6" w:space="0" w:color="000001"/>
               <w:left w:val="single" w:sz="6" w:space="0" w:color="000001"/>
@@ -8048,7 +8048,7 @@
       <w:tr>
         <w:tc>
           <w:tcPr>
-            <w:tcW w:w="915" w:type="dxa"/>
+            <w:tcW w:w="1000" w:type="dxa"/>
             <w:tcMar>
               <w:top w:w="100" w:type="dxa"/>
               <w:left w:w="100" w:type="dxa"/>
@@ -8068,7 +8068,7 @@
         </w:tc>
         <w:tc>
           <w:tcPr>
-            <w:tcW w:w="2155" w:type="dxa"/>
+            <w:tcW w:w="2070" w:type="dxa"/>
             <w:tcBorders>
               <w:top w:val="single" w:sz="6" w:space="0" w:color="000001"/>
               <w:left w:val="single" w:sz="6" w:space="0" w:color="000001"/>
@@ -8193,7 +8193,7 @@
       <w:tr>
         <w:tc>
           <w:tcPr>
-            <w:tcW w:w="915" w:type="dxa"/>
+            <w:tcW w:w="1000" w:type="dxa"/>
             <w:tcMar>
               <w:top w:w="100" w:type="dxa"/>
               <w:left w:w="100" w:type="dxa"/>
@@ -8213,7 +8213,7 @@
         </w:tc>
         <w:tc>
           <w:tcPr>
-            <w:tcW w:w="2155" w:type="dxa"/>
+            <w:tcW w:w="2070" w:type="dxa"/>
             <w:tcBorders>
               <w:top w:val="single" w:sz="6" w:space="0" w:color="000001"/>
               <w:left w:val="single" w:sz="6" w:space="0" w:color="000001"/>
@@ -8338,7 +8338,7 @@
       <w:tr>
         <w:tc>
           <w:tcPr>
-            <w:tcW w:w="915" w:type="dxa"/>
+            <w:tcW w:w="1000" w:type="dxa"/>
             <w:shd w:val="clear" w:color="auto" w:fill="D9D9D9"/>
             <w:tcMar>
               <w:top w:w="100" w:type="dxa"/>
@@ -8360,7 +8360,7 @@
         </w:tc>
         <w:tc>
           <w:tcPr>
-            <w:tcW w:w="2155" w:type="dxa"/>
+            <w:tcW w:w="2070" w:type="dxa"/>
             <w:tcBorders>
               <w:top w:val="single" w:sz="6" w:space="0" w:color="000001"/>
               <w:left w:val="single" w:sz="6" w:space="0" w:color="000001"/>
@@ -8489,7 +8489,7 @@
       <w:tr>
         <w:tc>
           <w:tcPr>
-            <w:tcW w:w="915" w:type="dxa"/>
+            <w:tcW w:w="1000" w:type="dxa"/>
             <w:shd w:val="clear" w:color="auto" w:fill="D9D9D9"/>
             <w:tcMar>
               <w:top w:w="100" w:type="dxa"/>
@@ -8510,7 +8510,7 @@
         </w:tc>
         <w:tc>
           <w:tcPr>
-            <w:tcW w:w="2155" w:type="dxa"/>
+            <w:tcW w:w="2070" w:type="dxa"/>
             <w:tcBorders>
               <w:top w:val="single" w:sz="6" w:space="0" w:color="000001"/>
               <w:left w:val="single" w:sz="6" w:space="0" w:color="000001"/>
@@ -8587,7 +8587,7 @@
       <w:tr>
         <w:tc>
           <w:tcPr>
-            <w:tcW w:w="915" w:type="dxa"/>
+            <w:tcW w:w="1000" w:type="dxa"/>
             <w:tcMar>
               <w:top w:w="100" w:type="dxa"/>
               <w:left w:w="100" w:type="dxa"/>
@@ -8607,7 +8607,7 @@
         </w:tc>
         <w:tc>
           <w:tcPr>
-            <w:tcW w:w="2155" w:type="dxa"/>
+            <w:tcW w:w="2070" w:type="dxa"/>
             <w:tcBorders>
               <w:top w:val="single" w:sz="6" w:space="0" w:color="000001"/>
               <w:left w:val="single" w:sz="6" w:space="0" w:color="000001"/>
@@ -8732,7 +8732,7 @@
       <w:tr>
         <w:tc>
           <w:tcPr>
-            <w:tcW w:w="915" w:type="dxa"/>
+            <w:tcW w:w="1000" w:type="dxa"/>
             <w:tcMar>
               <w:top w:w="100" w:type="dxa"/>
               <w:left w:w="100" w:type="dxa"/>
@@ -8752,7 +8752,7 @@
         </w:tc>
         <w:tc>
           <w:tcPr>
-            <w:tcW w:w="2155" w:type="dxa"/>
+            <w:tcW w:w="2070" w:type="dxa"/>
             <w:tcBorders>
               <w:top w:val="single" w:sz="6" w:space="0" w:color="000001"/>
               <w:left w:val="single" w:sz="6" w:space="0" w:color="000001"/>
@@ -8877,7 +8877,7 @@
       <w:tr>
         <w:tc>
           <w:tcPr>
-            <w:tcW w:w="915" w:type="dxa"/>
+            <w:tcW w:w="1000" w:type="dxa"/>
             <w:shd w:val="clear" w:color="auto" w:fill="D9D9D9"/>
             <w:tcMar>
               <w:top w:w="100" w:type="dxa"/>
@@ -8898,7 +8898,7 @@
         </w:tc>
         <w:tc>
           <w:tcPr>
-            <w:tcW w:w="2155" w:type="dxa"/>
+            <w:tcW w:w="2070" w:type="dxa"/>
             <w:tcBorders>
               <w:top w:val="single" w:sz="6" w:space="0" w:color="000001"/>
               <w:left w:val="single" w:sz="6" w:space="0" w:color="000001"/>
@@ -8987,7 +8987,7 @@
       <w:tr>
         <w:tc>
           <w:tcPr>
-            <w:tcW w:w="915" w:type="dxa"/>
+            <w:tcW w:w="1000" w:type="dxa"/>
             <w:tcMar>
               <w:top w:w="100" w:type="dxa"/>
               <w:left w:w="100" w:type="dxa"/>
@@ -9008,7 +9008,7 @@
         </w:tc>
         <w:tc>
           <w:tcPr>
-            <w:tcW w:w="2155" w:type="dxa"/>
+            <w:tcW w:w="2070" w:type="dxa"/>
             <w:tcBorders>
               <w:top w:val="single" w:sz="6" w:space="0" w:color="000001"/>
               <w:left w:val="single" w:sz="6" w:space="0" w:color="000001"/>
@@ -9133,7 +9133,7 @@
       <w:tr>
         <w:tc>
           <w:tcPr>
-            <w:tcW w:w="915" w:type="dxa"/>
+            <w:tcW w:w="1000" w:type="dxa"/>
             <w:tcMar>
               <w:top w:w="100" w:type="dxa"/>
               <w:left w:w="100" w:type="dxa"/>
@@ -9153,7 +9153,7 @@
         </w:tc>
         <w:tc>
           <w:tcPr>
-            <w:tcW w:w="2155" w:type="dxa"/>
+            <w:tcW w:w="2070" w:type="dxa"/>
             <w:tcBorders>
               <w:top w:val="single" w:sz="6" w:space="0" w:color="000001"/>
               <w:left w:val="single" w:sz="6" w:space="0" w:color="000001"/>
@@ -9284,7 +9284,7 @@
       <w:tr>
         <w:tc>
           <w:tcPr>
-            <w:tcW w:w="915" w:type="dxa"/>
+            <w:tcW w:w="1000" w:type="dxa"/>
             <w:shd w:val="clear" w:color="auto" w:fill="D9D9D9" w:themeFill="background1" w:themeFillShade="D9"/>
             <w:tcMar>
               <w:top w:w="100" w:type="dxa"/>
@@ -9305,7 +9305,7 @@
         </w:tc>
         <w:tc>
           <w:tcPr>
-            <w:tcW w:w="2155" w:type="dxa"/>
+            <w:tcW w:w="2070" w:type="dxa"/>
             <w:tcBorders>
               <w:top w:val="single" w:sz="6" w:space="0" w:color="000001"/>
               <w:left w:val="single" w:sz="6" w:space="0" w:color="000001"/>
@@ -9443,7 +9443,7 @@
       <w:tr>
         <w:tc>
           <w:tcPr>
-            <w:tcW w:w="915" w:type="dxa"/>
+            <w:tcW w:w="1000" w:type="dxa"/>
             <w:shd w:val="clear" w:color="auto" w:fill="D9D9D9" w:themeFill="background1" w:themeFillShade="D9"/>
             <w:tcMar>
               <w:top w:w="100" w:type="dxa"/>
@@ -9465,7 +9465,7 @@
         </w:tc>
         <w:tc>
           <w:tcPr>
-            <w:tcW w:w="2155" w:type="dxa"/>
+            <w:tcW w:w="2070" w:type="dxa"/>
             <w:tcBorders>
               <w:top w:val="single" w:sz="6" w:space="0" w:color="000001"/>
               <w:left w:val="single" w:sz="6" w:space="0" w:color="000001"/>
@@ -9483,13 +9483,7 @@
               <w:ind w:left="-90"/>
             </w:pPr>
             <w:r>
-              <w:t xml:space="preserve">The tag analysis page shows a pie chart for all the outgoing transactions in different categories, </w:t>
-            </w:r>
-            <w:r>
-              <w:t>with clear notations at the bottom</w:t>
-            </w:r>
-            <w:r>
-              <w:t>, and ha</w:t>
+              <w:t>The tag analysis page shows a pie chart for all the outgoing transactions in different categories, with clear notations at the bottom, and ha</w:t>
             </w:r>
             <w:r>
               <w:t>s choices to set time period, or show actual values for each category</w:t>
@@ -9612,7 +9606,7 @@
       <w:tr>
         <w:tc>
           <w:tcPr>
-            <w:tcW w:w="915" w:type="dxa"/>
+            <w:tcW w:w="1000" w:type="dxa"/>
             <w:shd w:val="clear" w:color="auto" w:fill="FFFFFF" w:themeFill="background1"/>
             <w:tcMar>
               <w:top w:w="100" w:type="dxa"/>
@@ -9633,7 +9627,7 @@
         </w:tc>
         <w:tc>
           <w:tcPr>
-            <w:tcW w:w="2155" w:type="dxa"/>
+            <w:tcW w:w="2070" w:type="dxa"/>
             <w:tcBorders>
               <w:top w:val="single" w:sz="6" w:space="0" w:color="000001"/>
               <w:left w:val="single" w:sz="6" w:space="0" w:color="000001"/>
@@ -9677,8 +9671,6 @@
             <w:r>
               <w:t>Same as description</w:t>
             </w:r>
-            <w:bookmarkStart w:id="0" w:name="_GoBack"/>
-            <w:bookmarkEnd w:id="0"/>
           </w:p>
         </w:tc>
         <w:tc>
@@ -9735,6 +9727,2024 @@
                           <a:xfrm>
                             <a:off x="0" y="0"/>
                             <a:ext cx="1416050" cy="2323465"/>
+                          </a:xfrm>
+                          <a:prstGeom prst="rect">
+                            <a:avLst/>
+                          </a:prstGeom>
+                        </pic:spPr>
+                      </pic:pic>
+                    </a:graphicData>
+                  </a:graphic>
+                </wp:inline>
+              </w:drawing>
+            </w:r>
+          </w:p>
+        </w:tc>
+        <w:tc>
+          <w:tcPr>
+            <w:tcW w:w="2430" w:type="dxa"/>
+            <w:shd w:val="clear" w:color="auto" w:fill="FFFFFF" w:themeFill="background1"/>
+          </w:tcPr>
+          <w:p>
+            <w:pPr>
+              <w:widowControl w:val="0"/>
+              <w:spacing w:line="240" w:lineRule="auto"/>
+              <w:rPr>
+                <w:noProof/>
+              </w:rPr>
+            </w:pPr>
+            <w:r>
+              <w:rPr>
+                <w:noProof/>
+              </w:rPr>
+              <w:t>See screenshot</w:t>
+            </w:r>
+          </w:p>
+        </w:tc>
+      </w:tr>
+      <w:tr>
+        <w:tc>
+          <w:tcPr>
+            <w:tcW w:w="1000" w:type="dxa"/>
+            <w:shd w:val="clear" w:color="auto" w:fill="BFBFBF" w:themeFill="background1" w:themeFillShade="BF"/>
+            <w:tcMar>
+              <w:top w:w="100" w:type="dxa"/>
+              <w:left w:w="100" w:type="dxa"/>
+              <w:bottom w:w="100" w:type="dxa"/>
+              <w:right w:w="100" w:type="dxa"/>
+            </w:tcMar>
+          </w:tcPr>
+          <w:p>
+            <w:pPr>
+              <w:widowControl w:val="0"/>
+              <w:spacing w:line="240" w:lineRule="auto"/>
+            </w:pPr>
+            <w:r>
+              <w:t>1.20</w:t>
+            </w:r>
+          </w:p>
+        </w:tc>
+        <w:tc>
+          <w:tcPr>
+            <w:tcW w:w="2070" w:type="dxa"/>
+            <w:tcBorders>
+              <w:top w:val="single" w:sz="6" w:space="0" w:color="000001"/>
+              <w:left w:val="single" w:sz="6" w:space="0" w:color="000001"/>
+              <w:bottom w:val="single" w:sz="6" w:space="0" w:color="000001"/>
+              <w:right w:val="single" w:sz="6" w:space="0" w:color="000001"/>
+            </w:tcBorders>
+            <w:shd w:val="clear" w:color="auto" w:fill="BFBFBF" w:themeFill="background1" w:themeFillShade="BF"/>
+            <w:tcMar>
+              <w:left w:w="92" w:type="dxa"/>
+            </w:tcMar>
+          </w:tcPr>
+          <w:p>
+            <w:pPr>
+              <w:keepNext/>
+              <w:ind w:left="-90"/>
+            </w:pPr>
+            <w:r>
+              <w:t>The help manual on most pages should work properly and provide correct information</w:t>
+            </w:r>
+          </w:p>
+        </w:tc>
+        <w:tc>
+          <w:tcPr>
+            <w:tcW w:w="2070" w:type="dxa"/>
+            <w:tcBorders>
+              <w:top w:val="single" w:sz="6" w:space="0" w:color="000001"/>
+              <w:left w:val="single" w:sz="6" w:space="0" w:color="000001"/>
+              <w:bottom w:val="single" w:sz="6" w:space="0" w:color="000001"/>
+              <w:right w:val="single" w:sz="6" w:space="0" w:color="000001"/>
+            </w:tcBorders>
+            <w:shd w:val="clear" w:color="auto" w:fill="BFBFBF" w:themeFill="background1" w:themeFillShade="BF"/>
+            <w:tcMar>
+              <w:left w:w="92" w:type="dxa"/>
+            </w:tcMar>
+          </w:tcPr>
+          <w:p>
+            <w:pPr>
+              <w:keepNext/>
+              <w:ind w:left="-90"/>
+            </w:pPr>
+          </w:p>
+        </w:tc>
+        <w:tc>
+          <w:tcPr>
+            <w:tcW w:w="2430" w:type="dxa"/>
+            <w:shd w:val="clear" w:color="auto" w:fill="BFBFBF" w:themeFill="background1" w:themeFillShade="BF"/>
+            <w:tcMar>
+              <w:top w:w="100" w:type="dxa"/>
+              <w:left w:w="100" w:type="dxa"/>
+              <w:bottom w:w="100" w:type="dxa"/>
+              <w:right w:w="100" w:type="dxa"/>
+            </w:tcMar>
+          </w:tcPr>
+          <w:p>
+            <w:pPr>
+              <w:widowControl w:val="0"/>
+              <w:spacing w:line="240" w:lineRule="auto"/>
+              <w:rPr>
+                <w:noProof/>
+              </w:rPr>
+            </w:pPr>
+          </w:p>
+        </w:tc>
+        <w:tc>
+          <w:tcPr>
+            <w:tcW w:w="2430" w:type="dxa"/>
+            <w:shd w:val="clear" w:color="auto" w:fill="BFBFBF" w:themeFill="background1" w:themeFillShade="BF"/>
+          </w:tcPr>
+          <w:p>
+            <w:pPr>
+              <w:widowControl w:val="0"/>
+              <w:spacing w:line="240" w:lineRule="auto"/>
+              <w:rPr>
+                <w:noProof/>
+              </w:rPr>
+            </w:pPr>
+          </w:p>
+        </w:tc>
+      </w:tr>
+      <w:tr>
+        <w:tc>
+          <w:tcPr>
+            <w:tcW w:w="1000" w:type="dxa"/>
+            <w:shd w:val="clear" w:color="auto" w:fill="FFFFFF" w:themeFill="background1"/>
+            <w:tcMar>
+              <w:top w:w="100" w:type="dxa"/>
+              <w:left w:w="100" w:type="dxa"/>
+              <w:bottom w:w="100" w:type="dxa"/>
+              <w:right w:w="100" w:type="dxa"/>
+            </w:tcMar>
+          </w:tcPr>
+          <w:p>
+            <w:pPr>
+              <w:widowControl w:val="0"/>
+              <w:spacing w:line="240" w:lineRule="auto"/>
+            </w:pPr>
+            <w:r>
+              <w:lastRenderedPageBreak/>
+              <w:t>1.20.1</w:t>
+            </w:r>
+          </w:p>
+        </w:tc>
+        <w:tc>
+          <w:tcPr>
+            <w:tcW w:w="2070" w:type="dxa"/>
+            <w:tcBorders>
+              <w:top w:val="single" w:sz="6" w:space="0" w:color="000001"/>
+              <w:left w:val="single" w:sz="6" w:space="0" w:color="000001"/>
+              <w:bottom w:val="single" w:sz="6" w:space="0" w:color="000001"/>
+              <w:right w:val="single" w:sz="6" w:space="0" w:color="000001"/>
+            </w:tcBorders>
+            <w:shd w:val="clear" w:color="auto" w:fill="FFFFFF" w:themeFill="background1"/>
+            <w:tcMar>
+              <w:left w:w="92" w:type="dxa"/>
+            </w:tcMar>
+          </w:tcPr>
+          <w:p>
+            <w:pPr>
+              <w:keepNext/>
+              <w:ind w:left="-90"/>
+            </w:pPr>
+            <w:r>
+              <w:t>Profile page</w:t>
+            </w:r>
+          </w:p>
+        </w:tc>
+        <w:tc>
+          <w:tcPr>
+            <w:tcW w:w="2070" w:type="dxa"/>
+            <w:tcBorders>
+              <w:top w:val="single" w:sz="6" w:space="0" w:color="000001"/>
+              <w:left w:val="single" w:sz="6" w:space="0" w:color="000001"/>
+              <w:bottom w:val="single" w:sz="6" w:space="0" w:color="000001"/>
+              <w:right w:val="single" w:sz="6" w:space="0" w:color="000001"/>
+            </w:tcBorders>
+            <w:shd w:val="clear" w:color="auto" w:fill="FFFFFF" w:themeFill="background1"/>
+            <w:tcMar>
+              <w:left w:w="92" w:type="dxa"/>
+            </w:tcMar>
+          </w:tcPr>
+          <w:p>
+            <w:pPr>
+              <w:keepNext/>
+              <w:ind w:left="-90"/>
+            </w:pPr>
+            <w:r>
+              <w:t>A help dialog should pop op if user tap the question mark in the upper-right corner</w:t>
+            </w:r>
+          </w:p>
+        </w:tc>
+        <w:tc>
+          <w:tcPr>
+            <w:tcW w:w="2430" w:type="dxa"/>
+            <w:shd w:val="clear" w:color="auto" w:fill="FFFFFF" w:themeFill="background1"/>
+            <w:tcMar>
+              <w:top w:w="100" w:type="dxa"/>
+              <w:left w:w="100" w:type="dxa"/>
+              <w:bottom w:w="100" w:type="dxa"/>
+              <w:right w:w="100" w:type="dxa"/>
+            </w:tcMar>
+          </w:tcPr>
+          <w:p>
+            <w:pPr>
+              <w:widowControl w:val="0"/>
+              <w:spacing w:line="240" w:lineRule="auto"/>
+              <w:rPr>
+                <w:noProof/>
+              </w:rPr>
+            </w:pPr>
+            <w:r>
+              <w:rPr>
+                <w:noProof/>
+              </w:rPr>
+              <w:drawing>
+                <wp:inline distT="0" distB="0" distL="0" distR="0">
+                  <wp:extent cx="1416050" cy="2359025"/>
+                  <wp:effectExtent l="0" t="0" r="0" b="3175"/>
+                  <wp:docPr id="7" name="Picture 7"/>
+                  <wp:cNvGraphicFramePr>
+                    <a:graphicFrameLocks xmlns:a="http://schemas.openxmlformats.org/drawingml/2006/main" noChangeAspect="1"/>
+                  </wp:cNvGraphicFramePr>
+                  <a:graphic xmlns:a="http://schemas.openxmlformats.org/drawingml/2006/main">
+                    <a:graphicData uri="http://schemas.openxmlformats.org/drawingml/2006/picture">
+                      <pic:pic xmlns:pic="http://schemas.openxmlformats.org/drawingml/2006/picture">
+                        <pic:nvPicPr>
+                          <pic:cNvPr id="7" name="HelpProfile.PNG"/>
+                          <pic:cNvPicPr/>
+                        </pic:nvPicPr>
+                        <pic:blipFill>
+                          <a:blip r:embed="rId59">
+                            <a:extLst>
+                              <a:ext uri="{28A0092B-C50C-407E-A947-70E740481C1C}">
+                                <a14:useLocalDpi xmlns:a14="http://schemas.microsoft.com/office/drawing/2010/main" val="0"/>
+                              </a:ext>
+                            </a:extLst>
+                          </a:blip>
+                          <a:stretch>
+                            <a:fillRect/>
+                          </a:stretch>
+                        </pic:blipFill>
+                        <pic:spPr>
+                          <a:xfrm>
+                            <a:off x="0" y="0"/>
+                            <a:ext cx="1416050" cy="2359025"/>
+                          </a:xfrm>
+                          <a:prstGeom prst="rect">
+                            <a:avLst/>
+                          </a:prstGeom>
+                        </pic:spPr>
+                      </pic:pic>
+                    </a:graphicData>
+                  </a:graphic>
+                </wp:inline>
+              </w:drawing>
+            </w:r>
+          </w:p>
+        </w:tc>
+        <w:tc>
+          <w:tcPr>
+            <w:tcW w:w="2430" w:type="dxa"/>
+            <w:shd w:val="clear" w:color="auto" w:fill="FFFFFF" w:themeFill="background1"/>
+          </w:tcPr>
+          <w:p>
+            <w:pPr>
+              <w:widowControl w:val="0"/>
+              <w:spacing w:line="240" w:lineRule="auto"/>
+              <w:rPr>
+                <w:noProof/>
+              </w:rPr>
+            </w:pPr>
+            <w:r>
+              <w:rPr>
+                <w:noProof/>
+              </w:rPr>
+              <w:t>See screenshot</w:t>
+            </w:r>
+          </w:p>
+        </w:tc>
+      </w:tr>
+      <w:tr>
+        <w:tc>
+          <w:tcPr>
+            <w:tcW w:w="1000" w:type="dxa"/>
+            <w:shd w:val="clear" w:color="auto" w:fill="FFFFFF" w:themeFill="background1"/>
+            <w:tcMar>
+              <w:top w:w="100" w:type="dxa"/>
+              <w:left w:w="100" w:type="dxa"/>
+              <w:bottom w:w="100" w:type="dxa"/>
+              <w:right w:w="100" w:type="dxa"/>
+            </w:tcMar>
+          </w:tcPr>
+          <w:p>
+            <w:pPr>
+              <w:widowControl w:val="0"/>
+              <w:spacing w:line="240" w:lineRule="auto"/>
+            </w:pPr>
+            <w:r>
+              <w:t>1.20.2</w:t>
+            </w:r>
+          </w:p>
+        </w:tc>
+        <w:tc>
+          <w:tcPr>
+            <w:tcW w:w="2070" w:type="dxa"/>
+            <w:tcBorders>
+              <w:top w:val="single" w:sz="6" w:space="0" w:color="000001"/>
+              <w:left w:val="single" w:sz="6" w:space="0" w:color="000001"/>
+              <w:bottom w:val="single" w:sz="6" w:space="0" w:color="000001"/>
+              <w:right w:val="single" w:sz="6" w:space="0" w:color="000001"/>
+            </w:tcBorders>
+            <w:shd w:val="clear" w:color="auto" w:fill="FFFFFF" w:themeFill="background1"/>
+            <w:tcMar>
+              <w:left w:w="92" w:type="dxa"/>
+            </w:tcMar>
+          </w:tcPr>
+          <w:p>
+            <w:pPr>
+              <w:keepNext/>
+              <w:ind w:left="-90"/>
+            </w:pPr>
+            <w:r>
+              <w:t>Account dashboard</w:t>
+            </w:r>
+          </w:p>
+        </w:tc>
+        <w:tc>
+          <w:tcPr>
+            <w:tcW w:w="2070" w:type="dxa"/>
+            <w:tcBorders>
+              <w:top w:val="single" w:sz="6" w:space="0" w:color="000001"/>
+              <w:left w:val="single" w:sz="6" w:space="0" w:color="000001"/>
+              <w:bottom w:val="single" w:sz="6" w:space="0" w:color="000001"/>
+              <w:right w:val="single" w:sz="6" w:space="0" w:color="000001"/>
+            </w:tcBorders>
+            <w:shd w:val="clear" w:color="auto" w:fill="FFFFFF" w:themeFill="background1"/>
+            <w:tcMar>
+              <w:left w:w="92" w:type="dxa"/>
+            </w:tcMar>
+          </w:tcPr>
+          <w:p>
+            <w:pPr>
+              <w:keepNext/>
+              <w:ind w:left="-90"/>
+            </w:pPr>
+            <w:r>
+              <w:t>A help dialog should pop op if user tap the question mark in the upper-right corner</w:t>
+            </w:r>
+          </w:p>
+        </w:tc>
+        <w:tc>
+          <w:tcPr>
+            <w:tcW w:w="2430" w:type="dxa"/>
+            <w:shd w:val="clear" w:color="auto" w:fill="FFFFFF" w:themeFill="background1"/>
+            <w:tcMar>
+              <w:top w:w="100" w:type="dxa"/>
+              <w:left w:w="100" w:type="dxa"/>
+              <w:bottom w:w="100" w:type="dxa"/>
+              <w:right w:w="100" w:type="dxa"/>
+            </w:tcMar>
+          </w:tcPr>
+          <w:p>
+            <w:pPr>
+              <w:widowControl w:val="0"/>
+              <w:spacing w:line="240" w:lineRule="auto"/>
+              <w:rPr>
+                <w:noProof/>
+              </w:rPr>
+            </w:pPr>
+            <w:r>
+              <w:rPr>
+                <w:noProof/>
+              </w:rPr>
+              <w:drawing>
+                <wp:inline distT="0" distB="0" distL="0" distR="0">
+                  <wp:extent cx="1416050" cy="2357755"/>
+                  <wp:effectExtent l="0" t="0" r="0" b="4445"/>
+                  <wp:docPr id="64" name="Picture 64"/>
+                  <wp:cNvGraphicFramePr>
+                    <a:graphicFrameLocks xmlns:a="http://schemas.openxmlformats.org/drawingml/2006/main" noChangeAspect="1"/>
+                  </wp:cNvGraphicFramePr>
+                  <a:graphic xmlns:a="http://schemas.openxmlformats.org/drawingml/2006/main">
+                    <a:graphicData uri="http://schemas.openxmlformats.org/drawingml/2006/picture">
+                      <pic:pic xmlns:pic="http://schemas.openxmlformats.org/drawingml/2006/picture">
+                        <pic:nvPicPr>
+                          <pic:cNvPr id="64" name="HelpAccDash.PNG"/>
+                          <pic:cNvPicPr/>
+                        </pic:nvPicPr>
+                        <pic:blipFill>
+                          <a:blip r:embed="rId60">
+                            <a:extLst>
+                              <a:ext uri="{28A0092B-C50C-407E-A947-70E740481C1C}">
+                                <a14:useLocalDpi xmlns:a14="http://schemas.microsoft.com/office/drawing/2010/main" val="0"/>
+                              </a:ext>
+                            </a:extLst>
+                          </a:blip>
+                          <a:stretch>
+                            <a:fillRect/>
+                          </a:stretch>
+                        </pic:blipFill>
+                        <pic:spPr>
+                          <a:xfrm>
+                            <a:off x="0" y="0"/>
+                            <a:ext cx="1416050" cy="2357755"/>
+                          </a:xfrm>
+                          <a:prstGeom prst="rect">
+                            <a:avLst/>
+                          </a:prstGeom>
+                        </pic:spPr>
+                      </pic:pic>
+                    </a:graphicData>
+                  </a:graphic>
+                </wp:inline>
+              </w:drawing>
+            </w:r>
+          </w:p>
+        </w:tc>
+        <w:tc>
+          <w:tcPr>
+            <w:tcW w:w="2430" w:type="dxa"/>
+            <w:shd w:val="clear" w:color="auto" w:fill="FFFFFF" w:themeFill="background1"/>
+          </w:tcPr>
+          <w:p>
+            <w:pPr>
+              <w:widowControl w:val="0"/>
+              <w:spacing w:line="240" w:lineRule="auto"/>
+              <w:rPr>
+                <w:noProof/>
+              </w:rPr>
+            </w:pPr>
+            <w:r>
+              <w:rPr>
+                <w:noProof/>
+              </w:rPr>
+              <w:t>See screenshot</w:t>
+            </w:r>
+          </w:p>
+        </w:tc>
+      </w:tr>
+      <w:tr>
+        <w:tc>
+          <w:tcPr>
+            <w:tcW w:w="1000" w:type="dxa"/>
+            <w:shd w:val="clear" w:color="auto" w:fill="FFFFFF" w:themeFill="background1"/>
+            <w:tcMar>
+              <w:top w:w="100" w:type="dxa"/>
+              <w:left w:w="100" w:type="dxa"/>
+              <w:bottom w:w="100" w:type="dxa"/>
+              <w:right w:w="100" w:type="dxa"/>
+            </w:tcMar>
+          </w:tcPr>
+          <w:p>
+            <w:pPr>
+              <w:widowControl w:val="0"/>
+              <w:spacing w:line="240" w:lineRule="auto"/>
+            </w:pPr>
+            <w:r>
+              <w:t>1.20.3</w:t>
+            </w:r>
+          </w:p>
+        </w:tc>
+        <w:tc>
+          <w:tcPr>
+            <w:tcW w:w="2070" w:type="dxa"/>
+            <w:tcBorders>
+              <w:top w:val="single" w:sz="6" w:space="0" w:color="000001"/>
+              <w:left w:val="single" w:sz="6" w:space="0" w:color="000001"/>
+              <w:bottom w:val="single" w:sz="6" w:space="0" w:color="000001"/>
+              <w:right w:val="single" w:sz="6" w:space="0" w:color="000001"/>
+            </w:tcBorders>
+            <w:shd w:val="clear" w:color="auto" w:fill="FFFFFF" w:themeFill="background1"/>
+            <w:tcMar>
+              <w:left w:w="92" w:type="dxa"/>
+            </w:tcMar>
+          </w:tcPr>
+          <w:p>
+            <w:pPr>
+              <w:keepNext/>
+              <w:ind w:left="-90"/>
+            </w:pPr>
+            <w:r>
+              <w:t>Account Information</w:t>
+            </w:r>
+          </w:p>
+        </w:tc>
+        <w:tc>
+          <w:tcPr>
+            <w:tcW w:w="2070" w:type="dxa"/>
+            <w:tcBorders>
+              <w:top w:val="single" w:sz="6" w:space="0" w:color="000001"/>
+              <w:left w:val="single" w:sz="6" w:space="0" w:color="000001"/>
+              <w:bottom w:val="single" w:sz="6" w:space="0" w:color="000001"/>
+              <w:right w:val="single" w:sz="6" w:space="0" w:color="000001"/>
+            </w:tcBorders>
+            <w:shd w:val="clear" w:color="auto" w:fill="FFFFFF" w:themeFill="background1"/>
+            <w:tcMar>
+              <w:left w:w="92" w:type="dxa"/>
+            </w:tcMar>
+          </w:tcPr>
+          <w:p>
+            <w:pPr>
+              <w:keepNext/>
+              <w:ind w:left="-90"/>
+            </w:pPr>
+            <w:r>
+              <w:t>A help dialog should pop op if user tap the question mark in the upper-right corner</w:t>
+            </w:r>
+          </w:p>
+        </w:tc>
+        <w:tc>
+          <w:tcPr>
+            <w:tcW w:w="2430" w:type="dxa"/>
+            <w:shd w:val="clear" w:color="auto" w:fill="FFFFFF" w:themeFill="background1"/>
+            <w:tcMar>
+              <w:top w:w="100" w:type="dxa"/>
+              <w:left w:w="100" w:type="dxa"/>
+              <w:bottom w:w="100" w:type="dxa"/>
+              <w:right w:w="100" w:type="dxa"/>
+            </w:tcMar>
+          </w:tcPr>
+          <w:p>
+            <w:pPr>
+              <w:widowControl w:val="0"/>
+              <w:spacing w:line="240" w:lineRule="auto"/>
+              <w:rPr>
+                <w:noProof/>
+              </w:rPr>
+            </w:pPr>
+            <w:r>
+              <w:rPr>
+                <w:noProof/>
+              </w:rPr>
+              <w:drawing>
+                <wp:inline distT="0" distB="0" distL="0" distR="0">
+                  <wp:extent cx="1416050" cy="2330450"/>
+                  <wp:effectExtent l="0" t="0" r="0" b="0"/>
+                  <wp:docPr id="59" name="Picture 59"/>
+                  <wp:cNvGraphicFramePr>
+                    <a:graphicFrameLocks xmlns:a="http://schemas.openxmlformats.org/drawingml/2006/main" noChangeAspect="1"/>
+                  </wp:cNvGraphicFramePr>
+                  <a:graphic xmlns:a="http://schemas.openxmlformats.org/drawingml/2006/main">
+                    <a:graphicData uri="http://schemas.openxmlformats.org/drawingml/2006/picture">
+                      <pic:pic xmlns:pic="http://schemas.openxmlformats.org/drawingml/2006/picture">
+                        <pic:nvPicPr>
+                          <pic:cNvPr id="59" name="HelpAccInfo.PNG"/>
+                          <pic:cNvPicPr/>
+                        </pic:nvPicPr>
+                        <pic:blipFill>
+                          <a:blip r:embed="rId61" cstate="print">
+                            <a:extLst>
+                              <a:ext uri="{28A0092B-C50C-407E-A947-70E740481C1C}">
+                                <a14:useLocalDpi xmlns:a14="http://schemas.microsoft.com/office/drawing/2010/main" val="0"/>
+                              </a:ext>
+                            </a:extLst>
+                          </a:blip>
+                          <a:stretch>
+                            <a:fillRect/>
+                          </a:stretch>
+                        </pic:blipFill>
+                        <pic:spPr>
+                          <a:xfrm>
+                            <a:off x="0" y="0"/>
+                            <a:ext cx="1416050" cy="2330450"/>
+                          </a:xfrm>
+                          <a:prstGeom prst="rect">
+                            <a:avLst/>
+                          </a:prstGeom>
+                        </pic:spPr>
+                      </pic:pic>
+                    </a:graphicData>
+                  </a:graphic>
+                </wp:inline>
+              </w:drawing>
+            </w:r>
+          </w:p>
+        </w:tc>
+        <w:tc>
+          <w:tcPr>
+            <w:tcW w:w="2430" w:type="dxa"/>
+            <w:shd w:val="clear" w:color="auto" w:fill="FFFFFF" w:themeFill="background1"/>
+          </w:tcPr>
+          <w:p>
+            <w:pPr>
+              <w:widowControl w:val="0"/>
+              <w:spacing w:line="240" w:lineRule="auto"/>
+              <w:rPr>
+                <w:noProof/>
+              </w:rPr>
+            </w:pPr>
+            <w:r>
+              <w:rPr>
+                <w:noProof/>
+              </w:rPr>
+              <w:t>See screenshot</w:t>
+            </w:r>
+          </w:p>
+        </w:tc>
+      </w:tr>
+      <w:tr>
+        <w:tc>
+          <w:tcPr>
+            <w:tcW w:w="1000" w:type="dxa"/>
+            <w:shd w:val="clear" w:color="auto" w:fill="FFFFFF" w:themeFill="background1"/>
+            <w:tcMar>
+              <w:top w:w="100" w:type="dxa"/>
+              <w:left w:w="100" w:type="dxa"/>
+              <w:bottom w:w="100" w:type="dxa"/>
+              <w:right w:w="100" w:type="dxa"/>
+            </w:tcMar>
+          </w:tcPr>
+          <w:p>
+            <w:pPr>
+              <w:widowControl w:val="0"/>
+              <w:spacing w:line="240" w:lineRule="auto"/>
+            </w:pPr>
+            <w:r>
+              <w:lastRenderedPageBreak/>
+              <w:t>1.20.4</w:t>
+            </w:r>
+          </w:p>
+        </w:tc>
+        <w:tc>
+          <w:tcPr>
+            <w:tcW w:w="2070" w:type="dxa"/>
+            <w:tcBorders>
+              <w:top w:val="single" w:sz="6" w:space="0" w:color="000001"/>
+              <w:left w:val="single" w:sz="6" w:space="0" w:color="000001"/>
+              <w:bottom w:val="single" w:sz="6" w:space="0" w:color="000001"/>
+              <w:right w:val="single" w:sz="6" w:space="0" w:color="000001"/>
+            </w:tcBorders>
+            <w:shd w:val="clear" w:color="auto" w:fill="FFFFFF" w:themeFill="background1"/>
+            <w:tcMar>
+              <w:left w:w="92" w:type="dxa"/>
+            </w:tcMar>
+          </w:tcPr>
+          <w:p>
+            <w:pPr>
+              <w:keepNext/>
+              <w:ind w:left="-90"/>
+            </w:pPr>
+            <w:r>
+              <w:t>Transaction history</w:t>
+            </w:r>
+          </w:p>
+        </w:tc>
+        <w:tc>
+          <w:tcPr>
+            <w:tcW w:w="2070" w:type="dxa"/>
+            <w:tcBorders>
+              <w:top w:val="single" w:sz="6" w:space="0" w:color="000001"/>
+              <w:left w:val="single" w:sz="6" w:space="0" w:color="000001"/>
+              <w:bottom w:val="single" w:sz="6" w:space="0" w:color="000001"/>
+              <w:right w:val="single" w:sz="6" w:space="0" w:color="000001"/>
+            </w:tcBorders>
+            <w:shd w:val="clear" w:color="auto" w:fill="FFFFFF" w:themeFill="background1"/>
+            <w:tcMar>
+              <w:left w:w="92" w:type="dxa"/>
+            </w:tcMar>
+          </w:tcPr>
+          <w:p>
+            <w:pPr>
+              <w:keepNext/>
+              <w:ind w:left="-90"/>
+            </w:pPr>
+            <w:r>
+              <w:t>A help dialog should pop op if user tap the question mark in the upper-right corner</w:t>
+            </w:r>
+          </w:p>
+        </w:tc>
+        <w:tc>
+          <w:tcPr>
+            <w:tcW w:w="2430" w:type="dxa"/>
+            <w:shd w:val="clear" w:color="auto" w:fill="FFFFFF" w:themeFill="background1"/>
+            <w:tcMar>
+              <w:top w:w="100" w:type="dxa"/>
+              <w:left w:w="100" w:type="dxa"/>
+              <w:bottom w:w="100" w:type="dxa"/>
+              <w:right w:w="100" w:type="dxa"/>
+            </w:tcMar>
+          </w:tcPr>
+          <w:p>
+            <w:pPr>
+              <w:widowControl w:val="0"/>
+              <w:spacing w:line="240" w:lineRule="auto"/>
+              <w:rPr>
+                <w:noProof/>
+              </w:rPr>
+            </w:pPr>
+            <w:r>
+              <w:rPr>
+                <w:noProof/>
+              </w:rPr>
+              <w:drawing>
+                <wp:inline distT="0" distB="0" distL="0" distR="0">
+                  <wp:extent cx="1416050" cy="2337435"/>
+                  <wp:effectExtent l="0" t="0" r="0" b="5715"/>
+                  <wp:docPr id="60" name="Picture 60"/>
+                  <wp:cNvGraphicFramePr>
+                    <a:graphicFrameLocks xmlns:a="http://schemas.openxmlformats.org/drawingml/2006/main" noChangeAspect="1"/>
+                  </wp:cNvGraphicFramePr>
+                  <a:graphic xmlns:a="http://schemas.openxmlformats.org/drawingml/2006/main">
+                    <a:graphicData uri="http://schemas.openxmlformats.org/drawingml/2006/picture">
+                      <pic:pic xmlns:pic="http://schemas.openxmlformats.org/drawingml/2006/picture">
+                        <pic:nvPicPr>
+                          <pic:cNvPr id="60" name="HelpTranHis.PNG"/>
+                          <pic:cNvPicPr/>
+                        </pic:nvPicPr>
+                        <pic:blipFill>
+                          <a:blip r:embed="rId62" cstate="print">
+                            <a:extLst>
+                              <a:ext uri="{28A0092B-C50C-407E-A947-70E740481C1C}">
+                                <a14:useLocalDpi xmlns:a14="http://schemas.microsoft.com/office/drawing/2010/main" val="0"/>
+                              </a:ext>
+                            </a:extLst>
+                          </a:blip>
+                          <a:stretch>
+                            <a:fillRect/>
+                          </a:stretch>
+                        </pic:blipFill>
+                        <pic:spPr>
+                          <a:xfrm>
+                            <a:off x="0" y="0"/>
+                            <a:ext cx="1416050" cy="2337435"/>
+                          </a:xfrm>
+                          <a:prstGeom prst="rect">
+                            <a:avLst/>
+                          </a:prstGeom>
+                        </pic:spPr>
+                      </pic:pic>
+                    </a:graphicData>
+                  </a:graphic>
+                </wp:inline>
+              </w:drawing>
+            </w:r>
+          </w:p>
+        </w:tc>
+        <w:tc>
+          <w:tcPr>
+            <w:tcW w:w="2430" w:type="dxa"/>
+            <w:shd w:val="clear" w:color="auto" w:fill="FFFFFF" w:themeFill="background1"/>
+          </w:tcPr>
+          <w:p>
+            <w:pPr>
+              <w:widowControl w:val="0"/>
+              <w:spacing w:line="240" w:lineRule="auto"/>
+              <w:rPr>
+                <w:noProof/>
+              </w:rPr>
+            </w:pPr>
+            <w:r>
+              <w:rPr>
+                <w:noProof/>
+              </w:rPr>
+              <w:t>See screenshot</w:t>
+            </w:r>
+          </w:p>
+        </w:tc>
+      </w:tr>
+      <w:tr>
+        <w:tc>
+          <w:tcPr>
+            <w:tcW w:w="1000" w:type="dxa"/>
+            <w:shd w:val="clear" w:color="auto" w:fill="FFFFFF" w:themeFill="background1"/>
+            <w:tcMar>
+              <w:top w:w="100" w:type="dxa"/>
+              <w:left w:w="100" w:type="dxa"/>
+              <w:bottom w:w="100" w:type="dxa"/>
+              <w:right w:w="100" w:type="dxa"/>
+            </w:tcMar>
+          </w:tcPr>
+          <w:p>
+            <w:pPr>
+              <w:widowControl w:val="0"/>
+              <w:spacing w:line="240" w:lineRule="auto"/>
+            </w:pPr>
+            <w:r>
+              <w:t>1.20.5</w:t>
+            </w:r>
+          </w:p>
+        </w:tc>
+        <w:tc>
+          <w:tcPr>
+            <w:tcW w:w="2070" w:type="dxa"/>
+            <w:tcBorders>
+              <w:top w:val="single" w:sz="6" w:space="0" w:color="000001"/>
+              <w:left w:val="single" w:sz="6" w:space="0" w:color="000001"/>
+              <w:bottom w:val="single" w:sz="6" w:space="0" w:color="000001"/>
+              <w:right w:val="single" w:sz="6" w:space="0" w:color="000001"/>
+            </w:tcBorders>
+            <w:shd w:val="clear" w:color="auto" w:fill="FFFFFF" w:themeFill="background1"/>
+            <w:tcMar>
+              <w:left w:w="92" w:type="dxa"/>
+            </w:tcMar>
+          </w:tcPr>
+          <w:p>
+            <w:pPr>
+              <w:keepNext/>
+              <w:ind w:left="-90"/>
+            </w:pPr>
+            <w:r>
+              <w:t>Make a payment</w:t>
+            </w:r>
+          </w:p>
+        </w:tc>
+        <w:tc>
+          <w:tcPr>
+            <w:tcW w:w="2070" w:type="dxa"/>
+            <w:tcBorders>
+              <w:top w:val="single" w:sz="6" w:space="0" w:color="000001"/>
+              <w:left w:val="single" w:sz="6" w:space="0" w:color="000001"/>
+              <w:bottom w:val="single" w:sz="6" w:space="0" w:color="000001"/>
+              <w:right w:val="single" w:sz="6" w:space="0" w:color="000001"/>
+            </w:tcBorders>
+            <w:shd w:val="clear" w:color="auto" w:fill="FFFFFF" w:themeFill="background1"/>
+            <w:tcMar>
+              <w:left w:w="92" w:type="dxa"/>
+            </w:tcMar>
+          </w:tcPr>
+          <w:p>
+            <w:pPr>
+              <w:keepNext/>
+              <w:ind w:left="-90"/>
+            </w:pPr>
+            <w:r>
+              <w:t>A help dialog should pop op if user tap the question mark in the upper-right corner</w:t>
+            </w:r>
+          </w:p>
+        </w:tc>
+        <w:tc>
+          <w:tcPr>
+            <w:tcW w:w="2430" w:type="dxa"/>
+            <w:shd w:val="clear" w:color="auto" w:fill="FFFFFF" w:themeFill="background1"/>
+            <w:tcMar>
+              <w:top w:w="100" w:type="dxa"/>
+              <w:left w:w="100" w:type="dxa"/>
+              <w:bottom w:w="100" w:type="dxa"/>
+              <w:right w:w="100" w:type="dxa"/>
+            </w:tcMar>
+          </w:tcPr>
+          <w:p>
+            <w:pPr>
+              <w:widowControl w:val="0"/>
+              <w:spacing w:line="240" w:lineRule="auto"/>
+              <w:rPr>
+                <w:noProof/>
+              </w:rPr>
+            </w:pPr>
+            <w:r>
+              <w:rPr>
+                <w:noProof/>
+              </w:rPr>
+              <w:drawing>
+                <wp:inline distT="0" distB="0" distL="0" distR="0">
+                  <wp:extent cx="1416050" cy="2336165"/>
+                  <wp:effectExtent l="0" t="0" r="0" b="6985"/>
+                  <wp:docPr id="61" name="Picture 61"/>
+                  <wp:cNvGraphicFramePr>
+                    <a:graphicFrameLocks xmlns:a="http://schemas.openxmlformats.org/drawingml/2006/main" noChangeAspect="1"/>
+                  </wp:cNvGraphicFramePr>
+                  <a:graphic xmlns:a="http://schemas.openxmlformats.org/drawingml/2006/main">
+                    <a:graphicData uri="http://schemas.openxmlformats.org/drawingml/2006/picture">
+                      <pic:pic xmlns:pic="http://schemas.openxmlformats.org/drawingml/2006/picture">
+                        <pic:nvPicPr>
+                          <pic:cNvPr id="61" name="HelpTransac.PNG"/>
+                          <pic:cNvPicPr/>
+                        </pic:nvPicPr>
+                        <pic:blipFill>
+                          <a:blip r:embed="rId63" cstate="print">
+                            <a:extLst>
+                              <a:ext uri="{28A0092B-C50C-407E-A947-70E740481C1C}">
+                                <a14:useLocalDpi xmlns:a14="http://schemas.microsoft.com/office/drawing/2010/main" val="0"/>
+                              </a:ext>
+                            </a:extLst>
+                          </a:blip>
+                          <a:stretch>
+                            <a:fillRect/>
+                          </a:stretch>
+                        </pic:blipFill>
+                        <pic:spPr>
+                          <a:xfrm>
+                            <a:off x="0" y="0"/>
+                            <a:ext cx="1416050" cy="2336165"/>
+                          </a:xfrm>
+                          <a:prstGeom prst="rect">
+                            <a:avLst/>
+                          </a:prstGeom>
+                        </pic:spPr>
+                      </pic:pic>
+                    </a:graphicData>
+                  </a:graphic>
+                </wp:inline>
+              </w:drawing>
+            </w:r>
+          </w:p>
+        </w:tc>
+        <w:tc>
+          <w:tcPr>
+            <w:tcW w:w="2430" w:type="dxa"/>
+            <w:shd w:val="clear" w:color="auto" w:fill="FFFFFF" w:themeFill="background1"/>
+          </w:tcPr>
+          <w:p>
+            <w:pPr>
+              <w:widowControl w:val="0"/>
+              <w:spacing w:line="240" w:lineRule="auto"/>
+              <w:rPr>
+                <w:noProof/>
+              </w:rPr>
+            </w:pPr>
+            <w:r>
+              <w:rPr>
+                <w:noProof/>
+              </w:rPr>
+              <w:t>See screenshot</w:t>
+            </w:r>
+          </w:p>
+        </w:tc>
+      </w:tr>
+      <w:tr>
+        <w:tc>
+          <w:tcPr>
+            <w:tcW w:w="1000" w:type="dxa"/>
+            <w:shd w:val="clear" w:color="auto" w:fill="FFFFFF" w:themeFill="background1"/>
+            <w:tcMar>
+              <w:top w:w="100" w:type="dxa"/>
+              <w:left w:w="100" w:type="dxa"/>
+              <w:bottom w:w="100" w:type="dxa"/>
+              <w:right w:w="100" w:type="dxa"/>
+            </w:tcMar>
+          </w:tcPr>
+          <w:p>
+            <w:pPr>
+              <w:widowControl w:val="0"/>
+              <w:spacing w:line="240" w:lineRule="auto"/>
+            </w:pPr>
+            <w:r>
+              <w:t>1.20.6</w:t>
+            </w:r>
+          </w:p>
+        </w:tc>
+        <w:tc>
+          <w:tcPr>
+            <w:tcW w:w="2070" w:type="dxa"/>
+            <w:tcBorders>
+              <w:top w:val="single" w:sz="6" w:space="0" w:color="000001"/>
+              <w:left w:val="single" w:sz="6" w:space="0" w:color="000001"/>
+              <w:bottom w:val="single" w:sz="6" w:space="0" w:color="000001"/>
+              <w:right w:val="single" w:sz="6" w:space="0" w:color="000001"/>
+            </w:tcBorders>
+            <w:shd w:val="clear" w:color="auto" w:fill="FFFFFF" w:themeFill="background1"/>
+            <w:tcMar>
+              <w:left w:w="92" w:type="dxa"/>
+            </w:tcMar>
+          </w:tcPr>
+          <w:p>
+            <w:pPr>
+              <w:keepNext/>
+              <w:ind w:left="-90"/>
+            </w:pPr>
+            <w:r>
+              <w:t>Transfer</w:t>
+            </w:r>
+          </w:p>
+        </w:tc>
+        <w:tc>
+          <w:tcPr>
+            <w:tcW w:w="2070" w:type="dxa"/>
+            <w:tcBorders>
+              <w:top w:val="single" w:sz="6" w:space="0" w:color="000001"/>
+              <w:left w:val="single" w:sz="6" w:space="0" w:color="000001"/>
+              <w:bottom w:val="single" w:sz="6" w:space="0" w:color="000001"/>
+              <w:right w:val="single" w:sz="6" w:space="0" w:color="000001"/>
+            </w:tcBorders>
+            <w:shd w:val="clear" w:color="auto" w:fill="FFFFFF" w:themeFill="background1"/>
+            <w:tcMar>
+              <w:left w:w="92" w:type="dxa"/>
+            </w:tcMar>
+          </w:tcPr>
+          <w:p>
+            <w:pPr>
+              <w:keepNext/>
+              <w:ind w:left="-90"/>
+            </w:pPr>
+            <w:r>
+              <w:t>A help dialog should pop op if user tap the question mark in the upper-right corner</w:t>
+            </w:r>
+          </w:p>
+        </w:tc>
+        <w:tc>
+          <w:tcPr>
+            <w:tcW w:w="2430" w:type="dxa"/>
+            <w:shd w:val="clear" w:color="auto" w:fill="FFFFFF" w:themeFill="background1"/>
+            <w:tcMar>
+              <w:top w:w="100" w:type="dxa"/>
+              <w:left w:w="100" w:type="dxa"/>
+              <w:bottom w:w="100" w:type="dxa"/>
+              <w:right w:w="100" w:type="dxa"/>
+            </w:tcMar>
+          </w:tcPr>
+          <w:p>
+            <w:pPr>
+              <w:widowControl w:val="0"/>
+              <w:spacing w:line="240" w:lineRule="auto"/>
+              <w:rPr>
+                <w:noProof/>
+              </w:rPr>
+            </w:pPr>
+            <w:r>
+              <w:rPr>
+                <w:noProof/>
+              </w:rPr>
+              <w:drawing>
+                <wp:inline distT="0" distB="0" distL="0" distR="0">
+                  <wp:extent cx="1416050" cy="2368550"/>
+                  <wp:effectExtent l="0" t="0" r="0" b="0"/>
+                  <wp:docPr id="65" name="Picture 65"/>
+                  <wp:cNvGraphicFramePr>
+                    <a:graphicFrameLocks xmlns:a="http://schemas.openxmlformats.org/drawingml/2006/main" noChangeAspect="1"/>
+                  </wp:cNvGraphicFramePr>
+                  <a:graphic xmlns:a="http://schemas.openxmlformats.org/drawingml/2006/main">
+                    <a:graphicData uri="http://schemas.openxmlformats.org/drawingml/2006/picture">
+                      <pic:pic xmlns:pic="http://schemas.openxmlformats.org/drawingml/2006/picture">
+                        <pic:nvPicPr>
+                          <pic:cNvPr id="65" name="HelpTransfer.PNG"/>
+                          <pic:cNvPicPr/>
+                        </pic:nvPicPr>
+                        <pic:blipFill>
+                          <a:blip r:embed="rId64">
+                            <a:extLst>
+                              <a:ext uri="{28A0092B-C50C-407E-A947-70E740481C1C}">
+                                <a14:useLocalDpi xmlns:a14="http://schemas.microsoft.com/office/drawing/2010/main" val="0"/>
+                              </a:ext>
+                            </a:extLst>
+                          </a:blip>
+                          <a:stretch>
+                            <a:fillRect/>
+                          </a:stretch>
+                        </pic:blipFill>
+                        <pic:spPr>
+                          <a:xfrm>
+                            <a:off x="0" y="0"/>
+                            <a:ext cx="1416050" cy="2368550"/>
+                          </a:xfrm>
+                          <a:prstGeom prst="rect">
+                            <a:avLst/>
+                          </a:prstGeom>
+                        </pic:spPr>
+                      </pic:pic>
+                    </a:graphicData>
+                  </a:graphic>
+                </wp:inline>
+              </w:drawing>
+            </w:r>
+          </w:p>
+        </w:tc>
+        <w:tc>
+          <w:tcPr>
+            <w:tcW w:w="2430" w:type="dxa"/>
+            <w:shd w:val="clear" w:color="auto" w:fill="FFFFFF" w:themeFill="background1"/>
+          </w:tcPr>
+          <w:p>
+            <w:pPr>
+              <w:widowControl w:val="0"/>
+              <w:spacing w:line="240" w:lineRule="auto"/>
+              <w:rPr>
+                <w:noProof/>
+              </w:rPr>
+            </w:pPr>
+            <w:r>
+              <w:rPr>
+                <w:noProof/>
+              </w:rPr>
+              <w:t>See screenshot</w:t>
+            </w:r>
+          </w:p>
+        </w:tc>
+      </w:tr>
+      <w:tr>
+        <w:tc>
+          <w:tcPr>
+            <w:tcW w:w="1000" w:type="dxa"/>
+            <w:shd w:val="clear" w:color="auto" w:fill="FFFFFF" w:themeFill="background1"/>
+            <w:tcMar>
+              <w:top w:w="100" w:type="dxa"/>
+              <w:left w:w="100" w:type="dxa"/>
+              <w:bottom w:w="100" w:type="dxa"/>
+              <w:right w:w="100" w:type="dxa"/>
+            </w:tcMar>
+          </w:tcPr>
+          <w:p>
+            <w:pPr>
+              <w:widowControl w:val="0"/>
+              <w:spacing w:line="240" w:lineRule="auto"/>
+            </w:pPr>
+            <w:r>
+              <w:lastRenderedPageBreak/>
+              <w:t>1.20.7</w:t>
+            </w:r>
+          </w:p>
+        </w:tc>
+        <w:tc>
+          <w:tcPr>
+            <w:tcW w:w="2070" w:type="dxa"/>
+            <w:tcBorders>
+              <w:top w:val="single" w:sz="6" w:space="0" w:color="000001"/>
+              <w:left w:val="single" w:sz="6" w:space="0" w:color="000001"/>
+              <w:bottom w:val="single" w:sz="6" w:space="0" w:color="000001"/>
+              <w:right w:val="single" w:sz="6" w:space="0" w:color="000001"/>
+            </w:tcBorders>
+            <w:shd w:val="clear" w:color="auto" w:fill="FFFFFF" w:themeFill="background1"/>
+            <w:tcMar>
+              <w:left w:w="92" w:type="dxa"/>
+            </w:tcMar>
+          </w:tcPr>
+          <w:p>
+            <w:pPr>
+              <w:keepNext/>
+              <w:ind w:left="-90"/>
+            </w:pPr>
+            <w:r>
+              <w:t>Feedback</w:t>
+            </w:r>
+          </w:p>
+        </w:tc>
+        <w:tc>
+          <w:tcPr>
+            <w:tcW w:w="2070" w:type="dxa"/>
+            <w:tcBorders>
+              <w:top w:val="single" w:sz="6" w:space="0" w:color="000001"/>
+              <w:left w:val="single" w:sz="6" w:space="0" w:color="000001"/>
+              <w:bottom w:val="single" w:sz="6" w:space="0" w:color="000001"/>
+              <w:right w:val="single" w:sz="6" w:space="0" w:color="000001"/>
+            </w:tcBorders>
+            <w:shd w:val="clear" w:color="auto" w:fill="FFFFFF" w:themeFill="background1"/>
+            <w:tcMar>
+              <w:left w:w="92" w:type="dxa"/>
+            </w:tcMar>
+          </w:tcPr>
+          <w:p>
+            <w:pPr>
+              <w:keepNext/>
+              <w:ind w:left="-90"/>
+            </w:pPr>
+            <w:r>
+              <w:t>A help dialog should pop op if user tap the question mark in the upper-right corner</w:t>
+            </w:r>
+          </w:p>
+        </w:tc>
+        <w:tc>
+          <w:tcPr>
+            <w:tcW w:w="2430" w:type="dxa"/>
+            <w:shd w:val="clear" w:color="auto" w:fill="FFFFFF" w:themeFill="background1"/>
+            <w:tcMar>
+              <w:top w:w="100" w:type="dxa"/>
+              <w:left w:w="100" w:type="dxa"/>
+              <w:bottom w:w="100" w:type="dxa"/>
+              <w:right w:w="100" w:type="dxa"/>
+            </w:tcMar>
+          </w:tcPr>
+          <w:p>
+            <w:pPr>
+              <w:widowControl w:val="0"/>
+              <w:spacing w:line="240" w:lineRule="auto"/>
+              <w:rPr>
+                <w:noProof/>
+              </w:rPr>
+            </w:pPr>
+            <w:r>
+              <w:rPr>
+                <w:noProof/>
+              </w:rPr>
+              <w:drawing>
+                <wp:inline distT="0" distB="0" distL="0" distR="0">
+                  <wp:extent cx="1416050" cy="2315845"/>
+                  <wp:effectExtent l="0" t="0" r="0" b="8255"/>
+                  <wp:docPr id="66" name="Picture 66"/>
+                  <wp:cNvGraphicFramePr>
+                    <a:graphicFrameLocks xmlns:a="http://schemas.openxmlformats.org/drawingml/2006/main" noChangeAspect="1"/>
+                  </wp:cNvGraphicFramePr>
+                  <a:graphic xmlns:a="http://schemas.openxmlformats.org/drawingml/2006/main">
+                    <a:graphicData uri="http://schemas.openxmlformats.org/drawingml/2006/picture">
+                      <pic:pic xmlns:pic="http://schemas.openxmlformats.org/drawingml/2006/picture">
+                        <pic:nvPicPr>
+                          <pic:cNvPr id="66" name="HelpFeedback.PNG"/>
+                          <pic:cNvPicPr/>
+                        </pic:nvPicPr>
+                        <pic:blipFill>
+                          <a:blip r:embed="rId65" cstate="print">
+                            <a:extLst>
+                              <a:ext uri="{28A0092B-C50C-407E-A947-70E740481C1C}">
+                                <a14:useLocalDpi xmlns:a14="http://schemas.microsoft.com/office/drawing/2010/main" val="0"/>
+                              </a:ext>
+                            </a:extLst>
+                          </a:blip>
+                          <a:stretch>
+                            <a:fillRect/>
+                          </a:stretch>
+                        </pic:blipFill>
+                        <pic:spPr>
+                          <a:xfrm>
+                            <a:off x="0" y="0"/>
+                            <a:ext cx="1416050" cy="2315845"/>
+                          </a:xfrm>
+                          <a:prstGeom prst="rect">
+                            <a:avLst/>
+                          </a:prstGeom>
+                        </pic:spPr>
+                      </pic:pic>
+                    </a:graphicData>
+                  </a:graphic>
+                </wp:inline>
+              </w:drawing>
+            </w:r>
+          </w:p>
+        </w:tc>
+        <w:tc>
+          <w:tcPr>
+            <w:tcW w:w="2430" w:type="dxa"/>
+            <w:shd w:val="clear" w:color="auto" w:fill="FFFFFF" w:themeFill="background1"/>
+          </w:tcPr>
+          <w:p>
+            <w:pPr>
+              <w:widowControl w:val="0"/>
+              <w:spacing w:line="240" w:lineRule="auto"/>
+              <w:rPr>
+                <w:noProof/>
+              </w:rPr>
+            </w:pPr>
+            <w:r>
+              <w:rPr>
+                <w:noProof/>
+              </w:rPr>
+              <w:t>See screenshot</w:t>
+            </w:r>
+          </w:p>
+        </w:tc>
+      </w:tr>
+      <w:tr>
+        <w:tc>
+          <w:tcPr>
+            <w:tcW w:w="1000" w:type="dxa"/>
+            <w:shd w:val="clear" w:color="auto" w:fill="FFFFFF" w:themeFill="background1"/>
+            <w:tcMar>
+              <w:top w:w="100" w:type="dxa"/>
+              <w:left w:w="100" w:type="dxa"/>
+              <w:bottom w:w="100" w:type="dxa"/>
+              <w:right w:w="100" w:type="dxa"/>
+            </w:tcMar>
+          </w:tcPr>
+          <w:p>
+            <w:pPr>
+              <w:widowControl w:val="0"/>
+              <w:spacing w:line="240" w:lineRule="auto"/>
+            </w:pPr>
+            <w:r>
+              <w:t>1.20.8</w:t>
+            </w:r>
+          </w:p>
+        </w:tc>
+        <w:tc>
+          <w:tcPr>
+            <w:tcW w:w="2070" w:type="dxa"/>
+            <w:tcBorders>
+              <w:top w:val="single" w:sz="6" w:space="0" w:color="000001"/>
+              <w:left w:val="single" w:sz="6" w:space="0" w:color="000001"/>
+              <w:bottom w:val="single" w:sz="6" w:space="0" w:color="000001"/>
+              <w:right w:val="single" w:sz="6" w:space="0" w:color="000001"/>
+            </w:tcBorders>
+            <w:shd w:val="clear" w:color="auto" w:fill="FFFFFF" w:themeFill="background1"/>
+            <w:tcMar>
+              <w:left w:w="92" w:type="dxa"/>
+            </w:tcMar>
+          </w:tcPr>
+          <w:p>
+            <w:pPr>
+              <w:keepNext/>
+              <w:ind w:left="-90"/>
+            </w:pPr>
+            <w:r>
+              <w:t>Location Services</w:t>
+            </w:r>
+          </w:p>
+        </w:tc>
+        <w:tc>
+          <w:tcPr>
+            <w:tcW w:w="2070" w:type="dxa"/>
+            <w:tcBorders>
+              <w:top w:val="single" w:sz="6" w:space="0" w:color="000001"/>
+              <w:left w:val="single" w:sz="6" w:space="0" w:color="000001"/>
+              <w:bottom w:val="single" w:sz="6" w:space="0" w:color="000001"/>
+              <w:right w:val="single" w:sz="6" w:space="0" w:color="000001"/>
+            </w:tcBorders>
+            <w:shd w:val="clear" w:color="auto" w:fill="FFFFFF" w:themeFill="background1"/>
+            <w:tcMar>
+              <w:left w:w="92" w:type="dxa"/>
+            </w:tcMar>
+          </w:tcPr>
+          <w:p>
+            <w:pPr>
+              <w:keepNext/>
+              <w:ind w:left="-90"/>
+            </w:pPr>
+            <w:r>
+              <w:t>A help dialog should pop op if user tap the question mark in the upper-right corner</w:t>
+            </w:r>
+          </w:p>
+        </w:tc>
+        <w:tc>
+          <w:tcPr>
+            <w:tcW w:w="2430" w:type="dxa"/>
+            <w:shd w:val="clear" w:color="auto" w:fill="FFFFFF" w:themeFill="background1"/>
+            <w:tcMar>
+              <w:top w:w="100" w:type="dxa"/>
+              <w:left w:w="100" w:type="dxa"/>
+              <w:bottom w:w="100" w:type="dxa"/>
+              <w:right w:w="100" w:type="dxa"/>
+            </w:tcMar>
+          </w:tcPr>
+          <w:p>
+            <w:pPr>
+              <w:widowControl w:val="0"/>
+              <w:spacing w:line="240" w:lineRule="auto"/>
+              <w:rPr>
+                <w:noProof/>
+              </w:rPr>
+            </w:pPr>
+            <w:r>
+              <w:rPr>
+                <w:noProof/>
+              </w:rPr>
+              <w:drawing>
+                <wp:inline distT="0" distB="0" distL="0" distR="0">
+                  <wp:extent cx="1416050" cy="2327275"/>
+                  <wp:effectExtent l="0" t="0" r="0" b="0"/>
+                  <wp:docPr id="67" name="Picture 67"/>
+                  <wp:cNvGraphicFramePr>
+                    <a:graphicFrameLocks xmlns:a="http://schemas.openxmlformats.org/drawingml/2006/main" noChangeAspect="1"/>
+                  </wp:cNvGraphicFramePr>
+                  <a:graphic xmlns:a="http://schemas.openxmlformats.org/drawingml/2006/main">
+                    <a:graphicData uri="http://schemas.openxmlformats.org/drawingml/2006/picture">
+                      <pic:pic xmlns:pic="http://schemas.openxmlformats.org/drawingml/2006/picture">
+                        <pic:nvPicPr>
+                          <pic:cNvPr id="67" name="HelpLoca.PNG"/>
+                          <pic:cNvPicPr/>
+                        </pic:nvPicPr>
+                        <pic:blipFill>
+                          <a:blip r:embed="rId66" cstate="print">
+                            <a:extLst>
+                              <a:ext uri="{28A0092B-C50C-407E-A947-70E740481C1C}">
+                                <a14:useLocalDpi xmlns:a14="http://schemas.microsoft.com/office/drawing/2010/main" val="0"/>
+                              </a:ext>
+                            </a:extLst>
+                          </a:blip>
+                          <a:stretch>
+                            <a:fillRect/>
+                          </a:stretch>
+                        </pic:blipFill>
+                        <pic:spPr>
+                          <a:xfrm>
+                            <a:off x="0" y="0"/>
+                            <a:ext cx="1416050" cy="2327275"/>
+                          </a:xfrm>
+                          <a:prstGeom prst="rect">
+                            <a:avLst/>
+                          </a:prstGeom>
+                        </pic:spPr>
+                      </pic:pic>
+                    </a:graphicData>
+                  </a:graphic>
+                </wp:inline>
+              </w:drawing>
+            </w:r>
+          </w:p>
+        </w:tc>
+        <w:tc>
+          <w:tcPr>
+            <w:tcW w:w="2430" w:type="dxa"/>
+            <w:shd w:val="clear" w:color="auto" w:fill="FFFFFF" w:themeFill="background1"/>
+          </w:tcPr>
+          <w:p>
+            <w:pPr>
+              <w:widowControl w:val="0"/>
+              <w:spacing w:line="240" w:lineRule="auto"/>
+              <w:rPr>
+                <w:noProof/>
+              </w:rPr>
+            </w:pPr>
+            <w:r>
+              <w:rPr>
+                <w:noProof/>
+              </w:rPr>
+              <w:t>See screenshot</w:t>
+            </w:r>
+          </w:p>
+        </w:tc>
+      </w:tr>
+      <w:tr>
+        <w:tc>
+          <w:tcPr>
+            <w:tcW w:w="1000" w:type="dxa"/>
+            <w:shd w:val="clear" w:color="auto" w:fill="FFFFFF" w:themeFill="background1"/>
+            <w:tcMar>
+              <w:top w:w="100" w:type="dxa"/>
+              <w:left w:w="100" w:type="dxa"/>
+              <w:bottom w:w="100" w:type="dxa"/>
+              <w:right w:w="100" w:type="dxa"/>
+            </w:tcMar>
+          </w:tcPr>
+          <w:p>
+            <w:pPr>
+              <w:widowControl w:val="0"/>
+              <w:spacing w:line="240" w:lineRule="auto"/>
+            </w:pPr>
+            <w:r>
+              <w:t>1.20.9</w:t>
+            </w:r>
+          </w:p>
+        </w:tc>
+        <w:tc>
+          <w:tcPr>
+            <w:tcW w:w="2070" w:type="dxa"/>
+            <w:tcBorders>
+              <w:top w:val="single" w:sz="6" w:space="0" w:color="000001"/>
+              <w:left w:val="single" w:sz="6" w:space="0" w:color="000001"/>
+              <w:bottom w:val="single" w:sz="6" w:space="0" w:color="000001"/>
+              <w:right w:val="single" w:sz="6" w:space="0" w:color="000001"/>
+            </w:tcBorders>
+            <w:shd w:val="clear" w:color="auto" w:fill="FFFFFF" w:themeFill="background1"/>
+            <w:tcMar>
+              <w:left w:w="92" w:type="dxa"/>
+            </w:tcMar>
+          </w:tcPr>
+          <w:p>
+            <w:pPr>
+              <w:keepNext/>
+              <w:ind w:left="-90"/>
+            </w:pPr>
+            <w:r>
+              <w:t>Notification</w:t>
+            </w:r>
+          </w:p>
+        </w:tc>
+        <w:tc>
+          <w:tcPr>
+            <w:tcW w:w="2070" w:type="dxa"/>
+            <w:tcBorders>
+              <w:top w:val="single" w:sz="6" w:space="0" w:color="000001"/>
+              <w:left w:val="single" w:sz="6" w:space="0" w:color="000001"/>
+              <w:bottom w:val="single" w:sz="6" w:space="0" w:color="000001"/>
+              <w:right w:val="single" w:sz="6" w:space="0" w:color="000001"/>
+            </w:tcBorders>
+            <w:shd w:val="clear" w:color="auto" w:fill="FFFFFF" w:themeFill="background1"/>
+            <w:tcMar>
+              <w:left w:w="92" w:type="dxa"/>
+            </w:tcMar>
+          </w:tcPr>
+          <w:p>
+            <w:pPr>
+              <w:keepNext/>
+              <w:ind w:left="-90"/>
+            </w:pPr>
+            <w:r>
+              <w:t>A help dialog should pop op if user tap the question mark in the upper-right corner</w:t>
+            </w:r>
+          </w:p>
+        </w:tc>
+        <w:tc>
+          <w:tcPr>
+            <w:tcW w:w="2430" w:type="dxa"/>
+            <w:shd w:val="clear" w:color="auto" w:fill="FFFFFF" w:themeFill="background1"/>
+            <w:tcMar>
+              <w:top w:w="100" w:type="dxa"/>
+              <w:left w:w="100" w:type="dxa"/>
+              <w:bottom w:w="100" w:type="dxa"/>
+              <w:right w:w="100" w:type="dxa"/>
+            </w:tcMar>
+          </w:tcPr>
+          <w:p>
+            <w:pPr>
+              <w:widowControl w:val="0"/>
+              <w:spacing w:line="240" w:lineRule="auto"/>
+              <w:rPr>
+                <w:noProof/>
+              </w:rPr>
+            </w:pPr>
+            <w:r>
+              <w:rPr>
+                <w:noProof/>
+              </w:rPr>
+              <w:drawing>
+                <wp:inline distT="0" distB="0" distL="0" distR="0">
+                  <wp:extent cx="1416050" cy="2349500"/>
+                  <wp:effectExtent l="0" t="0" r="0" b="0"/>
+                  <wp:docPr id="68" name="Picture 68"/>
+                  <wp:cNvGraphicFramePr>
+                    <a:graphicFrameLocks xmlns:a="http://schemas.openxmlformats.org/drawingml/2006/main" noChangeAspect="1"/>
+                  </wp:cNvGraphicFramePr>
+                  <a:graphic xmlns:a="http://schemas.openxmlformats.org/drawingml/2006/main">
+                    <a:graphicData uri="http://schemas.openxmlformats.org/drawingml/2006/picture">
+                      <pic:pic xmlns:pic="http://schemas.openxmlformats.org/drawingml/2006/picture">
+                        <pic:nvPicPr>
+                          <pic:cNvPr id="68" name="HelpNoti.PNG"/>
+                          <pic:cNvPicPr/>
+                        </pic:nvPicPr>
+                        <pic:blipFill>
+                          <a:blip r:embed="rId67" cstate="print">
+                            <a:extLst>
+                              <a:ext uri="{28A0092B-C50C-407E-A947-70E740481C1C}">
+                                <a14:useLocalDpi xmlns:a14="http://schemas.microsoft.com/office/drawing/2010/main" val="0"/>
+                              </a:ext>
+                            </a:extLst>
+                          </a:blip>
+                          <a:stretch>
+                            <a:fillRect/>
+                          </a:stretch>
+                        </pic:blipFill>
+                        <pic:spPr>
+                          <a:xfrm>
+                            <a:off x="0" y="0"/>
+                            <a:ext cx="1416050" cy="2349500"/>
+                          </a:xfrm>
+                          <a:prstGeom prst="rect">
+                            <a:avLst/>
+                          </a:prstGeom>
+                        </pic:spPr>
+                      </pic:pic>
+                    </a:graphicData>
+                  </a:graphic>
+                </wp:inline>
+              </w:drawing>
+            </w:r>
+          </w:p>
+        </w:tc>
+        <w:tc>
+          <w:tcPr>
+            <w:tcW w:w="2430" w:type="dxa"/>
+            <w:shd w:val="clear" w:color="auto" w:fill="FFFFFF" w:themeFill="background1"/>
+          </w:tcPr>
+          <w:p>
+            <w:pPr>
+              <w:widowControl w:val="0"/>
+              <w:spacing w:line="240" w:lineRule="auto"/>
+              <w:rPr>
+                <w:noProof/>
+              </w:rPr>
+            </w:pPr>
+            <w:r>
+              <w:rPr>
+                <w:noProof/>
+              </w:rPr>
+              <w:t>See screenshot</w:t>
+            </w:r>
+          </w:p>
+        </w:tc>
+      </w:tr>
+      <w:tr>
+        <w:tc>
+          <w:tcPr>
+            <w:tcW w:w="1000" w:type="dxa"/>
+            <w:shd w:val="clear" w:color="auto" w:fill="FFFFFF" w:themeFill="background1"/>
+            <w:tcMar>
+              <w:top w:w="100" w:type="dxa"/>
+              <w:left w:w="100" w:type="dxa"/>
+              <w:bottom w:w="100" w:type="dxa"/>
+              <w:right w:w="100" w:type="dxa"/>
+            </w:tcMar>
+          </w:tcPr>
+          <w:p>
+            <w:pPr>
+              <w:widowControl w:val="0"/>
+              <w:spacing w:line="240" w:lineRule="auto"/>
+            </w:pPr>
+            <w:r>
+              <w:lastRenderedPageBreak/>
+              <w:t>1.20.10</w:t>
+            </w:r>
+          </w:p>
+        </w:tc>
+        <w:tc>
+          <w:tcPr>
+            <w:tcW w:w="2070" w:type="dxa"/>
+            <w:tcBorders>
+              <w:top w:val="single" w:sz="6" w:space="0" w:color="000001"/>
+              <w:left w:val="single" w:sz="6" w:space="0" w:color="000001"/>
+              <w:bottom w:val="single" w:sz="6" w:space="0" w:color="000001"/>
+              <w:right w:val="single" w:sz="6" w:space="0" w:color="000001"/>
+            </w:tcBorders>
+            <w:shd w:val="clear" w:color="auto" w:fill="FFFFFF" w:themeFill="background1"/>
+            <w:tcMar>
+              <w:left w:w="92" w:type="dxa"/>
+            </w:tcMar>
+          </w:tcPr>
+          <w:p>
+            <w:pPr>
+              <w:keepNext/>
+              <w:ind w:left="-90"/>
+            </w:pPr>
+            <w:r>
+              <w:t>Account Health</w:t>
+            </w:r>
+          </w:p>
+        </w:tc>
+        <w:tc>
+          <w:tcPr>
+            <w:tcW w:w="2070" w:type="dxa"/>
+            <w:tcBorders>
+              <w:top w:val="single" w:sz="6" w:space="0" w:color="000001"/>
+              <w:left w:val="single" w:sz="6" w:space="0" w:color="000001"/>
+              <w:bottom w:val="single" w:sz="6" w:space="0" w:color="000001"/>
+              <w:right w:val="single" w:sz="6" w:space="0" w:color="000001"/>
+            </w:tcBorders>
+            <w:shd w:val="clear" w:color="auto" w:fill="FFFFFF" w:themeFill="background1"/>
+            <w:tcMar>
+              <w:left w:w="92" w:type="dxa"/>
+            </w:tcMar>
+          </w:tcPr>
+          <w:p>
+            <w:pPr>
+              <w:keepNext/>
+              <w:ind w:left="-90"/>
+            </w:pPr>
+            <w:r>
+              <w:t>A help dialog should pop op if user tap the question mark in the upper-right corner</w:t>
+            </w:r>
+          </w:p>
+        </w:tc>
+        <w:tc>
+          <w:tcPr>
+            <w:tcW w:w="2430" w:type="dxa"/>
+            <w:shd w:val="clear" w:color="auto" w:fill="FFFFFF" w:themeFill="background1"/>
+            <w:tcMar>
+              <w:top w:w="100" w:type="dxa"/>
+              <w:left w:w="100" w:type="dxa"/>
+              <w:bottom w:w="100" w:type="dxa"/>
+              <w:right w:w="100" w:type="dxa"/>
+            </w:tcMar>
+          </w:tcPr>
+          <w:p>
+            <w:pPr>
+              <w:widowControl w:val="0"/>
+              <w:spacing w:line="240" w:lineRule="auto"/>
+              <w:rPr>
+                <w:noProof/>
+              </w:rPr>
+            </w:pPr>
+            <w:r>
+              <w:rPr>
+                <w:noProof/>
+              </w:rPr>
+              <w:drawing>
+                <wp:inline distT="0" distB="0" distL="0" distR="0">
+                  <wp:extent cx="1416050" cy="2368550"/>
+                  <wp:effectExtent l="0" t="0" r="0" b="0"/>
+                  <wp:docPr id="69" name="Picture 69"/>
+                  <wp:cNvGraphicFramePr>
+                    <a:graphicFrameLocks xmlns:a="http://schemas.openxmlformats.org/drawingml/2006/main" noChangeAspect="1"/>
+                  </wp:cNvGraphicFramePr>
+                  <a:graphic xmlns:a="http://schemas.openxmlformats.org/drawingml/2006/main">
+                    <a:graphicData uri="http://schemas.openxmlformats.org/drawingml/2006/picture">
+                      <pic:pic xmlns:pic="http://schemas.openxmlformats.org/drawingml/2006/picture">
+                        <pic:nvPicPr>
+                          <pic:cNvPr id="69" name="HelpHealth.PNG"/>
+                          <pic:cNvPicPr/>
+                        </pic:nvPicPr>
+                        <pic:blipFill>
+                          <a:blip r:embed="rId68" cstate="print">
+                            <a:extLst>
+                              <a:ext uri="{28A0092B-C50C-407E-A947-70E740481C1C}">
+                                <a14:useLocalDpi xmlns:a14="http://schemas.microsoft.com/office/drawing/2010/main" val="0"/>
+                              </a:ext>
+                            </a:extLst>
+                          </a:blip>
+                          <a:stretch>
+                            <a:fillRect/>
+                          </a:stretch>
+                        </pic:blipFill>
+                        <pic:spPr>
+                          <a:xfrm>
+                            <a:off x="0" y="0"/>
+                            <a:ext cx="1416050" cy="2368550"/>
+                          </a:xfrm>
+                          <a:prstGeom prst="rect">
+                            <a:avLst/>
+                          </a:prstGeom>
+                        </pic:spPr>
+                      </pic:pic>
+                    </a:graphicData>
+                  </a:graphic>
+                </wp:inline>
+              </w:drawing>
+            </w:r>
+          </w:p>
+        </w:tc>
+        <w:tc>
+          <w:tcPr>
+            <w:tcW w:w="2430" w:type="dxa"/>
+            <w:shd w:val="clear" w:color="auto" w:fill="FFFFFF" w:themeFill="background1"/>
+          </w:tcPr>
+          <w:p>
+            <w:pPr>
+              <w:widowControl w:val="0"/>
+              <w:spacing w:line="240" w:lineRule="auto"/>
+              <w:rPr>
+                <w:noProof/>
+              </w:rPr>
+            </w:pPr>
+            <w:r>
+              <w:rPr>
+                <w:noProof/>
+              </w:rPr>
+              <w:t>See screenshot</w:t>
+            </w:r>
+          </w:p>
+        </w:tc>
+      </w:tr>
+      <w:tr>
+        <w:tc>
+          <w:tcPr>
+            <w:tcW w:w="1000" w:type="dxa"/>
+            <w:shd w:val="clear" w:color="auto" w:fill="FFFFFF" w:themeFill="background1"/>
+            <w:tcMar>
+              <w:top w:w="100" w:type="dxa"/>
+              <w:left w:w="100" w:type="dxa"/>
+              <w:bottom w:w="100" w:type="dxa"/>
+              <w:right w:w="100" w:type="dxa"/>
+            </w:tcMar>
+          </w:tcPr>
+          <w:p>
+            <w:pPr>
+              <w:widowControl w:val="0"/>
+              <w:spacing w:line="240" w:lineRule="auto"/>
+            </w:pPr>
+            <w:r>
+              <w:t>1.20.11</w:t>
+            </w:r>
+          </w:p>
+        </w:tc>
+        <w:tc>
+          <w:tcPr>
+            <w:tcW w:w="2070" w:type="dxa"/>
+            <w:tcBorders>
+              <w:top w:val="single" w:sz="6" w:space="0" w:color="000001"/>
+              <w:left w:val="single" w:sz="6" w:space="0" w:color="000001"/>
+              <w:bottom w:val="single" w:sz="6" w:space="0" w:color="000001"/>
+              <w:right w:val="single" w:sz="6" w:space="0" w:color="000001"/>
+            </w:tcBorders>
+            <w:shd w:val="clear" w:color="auto" w:fill="FFFFFF" w:themeFill="background1"/>
+            <w:tcMar>
+              <w:left w:w="92" w:type="dxa"/>
+            </w:tcMar>
+          </w:tcPr>
+          <w:p>
+            <w:pPr>
+              <w:keepNext/>
+              <w:ind w:left="-90"/>
+            </w:pPr>
+            <w:r>
+              <w:t>Set Goals</w:t>
+            </w:r>
+          </w:p>
+        </w:tc>
+        <w:tc>
+          <w:tcPr>
+            <w:tcW w:w="2070" w:type="dxa"/>
+            <w:tcBorders>
+              <w:top w:val="single" w:sz="6" w:space="0" w:color="000001"/>
+              <w:left w:val="single" w:sz="6" w:space="0" w:color="000001"/>
+              <w:bottom w:val="single" w:sz="6" w:space="0" w:color="000001"/>
+              <w:right w:val="single" w:sz="6" w:space="0" w:color="000001"/>
+            </w:tcBorders>
+            <w:shd w:val="clear" w:color="auto" w:fill="FFFFFF" w:themeFill="background1"/>
+            <w:tcMar>
+              <w:left w:w="92" w:type="dxa"/>
+            </w:tcMar>
+          </w:tcPr>
+          <w:p>
+            <w:pPr>
+              <w:keepNext/>
+              <w:ind w:left="-90"/>
+            </w:pPr>
+            <w:r>
+              <w:t>A help dialog should pop op if user tap the question mark in the upper-right corner</w:t>
+            </w:r>
+          </w:p>
+        </w:tc>
+        <w:tc>
+          <w:tcPr>
+            <w:tcW w:w="2430" w:type="dxa"/>
+            <w:shd w:val="clear" w:color="auto" w:fill="FFFFFF" w:themeFill="background1"/>
+            <w:tcMar>
+              <w:top w:w="100" w:type="dxa"/>
+              <w:left w:w="100" w:type="dxa"/>
+              <w:bottom w:w="100" w:type="dxa"/>
+              <w:right w:w="100" w:type="dxa"/>
+            </w:tcMar>
+          </w:tcPr>
+          <w:p>
+            <w:pPr>
+              <w:widowControl w:val="0"/>
+              <w:spacing w:line="240" w:lineRule="auto"/>
+              <w:rPr>
+                <w:noProof/>
+              </w:rPr>
+            </w:pPr>
+            <w:r>
+              <w:rPr>
+                <w:noProof/>
+              </w:rPr>
+              <w:drawing>
+                <wp:inline distT="0" distB="0" distL="0" distR="0">
+                  <wp:extent cx="1416050" cy="2334260"/>
+                  <wp:effectExtent l="0" t="0" r="0" b="8890"/>
+                  <wp:docPr id="70" name="Picture 70"/>
+                  <wp:cNvGraphicFramePr>
+                    <a:graphicFrameLocks xmlns:a="http://schemas.openxmlformats.org/drawingml/2006/main" noChangeAspect="1"/>
+                  </wp:cNvGraphicFramePr>
+                  <a:graphic xmlns:a="http://schemas.openxmlformats.org/drawingml/2006/main">
+                    <a:graphicData uri="http://schemas.openxmlformats.org/drawingml/2006/picture">
+                      <pic:pic xmlns:pic="http://schemas.openxmlformats.org/drawingml/2006/picture">
+                        <pic:nvPicPr>
+                          <pic:cNvPr id="70" name="HelpSetGoal.PNG"/>
+                          <pic:cNvPicPr/>
+                        </pic:nvPicPr>
+                        <pic:blipFill>
+                          <a:blip r:embed="rId69" cstate="print">
+                            <a:extLst>
+                              <a:ext uri="{28A0092B-C50C-407E-A947-70E740481C1C}">
+                                <a14:useLocalDpi xmlns:a14="http://schemas.microsoft.com/office/drawing/2010/main" val="0"/>
+                              </a:ext>
+                            </a:extLst>
+                          </a:blip>
+                          <a:stretch>
+                            <a:fillRect/>
+                          </a:stretch>
+                        </pic:blipFill>
+                        <pic:spPr>
+                          <a:xfrm>
+                            <a:off x="0" y="0"/>
+                            <a:ext cx="1416050" cy="2334260"/>
+                          </a:xfrm>
+                          <a:prstGeom prst="rect">
+                            <a:avLst/>
+                          </a:prstGeom>
+                        </pic:spPr>
+                      </pic:pic>
+                    </a:graphicData>
+                  </a:graphic>
+                </wp:inline>
+              </w:drawing>
+            </w:r>
+          </w:p>
+        </w:tc>
+        <w:tc>
+          <w:tcPr>
+            <w:tcW w:w="2430" w:type="dxa"/>
+            <w:shd w:val="clear" w:color="auto" w:fill="FFFFFF" w:themeFill="background1"/>
+          </w:tcPr>
+          <w:p>
+            <w:pPr>
+              <w:widowControl w:val="0"/>
+              <w:spacing w:line="240" w:lineRule="auto"/>
+              <w:rPr>
+                <w:noProof/>
+              </w:rPr>
+            </w:pPr>
+            <w:r>
+              <w:rPr>
+                <w:noProof/>
+              </w:rPr>
+              <w:t>See screenshot</w:t>
+            </w:r>
+          </w:p>
+        </w:tc>
+      </w:tr>
+      <w:tr>
+        <w:tc>
+          <w:tcPr>
+            <w:tcW w:w="1000" w:type="dxa"/>
+            <w:shd w:val="clear" w:color="auto" w:fill="FFFFFF" w:themeFill="background1"/>
+            <w:tcMar>
+              <w:top w:w="100" w:type="dxa"/>
+              <w:left w:w="100" w:type="dxa"/>
+              <w:bottom w:w="100" w:type="dxa"/>
+              <w:right w:w="100" w:type="dxa"/>
+            </w:tcMar>
+          </w:tcPr>
+          <w:p>
+            <w:pPr>
+              <w:widowControl w:val="0"/>
+              <w:spacing w:line="240" w:lineRule="auto"/>
+            </w:pPr>
+            <w:r>
+              <w:t>1.20.12</w:t>
+            </w:r>
+          </w:p>
+        </w:tc>
+        <w:tc>
+          <w:tcPr>
+            <w:tcW w:w="2070" w:type="dxa"/>
+            <w:tcBorders>
+              <w:top w:val="single" w:sz="6" w:space="0" w:color="000001"/>
+              <w:left w:val="single" w:sz="6" w:space="0" w:color="000001"/>
+              <w:bottom w:val="single" w:sz="6" w:space="0" w:color="000001"/>
+              <w:right w:val="single" w:sz="6" w:space="0" w:color="000001"/>
+            </w:tcBorders>
+            <w:shd w:val="clear" w:color="auto" w:fill="FFFFFF" w:themeFill="background1"/>
+            <w:tcMar>
+              <w:left w:w="92" w:type="dxa"/>
+            </w:tcMar>
+          </w:tcPr>
+          <w:p>
+            <w:pPr>
+              <w:keepNext/>
+              <w:ind w:left="-90"/>
+            </w:pPr>
+            <w:r>
+              <w:t>If no help message is given, then a message should tell user that there is no help information on this page</w:t>
+            </w:r>
+          </w:p>
+        </w:tc>
+        <w:tc>
+          <w:tcPr>
+            <w:tcW w:w="2070" w:type="dxa"/>
+            <w:tcBorders>
+              <w:top w:val="single" w:sz="6" w:space="0" w:color="000001"/>
+              <w:left w:val="single" w:sz="6" w:space="0" w:color="000001"/>
+              <w:bottom w:val="single" w:sz="6" w:space="0" w:color="000001"/>
+              <w:right w:val="single" w:sz="6" w:space="0" w:color="000001"/>
+            </w:tcBorders>
+            <w:shd w:val="clear" w:color="auto" w:fill="FFFFFF" w:themeFill="background1"/>
+            <w:tcMar>
+              <w:left w:w="92" w:type="dxa"/>
+            </w:tcMar>
+          </w:tcPr>
+          <w:p>
+            <w:pPr>
+              <w:keepNext/>
+              <w:ind w:left="-90"/>
+            </w:pPr>
+            <w:r>
+              <w:t>A help dialog should pop op if user tap the question mark in the upper-right corner</w:t>
+            </w:r>
+            <w:bookmarkStart w:id="0" w:name="_GoBack"/>
+            <w:bookmarkEnd w:id="0"/>
+          </w:p>
+        </w:tc>
+        <w:tc>
+          <w:tcPr>
+            <w:tcW w:w="2430" w:type="dxa"/>
+            <w:shd w:val="clear" w:color="auto" w:fill="FFFFFF" w:themeFill="background1"/>
+            <w:tcMar>
+              <w:top w:w="100" w:type="dxa"/>
+              <w:left w:w="100" w:type="dxa"/>
+              <w:bottom w:w="100" w:type="dxa"/>
+              <w:right w:w="100" w:type="dxa"/>
+            </w:tcMar>
+          </w:tcPr>
+          <w:p>
+            <w:pPr>
+              <w:widowControl w:val="0"/>
+              <w:spacing w:line="240" w:lineRule="auto"/>
+              <w:rPr>
+                <w:noProof/>
+              </w:rPr>
+            </w:pPr>
+            <w:r>
+              <w:rPr>
+                <w:noProof/>
+              </w:rPr>
+              <w:drawing>
+                <wp:inline distT="0" distB="0" distL="0" distR="0">
+                  <wp:extent cx="1416050" cy="2356485"/>
+                  <wp:effectExtent l="0" t="0" r="0" b="5715"/>
+                  <wp:docPr id="71" name="Picture 71"/>
+                  <wp:cNvGraphicFramePr>
+                    <a:graphicFrameLocks xmlns:a="http://schemas.openxmlformats.org/drawingml/2006/main" noChangeAspect="1"/>
+                  </wp:cNvGraphicFramePr>
+                  <a:graphic xmlns:a="http://schemas.openxmlformats.org/drawingml/2006/main">
+                    <a:graphicData uri="http://schemas.openxmlformats.org/drawingml/2006/picture">
+                      <pic:pic xmlns:pic="http://schemas.openxmlformats.org/drawingml/2006/picture">
+                        <pic:nvPicPr>
+                          <pic:cNvPr id="71" name="HelpNo.PNG"/>
+                          <pic:cNvPicPr/>
+                        </pic:nvPicPr>
+                        <pic:blipFill>
+                          <a:blip r:embed="rId70">
+                            <a:extLst>
+                              <a:ext uri="{28A0092B-C50C-407E-A947-70E740481C1C}">
+                                <a14:useLocalDpi xmlns:a14="http://schemas.microsoft.com/office/drawing/2010/main" val="0"/>
+                              </a:ext>
+                            </a:extLst>
+                          </a:blip>
+                          <a:stretch>
+                            <a:fillRect/>
+                          </a:stretch>
+                        </pic:blipFill>
+                        <pic:spPr>
+                          <a:xfrm>
+                            <a:off x="0" y="0"/>
+                            <a:ext cx="1416050" cy="2356485"/>
                           </a:xfrm>
                           <a:prstGeom prst="rect">
                             <a:avLst/>

</xml_diff>